<commit_message>
novi dijagrami, update era i ostalih dijagrama
</commit_message>
<xml_diff>
--- a/Dokumentacija/MM_dokumentacija.docx
+++ b/Dokumentacija/MM_dokumentacija.docx
@@ -385,8 +385,6 @@
           </w:rPr>
           <w:t>Uvod</w:t>
         </w:r>
-        <w:bookmarkStart w:id="0" w:name="_GoBack"/>
-        <w:bookmarkEnd w:id="0"/>
         <w:r>
           <w:rPr>
             <w:noProof/>
@@ -2030,12 +2028,12 @@
       <w:pPr>
         <w:pStyle w:val="FOINaslov1"/>
       </w:pPr>
-      <w:bookmarkStart w:id="1" w:name="_Toc403551958"/>
+      <w:bookmarkStart w:id="0" w:name="_Toc403551958"/>
       <w:r>
         <w:lastRenderedPageBreak/>
         <w:t>Uvod</w:t>
       </w:r>
-      <w:bookmarkEnd w:id="1"/>
+      <w:bookmarkEnd w:id="0"/>
     </w:p>
     <w:p>
       <w:pPr>
@@ -2099,7 +2097,7 @@
         <w:rPr>
           <w:shd w:val="clear" w:color="auto" w:fill="FFFFFF"/>
         </w:rPr>
-        <w:t xml:space="preserve"> bavi dizajnom korisničkih sučelja, WEB razvojem i programiranjem, multimedijom, videom i live streamingom, društvenim mrežama i marketingom, te cloud hostingom. Dobitnik je različitih nagrada iz područja kojima se bavi, te je suradnik nekih svjetski poznatih imena, kao što su Amazon Web Services, Limelight Networks, Rackspace, Altus IT i druge. Za detaljnije informacije posjetite</w:t>
+        <w:t xml:space="preserve"> bavi dizajnom korisničkih sučelja, WEB razvojem i programiranjem, multimedijom, videom i live streamingom, društvenim mrežama i marketingom, te cloudhostingom. Dobitnik je različitih nagrada iz područja kojima se bavi, te je suradnik nekih svjetski poznatih imena, kao što su Amazon Web Services, LimelightNetworks, Rackspace, Altus IT i druge. Za detaljnije informacije posjetite</w:t>
       </w:r>
       <w:r>
         <w:rPr>
@@ -2283,7 +2281,7 @@
         <w:rPr>
           <w:shd w:val="clear" w:color="auto" w:fill="FFFFFF"/>
         </w:rPr>
-        <w:t xml:space="preserve"> iOS se nalazi</w:t>
+        <w:t>iOS se nalazi</w:t>
       </w:r>
       <w:r>
         <w:rPr>
@@ -2366,7 +2364,7 @@
                     <a:blip r:embed="rId11">
                       <a:extLst>
                         <a:ext uri="{28A0092B-C50C-407E-A947-70E740481C1C}">
-                          <a14:useLocalDpi xmlns="" xmlns:wpc="http://schemas.microsoft.com/office/word/2010/wordprocessingCanvas" xmlns:mc="http://schemas.openxmlformats.org/markup-compatibility/2006" xmlns:o="urn:schemas-microsoft-com:office:office" xmlns:v="urn:schemas-microsoft-com:vml" xmlns:wp14="http://schemas.microsoft.com/office/word/2010/wordprocessingDrawing" xmlns:w10="urn:schemas-microsoft-com:office:word" xmlns:w="http://schemas.openxmlformats.org/wordprocessingml/2006/main" xmlns:w14="http://schemas.microsoft.com/office/word/2010/wordml" xmlns:wpg="http://schemas.microsoft.com/office/word/2010/wordprocessingGroup" xmlns:wpi="http://schemas.microsoft.com/office/word/2010/wordprocessingInk" xmlns:wps="http://schemas.microsoft.com/office/word/2010/wordprocessingShape" xmlns:a14="http://schemas.microsoft.com/office/drawing/2010/main" val="0"/>
+                          <a14:useLocalDpi xmlns:a14="http://schemas.microsoft.com/office/drawing/2010/main" xmlns:wps="http://schemas.microsoft.com/office/word/2010/wordprocessingShape" xmlns:wpi="http://schemas.microsoft.com/office/word/2010/wordprocessingInk" xmlns:wpg="http://schemas.microsoft.com/office/word/2010/wordprocessingGroup" xmlns:w15="http://schemas.microsoft.com/office/word/2012/wordml" xmlns:w14="http://schemas.microsoft.com/office/word/2010/wordml" xmlns:w="http://schemas.openxmlformats.org/wordprocessingml/2006/main" xmlns:w10="urn:schemas-microsoft-com:office:word" xmlns:wp14="http://schemas.microsoft.com/office/word/2010/wordprocessingDrawing" xmlns:v="urn:schemas-microsoft-com:vml" xmlns:o="urn:schemas-microsoft-com:office:office" xmlns:mc="http://schemas.openxmlformats.org/markup-compatibility/2006" xmlns:wpc="http://schemas.microsoft.com/office/word/2010/wordprocessingCanvas" xmlns="" val="0"/>
                         </a:ext>
                       </a:extLst>
                     </a:blip>
@@ -2553,7 +2551,7 @@
         <w:rPr>
           <w:shd w:val="clear" w:color="auto" w:fill="FFFFFF"/>
         </w:rPr>
-        <w:t>(Izvor: Smartphone Market Share, Q2 2014.)</w:t>
+        <w:t>(Izvor: Smartphone MarketShare, Q2 2014.)</w:t>
       </w:r>
     </w:p>
     <w:p>
@@ -2579,75 +2577,63 @@
         <w:rPr>
           <w:shd w:val="clear" w:color="auto" w:fill="FFFFFF"/>
         </w:rPr>
-        <w:t xml:space="preserve"> </w:t>
+        <w:t>ali govore dosta i o budućnosti mobilnih operativnih sustava</w:t>
       </w:r>
       <w:r>
         <w:rPr>
           <w:shd w:val="clear" w:color="auto" w:fill="FFFFFF"/>
         </w:rPr>
-        <w:t>ali govore dosta i o budućnosti mobilnih operativnih sustava</w:t>
+        <w:t>,</w:t>
       </w:r>
       <w:r>
         <w:rPr>
           <w:shd w:val="clear" w:color="auto" w:fill="FFFFFF"/>
         </w:rPr>
-        <w:t>,</w:t>
+        <w:t xml:space="preserve"> odlučili smo se na Android </w:t>
       </w:r>
       <w:r>
         <w:rPr>
           <w:shd w:val="clear" w:color="auto" w:fill="FFFFFF"/>
         </w:rPr>
-        <w:t xml:space="preserve"> odlučili smo se na Android </w:t>
+        <w:t xml:space="preserve">operativni sustav te ćemo </w:t>
       </w:r>
       <w:r>
         <w:rPr>
           <w:shd w:val="clear" w:color="auto" w:fill="FFFFFF"/>
         </w:rPr>
-        <w:t xml:space="preserve">operativni sustav te ćemo </w:t>
+        <w:t>za njega</w:t>
       </w:r>
       <w:r>
         <w:rPr>
           <w:shd w:val="clear" w:color="auto" w:fill="FFFFFF"/>
         </w:rPr>
-        <w:t>za njega</w:t>
-      </w:r>
-      <w:r>
+        <w:t>razviti aplikaciju.</w:t>
+      </w:r>
+    </w:p>
+    <w:p>
+      <w:pPr>
         <w:rPr>
           <w:shd w:val="clear" w:color="auto" w:fill="FFFFFF"/>
         </w:rPr>
-        <w:t xml:space="preserve"> </w:t>
-      </w:r>
-      <w:r>
+      </w:pPr>
+    </w:p>
+    <w:p>
+      <w:pPr>
+        <w:ind w:firstLine="0"/>
         <w:rPr>
           <w:shd w:val="clear" w:color="auto" w:fill="FFFFFF"/>
         </w:rPr>
-        <w:t>razviti aplikaciju.</w:t>
-      </w:r>
-    </w:p>
-    <w:p>
-      <w:pPr>
+      </w:pPr>
+    </w:p>
+    <w:p>
+      <w:pPr>
+        <w:ind w:firstLine="0"/>
         <w:rPr>
           <w:shd w:val="clear" w:color="auto" w:fill="FFFFFF"/>
         </w:rPr>
       </w:pPr>
     </w:p>
     <w:p>
-      <w:pPr>
-        <w:ind w:firstLine="0"/>
-        <w:rPr>
-          <w:shd w:val="clear" w:color="auto" w:fill="FFFFFF"/>
-        </w:rPr>
-      </w:pPr>
-    </w:p>
-    <w:p>
-      <w:pPr>
-        <w:ind w:firstLine="0"/>
-        <w:rPr>
-          <w:shd w:val="clear" w:color="auto" w:fill="FFFFFF"/>
-        </w:rPr>
-      </w:pPr>
-    </w:p>
-    <w:p>
       <w:r>
         <w:br w:type="page"/>
       </w:r>
@@ -2656,98 +2642,368 @@
       <w:pPr>
         <w:pStyle w:val="FOINaslov1"/>
       </w:pPr>
-      <w:bookmarkStart w:id="2" w:name="_Toc403551959"/>
+      <w:bookmarkStart w:id="1" w:name="_Toc403551959"/>
       <w:r>
         <w:lastRenderedPageBreak/>
         <w:t>Metodologija</w:t>
       </w:r>
+      <w:bookmarkEnd w:id="1"/>
+    </w:p>
+    <w:p>
+      <w:r>
+        <w:t xml:space="preserve">Prilikom izrade ovog projekta koristiti ćemo SCRUM metodologiju. SCRUM je okvir, razvijen  još u ranim devedesetima, unutar kojeg je moguće rješavati kompleksne adaptivne probleme korištenjem različitih procesa i tehnika, te  produktivno i kreativno razvijati kvalitetna rješenja. </w:t>
+      </w:r>
+    </w:p>
+    <w:p>
+      <w:r>
+        <w:t xml:space="preserve">SCRUM okvir se sastoji od timova uz koje su povezane uloge, događaji, artefakti </w:t>
+      </w:r>
+      <w:r>
+        <w:t>i</w:t>
+      </w:r>
+      <w:r>
+        <w:t xml:space="preserve"> pravila. Svaka od ovih komponenata ima neku namjenu te je neizostavan dio SCRUM-a.</w:t>
+      </w:r>
+    </w:p>
+    <w:p>
+      <w:pPr>
+        <w:ind w:firstLine="0"/>
+      </w:pPr>
+      <w:r>
+        <w:t xml:space="preserve">Pravila povezuju događaje, uloge </w:t>
+      </w:r>
+      <w:r>
+        <w:t>i</w:t>
+      </w:r>
+      <w:r>
+        <w:t xml:space="preserve"> artefakte, upravljajući vezama </w:t>
+      </w:r>
+      <w:r>
+        <w:t>i</w:t>
+      </w:r>
+      <w:r>
+        <w:t xml:space="preserve"> interakcijom između navedenih.</w:t>
+      </w:r>
+    </w:p>
+    <w:p>
+      <w:r>
+        <w:t xml:space="preserve">SCRUM je empirijski orijentiran, odnosno temeljen na iskustvu. Također je iterativni, inkrementalni pristup fokusiran na kontrolu rizika </w:t>
+      </w:r>
+      <w:r>
+        <w:t>i</w:t>
+      </w:r>
+      <w:r>
+        <w:t xml:space="preserve"> optimizaciji predvidljivosti, a kao </w:t>
+      </w:r>
+      <w:r>
+        <w:t>i</w:t>
+      </w:r>
+      <w:r>
+        <w:t xml:space="preserve"> svaka druga implementacija empirijske kontrole procesa, temelji se na transparentnosti – važni aspekti procesa moraju biti vidljivi onima koji su odgovorni za rješenje, kontroli – SCRUM korisnici moraju često provjeravati artefakte </w:t>
+      </w:r>
+      <w:r>
+        <w:t>i</w:t>
+      </w:r>
+      <w:r>
+        <w:t xml:space="preserve"> napredak s obzirom na cilj trenutnog sprinta, te je li došlo do kakvih neželjenih promjena, </w:t>
+      </w:r>
+      <w:r>
+        <w:t>i</w:t>
+      </w:r>
+      <w:r>
+        <w:t xml:space="preserve"> adaptaciji – ukoliko dođe do devijacije nekih aspekata procesa, što bi moglo rezultirati neprihvatljivim proizvodom, potrebna je adaptacija. </w:t>
+      </w:r>
+    </w:p>
+    <w:p>
+      <w:r>
+        <w:t xml:space="preserve">SCRUM tim sastoji se od vlasnika proizvoda (eng. </w:t>
+      </w:r>
+      <w:bookmarkStart w:id="2" w:name="__UnoMark__4_2092622950"/>
       <w:bookmarkEnd w:id="2"/>
-    </w:p>
-    <w:p>
-      <w:r>
-        <w:t xml:space="preserve">Prilikom izrade ovog projekta koristiti ćemo SCRUM metodologiju. SCRUM je okvir, razvijen  još u ranim devedesetima, unutar kojeg je moguće rješavati kompleksne adaptivne probleme korištenjem različitih procesa i tehnika, te  produktivno i kreativno razvijati kvalitetna rješenja. </w:t>
-      </w:r>
-    </w:p>
-    <w:p>
-      <w:r>
-        <w:t>SCRUM okvir se sastoji od timova uz koje su povezane uloge, događaji, artefakti I pravila. Svaka od ovih komponenata ima neku namjenu te je neizostavan dio SCRUM-a.</w:t>
-      </w:r>
-    </w:p>
-    <w:p>
-      <w:pPr>
-        <w:ind w:firstLine="0"/>
-      </w:pPr>
-      <w:r>
-        <w:t>Pravila povezuju događaje, uloge I artefakte, upravljajući vezama I interakcijom između navedenih.</w:t>
-      </w:r>
-    </w:p>
-    <w:p>
-      <w:r>
-        <w:t xml:space="preserve">SCRUM je empirijski orijentiran, odnosno temeljen na iskustvu. Također je iterativni, inkrementalni pristup fokusiran na kontrolu rizika I optimizaciji predvidljivosti, a kao I svaka druga implementacija empirijske kontrole procesa, temelji se na transparentnosti – važni aspekti procesa moraju biti vidljivi onima koji su odgovorni za rješenje, kontroli – SCRUM korisnici moraju često provjeravati artefakte I napredak s obzirom na cilj trenutnog sprinta, te je li došlo do kakvih neželjenih promjena, I adaptaciji – ukoliko dođe do devijacije nekih aspekata procesa, što bi moglo rezultirati neprihvatljivim proizvodom, potrebna je adaptacija. </w:t>
-      </w:r>
-    </w:p>
-    <w:p>
-      <w:r>
-        <w:t xml:space="preserve">SCRUM tim sastoji se od vlasnika proizvoda (eng. </w:t>
-      </w:r>
-      <w:bookmarkStart w:id="3" w:name="__UnoMark__4_2092622950"/>
-      <w:bookmarkEnd w:id="3"/>
-      <w:r>
-        <w:t xml:space="preserve">Product Owner), tima za razvoj (eng. Development Team),  I SCRUM master-a. </w:t>
-      </w:r>
-    </w:p>
-    <w:p>
-      <w:r>
-        <w:t>Timovi se sami organiziraju te samostalno određuju kako najbolje završiti posao, I izvršavaju više različitih funkcija, budući da imaju sve potrebne vještine da završe posao bez da ovise o drugima koji nisu dio tima. Vidljivo je da je ovaj model dizajniran kako bi optimizirao fleksibilnost, kreativnost I produktivnost.</w:t>
-      </w:r>
-    </w:p>
-    <w:p>
-      <w:r>
-        <w:t xml:space="preserve">Vlasnik proizvoda je odgovoran za maksimizaciju vrijednosti proizvoda kojeg razvije tim. Također je odgovoran za upravljenje backlogom proizvoda koji uključuje popis svojstava proizvoda, njihov poredak koji bi trebao biti optimalan kako bi se postigli svi ciljevi, optimizaciju vrijednosti proizvoda tima, osiguranu transparetnost I vidljivost backloga, idući korak u razvoju, objašnjenja svih stavaka na potrebnoj razini detaljnosti. Budući da je vlasnik odgovoran za rješenje, cijela organizacija mora poštovati njegove odluke. </w:t>
-      </w:r>
-    </w:p>
-    <w:p>
-      <w:r>
-        <w:t xml:space="preserve">SCRUM master je odgovoran za svoj tim, odnosno za njegovo pridržavanje SCRUM teorije, pravila I prakse. On pomađe onima izvan tima shvatiti koje su interakcije sa timom prihvatljive I korisne, a koje nisu. Također, zadužen je za pomaganje vlasnika proizvoda na </w:t>
+      <w:r>
+        <w:t xml:space="preserve">ProductOwner), tima za razvoj (eng. Development Team),  </w:t>
+      </w:r>
+      <w:r>
+        <w:t>i</w:t>
+      </w:r>
+      <w:r>
+        <w:t xml:space="preserve"> SCRUM master-a. </w:t>
+      </w:r>
+    </w:p>
+    <w:p>
+      <w:r>
+        <w:t xml:space="preserve">Timovi se sami organiziraju te samostalno određuju kako najbolje završiti posao, </w:t>
+      </w:r>
+      <w:r>
+        <w:t>i</w:t>
+      </w:r>
+      <w:r>
+        <w:t xml:space="preserve"> izvršavaju više različitih funkcija, budući da imaju sve potrebne vještine da završe posao bez da ovise o drugima koji nisu dio tima. Vidljivo je da je ovaj model dizajniran kako bi optimizirao fleksibilnost, kreativnost </w:t>
+      </w:r>
+      <w:r>
+        <w:t>i</w:t>
+      </w:r>
+      <w:r>
+        <w:t xml:space="preserve"> produktivnost.</w:t>
+      </w:r>
+    </w:p>
+    <w:p>
+      <w:r>
+        <w:t>Vlasnik proizvoda je odgovoran za maksimizaciju vrijednosti proizvoda kojeg razvije tim. Također je odgovoran za upravlj</w:t>
+      </w:r>
+      <w:r>
+        <w:t>a</w:t>
+      </w:r>
+      <w:r>
+        <w:t>nje backlog</w:t>
+      </w:r>
+      <w:r>
+        <w:t>-</w:t>
+      </w:r>
+      <w:r>
+        <w:t>om proizvoda koji uključuje popis svojstava proizvoda, njihov poredak koji bi trebao biti optimalan kako bi se postigli svi ciljevi, optimizaciju vrijednosti proizvoda tima, osiguranu transpare</w:t>
+      </w:r>
+      <w:r>
+        <w:t>n</w:t>
+      </w:r>
+      <w:r>
+        <w:t xml:space="preserve">tnost </w:t>
+      </w:r>
+      <w:r>
+        <w:t>i</w:t>
+      </w:r>
+      <w:r>
+        <w:t xml:space="preserve"> vidljivost backlog</w:t>
+      </w:r>
+      <w:r>
+        <w:t>-</w:t>
+      </w:r>
+      <w:r>
+        <w:t xml:space="preserve">a, idući korak u razvoju, objašnjenja svih stavaka na potrebnoj razini detaljnosti. Budući da je vlasnik odgovoran za rješenje, cijela organizacija mora poštovati njegove odluke. </w:t>
+      </w:r>
+    </w:p>
+    <w:p>
+      <w:r>
+        <w:t xml:space="preserve">SCRUM master je odgovoran za svoj tim, odnosno za njegovo pridržavanje SCRUM teorije, pravila </w:t>
+      </w:r>
+      <w:r>
+        <w:t>i</w:t>
+      </w:r>
+      <w:r>
+        <w:t xml:space="preserve"> prakse. On poma</w:t>
+      </w:r>
+      <w:r>
+        <w:t>ž</w:t>
+      </w:r>
+      <w:r>
+        <w:t xml:space="preserve">e onima izvan tima shvatiti koje su interakcije sa timom prihvatljive </w:t>
+      </w:r>
+      <w:r>
+        <w:t>i</w:t>
+      </w:r>
+      <w:r>
+        <w:t xml:space="preserve"> korisne, a koje nisu. Također, zadužen je za pomaganje vlasnika proizvoda na </w:t>
       </w:r>
       <w:r>
         <w:lastRenderedPageBreak/>
-        <w:t>način da, primjerice, pronađe odgovarajuće tehnike za efektivno upravljanje proizvodnim backlogom, pomaže timu da shvati stavke backloga, da razumije planiranje proizvoda u empirijskom okruženju I slično, dok timu pomaže na način da uklanja prepreke napretku tima, savjetuje ih kako se organizirati I riješiti različite probleme I slično.</w:t>
-      </w:r>
-    </w:p>
-    <w:p>
-      <w:r>
-        <w:t xml:space="preserve">SCRUM događaji su, za razliku od sprinta, fleksibilni, te su sami po sebi prilika za kontrolu I adaptaciju. </w:t>
-      </w:r>
-    </w:p>
-    <w:p>
-      <w:r>
-        <w:t xml:space="preserve">Sprint je bit SCRUM-a, a označava vremenski period tijekom kojeg se razvijaju inkrementi rješenja. Sprintovi obično slijede jedan za drugim za vrijeme trajanja cijelog projekta. Svaki sprint mora imati definirano sljedeće: što se razvija, dizajn I plan razvoja, razvoj I proizvod razvoja.  Sastoji se od: planiranja sprinta (eng. Sprint Planning), dnevnog SCRUM-a (eng. Daily Scrum),  pregleda sprinta (eng. Sprint Review), I retrospektive (eng. Sprint Retrospective). </w:t>
-      </w:r>
-    </w:p>
-    <w:p>
-      <w:r>
-        <w:t>Planiranje sprinta događa se jednom u periodu vremena jednog sprinta, obično na početku, u najviše osam sati trajanja, pri čemu se SCRUM master brine da svaki događaj dobije svoje vrijeme I mjesto, te da svi sudionici razumiju ideju događaja. Planiranje odgovara na pitanja: što može biti završeno u ovom sprintu, kako će taj posao biti izvršen  te koji su ciljevi sprinta.</w:t>
-      </w:r>
-    </w:p>
-    <w:p>
-      <w:r>
-        <w:t xml:space="preserve">Dnevni SCRUM je 15-minutni dnevni sastanak tima na kojem se razgovara o stvarima koje su obavljene, koje tek trebaju biti obavljanje, sinkroniziraju se aktivnosti I radi plan za iduća 24 sata. </w:t>
-      </w:r>
-    </w:p>
-    <w:p>
-      <w:r>
-        <w:t xml:space="preserve">Pregled sprinta dolazi na kraju sprinta, I odnosi se na kontrolu inkrementa I adaptaciju backloga proizvoda ukoliko je to potrebno. Tijekom pregleda, tim I stakeholder-i kolaboriraju obavljen postao u sprintu, te sljedeće što je potrebno obaviti I kako optimizirati vrijednost. </w:t>
-      </w:r>
-    </w:p>
-    <w:p>
-      <w:r>
-        <w:t xml:space="preserve">Retrospektiva sprinta je mogućnost za tim da prekontrolira sebe I kreira plan poboljšanja za idući sprint. Dakle, retrospektiva je smještena između pregleda sprinta I planiranja novog sprinta. Artefakti reprezentiraju posao ili vrijednosti koje osiguravaju transparentost ključnih informacija I mogućnosti za kontrolu I adaptaciju. </w:t>
-      </w:r>
-    </w:p>
-    <w:p>
-      <w:r>
-        <w:t>Sprint backlog je skup stavaka backloga proizvoda koje su odabrane za trenutni sprint, I plan za realizaciju novog inkrementa I ciljeva sprinta. Tim modificira sprint backlog kroz sprint.Inkrement je suma svih stavaka backloga proizvoda kompletiranog kroz sprint  I vrijednost inkrementa svih prethodnik sprinteva.  Na kraju svakog sprinta, mora biti gotov novi inkrement</w:t>
+        <w:t>način da, primjerice, pronađe odgovarajuće tehnike za efektivno upravljanje proizvodnim backlog</w:t>
+      </w:r>
+      <w:r>
+        <w:t>-</w:t>
+      </w:r>
+      <w:r>
+        <w:t>om, pomaže timu da shvati stavke backlog</w:t>
+      </w:r>
+      <w:r>
+        <w:t>-</w:t>
+      </w:r>
+      <w:r>
+        <w:t xml:space="preserve">a, da razumije planiranje proizvoda u empirijskom okruženju </w:t>
+      </w:r>
+      <w:r>
+        <w:t>i</w:t>
+      </w:r>
+      <w:r>
+        <w:t xml:space="preserve"> slično, dok timu pomaže na način da uklanja prepreke napretku tima, savjetuje ih kako se organizirati </w:t>
+      </w:r>
+      <w:r>
+        <w:t>i</w:t>
+      </w:r>
+      <w:r>
+        <w:t xml:space="preserve"> riješiti različite probleme </w:t>
+      </w:r>
+      <w:r>
+        <w:t>i</w:t>
+      </w:r>
+      <w:r>
+        <w:t xml:space="preserve"> slično.</w:t>
+      </w:r>
+    </w:p>
+    <w:p>
+      <w:r>
+        <w:t xml:space="preserve">SCRUM događaji su, za razliku od sprinta, fleksibilni, te su sami po sebi prilika za kontrolu </w:t>
+      </w:r>
+      <w:r>
+        <w:t>i</w:t>
+      </w:r>
+      <w:r>
+        <w:t xml:space="preserve"> adaptaciju. </w:t>
+      </w:r>
+    </w:p>
+    <w:p>
+      <w:r>
+        <w:t xml:space="preserve">Sprint je bit SCRUM-a, a označava vremenski period tijekom kojeg se razvijaju inkrementi rješenja. Sprintovi obično slijede jedan za drugim za vrijeme trajanja cijelog projekta. Svaki sprint mora imati definirano sljedeće: što se razvija, dizajn </w:t>
+      </w:r>
+      <w:r>
+        <w:t>i</w:t>
+      </w:r>
+      <w:r>
+        <w:t xml:space="preserve"> plan razvoja, razvoj </w:t>
+      </w:r>
+      <w:r>
+        <w:t>i</w:t>
+      </w:r>
+      <w:r>
+        <w:t xml:space="preserve"> proizvod razvoja.  Sastoji se od: planiranja sprinta (eng. Sprint Planning), dnevnog SCRUM-a (eng. Daily Scrum),  pregleda sprinta (eng. Sprint Review), </w:t>
+      </w:r>
+      <w:r>
+        <w:t>i</w:t>
+      </w:r>
+      <w:r>
+        <w:t xml:space="preserve"> retrospektive (eng. Sprint Retrospective). </w:t>
+      </w:r>
+    </w:p>
+    <w:p>
+      <w:r>
+        <w:t xml:space="preserve">Planiranje sprinta događa se jednom u periodu vremena jednog sprinta, obično na početku, u najviše osam sati trajanja, pri čemu se SCRUM master brine da svaki događaj dobije svoje vrijeme </w:t>
+      </w:r>
+      <w:r>
+        <w:t>i</w:t>
+      </w:r>
+      <w:r>
+        <w:t xml:space="preserve"> mjesto, te da svi sudionici razumiju ideju događaja. Planiranje odgovara na pitanja: što može biti završeno u ovom sprintu, kako će taj posao biti izvršen  te koji su ciljevi sprinta.</w:t>
+      </w:r>
+    </w:p>
+    <w:p>
+      <w:r>
+        <w:t xml:space="preserve">Dnevni SCRUM je 15-minutni dnevni sastanak tima na kojem se razgovara o stvarima koje su obavljene, koje tek trebaju biti obavljanje, sinkroniziraju se aktivnosti </w:t>
+      </w:r>
+      <w:r>
+        <w:t>i</w:t>
+      </w:r>
+      <w:r>
+        <w:t xml:space="preserve"> radi plan za iduća 24 sata. </w:t>
+      </w:r>
+    </w:p>
+    <w:p>
+      <w:r>
+        <w:t xml:space="preserve">Pregled sprinta dolazi na kraju sprinta, </w:t>
+      </w:r>
+      <w:r>
+        <w:t>i</w:t>
+      </w:r>
+      <w:r>
+        <w:t xml:space="preserve"> odnosi se na kontrolu inkrementa </w:t>
+      </w:r>
+      <w:r>
+        <w:t>i</w:t>
+      </w:r>
+      <w:r>
+        <w:t xml:space="preserve"> adaptaciju backlog</w:t>
+      </w:r>
+      <w:r>
+        <w:t>-</w:t>
+      </w:r>
+      <w:r>
+        <w:t xml:space="preserve">a proizvoda ukoliko je to potrebno. Tijekom pregleda, tim </w:t>
+      </w:r>
+      <w:r>
+        <w:t>i</w:t>
+      </w:r>
+      <w:r>
+        <w:t xml:space="preserve">stakeholder-i kolaboriraju obavljen postao u sprintu, te sljedeće što je potrebno obaviti </w:t>
+      </w:r>
+      <w:r>
+        <w:t>i</w:t>
+      </w:r>
+      <w:r>
+        <w:t xml:space="preserve"> kako optimizirati vrijednost. </w:t>
+      </w:r>
+    </w:p>
+    <w:p>
+      <w:r>
+        <w:t xml:space="preserve">Retrospektiva sprinta je mogućnost za tim da prekontrolira sebe </w:t>
+      </w:r>
+      <w:r>
+        <w:t>i</w:t>
+      </w:r>
+      <w:r>
+        <w:t xml:space="preserve"> kreira plan poboljšanja za idući sprint. Dakle, retrospektiva je smještena između pregleda sprinta </w:t>
+      </w:r>
+      <w:r>
+        <w:t>i</w:t>
+      </w:r>
+      <w:r>
+        <w:t xml:space="preserve"> planiranja novog sprinta. Artefakti reprezentiraju posao ili vrijednosti koje osiguravaju transparent</w:t>
+      </w:r>
+      <w:r>
+        <w:t>n</w:t>
+      </w:r>
+      <w:r>
+        <w:t xml:space="preserve">ost ključnih informacija </w:t>
+      </w:r>
+      <w:r>
+        <w:t>i</w:t>
+      </w:r>
+      <w:r>
+        <w:t xml:space="preserve"> mogućnosti za kontrolu </w:t>
+      </w:r>
+      <w:r>
+        <w:t>i</w:t>
+      </w:r>
+      <w:r>
+        <w:t xml:space="preserve"> adaptaciju. </w:t>
+      </w:r>
+    </w:p>
+    <w:p>
+      <w:r>
+        <w:t>Sprint backlog je skup stavaka backlog</w:t>
+      </w:r>
+      <w:r>
+        <w:t>-</w:t>
+      </w:r>
+      <w:r>
+        <w:t xml:space="preserve">a proizvoda koje su odabrane za trenutni sprint, </w:t>
+      </w:r>
+      <w:r>
+        <w:t>i</w:t>
+      </w:r>
+      <w:r>
+        <w:t xml:space="preserve"> plan za realizaciju novog inkrementa </w:t>
+      </w:r>
+      <w:r>
+        <w:t>i</w:t>
+      </w:r>
+      <w:r>
+        <w:t xml:space="preserve"> ciljeva sprinta. Tim modificira sprint backlog kroz sprint.Inkrement je suma svih stavaka backlog</w:t>
+      </w:r>
+      <w:r>
+        <w:t>-</w:t>
+      </w:r>
+      <w:r>
+        <w:t xml:space="preserve">a proizvoda kompletiranog kroz sprint  </w:t>
+      </w:r>
+      <w:r>
+        <w:t>i</w:t>
+      </w:r>
+      <w:r>
+        <w:t xml:space="preserve"> vrijednost inkrementa svih prethodnik sprint</w:t>
+      </w:r>
+      <w:r>
+        <w:t>-</w:t>
+      </w:r>
+      <w:r>
+        <w:t>eva.  Na kraju svakog sprinta, mora biti gotov novi inkrement</w:t>
       </w:r>
       <w:r>
         <w:t>.</w:t>
@@ -2755,408 +3011,12 @@
       <w:r>
         <w:t xml:space="preserve">  (Izvor: SCRUM Guide)</w:t>
       </w:r>
-    </w:p>
-    <w:p/>
-    <w:p>
-      <w:pPr>
-        <w:pStyle w:val="FOINaslov2"/>
-      </w:pPr>
-      <w:bookmarkStart w:id="4" w:name="_Toc403551960"/>
-      <w:r>
-        <w:lastRenderedPageBreak/>
-        <w:t>Artefakti</w:t>
-      </w:r>
-      <w:bookmarkEnd w:id="4"/>
     </w:p>
     <w:p>
       <w:pPr>
         <w:spacing w:after="200" w:line="276" w:lineRule="auto"/>
         <w:ind w:firstLine="0"/>
         <w:jc w:val="left"/>
-        <w:rPr>
-          <w:noProof/>
-        </w:rPr>
-      </w:pPr>
-    </w:p>
-    <w:p>
-      <w:pPr>
-        <w:rPr>
-          <w:b/>
-          <w:sz w:val="32"/>
-        </w:rPr>
-      </w:pPr>
-      <w:r>
-        <w:rPr>
-          <w:noProof/>
-        </w:rPr>
-        <w:drawing>
-          <wp:inline distT="0" distB="0" distL="0" distR="0">
-            <wp:extent cx="4785406" cy="4152900"/>
-            <wp:effectExtent l="19050" t="0" r="0" b="0"/>
-            <wp:docPr id="7" name="Picture 7"/>
-            <wp:cNvGraphicFramePr>
-              <a:graphicFrameLocks xmlns:a="http://schemas.openxmlformats.org/drawingml/2006/main" noChangeAspect="1"/>
-            </wp:cNvGraphicFramePr>
-            <a:graphic xmlns:a="http://schemas.openxmlformats.org/drawingml/2006/main">
-              <a:graphicData uri="http://schemas.openxmlformats.org/drawingml/2006/picture">
-                <pic:pic xmlns:pic="http://schemas.openxmlformats.org/drawingml/2006/picture">
-                  <pic:nvPicPr>
-                    <pic:cNvPr id="0" name="MM_UC.jpeg"/>
-                    <pic:cNvPicPr/>
-                  </pic:nvPicPr>
-                  <pic:blipFill rotWithShape="1">
-                    <a:blip r:embed="rId12" cstate="print">
-                      <a:extLst>
-                        <a:ext uri="{28A0092B-C50C-407E-A947-70E740481C1C}">
-                          <a14:useLocalDpi xmlns="" xmlns:wpc="http://schemas.microsoft.com/office/word/2010/wordprocessingCanvas" xmlns:mc="http://schemas.openxmlformats.org/markup-compatibility/2006" xmlns:o="urn:schemas-microsoft-com:office:office" xmlns:v="urn:schemas-microsoft-com:vml" xmlns:wp14="http://schemas.microsoft.com/office/word/2010/wordprocessingDrawing" xmlns:w10="urn:schemas-microsoft-com:office:word" xmlns:w="http://schemas.openxmlformats.org/wordprocessingml/2006/main" xmlns:w14="http://schemas.microsoft.com/office/word/2010/wordml" xmlns:wpg="http://schemas.microsoft.com/office/word/2010/wordprocessingGroup" xmlns:wpi="http://schemas.microsoft.com/office/word/2010/wordprocessingInk" xmlns:wps="http://schemas.microsoft.com/office/word/2010/wordprocessingShape" xmlns:a14="http://schemas.microsoft.com/office/drawing/2010/main" val="0"/>
-                        </a:ext>
-                      </a:extLst>
-                    </a:blip>
-                    <a:srcRect t="13650" r="4801" b="7089"/>
-                    <a:stretch/>
-                  </pic:blipFill>
-                  <pic:spPr bwMode="auto">
-                    <a:xfrm>
-                      <a:off x="0" y="0"/>
-                      <a:ext cx="4791744" cy="4158400"/>
-                    </a:xfrm>
-                    <a:prstGeom prst="rect">
-                      <a:avLst/>
-                    </a:prstGeom>
-                    <a:ln>
-                      <a:noFill/>
-                    </a:ln>
-                    <a:extLst>
-                      <a:ext uri="{53640926-AAD7-44D8-BBD7-CCE9431645EC}">
-                        <a14:shadowObscured xmlns="" xmlns:wpc="http://schemas.microsoft.com/office/word/2010/wordprocessingCanvas" xmlns:mc="http://schemas.openxmlformats.org/markup-compatibility/2006" xmlns:o="urn:schemas-microsoft-com:office:office" xmlns:v="urn:schemas-microsoft-com:vml" xmlns:wp14="http://schemas.microsoft.com/office/word/2010/wordprocessingDrawing" xmlns:w10="urn:schemas-microsoft-com:office:word" xmlns:w="http://schemas.openxmlformats.org/wordprocessingml/2006/main" xmlns:w14="http://schemas.microsoft.com/office/word/2010/wordml" xmlns:wpg="http://schemas.microsoft.com/office/word/2010/wordprocessingGroup" xmlns:wpi="http://schemas.microsoft.com/office/word/2010/wordprocessingInk" xmlns:wps="http://schemas.microsoft.com/office/word/2010/wordprocessingShape" xmlns:a14="http://schemas.microsoft.com/office/drawing/2010/main"/>
-                      </a:ext>
-                    </a:extLst>
-                  </pic:spPr>
-                </pic:pic>
-              </a:graphicData>
-            </a:graphic>
-          </wp:inline>
-        </w:drawing>
-      </w:r>
-    </w:p>
-    <w:p>
-      <w:r>
-        <w:rPr>
-          <w:noProof/>
-        </w:rPr>
-        <w:drawing>
-          <wp:inline distT="0" distB="0" distL="0" distR="0">
-            <wp:extent cx="5762568" cy="2933700"/>
-            <wp:effectExtent l="19050" t="0" r="0" b="0"/>
-            <wp:docPr id="8" name="Picture 8"/>
-            <wp:cNvGraphicFramePr>
-              <a:graphicFrameLocks xmlns:a="http://schemas.openxmlformats.org/drawingml/2006/main" noChangeAspect="1"/>
-            </wp:cNvGraphicFramePr>
-            <a:graphic xmlns:a="http://schemas.openxmlformats.org/drawingml/2006/main">
-              <a:graphicData uri="http://schemas.openxmlformats.org/drawingml/2006/picture">
-                <pic:pic xmlns:pic="http://schemas.openxmlformats.org/drawingml/2006/picture">
-                  <pic:nvPicPr>
-                    <pic:cNvPr id="0" name="MM_SD_prijava_registracija.jpeg"/>
-                    <pic:cNvPicPr/>
-                  </pic:nvPicPr>
-                  <pic:blipFill rotWithShape="1">
-                    <a:blip r:embed="rId13" cstate="print">
-                      <a:extLst>
-                        <a:ext uri="{28A0092B-C50C-407E-A947-70E740481C1C}">
-                          <a14:useLocalDpi xmlns="" xmlns:wpc="http://schemas.microsoft.com/office/word/2010/wordprocessingCanvas" xmlns:mc="http://schemas.openxmlformats.org/markup-compatibility/2006" xmlns:o="urn:schemas-microsoft-com:office:office" xmlns:v="urn:schemas-microsoft-com:vml" xmlns:wp14="http://schemas.microsoft.com/office/word/2010/wordprocessingDrawing" xmlns:w10="urn:schemas-microsoft-com:office:word" xmlns:w="http://schemas.openxmlformats.org/wordprocessingml/2006/main" xmlns:w14="http://schemas.microsoft.com/office/word/2010/wordml" xmlns:wpg="http://schemas.microsoft.com/office/word/2010/wordprocessingGroup" xmlns:wpi="http://schemas.microsoft.com/office/word/2010/wordprocessingInk" xmlns:wps="http://schemas.microsoft.com/office/word/2010/wordprocessingShape" xmlns:a14="http://schemas.microsoft.com/office/drawing/2010/main" val="0"/>
-                        </a:ext>
-                      </a:extLst>
-                    </a:blip>
-                    <a:srcRect t="-1" b="62982"/>
-                    <a:stretch/>
-                  </pic:blipFill>
-                  <pic:spPr bwMode="auto">
-                    <a:xfrm>
-                      <a:off x="0" y="0"/>
-                      <a:ext cx="5760720" cy="2932759"/>
-                    </a:xfrm>
-                    <a:prstGeom prst="rect">
-                      <a:avLst/>
-                    </a:prstGeom>
-                    <a:ln>
-                      <a:noFill/>
-                    </a:ln>
-                    <a:extLst>
-                      <a:ext uri="{53640926-AAD7-44D8-BBD7-CCE9431645EC}">
-                        <a14:shadowObscured xmlns="" xmlns:wpc="http://schemas.microsoft.com/office/word/2010/wordprocessingCanvas" xmlns:mc="http://schemas.openxmlformats.org/markup-compatibility/2006" xmlns:o="urn:schemas-microsoft-com:office:office" xmlns:v="urn:schemas-microsoft-com:vml" xmlns:wp14="http://schemas.microsoft.com/office/word/2010/wordprocessingDrawing" xmlns:w10="urn:schemas-microsoft-com:office:word" xmlns:w="http://schemas.openxmlformats.org/wordprocessingml/2006/main" xmlns:w14="http://schemas.microsoft.com/office/word/2010/wordml" xmlns:wpg="http://schemas.microsoft.com/office/word/2010/wordprocessingGroup" xmlns:wpi="http://schemas.microsoft.com/office/word/2010/wordprocessingInk" xmlns:wps="http://schemas.microsoft.com/office/word/2010/wordprocessingShape" xmlns:a14="http://schemas.microsoft.com/office/drawing/2010/main"/>
-                      </a:ext>
-                    </a:extLst>
-                  </pic:spPr>
-                </pic:pic>
-              </a:graphicData>
-            </a:graphic>
-          </wp:inline>
-        </w:drawing>
-      </w:r>
-    </w:p>
-    <w:p>
-      <w:pPr>
-        <w:spacing w:after="200" w:line="276" w:lineRule="auto"/>
-        <w:ind w:firstLine="0"/>
-        <w:jc w:val="left"/>
-        <w:rPr>
-          <w:noProof/>
-        </w:rPr>
-      </w:pPr>
-    </w:p>
-    <w:p>
-      <w:r>
-        <w:rPr>
-          <w:noProof/>
-        </w:rPr>
-        <w:lastRenderedPageBreak/>
-        <w:drawing>
-          <wp:inline distT="0" distB="0" distL="0" distR="0">
-            <wp:extent cx="5022934" cy="4225949"/>
-            <wp:effectExtent l="19050" t="0" r="6266" b="0"/>
-            <wp:docPr id="6" name="Picture 8"/>
-            <wp:cNvGraphicFramePr>
-              <a:graphicFrameLocks xmlns:a="http://schemas.openxmlformats.org/drawingml/2006/main" noChangeAspect="1"/>
-            </wp:cNvGraphicFramePr>
-            <a:graphic xmlns:a="http://schemas.openxmlformats.org/drawingml/2006/main">
-              <a:graphicData uri="http://schemas.openxmlformats.org/drawingml/2006/picture">
-                <pic:pic xmlns:pic="http://schemas.openxmlformats.org/drawingml/2006/picture">
-                  <pic:nvPicPr>
-                    <pic:cNvPr id="0" name="MM_SD_prijava_registracija.jpeg"/>
-                    <pic:cNvPicPr/>
-                  </pic:nvPicPr>
-                  <pic:blipFill rotWithShape="1">
-                    <a:blip r:embed="rId14" cstate="print">
-                      <a:extLst>
-                        <a:ext uri="{28A0092B-C50C-407E-A947-70E740481C1C}">
-                          <a14:useLocalDpi xmlns="" xmlns:wpc="http://schemas.microsoft.com/office/word/2010/wordprocessingCanvas" xmlns:mc="http://schemas.openxmlformats.org/markup-compatibility/2006" xmlns:o="urn:schemas-microsoft-com:office:office" xmlns:v="urn:schemas-microsoft-com:vml" xmlns:wp14="http://schemas.microsoft.com/office/word/2010/wordprocessingDrawing" xmlns:w10="urn:schemas-microsoft-com:office:word" xmlns:w="http://schemas.openxmlformats.org/wordprocessingml/2006/main" xmlns:w14="http://schemas.microsoft.com/office/word/2010/wordml" xmlns:wpg="http://schemas.microsoft.com/office/word/2010/wordprocessingGroup" xmlns:wpi="http://schemas.microsoft.com/office/word/2010/wordprocessingInk" xmlns:wps="http://schemas.microsoft.com/office/word/2010/wordprocessingShape" xmlns:a14="http://schemas.microsoft.com/office/drawing/2010/main" val="0"/>
-                        </a:ext>
-                      </a:extLst>
-                    </a:blip>
-                    <a:srcRect t="38822"/>
-                    <a:stretch/>
-                  </pic:blipFill>
-                  <pic:spPr bwMode="auto">
-                    <a:xfrm>
-                      <a:off x="0" y="0"/>
-                      <a:ext cx="5021324" cy="4224594"/>
-                    </a:xfrm>
-                    <a:prstGeom prst="rect">
-                      <a:avLst/>
-                    </a:prstGeom>
-                    <a:ln>
-                      <a:noFill/>
-                    </a:ln>
-                    <a:extLst>
-                      <a:ext uri="{53640926-AAD7-44D8-BBD7-CCE9431645EC}">
-                        <a14:shadowObscured xmlns="" xmlns:wpc="http://schemas.microsoft.com/office/word/2010/wordprocessingCanvas" xmlns:mc="http://schemas.openxmlformats.org/markup-compatibility/2006" xmlns:o="urn:schemas-microsoft-com:office:office" xmlns:v="urn:schemas-microsoft-com:vml" xmlns:wp14="http://schemas.microsoft.com/office/word/2010/wordprocessingDrawing" xmlns:w10="urn:schemas-microsoft-com:office:word" xmlns:w="http://schemas.openxmlformats.org/wordprocessingml/2006/main" xmlns:w14="http://schemas.microsoft.com/office/word/2010/wordml" xmlns:wpg="http://schemas.microsoft.com/office/word/2010/wordprocessingGroup" xmlns:wpi="http://schemas.microsoft.com/office/word/2010/wordprocessingInk" xmlns:wps="http://schemas.microsoft.com/office/word/2010/wordprocessingShape" xmlns:a14="http://schemas.microsoft.com/office/drawing/2010/main"/>
-                      </a:ext>
-                    </a:extLst>
-                  </pic:spPr>
-                </pic:pic>
-              </a:graphicData>
-            </a:graphic>
-          </wp:inline>
-        </w:drawing>
-      </w:r>
-    </w:p>
-    <w:p>
-      <w:pPr>
-        <w:spacing w:after="200" w:line="276" w:lineRule="auto"/>
-        <w:ind w:firstLine="0"/>
-        <w:jc w:val="left"/>
-        <w:rPr>
-          <w:noProof/>
-        </w:rPr>
-      </w:pPr>
-    </w:p>
-    <w:p>
-      <w:pPr>
-        <w:spacing w:after="200" w:line="276" w:lineRule="auto"/>
-        <w:ind w:firstLine="0"/>
-        <w:jc w:val="left"/>
-        <w:rPr>
-          <w:noProof/>
-        </w:rPr>
-      </w:pPr>
-    </w:p>
-    <w:p>
-      <w:pPr>
-        <w:spacing w:after="200" w:line="276" w:lineRule="auto"/>
-        <w:ind w:firstLine="0"/>
-        <w:jc w:val="left"/>
-        <w:rPr>
-          <w:noProof/>
-        </w:rPr>
-      </w:pPr>
-    </w:p>
-    <w:p>
-      <w:pPr>
-        <w:rPr>
-          <w:noProof/>
-        </w:rPr>
-      </w:pPr>
-      <w:r>
-        <w:rPr>
-          <w:noProof/>
-        </w:rPr>
-        <w:drawing>
-          <wp:inline distT="0" distB="0" distL="0" distR="0">
-            <wp:extent cx="4619625" cy="3057525"/>
-            <wp:effectExtent l="19050" t="0" r="9525" b="0"/>
-            <wp:docPr id="12" name="Picture 12"/>
-            <wp:cNvGraphicFramePr>
-              <a:graphicFrameLocks xmlns:a="http://schemas.openxmlformats.org/drawingml/2006/main" noChangeAspect="1"/>
-            </wp:cNvGraphicFramePr>
-            <a:graphic xmlns:a="http://schemas.openxmlformats.org/drawingml/2006/main">
-              <a:graphicData uri="http://schemas.openxmlformats.org/drawingml/2006/picture">
-                <pic:pic xmlns:pic="http://schemas.openxmlformats.org/drawingml/2006/picture">
-                  <pic:nvPicPr>
-                    <pic:cNvPr id="0" name="Image (4).jpg"/>
-                    <pic:cNvPicPr/>
-                  </pic:nvPicPr>
-                  <pic:blipFill rotWithShape="1">
-                    <a:blip r:embed="rId15" cstate="print">
-                      <a:extLst>
-                        <a:ext uri="{28A0092B-C50C-407E-A947-70E740481C1C}">
-                          <a14:useLocalDpi xmlns="" xmlns:wpc="http://schemas.microsoft.com/office/word/2010/wordprocessingCanvas" xmlns:mc="http://schemas.openxmlformats.org/markup-compatibility/2006" xmlns:o="urn:schemas-microsoft-com:office:office" xmlns:v="urn:schemas-microsoft-com:vml" xmlns:wp14="http://schemas.microsoft.com/office/word/2010/wordprocessingDrawing" xmlns:w10="urn:schemas-microsoft-com:office:word" xmlns:w="http://schemas.openxmlformats.org/wordprocessingml/2006/main" xmlns:w14="http://schemas.microsoft.com/office/word/2010/wordml" xmlns:wpg="http://schemas.microsoft.com/office/word/2010/wordprocessingGroup" xmlns:wpi="http://schemas.microsoft.com/office/word/2010/wordprocessingInk" xmlns:wps="http://schemas.microsoft.com/office/word/2010/wordprocessingShape" xmlns:a14="http://schemas.microsoft.com/office/drawing/2010/main" val="0"/>
-                        </a:ext>
-                      </a:extLst>
-                    </a:blip>
-                    <a:srcRect t="51202" r="19833" b="10216"/>
-                    <a:stretch/>
-                  </pic:blipFill>
-                  <pic:spPr bwMode="auto">
-                    <a:xfrm>
-                      <a:off x="0" y="0"/>
-                      <a:ext cx="4618144" cy="3056545"/>
-                    </a:xfrm>
-                    <a:prstGeom prst="rect">
-                      <a:avLst/>
-                    </a:prstGeom>
-                    <a:ln>
-                      <a:noFill/>
-                    </a:ln>
-                    <a:extLst>
-                      <a:ext uri="{53640926-AAD7-44D8-BBD7-CCE9431645EC}">
-                        <a14:shadowObscured xmlns="" xmlns:wpc="http://schemas.microsoft.com/office/word/2010/wordprocessingCanvas" xmlns:mc="http://schemas.openxmlformats.org/markup-compatibility/2006" xmlns:o="urn:schemas-microsoft-com:office:office" xmlns:v="urn:schemas-microsoft-com:vml" xmlns:wp14="http://schemas.microsoft.com/office/word/2010/wordprocessingDrawing" xmlns:w10="urn:schemas-microsoft-com:office:word" xmlns:w="http://schemas.openxmlformats.org/wordprocessingml/2006/main" xmlns:w14="http://schemas.microsoft.com/office/word/2010/wordml" xmlns:wpg="http://schemas.microsoft.com/office/word/2010/wordprocessingGroup" xmlns:wpi="http://schemas.microsoft.com/office/word/2010/wordprocessingInk" xmlns:wps="http://schemas.microsoft.com/office/word/2010/wordprocessingShape" xmlns:a14="http://schemas.microsoft.com/office/drawing/2010/main"/>
-                      </a:ext>
-                    </a:extLst>
-                  </pic:spPr>
-                </pic:pic>
-              </a:graphicData>
-            </a:graphic>
-          </wp:inline>
-        </w:drawing>
-      </w:r>
-    </w:p>
-    <w:p>
-      <w:pPr>
-        <w:rPr>
-          <w:noProof/>
-        </w:rPr>
-      </w:pPr>
-      <w:r>
-        <w:rPr>
-          <w:noProof/>
-        </w:rPr>
-        <w:lastRenderedPageBreak/>
-        <w:drawing>
-          <wp:inline distT="0" distB="0" distL="0" distR="0">
-            <wp:extent cx="5229225" cy="3855068"/>
-            <wp:effectExtent l="19050" t="0" r="9525" b="0"/>
-            <wp:docPr id="9" name="Picture 12"/>
-            <wp:cNvGraphicFramePr>
-              <a:graphicFrameLocks xmlns:a="http://schemas.openxmlformats.org/drawingml/2006/main" noChangeAspect="1"/>
-            </wp:cNvGraphicFramePr>
-            <a:graphic xmlns:a="http://schemas.openxmlformats.org/drawingml/2006/main">
-              <a:graphicData uri="http://schemas.openxmlformats.org/drawingml/2006/picture">
-                <pic:pic xmlns:pic="http://schemas.openxmlformats.org/drawingml/2006/picture">
-                  <pic:nvPicPr>
-                    <pic:cNvPr id="0" name="Image (4).jpg"/>
-                    <pic:cNvPicPr/>
-                  </pic:nvPicPr>
-                  <pic:blipFill rotWithShape="1">
-                    <a:blip r:embed="rId16" cstate="print">
-                      <a:extLst>
-                        <a:ext uri="{28A0092B-C50C-407E-A947-70E740481C1C}">
-                          <a14:useLocalDpi xmlns="" xmlns:wpc="http://schemas.microsoft.com/office/word/2010/wordprocessingCanvas" xmlns:mc="http://schemas.openxmlformats.org/markup-compatibility/2006" xmlns:o="urn:schemas-microsoft-com:office:office" xmlns:v="urn:schemas-microsoft-com:vml" xmlns:wp14="http://schemas.microsoft.com/office/word/2010/wordprocessingDrawing" xmlns:w10="urn:schemas-microsoft-com:office:word" xmlns:w="http://schemas.openxmlformats.org/wordprocessingml/2006/main" xmlns:w14="http://schemas.microsoft.com/office/word/2010/wordml" xmlns:wpg="http://schemas.microsoft.com/office/word/2010/wordprocessingGroup" xmlns:wpi="http://schemas.microsoft.com/office/word/2010/wordprocessingInk" xmlns:wps="http://schemas.microsoft.com/office/word/2010/wordprocessingShape" xmlns:a14="http://schemas.microsoft.com/office/drawing/2010/main" val="0"/>
-                        </a:ext>
-                      </a:extLst>
-                    </a:blip>
-                    <a:srcRect r="5832" b="49519"/>
-                    <a:stretch/>
-                  </pic:blipFill>
-                  <pic:spPr bwMode="auto">
-                    <a:xfrm>
-                      <a:off x="0" y="0"/>
-                      <a:ext cx="5242513" cy="3864864"/>
-                    </a:xfrm>
-                    <a:prstGeom prst="rect">
-                      <a:avLst/>
-                    </a:prstGeom>
-                    <a:ln>
-                      <a:noFill/>
-                    </a:ln>
-                    <a:extLst>
-                      <a:ext uri="{53640926-AAD7-44D8-BBD7-CCE9431645EC}">
-                        <a14:shadowObscured xmlns="" xmlns:wpc="http://schemas.microsoft.com/office/word/2010/wordprocessingCanvas" xmlns:mc="http://schemas.openxmlformats.org/markup-compatibility/2006" xmlns:o="urn:schemas-microsoft-com:office:office" xmlns:v="urn:schemas-microsoft-com:vml" xmlns:wp14="http://schemas.microsoft.com/office/word/2010/wordprocessingDrawing" xmlns:w10="urn:schemas-microsoft-com:office:word" xmlns:w="http://schemas.openxmlformats.org/wordprocessingml/2006/main" xmlns:w14="http://schemas.microsoft.com/office/word/2010/wordml" xmlns:wpg="http://schemas.microsoft.com/office/word/2010/wordprocessingGroup" xmlns:wpi="http://schemas.microsoft.com/office/word/2010/wordprocessingInk" xmlns:wps="http://schemas.microsoft.com/office/word/2010/wordprocessingShape" xmlns:a14="http://schemas.microsoft.com/office/drawing/2010/main"/>
-                      </a:ext>
-                    </a:extLst>
-                  </pic:spPr>
-                </pic:pic>
-              </a:graphicData>
-            </a:graphic>
-          </wp:inline>
-        </w:drawing>
-      </w:r>
-    </w:p>
-    <w:p>
-      <w:pPr>
-        <w:spacing w:after="200" w:line="276" w:lineRule="auto"/>
-        <w:ind w:firstLine="0"/>
-        <w:jc w:val="left"/>
-        <w:rPr>
-          <w:noProof/>
-        </w:rPr>
-      </w:pPr>
-    </w:p>
-    <w:p>
-      <w:pPr>
-        <w:spacing w:after="200" w:line="276" w:lineRule="auto"/>
-        <w:ind w:firstLine="0"/>
-        <w:jc w:val="left"/>
-        <w:rPr>
-          <w:b/>
-          <w:sz w:val="32"/>
-        </w:rPr>
-      </w:pPr>
-    </w:p>
-    <w:p>
-      <w:pPr>
-        <w:pStyle w:val="FOINaslov2"/>
-        <w:numPr>
-          <w:ilvl w:val="0"/>
-          <w:numId w:val="0"/>
-        </w:numPr>
-      </w:pPr>
-    </w:p>
-    <w:p>
-      <w:pPr>
-        <w:pStyle w:val="FOINaslov2"/>
-        <w:numPr>
-          <w:ilvl w:val="0"/>
-          <w:numId w:val="0"/>
-        </w:numPr>
-      </w:pPr>
-    </w:p>
-    <w:p/>
-    <w:p/>
-    <w:p>
-      <w:pPr>
-        <w:spacing w:after="200" w:line="276" w:lineRule="auto"/>
-        <w:ind w:firstLine="0"/>
-        <w:jc w:val="left"/>
       </w:pPr>
       <w:r>
         <w:br w:type="page"/>
@@ -3166,12 +3026,12 @@
       <w:pPr>
         <w:pStyle w:val="FOINaslov1"/>
       </w:pPr>
-      <w:bookmarkStart w:id="5" w:name="_Toc403551961"/>
+      <w:bookmarkStart w:id="3" w:name="_Toc403551961"/>
       <w:r>
         <w:lastRenderedPageBreak/>
         <w:t>Plan projekta</w:t>
       </w:r>
-      <w:bookmarkEnd w:id="5"/>
+      <w:bookmarkEnd w:id="3"/>
     </w:p>
     <w:p>
       <w:pPr>
@@ -3205,26 +3065,27 @@
     <w:tbl>
       <w:tblPr>
         <w:tblStyle w:val="MediumList2-Accent2"/>
-        <w:tblW w:w="9553" w:type="dxa"/>
+        <w:tblW w:w="9127" w:type="dxa"/>
         <w:jc w:val="center"/>
+        <w:tblInd w:w="1590" w:type="dxa"/>
         <w:tblLook w:val="04A0"/>
       </w:tblPr>
       <w:tblGrid>
-        <w:gridCol w:w="3652"/>
-        <w:gridCol w:w="1985"/>
-        <w:gridCol w:w="1883"/>
-        <w:gridCol w:w="2033"/>
+        <w:gridCol w:w="3175"/>
+        <w:gridCol w:w="1984"/>
+        <w:gridCol w:w="1984"/>
+        <w:gridCol w:w="1984"/>
       </w:tblGrid>
       <w:tr>
         <w:trPr>
           <w:cnfStyle w:val="100000000000"/>
-          <w:trHeight w:hRule="exact" w:val="452"/>
+          <w:trHeight w:hRule="exact" w:val="798"/>
           <w:jc w:val="center"/>
         </w:trPr>
         <w:tc>
           <w:tcPr>
             <w:cnfStyle w:val="001000000100"/>
-            <w:tcW w:w="3652" w:type="dxa"/>
+            <w:tcW w:w="3175" w:type="dxa"/>
             <w:tcBorders>
               <w:top w:val="single" w:sz="18" w:space="0" w:color="C0504D" w:themeColor="accent2"/>
               <w:left w:val="single" w:sz="18" w:space="0" w:color="C0504D" w:themeColor="accent2"/>
@@ -3258,7 +3119,7 @@
         </w:tc>
         <w:tc>
           <w:tcPr>
-            <w:tcW w:w="1985" w:type="dxa"/>
+            <w:tcW w:w="1984" w:type="dxa"/>
             <w:tcBorders>
               <w:top w:val="single" w:sz="18" w:space="0" w:color="C0504D" w:themeColor="accent2"/>
               <w:left w:val="single" w:sz="18" w:space="0" w:color="C0504D" w:themeColor="accent2"/>
@@ -3293,7 +3154,7 @@
         </w:tc>
         <w:tc>
           <w:tcPr>
-            <w:tcW w:w="1883" w:type="dxa"/>
+            <w:tcW w:w="1984" w:type="dxa"/>
             <w:tcBorders>
               <w:top w:val="single" w:sz="18" w:space="0" w:color="C0504D" w:themeColor="accent2"/>
               <w:left w:val="single" w:sz="18" w:space="0" w:color="C0504D" w:themeColor="accent2"/>
@@ -3328,7 +3189,7 @@
         </w:tc>
         <w:tc>
           <w:tcPr>
-            <w:tcW w:w="2033" w:type="dxa"/>
+            <w:tcW w:w="1984" w:type="dxa"/>
             <w:tcBorders>
               <w:top w:val="single" w:sz="18" w:space="0" w:color="C0504D" w:themeColor="accent2"/>
               <w:left w:val="single" w:sz="18" w:space="0" w:color="C0504D" w:themeColor="accent2"/>
@@ -3371,7 +3232,7 @@
         <w:tc>
           <w:tcPr>
             <w:cnfStyle w:val="001000000000"/>
-            <w:tcW w:w="3652" w:type="dxa"/>
+            <w:tcW w:w="3175" w:type="dxa"/>
             <w:tcBorders>
               <w:top w:val="single" w:sz="18" w:space="0" w:color="C0504D" w:themeColor="accent2"/>
               <w:left w:val="single" w:sz="18" w:space="0" w:color="C0504D" w:themeColor="accent2"/>
@@ -3409,10 +3270,10 @@
         </w:tc>
         <w:tc>
           <w:tcPr>
-            <w:tcW w:w="1985" w:type="dxa"/>
+            <w:tcW w:w="1984" w:type="dxa"/>
             <w:tcBorders>
               <w:top w:val="single" w:sz="18" w:space="0" w:color="C0504D" w:themeColor="accent2"/>
-              <w:left w:val="single" w:sz="18" w:space="0" w:color="C0504D" w:themeColor="accent2"/>
+              <w:left w:val="single" w:sz="4" w:space="0" w:color="C00000"/>
               <w:bottom w:val="single" w:sz="8" w:space="0" w:color="C0504D" w:themeColor="accent2"/>
               <w:right w:val="single" w:sz="8" w:space="0" w:color="C0504D" w:themeColor="accent2"/>
             </w:tcBorders>
@@ -3439,7 +3300,7 @@
         </w:tc>
         <w:tc>
           <w:tcPr>
-            <w:tcW w:w="1883" w:type="dxa"/>
+            <w:tcW w:w="1984" w:type="dxa"/>
             <w:tcBorders>
               <w:top w:val="single" w:sz="18" w:space="0" w:color="C0504D" w:themeColor="accent2"/>
               <w:left w:val="single" w:sz="8" w:space="0" w:color="C0504D" w:themeColor="accent2"/>
@@ -3478,7 +3339,7 @@
         </w:tc>
         <w:tc>
           <w:tcPr>
-            <w:tcW w:w="2033" w:type="dxa"/>
+            <w:tcW w:w="1984" w:type="dxa"/>
             <w:tcBorders>
               <w:top w:val="single" w:sz="18" w:space="0" w:color="C0504D" w:themeColor="accent2"/>
               <w:left w:val="single" w:sz="8" w:space="0" w:color="C0504D" w:themeColor="accent2"/>
@@ -3514,7 +3375,7 @@
         <w:tc>
           <w:tcPr>
             <w:cnfStyle w:val="001000000000"/>
-            <w:tcW w:w="3652" w:type="dxa"/>
+            <w:tcW w:w="3175" w:type="dxa"/>
             <w:tcBorders>
               <w:top w:val="single" w:sz="8" w:space="0" w:color="C0504D" w:themeColor="accent2"/>
               <w:left w:val="single" w:sz="18" w:space="0" w:color="C0504D" w:themeColor="accent2"/>
@@ -3552,10 +3413,10 @@
         </w:tc>
         <w:tc>
           <w:tcPr>
-            <w:tcW w:w="1985" w:type="dxa"/>
+            <w:tcW w:w="1984" w:type="dxa"/>
             <w:tcBorders>
               <w:top w:val="single" w:sz="8" w:space="0" w:color="C0504D" w:themeColor="accent2"/>
-              <w:left w:val="single" w:sz="18" w:space="0" w:color="C0504D" w:themeColor="accent2"/>
+              <w:left w:val="single" w:sz="4" w:space="0" w:color="C0504D" w:themeColor="accent2"/>
               <w:bottom w:val="single" w:sz="8" w:space="0" w:color="C0504D" w:themeColor="accent2"/>
               <w:right w:val="single" w:sz="8" w:space="0" w:color="C0504D" w:themeColor="accent2"/>
             </w:tcBorders>
@@ -3591,7 +3452,7 @@
         </w:tc>
         <w:tc>
           <w:tcPr>
-            <w:tcW w:w="1883" w:type="dxa"/>
+            <w:tcW w:w="1984" w:type="dxa"/>
             <w:tcBorders>
               <w:top w:val="single" w:sz="8" w:space="0" w:color="C0504D" w:themeColor="accent2"/>
               <w:left w:val="single" w:sz="8" w:space="0" w:color="C0504D" w:themeColor="accent2"/>
@@ -3621,7 +3482,7 @@
         </w:tc>
         <w:tc>
           <w:tcPr>
-            <w:tcW w:w="2033" w:type="dxa"/>
+            <w:tcW w:w="1984" w:type="dxa"/>
             <w:tcBorders>
               <w:top w:val="single" w:sz="8" w:space="0" w:color="C0504D" w:themeColor="accent2"/>
               <w:left w:val="single" w:sz="8" w:space="0" w:color="C0504D" w:themeColor="accent2"/>
@@ -3658,7 +3519,7 @@
         <w:tc>
           <w:tcPr>
             <w:cnfStyle w:val="001000000000"/>
-            <w:tcW w:w="3652" w:type="dxa"/>
+            <w:tcW w:w="3175" w:type="dxa"/>
             <w:tcBorders>
               <w:top w:val="single" w:sz="8" w:space="0" w:color="C0504D" w:themeColor="accent2"/>
               <w:left w:val="single" w:sz="18" w:space="0" w:color="C0504D" w:themeColor="accent2"/>
@@ -3696,10 +3557,10 @@
         </w:tc>
         <w:tc>
           <w:tcPr>
-            <w:tcW w:w="1985" w:type="dxa"/>
+            <w:tcW w:w="1984" w:type="dxa"/>
             <w:tcBorders>
               <w:top w:val="single" w:sz="8" w:space="0" w:color="C0504D" w:themeColor="accent2"/>
-              <w:left w:val="single" w:sz="18" w:space="0" w:color="C0504D" w:themeColor="accent2"/>
+              <w:left w:val="single" w:sz="4" w:space="0" w:color="C0504D" w:themeColor="accent2"/>
               <w:bottom w:val="single" w:sz="8" w:space="0" w:color="C0504D" w:themeColor="accent2"/>
               <w:right w:val="single" w:sz="8" w:space="0" w:color="C0504D" w:themeColor="accent2"/>
             </w:tcBorders>
@@ -3735,7 +3596,7 @@
         </w:tc>
         <w:tc>
           <w:tcPr>
-            <w:tcW w:w="1883" w:type="dxa"/>
+            <w:tcW w:w="1984" w:type="dxa"/>
             <w:tcBorders>
               <w:top w:val="single" w:sz="8" w:space="0" w:color="C0504D" w:themeColor="accent2"/>
               <w:left w:val="single" w:sz="8" w:space="0" w:color="C0504D" w:themeColor="accent2"/>
@@ -3774,7 +3635,7 @@
         </w:tc>
         <w:tc>
           <w:tcPr>
-            <w:tcW w:w="2033" w:type="dxa"/>
+            <w:tcW w:w="1984" w:type="dxa"/>
             <w:tcBorders>
               <w:top w:val="single" w:sz="8" w:space="0" w:color="C0504D" w:themeColor="accent2"/>
               <w:left w:val="single" w:sz="8" w:space="0" w:color="C0504D" w:themeColor="accent2"/>
@@ -3818,7 +3679,7 @@
         <w:tc>
           <w:tcPr>
             <w:cnfStyle w:val="001000000000"/>
-            <w:tcW w:w="3652" w:type="dxa"/>
+            <w:tcW w:w="3175" w:type="dxa"/>
             <w:tcBorders>
               <w:top w:val="single" w:sz="8" w:space="0" w:color="C0504D" w:themeColor="accent2"/>
               <w:left w:val="single" w:sz="18" w:space="0" w:color="C0504D" w:themeColor="accent2"/>
@@ -3856,10 +3717,10 @@
         </w:tc>
         <w:tc>
           <w:tcPr>
-            <w:tcW w:w="1985" w:type="dxa"/>
+            <w:tcW w:w="1984" w:type="dxa"/>
             <w:tcBorders>
               <w:top w:val="single" w:sz="8" w:space="0" w:color="C0504D" w:themeColor="accent2"/>
-              <w:left w:val="single" w:sz="18" w:space="0" w:color="C0504D" w:themeColor="accent2"/>
+              <w:left w:val="single" w:sz="4" w:space="0" w:color="C0504D" w:themeColor="accent2"/>
               <w:bottom w:val="single" w:sz="8" w:space="0" w:color="C0504D" w:themeColor="accent2"/>
               <w:right w:val="single" w:sz="8" w:space="0" w:color="C0504D" w:themeColor="accent2"/>
             </w:tcBorders>
@@ -3895,7 +3756,7 @@
         </w:tc>
         <w:tc>
           <w:tcPr>
-            <w:tcW w:w="1883" w:type="dxa"/>
+            <w:tcW w:w="1984" w:type="dxa"/>
             <w:tcBorders>
               <w:top w:val="single" w:sz="8" w:space="0" w:color="C0504D" w:themeColor="accent2"/>
               <w:left w:val="single" w:sz="8" w:space="0" w:color="C0504D" w:themeColor="accent2"/>
@@ -3925,7 +3786,7 @@
         </w:tc>
         <w:tc>
           <w:tcPr>
-            <w:tcW w:w="2033" w:type="dxa"/>
+            <w:tcW w:w="1984" w:type="dxa"/>
             <w:tcBorders>
               <w:top w:val="single" w:sz="8" w:space="0" w:color="C0504D" w:themeColor="accent2"/>
               <w:left w:val="single" w:sz="8" w:space="0" w:color="C0504D" w:themeColor="accent2"/>
@@ -3962,7 +3823,7 @@
         <w:tc>
           <w:tcPr>
             <w:cnfStyle w:val="001000000000"/>
-            <w:tcW w:w="3652" w:type="dxa"/>
+            <w:tcW w:w="3175" w:type="dxa"/>
             <w:tcBorders>
               <w:top w:val="single" w:sz="8" w:space="0" w:color="C0504D" w:themeColor="accent2"/>
               <w:left w:val="single" w:sz="18" w:space="0" w:color="C0504D" w:themeColor="accent2"/>
@@ -4000,10 +3861,10 @@
         </w:tc>
         <w:tc>
           <w:tcPr>
-            <w:tcW w:w="1985" w:type="dxa"/>
+            <w:tcW w:w="1984" w:type="dxa"/>
             <w:tcBorders>
               <w:top w:val="single" w:sz="8" w:space="0" w:color="C0504D" w:themeColor="accent2"/>
-              <w:left w:val="single" w:sz="18" w:space="0" w:color="C0504D" w:themeColor="accent2"/>
+              <w:left w:val="single" w:sz="4" w:space="0" w:color="C0504D" w:themeColor="accent2"/>
               <w:bottom w:val="single" w:sz="8" w:space="0" w:color="C0504D" w:themeColor="accent2"/>
               <w:right w:val="single" w:sz="8" w:space="0" w:color="C0504D" w:themeColor="accent2"/>
             </w:tcBorders>
@@ -4030,7 +3891,7 @@
         </w:tc>
         <w:tc>
           <w:tcPr>
-            <w:tcW w:w="1883" w:type="dxa"/>
+            <w:tcW w:w="1984" w:type="dxa"/>
             <w:tcBorders>
               <w:top w:val="single" w:sz="8" w:space="0" w:color="C0504D" w:themeColor="accent2"/>
               <w:left w:val="single" w:sz="8" w:space="0" w:color="C0504D" w:themeColor="accent2"/>
@@ -4060,7 +3921,7 @@
         </w:tc>
         <w:tc>
           <w:tcPr>
-            <w:tcW w:w="2033" w:type="dxa"/>
+            <w:tcW w:w="1984" w:type="dxa"/>
             <w:tcBorders>
               <w:top w:val="single" w:sz="8" w:space="0" w:color="C0504D" w:themeColor="accent2"/>
               <w:left w:val="single" w:sz="8" w:space="0" w:color="C0504D" w:themeColor="accent2"/>
@@ -4104,7 +3965,7 @@
         <w:tc>
           <w:tcPr>
             <w:cnfStyle w:val="001000000000"/>
-            <w:tcW w:w="3652" w:type="dxa"/>
+            <w:tcW w:w="3175" w:type="dxa"/>
             <w:tcBorders>
               <w:top w:val="single" w:sz="8" w:space="0" w:color="C0504D" w:themeColor="accent2"/>
               <w:left w:val="single" w:sz="18" w:space="0" w:color="C0504D" w:themeColor="accent2"/>
@@ -4142,10 +4003,10 @@
         </w:tc>
         <w:tc>
           <w:tcPr>
-            <w:tcW w:w="1985" w:type="dxa"/>
+            <w:tcW w:w="1984" w:type="dxa"/>
             <w:tcBorders>
               <w:top w:val="single" w:sz="8" w:space="0" w:color="C0504D" w:themeColor="accent2"/>
-              <w:left w:val="single" w:sz="18" w:space="0" w:color="C0504D" w:themeColor="accent2"/>
+              <w:left w:val="single" w:sz="4" w:space="0" w:color="C0504D" w:themeColor="accent2"/>
               <w:bottom w:val="single" w:sz="8" w:space="0" w:color="C0504D" w:themeColor="accent2"/>
               <w:right w:val="single" w:sz="8" w:space="0" w:color="C0504D" w:themeColor="accent2"/>
             </w:tcBorders>
@@ -4179,7 +4040,7 @@
         </w:tc>
         <w:tc>
           <w:tcPr>
-            <w:tcW w:w="1883" w:type="dxa"/>
+            <w:tcW w:w="1984" w:type="dxa"/>
             <w:tcBorders>
               <w:top w:val="single" w:sz="8" w:space="0" w:color="C0504D" w:themeColor="accent2"/>
               <w:left w:val="single" w:sz="8" w:space="0" w:color="C0504D" w:themeColor="accent2"/>
@@ -4216,7 +4077,7 @@
         </w:tc>
         <w:tc>
           <w:tcPr>
-            <w:tcW w:w="2033" w:type="dxa"/>
+            <w:tcW w:w="1984" w:type="dxa"/>
             <w:tcBorders>
               <w:top w:val="single" w:sz="8" w:space="0" w:color="C0504D" w:themeColor="accent2"/>
               <w:left w:val="single" w:sz="8" w:space="0" w:color="C0504D" w:themeColor="accent2"/>
@@ -4261,7 +4122,7 @@
         <w:tc>
           <w:tcPr>
             <w:cnfStyle w:val="001000000000"/>
-            <w:tcW w:w="3652" w:type="dxa"/>
+            <w:tcW w:w="3175" w:type="dxa"/>
             <w:tcBorders>
               <w:top w:val="single" w:sz="8" w:space="0" w:color="C0504D" w:themeColor="accent2"/>
               <w:left w:val="single" w:sz="18" w:space="0" w:color="C0504D" w:themeColor="accent2"/>
@@ -4299,10 +4160,10 @@
         </w:tc>
         <w:tc>
           <w:tcPr>
-            <w:tcW w:w="1985" w:type="dxa"/>
+            <w:tcW w:w="1984" w:type="dxa"/>
             <w:tcBorders>
               <w:top w:val="single" w:sz="8" w:space="0" w:color="C0504D" w:themeColor="accent2"/>
-              <w:left w:val="single" w:sz="18" w:space="0" w:color="C0504D" w:themeColor="accent2"/>
+              <w:left w:val="single" w:sz="4" w:space="0" w:color="C0504D" w:themeColor="accent2"/>
               <w:bottom w:val="single" w:sz="24" w:space="0" w:color="C0504D" w:themeColor="accent2"/>
               <w:right w:val="single" w:sz="8" w:space="0" w:color="C0504D" w:themeColor="accent2"/>
             </w:tcBorders>
@@ -4328,7 +4189,7 @@
         </w:tc>
         <w:tc>
           <w:tcPr>
-            <w:tcW w:w="1883" w:type="dxa"/>
+            <w:tcW w:w="1984" w:type="dxa"/>
             <w:tcBorders>
               <w:top w:val="single" w:sz="8" w:space="0" w:color="C0504D" w:themeColor="accent2"/>
               <w:left w:val="single" w:sz="8" w:space="0" w:color="C0504D" w:themeColor="accent2"/>
@@ -4365,7 +4226,7 @@
         </w:tc>
         <w:tc>
           <w:tcPr>
-            <w:tcW w:w="2033" w:type="dxa"/>
+            <w:tcW w:w="1984" w:type="dxa"/>
             <w:tcBorders>
               <w:top w:val="single" w:sz="8" w:space="0" w:color="C0504D" w:themeColor="accent2"/>
               <w:left w:val="single" w:sz="8" w:space="0" w:color="C0504D" w:themeColor="accent2"/>
@@ -4406,15 +4267,26 @@
     <w:p>
       <w:pPr>
         <w:pStyle w:val="Caption"/>
+        <w:spacing w:after="0"/>
         <w:jc w:val="center"/>
         <w:rPr>
           <w:color w:val="C0504D" w:themeColor="accent2"/>
-        </w:rPr>
-      </w:pPr>
-      <w:r>
+          <w:sz w:val="12"/>
+        </w:rPr>
+      </w:pPr>
+    </w:p>
+    <w:p>
+      <w:pPr>
+        <w:pStyle w:val="Caption"/>
+        <w:jc w:val="center"/>
         <w:rPr>
           <w:color w:val="C0504D" w:themeColor="accent2"/>
         </w:rPr>
+      </w:pPr>
+      <w:r>
+        <w:rPr>
+          <w:color w:val="C0504D" w:themeColor="accent2"/>
+        </w:rPr>
         <w:t xml:space="preserve">Tablica </w:t>
       </w:r>
       <w:r>
@@ -4452,7 +4324,15 @@
         <w:rPr>
           <w:color w:val="C0504D" w:themeColor="accent2"/>
         </w:rPr>
-        <w:t xml:space="preserve"> - Podijela poslova</w:t>
+        <w:t xml:space="preserve"> - Pod</w:t>
+      </w:r>
+      <w:bookmarkStart w:id="4" w:name="_GoBack"/>
+      <w:bookmarkEnd w:id="4"/>
+      <w:r>
+        <w:rPr>
+          <w:color w:val="C0504D" w:themeColor="accent2"/>
+        </w:rPr>
+        <w:t>jela poslova</w:t>
       </w:r>
     </w:p>
     <w:p>
@@ -4468,101 +4348,136 @@
         <w:t>Prema Scrum metodologiji razvrstali smo projektni plan u 3 faze:</w:t>
       </w:r>
     </w:p>
+    <w:p>
+      <w:r>
+        <w:t>1. faza</w:t>
+      </w:r>
+    </w:p>
+    <w:p>
+      <w:r>
+        <w:t>Prikupljanje i proučavanje zahtjeva</w:t>
+      </w:r>
+    </w:p>
+    <w:p>
+      <w:r>
+        <w:t>Planiranje ( I izrada dokumentacije)</w:t>
+      </w:r>
+    </w:p>
+    <w:p>
+      <w:r>
+        <w:t>Definiranje arhitekture i dizajna</w:t>
+      </w:r>
+    </w:p>
     <w:p/>
     <w:p>
       <w:r>
-        <w:t>1. faza</w:t>
-      </w:r>
-    </w:p>
-    <w:p>
-      <w:r>
-        <w:t>Prikupljanje i proučavanje zahtjeva</w:t>
-      </w:r>
-    </w:p>
-    <w:p>
-      <w:r>
-        <w:t>Planiranje ( I izrada dokumentacije)</w:t>
-      </w:r>
-    </w:p>
-    <w:p>
-      <w:r>
-        <w:t>Definiranje arhitekture i dizajna</w:t>
+        <w:t xml:space="preserve">2. faza </w:t>
+      </w:r>
+    </w:p>
+    <w:p>
+      <w:r>
+        <w:t>Dizajn</w:t>
+      </w:r>
+    </w:p>
+    <w:p>
+      <w:r>
+        <w:t>Razvoj funkcionalnosti aplikacije</w:t>
       </w:r>
     </w:p>
     <w:p/>
     <w:p>
       <w:r>
-        <w:t xml:space="preserve">2. faza </w:t>
-      </w:r>
-    </w:p>
-    <w:p>
-      <w:r>
-        <w:t>Dizajn</w:t>
-      </w:r>
-    </w:p>
-    <w:p>
-      <w:r>
-        <w:t>Razvoj funkcionalnosti aplikacije</w:t>
+        <w:t>3. faza</w:t>
+      </w:r>
+    </w:p>
+    <w:p>
+      <w:r>
+        <w:t>Testiranje</w:t>
+      </w:r>
+    </w:p>
+    <w:p>
+      <w:r>
+        <w:t>Integracija</w:t>
+      </w:r>
+    </w:p>
+    <w:p>
+      <w:r>
+        <w:t>Dokumentiranje završnog proizvoda</w:t>
+      </w:r>
+    </w:p>
+    <w:p>
+      <w:r>
+        <w:lastRenderedPageBreak/>
+        <w:t xml:space="preserve">U prvoj fazi ćemo prikupiti </w:t>
+      </w:r>
+      <w:r>
+        <w:t>i</w:t>
+      </w:r>
+      <w:r>
+        <w:t xml:space="preserve"> proučiti korisničke zahtjeve, isplanirati rad na razvoju aplikac</w:t>
+      </w:r>
+      <w:r>
+        <w:t>ije, te definirati arhitekturu i</w:t>
+      </w:r>
+      <w:r>
+        <w:t xml:space="preserve"> dizajn. U drugoj fazi baviti ćemo se izradom dizajna kao </w:t>
+      </w:r>
+      <w:r>
+        <w:t>i</w:t>
+      </w:r>
+      <w:r>
+        <w:t xml:space="preserve"> razvojem svih funkcionalnosti aplikacije, dok ćemo u trećoj fazi obavi</w:t>
+      </w:r>
+      <w:r>
+        <w:t>ti testiranje i</w:t>
+      </w:r>
+      <w:r>
+        <w:t xml:space="preserve"> </w:t>
+      </w:r>
+      <w:r>
+        <w:t>potrebne popravke, integraciju i</w:t>
+      </w:r>
+      <w:r>
+        <w:t xml:space="preserve"> dokumentiranje gotovog proizvoda. Ove faze korespondiraju sprintevima.</w:t>
       </w:r>
     </w:p>
     <w:p/>
     <w:p>
-      <w:r>
-        <w:t>3. faza</w:t>
-      </w:r>
-    </w:p>
-    <w:p>
-      <w:r>
-        <w:t>Testiranje</w:t>
-      </w:r>
-    </w:p>
-    <w:p>
-      <w:r>
-        <w:t>Integracija</w:t>
-      </w:r>
-    </w:p>
-    <w:p>
-      <w:r>
-        <w:t>Dokumentiranje završnog proizvoda</w:t>
+      <w:pPr>
+        <w:pStyle w:val="FOINaslov2"/>
+      </w:pPr>
+      <w:bookmarkStart w:id="5" w:name="_Toc403551962"/>
+      <w:r>
+        <w:t>Tehnologije i alati</w:t>
+      </w:r>
+      <w:bookmarkEnd w:id="5"/>
+    </w:p>
+    <w:p>
+      <w:r>
+        <w:t>U prvoj fazi planiranja, koristit ćemo programski paket MS Offi</w:t>
+      </w:r>
+      <w:r>
+        <w:t>ce 2010 za izradu dokumentacije</w:t>
+      </w:r>
+      <w:r>
+        <w:t>. Za izradu UML dijagrama i ERA modela koristit ćemo Lucidchart.</w:t>
+      </w:r>
+    </w:p>
+    <w:p>
+      <w:r>
+        <w:t>U fazi razvoja programskog proizvoda koristit ćemo Eclipse (Luna) IDE for Java, SQLite,  Genymotion, web servis tvrtke NeuroLab, Gimp, vlastita računala, Android OS v4.1.1 (JellyBean) uređaj.</w:t>
       </w:r>
     </w:p>
     <w:p/>
     <w:p>
-      <w:r>
-        <w:t>U prvoj fazi ćemo prikupiti I proučiti korisničke zahtjeve, isplanirati rad na razvoju aplikacije, te definirati arhitekturu I dizajn. U drugoj fazi baviti ćemo se izradom dizajna kao I razvojem svih funkcionalnosti aplikacije, dok ćemo u trećoj fazi obaviti testiranje I potrebne popravke, integraciju I dokumentiranje gotovog proizvoda. Ove faze korespondiraju sprintevima.</w:t>
-      </w:r>
-    </w:p>
-    <w:p/>
-    <w:p>
       <w:pPr>
         <w:pStyle w:val="FOINaslov2"/>
       </w:pPr>
-      <w:bookmarkStart w:id="6" w:name="_Toc403551962"/>
-      <w:r>
-        <w:t>Tehnologije i alati</w:t>
+      <w:bookmarkStart w:id="6" w:name="_Toc403551963"/>
+      <w:r>
+        <w:t>Productbacklog</w:t>
       </w:r>
       <w:bookmarkEnd w:id="6"/>
-    </w:p>
-    <w:p>
-      <w:r>
-        <w:t>U prvoj fazi planiranja, koristit ćemo programski paket MS Office 2010 za izradu dokumentacije-. Za izradu UML dijagrama i ERA modela koristit ćemo Lucidchart.</w:t>
-      </w:r>
-    </w:p>
-    <w:p>
-      <w:r>
-        <w:t>U fazi razvoja programskog proizvoda koristit ćemo Eclipse (Luna) IDE for Java, SQLite,  Genymotion, web servis tvrtke NeuroLab, Gimp I  ALAT ZA IZRADU DIZAJNA, vlastita računala, Android OS v4.1.1 (Jelly Bean) uređaj.</w:t>
-      </w:r>
-    </w:p>
-    <w:p/>
-    <w:p>
-      <w:pPr>
-        <w:pStyle w:val="FOINaslov2"/>
-      </w:pPr>
-      <w:bookmarkStart w:id="7" w:name="_Toc403551963"/>
-      <w:r>
-        <w:t>Product backlog</w:t>
-      </w:r>
-      <w:bookmarkEnd w:id="7"/>
     </w:p>
     <w:p>
       <w:pPr>
@@ -4588,10 +4503,10 @@
                     <pic:cNvPicPr/>
                   </pic:nvPicPr>
                   <pic:blipFill rotWithShape="1">
-                    <a:blip r:embed="rId17" cstate="print">
+                    <a:blip r:embed="rId12" cstate="print">
                       <a:extLst>
                         <a:ext uri="{28A0092B-C50C-407E-A947-70E740481C1C}">
-                          <a14:useLocalDpi xmlns="" xmlns:wpc="http://schemas.microsoft.com/office/word/2010/wordprocessingCanvas" xmlns:mc="http://schemas.openxmlformats.org/markup-compatibility/2006" xmlns:o="urn:schemas-microsoft-com:office:office" xmlns:v="urn:schemas-microsoft-com:vml" xmlns:wp14="http://schemas.microsoft.com/office/word/2010/wordprocessingDrawing" xmlns:w10="urn:schemas-microsoft-com:office:word" xmlns:w="http://schemas.openxmlformats.org/wordprocessingml/2006/main" xmlns:w14="http://schemas.microsoft.com/office/word/2010/wordml" xmlns:wpg="http://schemas.microsoft.com/office/word/2010/wordprocessingGroup" xmlns:wpi="http://schemas.microsoft.com/office/word/2010/wordprocessingInk" xmlns:wps="http://schemas.microsoft.com/office/word/2010/wordprocessingShape" xmlns:a14="http://schemas.microsoft.com/office/drawing/2010/main" val="0"/>
+                          <a14:useLocalDpi xmlns:a14="http://schemas.microsoft.com/office/drawing/2010/main" xmlns:wps="http://schemas.microsoft.com/office/word/2010/wordprocessingShape" xmlns:wpi="http://schemas.microsoft.com/office/word/2010/wordprocessingInk" xmlns:wpg="http://schemas.microsoft.com/office/word/2010/wordprocessingGroup" xmlns:w15="http://schemas.microsoft.com/office/word/2012/wordml" xmlns:w14="http://schemas.microsoft.com/office/word/2010/wordml" xmlns:w="http://schemas.openxmlformats.org/wordprocessingml/2006/main" xmlns:w10="urn:schemas-microsoft-com:office:word" xmlns:wp14="http://schemas.microsoft.com/office/word/2010/wordprocessingDrawing" xmlns:v="urn:schemas-microsoft-com:vml" xmlns:o="urn:schemas-microsoft-com:office:office" xmlns:mc="http://schemas.openxmlformats.org/markup-compatibility/2006" xmlns:wpc="http://schemas.microsoft.com/office/word/2010/wordprocessingCanvas" xmlns="" val="0"/>
                         </a:ext>
                       </a:extLst>
                     </a:blip>
@@ -4611,7 +4526,7 @@
                     </a:ln>
                     <a:extLst>
                       <a:ext uri="{53640926-AAD7-44D8-BBD7-CCE9431645EC}">
-                        <a14:shadowObscured xmlns="" xmlns:wpc="http://schemas.microsoft.com/office/word/2010/wordprocessingCanvas" xmlns:mc="http://schemas.openxmlformats.org/markup-compatibility/2006" xmlns:o="urn:schemas-microsoft-com:office:office" xmlns:v="urn:schemas-microsoft-com:vml" xmlns:wp14="http://schemas.microsoft.com/office/word/2010/wordprocessingDrawing" xmlns:w10="urn:schemas-microsoft-com:office:word" xmlns:w="http://schemas.openxmlformats.org/wordprocessingml/2006/main" xmlns:w14="http://schemas.microsoft.com/office/word/2010/wordml" xmlns:wpg="http://schemas.microsoft.com/office/word/2010/wordprocessingGroup" xmlns:wpi="http://schemas.microsoft.com/office/word/2010/wordprocessingInk" xmlns:wps="http://schemas.microsoft.com/office/word/2010/wordprocessingShape" xmlns:a14="http://schemas.microsoft.com/office/drawing/2010/main"/>
+                        <a14:shadowObscured xmlns:a14="http://schemas.microsoft.com/office/drawing/2010/main" xmlns:wps="http://schemas.microsoft.com/office/word/2010/wordprocessingShape" xmlns:wpi="http://schemas.microsoft.com/office/word/2010/wordprocessingInk" xmlns:wpg="http://schemas.microsoft.com/office/word/2010/wordprocessingGroup" xmlns:w15="http://schemas.microsoft.com/office/word/2012/wordml" xmlns:w14="http://schemas.microsoft.com/office/word/2010/wordml" xmlns:w="http://schemas.openxmlformats.org/wordprocessingml/2006/main" xmlns:w10="urn:schemas-microsoft-com:office:word" xmlns:wp14="http://schemas.microsoft.com/office/word/2010/wordprocessingDrawing" xmlns:v="urn:schemas-microsoft-com:vml" xmlns:o="urn:schemas-microsoft-com:office:office" xmlns:mc="http://schemas.openxmlformats.org/markup-compatibility/2006" xmlns:wpc="http://schemas.microsoft.com/office/word/2010/wordprocessingCanvas" xmlns=""/>
                       </a:ext>
                     </a:extLst>
                   </pic:spPr>
@@ -4632,44 +4547,68 @@
         <w:br w:type="page"/>
       </w:r>
     </w:p>
+    <w:p>
+      <w:pPr>
+        <w:pStyle w:val="FOINaslov2"/>
+      </w:pPr>
+      <w:bookmarkStart w:id="7" w:name="_Toc403551964"/>
+      <w:r>
+        <w:lastRenderedPageBreak/>
+        <w:t>Sprint backlog</w:t>
+      </w:r>
+      <w:bookmarkEnd w:id="7"/>
+    </w:p>
+    <w:p>
+      <w:pPr>
+        <w:rPr>
+          <w:b/>
+        </w:rPr>
+      </w:pPr>
+      <w:bookmarkStart w:id="8" w:name="__DdeLink__7_2092622950"/>
+      <w:r>
+        <w:rPr>
+          <w:b/>
+        </w:rPr>
+        <w:t>Sprint 1 backlog</w:t>
+      </w:r>
+    </w:p>
+    <w:p>
+      <w:r>
+        <w:t>Prikupljanje i proučavanje zahtjeva</w:t>
+      </w:r>
+    </w:p>
+    <w:p>
+      <w:r>
+        <w:t>Planiranje ( I izrada dokumentacije)</w:t>
+      </w:r>
+    </w:p>
+    <w:p>
+      <w:r>
+        <w:t>Definiranje arhitekture i dizajna</w:t>
+      </w:r>
+    </w:p>
     <w:p/>
     <w:p>
       <w:pPr>
-        <w:pStyle w:val="FOINaslov2"/>
-      </w:pPr>
-      <w:bookmarkStart w:id="8" w:name="_Toc403551964"/>
-      <w:r>
-        <w:t>Sprint backlog</w:t>
-      </w:r>
-      <w:bookmarkEnd w:id="8"/>
-    </w:p>
-    <w:p>
-      <w:pPr>
         <w:rPr>
           <w:b/>
         </w:rPr>
       </w:pPr>
-      <w:bookmarkStart w:id="9" w:name="__DdeLink__7_2092622950"/>
       <w:r>
         <w:rPr>
           <w:b/>
         </w:rPr>
-        <w:t>Sprint 1 backlog</w:t>
-      </w:r>
-    </w:p>
-    <w:p>
-      <w:r>
-        <w:t>Prikupljanje i proučavanje zahtjeva</w:t>
-      </w:r>
-    </w:p>
-    <w:p>
-      <w:r>
-        <w:t>Planiranje ( I izrada dokumentacije)</w:t>
-      </w:r>
-    </w:p>
-    <w:p>
-      <w:r>
-        <w:t>Definiranje arhitekture i dizajna</w:t>
+        <w:t>Sprint 2 backlog</w:t>
+      </w:r>
+    </w:p>
+    <w:p>
+      <w:r>
+        <w:t>Dizajn</w:t>
+      </w:r>
+    </w:p>
+    <w:p>
+      <w:r>
+        <w:t>Razvoj funkcionalnosti aplikacije</w:t>
       </w:r>
     </w:p>
     <w:p/>
@@ -4683,49 +4622,26 @@
         <w:rPr>
           <w:b/>
         </w:rPr>
-        <w:t>Sprint 2 backlog</w:t>
-      </w:r>
-    </w:p>
-    <w:p>
-      <w:r>
-        <w:t>Dizajn</w:t>
-      </w:r>
-    </w:p>
-    <w:p>
-      <w:r>
-        <w:t>Razvoj funkcionalnosti aplikacije</w:t>
+        <w:t>Sprint 3 backlog</w:t>
+      </w:r>
+    </w:p>
+    <w:p>
+      <w:r>
+        <w:t>Testiranje</w:t>
+      </w:r>
+    </w:p>
+    <w:p>
+      <w:r>
+        <w:t>Integracija</w:t>
+      </w:r>
+    </w:p>
+    <w:bookmarkEnd w:id="8"/>
+    <w:p>
+      <w:r>
+        <w:t>Dokumentiranje završnog proizvoda</w:t>
       </w:r>
     </w:p>
     <w:p/>
-    <w:p>
-      <w:pPr>
-        <w:rPr>
-          <w:b/>
-        </w:rPr>
-      </w:pPr>
-      <w:r>
-        <w:rPr>
-          <w:b/>
-        </w:rPr>
-        <w:t>Sprint 3 backlog</w:t>
-      </w:r>
-    </w:p>
-    <w:p>
-      <w:r>
-        <w:t>Testiranje</w:t>
-      </w:r>
-    </w:p>
-    <w:p>
-      <w:r>
-        <w:t>Integracija</w:t>
-      </w:r>
-    </w:p>
-    <w:bookmarkEnd w:id="9"/>
-    <w:p>
-      <w:r>
-        <w:t>Dokumentiranje završnog proizvoda</w:t>
-      </w:r>
-    </w:p>
     <w:p>
       <w:r>
         <w:rPr>
@@ -4747,10 +4663,10 @@
                     <pic:cNvPicPr/>
                   </pic:nvPicPr>
                   <pic:blipFill rotWithShape="1">
-                    <a:blip r:embed="rId18" cstate="print">
+                    <a:blip r:embed="rId13" cstate="print">
                       <a:extLst>
                         <a:ext uri="{28A0092B-C50C-407E-A947-70E740481C1C}">
-                          <a14:useLocalDpi xmlns="" xmlns:wpc="http://schemas.microsoft.com/office/word/2010/wordprocessingCanvas" xmlns:mc="http://schemas.openxmlformats.org/markup-compatibility/2006" xmlns:o="urn:schemas-microsoft-com:office:office" xmlns:v="urn:schemas-microsoft-com:vml" xmlns:wp14="http://schemas.microsoft.com/office/word/2010/wordprocessingDrawing" xmlns:w10="urn:schemas-microsoft-com:office:word" xmlns:w="http://schemas.openxmlformats.org/wordprocessingml/2006/main" xmlns:w14="http://schemas.microsoft.com/office/word/2010/wordml" xmlns:wpg="http://schemas.microsoft.com/office/word/2010/wordprocessingGroup" xmlns:wpi="http://schemas.microsoft.com/office/word/2010/wordprocessingInk" xmlns:wps="http://schemas.microsoft.com/office/word/2010/wordprocessingShape" xmlns:a14="http://schemas.microsoft.com/office/drawing/2010/main" val="0"/>
+                          <a14:useLocalDpi xmlns:a14="http://schemas.microsoft.com/office/drawing/2010/main" xmlns:wps="http://schemas.microsoft.com/office/word/2010/wordprocessingShape" xmlns:wpi="http://schemas.microsoft.com/office/word/2010/wordprocessingInk" xmlns:wpg="http://schemas.microsoft.com/office/word/2010/wordprocessingGroup" xmlns:w15="http://schemas.microsoft.com/office/word/2012/wordml" xmlns:w14="http://schemas.microsoft.com/office/word/2010/wordml" xmlns:w="http://schemas.openxmlformats.org/wordprocessingml/2006/main" xmlns:w10="urn:schemas-microsoft-com:office:word" xmlns:wp14="http://schemas.microsoft.com/office/word/2010/wordprocessingDrawing" xmlns:v="urn:schemas-microsoft-com:vml" xmlns:o="urn:schemas-microsoft-com:office:office" xmlns:mc="http://schemas.openxmlformats.org/markup-compatibility/2006" xmlns:wpc="http://schemas.microsoft.com/office/word/2010/wordprocessingCanvas" xmlns="" val="0"/>
                         </a:ext>
                       </a:extLst>
                     </a:blip>
@@ -4770,7 +4686,7 @@
                     </a:ln>
                     <a:extLst>
                       <a:ext uri="{53640926-AAD7-44D8-BBD7-CCE9431645EC}">
-                        <a14:shadowObscured xmlns="" xmlns:wpc="http://schemas.microsoft.com/office/word/2010/wordprocessingCanvas" xmlns:mc="http://schemas.openxmlformats.org/markup-compatibility/2006" xmlns:o="urn:schemas-microsoft-com:office:office" xmlns:v="urn:schemas-microsoft-com:vml" xmlns:wp14="http://schemas.microsoft.com/office/word/2010/wordprocessingDrawing" xmlns:w10="urn:schemas-microsoft-com:office:word" xmlns:w="http://schemas.openxmlformats.org/wordprocessingml/2006/main" xmlns:w14="http://schemas.microsoft.com/office/word/2010/wordml" xmlns:wpg="http://schemas.microsoft.com/office/word/2010/wordprocessingGroup" xmlns:wpi="http://schemas.microsoft.com/office/word/2010/wordprocessingInk" xmlns:wps="http://schemas.microsoft.com/office/word/2010/wordprocessingShape" xmlns:a14="http://schemas.microsoft.com/office/drawing/2010/main"/>
+                        <a14:shadowObscured xmlns:a14="http://schemas.microsoft.com/office/drawing/2010/main" xmlns:wps="http://schemas.microsoft.com/office/word/2010/wordprocessingShape" xmlns:wpi="http://schemas.microsoft.com/office/word/2010/wordprocessingInk" xmlns:wpg="http://schemas.microsoft.com/office/word/2010/wordprocessingGroup" xmlns:w15="http://schemas.microsoft.com/office/word/2012/wordml" xmlns:w14="http://schemas.microsoft.com/office/word/2010/wordml" xmlns:w="http://schemas.openxmlformats.org/wordprocessingml/2006/main" xmlns:w10="urn:schemas-microsoft-com:office:word" xmlns:wp14="http://schemas.microsoft.com/office/word/2010/wordprocessingDrawing" xmlns:v="urn:schemas-microsoft-com:vml" xmlns:o="urn:schemas-microsoft-com:office:office" xmlns:mc="http://schemas.openxmlformats.org/markup-compatibility/2006" xmlns:wpc="http://schemas.microsoft.com/office/word/2010/wordprocessingCanvas" xmlns=""/>
                       </a:ext>
                     </a:extLst>
                   </pic:spPr>
@@ -4800,10 +4716,10 @@
                     <pic:cNvPicPr/>
                   </pic:nvPicPr>
                   <pic:blipFill rotWithShape="1">
-                    <a:blip r:embed="rId18" cstate="print">
+                    <a:blip r:embed="rId13" cstate="print">
                       <a:extLst>
                         <a:ext uri="{28A0092B-C50C-407E-A947-70E740481C1C}">
-                          <a14:useLocalDpi xmlns="" xmlns:wpc="http://schemas.microsoft.com/office/word/2010/wordprocessingCanvas" xmlns:mc="http://schemas.openxmlformats.org/markup-compatibility/2006" xmlns:o="urn:schemas-microsoft-com:office:office" xmlns:v="urn:schemas-microsoft-com:vml" xmlns:wp14="http://schemas.microsoft.com/office/word/2010/wordprocessingDrawing" xmlns:w10="urn:schemas-microsoft-com:office:word" xmlns:w="http://schemas.openxmlformats.org/wordprocessingml/2006/main" xmlns:w14="http://schemas.microsoft.com/office/word/2010/wordml" xmlns:wpg="http://schemas.microsoft.com/office/word/2010/wordprocessingGroup" xmlns:wpi="http://schemas.microsoft.com/office/word/2010/wordprocessingInk" xmlns:wps="http://schemas.microsoft.com/office/word/2010/wordprocessingShape" xmlns:a14="http://schemas.microsoft.com/office/drawing/2010/main" val="0"/>
+                          <a14:useLocalDpi xmlns:a14="http://schemas.microsoft.com/office/drawing/2010/main" xmlns:wps="http://schemas.microsoft.com/office/word/2010/wordprocessingShape" xmlns:wpi="http://schemas.microsoft.com/office/word/2010/wordprocessingInk" xmlns:wpg="http://schemas.microsoft.com/office/word/2010/wordprocessingGroup" xmlns:w15="http://schemas.microsoft.com/office/word/2012/wordml" xmlns:w14="http://schemas.microsoft.com/office/word/2010/wordml" xmlns:w="http://schemas.openxmlformats.org/wordprocessingml/2006/main" xmlns:w10="urn:schemas-microsoft-com:office:word" xmlns:wp14="http://schemas.microsoft.com/office/word/2010/wordprocessingDrawing" xmlns:v="urn:schemas-microsoft-com:vml" xmlns:o="urn:schemas-microsoft-com:office:office" xmlns:mc="http://schemas.openxmlformats.org/markup-compatibility/2006" xmlns:wpc="http://schemas.microsoft.com/office/word/2010/wordprocessingCanvas" xmlns="" val="0"/>
                         </a:ext>
                       </a:extLst>
                     </a:blip>
@@ -4823,7 +4739,7 @@
                     </a:ln>
                     <a:extLst>
                       <a:ext uri="{53640926-AAD7-44D8-BBD7-CCE9431645EC}">
-                        <a14:shadowObscured xmlns="" xmlns:wpc="http://schemas.microsoft.com/office/word/2010/wordprocessingCanvas" xmlns:mc="http://schemas.openxmlformats.org/markup-compatibility/2006" xmlns:o="urn:schemas-microsoft-com:office:office" xmlns:v="urn:schemas-microsoft-com:vml" xmlns:wp14="http://schemas.microsoft.com/office/word/2010/wordprocessingDrawing" xmlns:w10="urn:schemas-microsoft-com:office:word" xmlns:w="http://schemas.openxmlformats.org/wordprocessingml/2006/main" xmlns:w14="http://schemas.microsoft.com/office/word/2010/wordml" xmlns:wpg="http://schemas.microsoft.com/office/word/2010/wordprocessingGroup" xmlns:wpi="http://schemas.microsoft.com/office/word/2010/wordprocessingInk" xmlns:wps="http://schemas.microsoft.com/office/word/2010/wordprocessingShape" xmlns:a14="http://schemas.microsoft.com/office/drawing/2010/main"/>
+                        <a14:shadowObscured xmlns:a14="http://schemas.microsoft.com/office/drawing/2010/main" xmlns:wps="http://schemas.microsoft.com/office/word/2010/wordprocessingShape" xmlns:wpi="http://schemas.microsoft.com/office/word/2010/wordprocessingInk" xmlns:wpg="http://schemas.microsoft.com/office/word/2010/wordprocessingGroup" xmlns:w15="http://schemas.microsoft.com/office/word/2012/wordml" xmlns:w14="http://schemas.microsoft.com/office/word/2010/wordml" xmlns:w="http://schemas.openxmlformats.org/wordprocessingml/2006/main" xmlns:w10="urn:schemas-microsoft-com:office:word" xmlns:wp14="http://schemas.microsoft.com/office/word/2010/wordprocessingDrawing" xmlns:v="urn:schemas-microsoft-com:vml" xmlns:o="urn:schemas-microsoft-com:office:office" xmlns:mc="http://schemas.openxmlformats.org/markup-compatibility/2006" xmlns:wpc="http://schemas.microsoft.com/office/word/2010/wordprocessingCanvas" xmlns=""/>
                       </a:ext>
                     </a:extLst>
                   </pic:spPr>
@@ -4853,10 +4769,10 @@
                     <pic:cNvPicPr/>
                   </pic:nvPicPr>
                   <pic:blipFill rotWithShape="1">
-                    <a:blip r:embed="rId18" cstate="print">
+                    <a:blip r:embed="rId13" cstate="print">
                       <a:extLst>
                         <a:ext uri="{28A0092B-C50C-407E-A947-70E740481C1C}">
-                          <a14:useLocalDpi xmlns="" xmlns:wpc="http://schemas.microsoft.com/office/word/2010/wordprocessingCanvas" xmlns:mc="http://schemas.openxmlformats.org/markup-compatibility/2006" xmlns:o="urn:schemas-microsoft-com:office:office" xmlns:v="urn:schemas-microsoft-com:vml" xmlns:wp14="http://schemas.microsoft.com/office/word/2010/wordprocessingDrawing" xmlns:w10="urn:schemas-microsoft-com:office:word" xmlns:w="http://schemas.openxmlformats.org/wordprocessingml/2006/main" xmlns:w14="http://schemas.microsoft.com/office/word/2010/wordml" xmlns:wpg="http://schemas.microsoft.com/office/word/2010/wordprocessingGroup" xmlns:wpi="http://schemas.microsoft.com/office/word/2010/wordprocessingInk" xmlns:wps="http://schemas.microsoft.com/office/word/2010/wordprocessingShape" xmlns:a14="http://schemas.microsoft.com/office/drawing/2010/main" val="0"/>
+                          <a14:useLocalDpi xmlns:a14="http://schemas.microsoft.com/office/drawing/2010/main" xmlns:wps="http://schemas.microsoft.com/office/word/2010/wordprocessingShape" xmlns:wpi="http://schemas.microsoft.com/office/word/2010/wordprocessingInk" xmlns:wpg="http://schemas.microsoft.com/office/word/2010/wordprocessingGroup" xmlns:w15="http://schemas.microsoft.com/office/word/2012/wordml" xmlns:w14="http://schemas.microsoft.com/office/word/2010/wordml" xmlns:w="http://schemas.openxmlformats.org/wordprocessingml/2006/main" xmlns:w10="urn:schemas-microsoft-com:office:word" xmlns:wp14="http://schemas.microsoft.com/office/word/2010/wordprocessingDrawing" xmlns:v="urn:schemas-microsoft-com:vml" xmlns:o="urn:schemas-microsoft-com:office:office" xmlns:mc="http://schemas.openxmlformats.org/markup-compatibility/2006" xmlns:wpc="http://schemas.microsoft.com/office/word/2010/wordprocessingCanvas" xmlns="" val="0"/>
                         </a:ext>
                       </a:extLst>
                     </a:blip>
@@ -4876,7 +4792,7 @@
                     </a:ln>
                     <a:extLst>
                       <a:ext uri="{53640926-AAD7-44D8-BBD7-CCE9431645EC}">
-                        <a14:shadowObscured xmlns="" xmlns:wpc="http://schemas.microsoft.com/office/word/2010/wordprocessingCanvas" xmlns:mc="http://schemas.openxmlformats.org/markup-compatibility/2006" xmlns:o="urn:schemas-microsoft-com:office:office" xmlns:v="urn:schemas-microsoft-com:vml" xmlns:wp14="http://schemas.microsoft.com/office/word/2010/wordprocessingDrawing" xmlns:w10="urn:schemas-microsoft-com:office:word" xmlns:w="http://schemas.openxmlformats.org/wordprocessingml/2006/main" xmlns:w14="http://schemas.microsoft.com/office/word/2010/wordml" xmlns:wpg="http://schemas.microsoft.com/office/word/2010/wordprocessingGroup" xmlns:wpi="http://schemas.microsoft.com/office/word/2010/wordprocessingInk" xmlns:wps="http://schemas.microsoft.com/office/word/2010/wordprocessingShape" xmlns:a14="http://schemas.microsoft.com/office/drawing/2010/main"/>
+                        <a14:shadowObscured xmlns:a14="http://schemas.microsoft.com/office/drawing/2010/main" xmlns:wps="http://schemas.microsoft.com/office/word/2010/wordprocessingShape" xmlns:wpi="http://schemas.microsoft.com/office/word/2010/wordprocessingInk" xmlns:wpg="http://schemas.microsoft.com/office/word/2010/wordprocessingGroup" xmlns:w15="http://schemas.microsoft.com/office/word/2012/wordml" xmlns:w14="http://schemas.microsoft.com/office/word/2010/wordml" xmlns:w="http://schemas.openxmlformats.org/wordprocessingml/2006/main" xmlns:w10="urn:schemas-microsoft-com:office:word" xmlns:wp14="http://schemas.microsoft.com/office/word/2010/wordprocessingDrawing" xmlns:v="urn:schemas-microsoft-com:vml" xmlns:o="urn:schemas-microsoft-com:office:office" xmlns:mc="http://schemas.openxmlformats.org/markup-compatibility/2006" xmlns:wpc="http://schemas.microsoft.com/office/word/2010/wordprocessingCanvas" xmlns=""/>
                       </a:ext>
                     </a:extLst>
                   </pic:spPr>
@@ -6156,6 +6072,17 @@
     <w:p>
       <w:pPr>
         <w:pStyle w:val="Caption"/>
+        <w:spacing w:after="0"/>
+        <w:jc w:val="center"/>
+        <w:rPr>
+          <w:color w:val="C0504D" w:themeColor="accent2"/>
+          <w:sz w:val="12"/>
+        </w:rPr>
+      </w:pPr>
+    </w:p>
+    <w:p>
+      <w:pPr>
+        <w:pStyle w:val="Caption"/>
         <w:jc w:val="center"/>
         <w:rPr>
           <w:color w:val="C0504D" w:themeColor="accent2"/>
@@ -6230,7 +6157,7 @@
           <w:noProof/>
         </w:rPr>
       </w:pPr>
-      <w:bookmarkStart w:id="10" w:name="_Toc403551965"/>
+      <w:bookmarkStart w:id="9" w:name="_Toc403551965"/>
       <w:r>
         <w:rPr>
           <w:noProof/>
@@ -6238,27 +6165,28 @@
         <w:lastRenderedPageBreak/>
         <w:t>ERA I UML</w:t>
       </w:r>
+      <w:bookmarkEnd w:id="9"/>
+    </w:p>
+    <w:p>
+      <w:pPr>
+        <w:pStyle w:val="FOINaslov2"/>
+        <w:rPr>
+          <w:noProof/>
+        </w:rPr>
+      </w:pPr>
+      <w:bookmarkStart w:id="10" w:name="_Toc403551966"/>
+      <w:r>
+        <w:rPr>
+          <w:noProof/>
+        </w:rPr>
+        <w:t>ERA</w:t>
+      </w:r>
       <w:bookmarkEnd w:id="10"/>
     </w:p>
     <w:p>
       <w:pPr>
-        <w:pStyle w:val="FOINaslov2"/>
-        <w:rPr>
-          <w:noProof/>
-        </w:rPr>
-      </w:pPr>
-      <w:bookmarkStart w:id="11" w:name="_Toc403551966"/>
-      <w:r>
-        <w:rPr>
-          <w:noProof/>
-        </w:rPr>
-        <w:t>ERA</w:t>
-      </w:r>
-      <w:bookmarkEnd w:id="11"/>
-    </w:p>
-    <w:p>
-      <w:pPr>
-        <w:jc w:val="center"/>
+        <w:ind w:firstLine="0"/>
+        <w:jc w:val="left"/>
         <w:rPr>
           <w:noProof/>
         </w:rPr>
@@ -6269,8 +6197,8 @@
         </w:rPr>
         <w:drawing>
           <wp:inline distT="0" distB="0" distL="0" distR="0">
-            <wp:extent cx="6016260" cy="7528956"/>
-            <wp:effectExtent l="0" t="0" r="0" b="0"/>
+            <wp:extent cx="5781675" cy="7524750"/>
+            <wp:effectExtent l="19050" t="0" r="0" b="0"/>
             <wp:docPr id="5" name="Slika 5"/>
             <wp:cNvGraphicFramePr>
               <a:graphicFrameLocks xmlns:a="http://schemas.openxmlformats.org/drawingml/2006/main" noChangeAspect="1"/>
@@ -6282,21 +6210,17 @@
                     <pic:cNvPr id="0" name="ERA - ERD.png"/>
                     <pic:cNvPicPr/>
                   </pic:nvPicPr>
-                  <pic:blipFill rotWithShape="1">
-                    <a:blip r:embed="rId19" cstate="print">
-                      <a:extLst>
-                        <a:ext uri="{28A0092B-C50C-407E-A947-70E740481C1C}">
-                          <a14:useLocalDpi xmlns="" xmlns:wpc="http://schemas.microsoft.com/office/word/2010/wordprocessingCanvas" xmlns:mc="http://schemas.openxmlformats.org/markup-compatibility/2006" xmlns:o="urn:schemas-microsoft-com:office:office" xmlns:v="urn:schemas-microsoft-com:vml" xmlns:wp14="http://schemas.microsoft.com/office/word/2010/wordprocessingDrawing" xmlns:w10="urn:schemas-microsoft-com:office:word" xmlns:w="http://schemas.openxmlformats.org/wordprocessingml/2006/main" xmlns:w14="http://schemas.microsoft.com/office/word/2010/wordml" xmlns:wpg="http://schemas.microsoft.com/office/word/2010/wordprocessingGroup" xmlns:wpi="http://schemas.microsoft.com/office/word/2010/wordprocessingInk" xmlns:wps="http://schemas.microsoft.com/office/word/2010/wordprocessingShape" xmlns:a14="http://schemas.microsoft.com/office/drawing/2010/main" val="0"/>
-                        </a:ext>
-                      </a:extLst>
-                    </a:blip>
-                    <a:srcRect l="2502" b="8369"/>
-                    <a:stretch/>
+                  <pic:blipFill>
+                    <a:blip r:embed="rId14"/>
+                    <a:srcRect l="2880"/>
+                    <a:stretch>
+                      <a:fillRect/>
+                    </a:stretch>
                   </pic:blipFill>
                   <pic:spPr bwMode="auto">
                     <a:xfrm>
                       <a:off x="0" y="0"/>
-                      <a:ext cx="6016260" cy="7528956"/>
+                      <a:ext cx="5781675" cy="7524750"/>
                     </a:xfrm>
                     <a:prstGeom prst="rect">
                       <a:avLst/>
@@ -6306,7 +6230,7 @@
                     </a:ln>
                     <a:extLst>
                       <a:ext uri="{53640926-AAD7-44D8-BBD7-CCE9431645EC}">
-                        <a14:shadowObscured xmlns="" xmlns:wpc="http://schemas.microsoft.com/office/word/2010/wordprocessingCanvas" xmlns:mc="http://schemas.openxmlformats.org/markup-compatibility/2006" xmlns:o="urn:schemas-microsoft-com:office:office" xmlns:v="urn:schemas-microsoft-com:vml" xmlns:wp14="http://schemas.microsoft.com/office/word/2010/wordprocessingDrawing" xmlns:w10="urn:schemas-microsoft-com:office:word" xmlns:w="http://schemas.openxmlformats.org/wordprocessingml/2006/main" xmlns:w14="http://schemas.microsoft.com/office/word/2010/wordml" xmlns:wpg="http://schemas.microsoft.com/office/word/2010/wordprocessingGroup" xmlns:wpi="http://schemas.microsoft.com/office/word/2010/wordprocessingInk" xmlns:wps="http://schemas.microsoft.com/office/word/2010/wordprocessingShape" xmlns:a14="http://schemas.microsoft.com/office/drawing/2010/main"/>
+                        <a14:shadowObscured xmlns:a14="http://schemas.microsoft.com/office/drawing/2010/main" xmlns:wps="http://schemas.microsoft.com/office/word/2010/wordprocessingShape" xmlns:wpi="http://schemas.microsoft.com/office/word/2010/wordprocessingInk" xmlns:wpg="http://schemas.microsoft.com/office/word/2010/wordprocessingGroup" xmlns:w15="http://schemas.microsoft.com/office/word/2012/wordml" xmlns:w14="http://schemas.microsoft.com/office/word/2010/wordml" xmlns:w="http://schemas.openxmlformats.org/wordprocessingml/2006/main" xmlns:w10="urn:schemas-microsoft-com:office:word" xmlns:wp14="http://schemas.microsoft.com/office/word/2010/wordprocessingDrawing" xmlns:v="urn:schemas-microsoft-com:vml" xmlns:o="urn:schemas-microsoft-com:office:office" xmlns:mc="http://schemas.openxmlformats.org/markup-compatibility/2006" xmlns:wpc="http://schemas.microsoft.com/office/word/2010/wordprocessingCanvas" xmlns=""/>
                       </a:ext>
                     </a:extLst>
                   </pic:spPr>
@@ -6324,7 +6248,7 @@
           <w:noProof/>
         </w:rPr>
       </w:pPr>
-      <w:bookmarkStart w:id="12" w:name="_Toc403551967"/>
+      <w:bookmarkStart w:id="11" w:name="_Toc403551967"/>
       <w:r>
         <w:rPr>
           <w:noProof/>
@@ -6332,7 +6256,7 @@
         <w:lastRenderedPageBreak/>
         <w:t>Relacijski model</w:t>
       </w:r>
-      <w:bookmarkEnd w:id="12"/>
+      <w:bookmarkEnd w:id="11"/>
     </w:p>
     <w:p>
       <w:pPr>
@@ -6391,20 +6315,7 @@
           <w:highlight w:val="yellow"/>
           <w:u w:val="dash"/>
         </w:rPr>
-        <w:t>idMjesta int</w:t>
-      </w:r>
-      <w:r>
-        <w:rPr>
-          <w:noProof/>
-          <w:highlight w:val="yellow"/>
-        </w:rPr>
-        <w:t>,</w:t>
-      </w:r>
-      <w:r>
-        <w:rPr>
-          <w:noProof/>
-        </w:rPr>
-        <w:t xml:space="preserve"> klub varchar(50), cijena money, opis text, </w:t>
+        <w:t>idLokacije</w:t>
       </w:r>
       <w:r>
         <w:rPr>
@@ -6412,7 +6323,7 @@
           <w:highlight w:val="yellow"/>
           <w:u w:val="dash"/>
         </w:rPr>
-        <w:t>vlasnik int</w:t>
+        <w:t xml:space="preserve"> int</w:t>
       </w:r>
       <w:r>
         <w:rPr>
@@ -6425,27 +6336,71 @@
         <w:rPr>
           <w:noProof/>
         </w:rPr>
-        <w:t xml:space="preserve"> vrijeme timestamp)</w:t>
-      </w:r>
-    </w:p>
-    <w:p>
-      <w:pPr>
-        <w:rPr>
-          <w:noProof/>
-        </w:rPr>
-      </w:pPr>
-      <w:r>
-        <w:rPr>
-          <w:noProof/>
-        </w:rPr>
-        <w:t>Mjesto(</w:t>
+        <w:t xml:space="preserve"> vrijeme timestamp,</w:t>
+      </w:r>
+      <w:r>
+        <w:rPr>
+          <w:noProof/>
+        </w:rPr>
+        <w:t xml:space="preserve"> </w:t>
+      </w:r>
+      <w:r>
+        <w:rPr>
+          <w:noProof/>
+        </w:rPr>
+        <w:t xml:space="preserve">cijena money, opis text,  </w:t>
+      </w:r>
+    </w:p>
+    <w:p>
+      <w:pPr>
+        <w:rPr>
+          <w:noProof/>
+        </w:rPr>
+      </w:pPr>
+      <w:r>
+        <w:rPr>
+          <w:noProof/>
+        </w:rPr>
+        <w:t>lastUpdate timestamp</w:t>
+      </w:r>
+      <w:r>
+        <w:rPr>
+          <w:noProof/>
+        </w:rPr>
+        <w:t>)</w:t>
+      </w:r>
+    </w:p>
+    <w:p>
+      <w:pPr>
+        <w:rPr>
+          <w:noProof/>
+        </w:rPr>
+      </w:pPr>
+      <w:r>
+        <w:rPr>
+          <w:noProof/>
+        </w:rPr>
+        <w:t>Lokacija</w:t>
+      </w:r>
+      <w:r>
+        <w:rPr>
+          <w:noProof/>
+        </w:rPr>
+        <w:t>(</w:t>
       </w:r>
       <w:r>
         <w:rPr>
           <w:noProof/>
           <w:u w:val="single"/>
         </w:rPr>
-        <w:t>mjestoId int</w:t>
+        <w:t>lokacija</w:t>
+      </w:r>
+      <w:r>
+        <w:rPr>
+          <w:noProof/>
+          <w:u w:val="single"/>
+        </w:rPr>
+        <w:t>Id int</w:t>
       </w:r>
       <w:r>
         <w:rPr>
@@ -6457,13 +6412,61 @@
         <w:rPr>
           <w:noProof/>
         </w:rPr>
-        <w:t>aziv varchar(50), poš</w:t>
-      </w:r>
-      <w:r>
-        <w:rPr>
-          <w:noProof/>
-        </w:rPr>
-        <w:t>tanskiBroj varchar(10))</w:t>
+        <w:t xml:space="preserve">aziv varchar(50), </w:t>
+      </w:r>
+      <w:r>
+        <w:rPr>
+          <w:noProof/>
+        </w:rPr>
+        <w:t>adresa</w:t>
+      </w:r>
+      <w:r>
+        <w:rPr>
+          <w:noProof/>
+        </w:rPr>
+        <w:t xml:space="preserve"> varchar(10</w:t>
+      </w:r>
+      <w:r>
+        <w:rPr>
+          <w:noProof/>
+        </w:rPr>
+        <w:t>0</w:t>
+      </w:r>
+      <w:r>
+        <w:rPr>
+          <w:noProof/>
+        </w:rPr>
+        <w:t>)</w:t>
+      </w:r>
+      <w:r>
+        <w:rPr>
+          <w:noProof/>
+        </w:rPr>
+        <w:t xml:space="preserve">, lat </w:t>
+      </w:r>
+      <w:r>
+        <w:rPr>
+          <w:noProof/>
+        </w:rPr>
+        <w:t>double</w:t>
+      </w:r>
+      <w:r>
+        <w:rPr>
+          <w:noProof/>
+        </w:rPr>
+        <w:t xml:space="preserve">, long </w:t>
+      </w:r>
+      <w:r>
+        <w:rPr>
+          <w:noProof/>
+        </w:rPr>
+        <w:t>double</w:t>
+      </w:r>
+      <w:r>
+        <w:rPr>
+          <w:noProof/>
+        </w:rPr>
+        <w:t>)</w:t>
       </w:r>
     </w:p>
     <w:p>
@@ -6560,7 +6563,27 @@
         <w:rPr>
           <w:noProof/>
         </w:rPr>
-        <w:t>IzvođačDogađaja(</w:t>
+        <w:t>Komentar(</w:t>
+      </w:r>
+      <w:r>
+        <w:rPr>
+          <w:noProof/>
+          <w:u w:val="single"/>
+        </w:rPr>
+        <w:t>komentarId</w:t>
+      </w:r>
+      <w:r>
+        <w:rPr>
+          <w:noProof/>
+          <w:u w:val="single"/>
+        </w:rPr>
+        <w:t xml:space="preserve"> int</w:t>
+      </w:r>
+      <w:r>
+        <w:rPr>
+          <w:noProof/>
+        </w:rPr>
+        <w:t xml:space="preserve">, </w:t>
       </w:r>
       <w:r>
         <w:rPr>
@@ -6568,7 +6591,7 @@
           <w:highlight w:val="yellow"/>
           <w:u w:val="single"/>
         </w:rPr>
-        <w:t>idDogađaja int, idIzvođača int</w:t>
+        <w:t>idKorisnika int, idDogađaja int</w:t>
       </w:r>
       <w:r>
         <w:rPr>
@@ -6587,14 +6610,7 @@
         <w:rPr>
           <w:noProof/>
         </w:rPr>
-        <w:t>ŽanrDogađaja</w:t>
-      </w:r>
-      <w:r>
-        <w:rPr>
-          <w:noProof/>
-          <w:u w:val="single"/>
-        </w:rPr>
-        <w:t>(</w:t>
+        <w:t>IzvođačDogađaja(</w:t>
       </w:r>
       <w:r>
         <w:rPr>
@@ -6602,7 +6618,7 @@
           <w:highlight w:val="yellow"/>
           <w:u w:val="single"/>
         </w:rPr>
-        <w:t>idDogađaja int, idŽanra int</w:t>
+        <w:t>idDogađaja int, idIzvođača int</w:t>
       </w:r>
       <w:r>
         <w:rPr>
@@ -6621,7 +6637,14 @@
         <w:rPr>
           <w:noProof/>
         </w:rPr>
-        <w:t>OmiljeniDogađaji(</w:t>
+        <w:t>ŽanrDogađaja</w:t>
+      </w:r>
+      <w:r>
+        <w:rPr>
+          <w:noProof/>
+          <w:u w:val="single"/>
+        </w:rPr>
+        <w:t>(</w:t>
       </w:r>
       <w:r>
         <w:rPr>
@@ -6629,7 +6652,7 @@
           <w:highlight w:val="yellow"/>
           <w:u w:val="single"/>
         </w:rPr>
-        <w:t>idKorisnika int, idDogađaja int</w:t>
+        <w:t>idDogađaja int, idŽanra int</w:t>
       </w:r>
       <w:r>
         <w:rPr>
@@ -6648,7 +6671,7 @@
         <w:rPr>
           <w:noProof/>
         </w:rPr>
-        <w:t>PreferencijeIzvođač(</w:t>
+        <w:t>OmiljeniDogađaji(</w:t>
       </w:r>
       <w:r>
         <w:rPr>
@@ -6656,7 +6679,7 @@
           <w:highlight w:val="yellow"/>
           <w:u w:val="single"/>
         </w:rPr>
-        <w:t>idKorisnika int, idIzvođača int</w:t>
+        <w:t>idKorisnika int, idDogađaja int</w:t>
       </w:r>
       <w:r>
         <w:rPr>
@@ -6675,7 +6698,7 @@
         <w:rPr>
           <w:noProof/>
         </w:rPr>
-        <w:t>IzvođačLinkovi(</w:t>
+        <w:t>PreferencijeIzvođač(</w:t>
       </w:r>
       <w:r>
         <w:rPr>
@@ -6683,7 +6706,7 @@
           <w:highlight w:val="yellow"/>
           <w:u w:val="single"/>
         </w:rPr>
-        <w:t>idIzvođača int, link text</w:t>
+        <w:t>idKorisnika int, idIzvođača int</w:t>
       </w:r>
       <w:r>
         <w:rPr>
@@ -6702,7 +6725,7 @@
         <w:rPr>
           <w:noProof/>
         </w:rPr>
-        <w:t>PreferencijeMjesto(</w:t>
+        <w:t>IzvođačLinkovi(</w:t>
       </w:r>
       <w:r>
         <w:rPr>
@@ -6710,7 +6733,7 @@
           <w:highlight w:val="yellow"/>
           <w:u w:val="single"/>
         </w:rPr>
-        <w:t>idKorisnika int, idMjesta int</w:t>
+        <w:t>idIzvođača int, link text</w:t>
       </w:r>
       <w:r>
         <w:rPr>
@@ -6729,7 +6752,19 @@
         <w:rPr>
           <w:noProof/>
         </w:rPr>
-        <w:t>PreferencijeŽanr(</w:t>
+        <w:t>Preferencije</w:t>
+      </w:r>
+      <w:r>
+        <w:rPr>
+          <w:noProof/>
+        </w:rPr>
+        <w:t>Lokacija</w:t>
+      </w:r>
+      <w:r>
+        <w:rPr>
+          <w:noProof/>
+        </w:rPr>
+        <w:t>(</w:t>
       </w:r>
       <w:r>
         <w:rPr>
@@ -6737,6 +6772,41 @@
           <w:highlight w:val="yellow"/>
           <w:u w:val="single"/>
         </w:rPr>
+        <w:t>idKorisnika int, idLokacije</w:t>
+      </w:r>
+      <w:r>
+        <w:rPr>
+          <w:noProof/>
+          <w:highlight w:val="yellow"/>
+          <w:u w:val="single"/>
+        </w:rPr>
+        <w:t xml:space="preserve"> int</w:t>
+      </w:r>
+      <w:r>
+        <w:rPr>
+          <w:noProof/>
+        </w:rPr>
+        <w:t>)</w:t>
+      </w:r>
+    </w:p>
+    <w:p>
+      <w:pPr>
+        <w:rPr>
+          <w:noProof/>
+        </w:rPr>
+      </w:pPr>
+      <w:r>
+        <w:rPr>
+          <w:noProof/>
+        </w:rPr>
+        <w:t>PreferencijeŽanr(</w:t>
+      </w:r>
+      <w:r>
+        <w:rPr>
+          <w:noProof/>
+          <w:highlight w:val="yellow"/>
+          <w:u w:val="single"/>
+        </w:rPr>
         <w:t>idKorisnika int, idŽanra int</w:t>
       </w:r>
       <w:r>
@@ -6774,44 +6844,19 @@
     </w:p>
     <w:p>
       <w:pPr>
-        <w:rPr>
-          <w:noProof/>
-        </w:rPr>
-      </w:pPr>
-      <w:r>
-        <w:rPr>
-          <w:noProof/>
-        </w:rPr>
-        <w:t>Komentari(</w:t>
-      </w:r>
-      <w:r>
-        <w:rPr>
-          <w:noProof/>
-        </w:rPr>
-        <w:t>?</w:t>
-      </w:r>
-      <w:r>
-        <w:rPr>
-          <w:noProof/>
-        </w:rPr>
-        <w:t>)</w:t>
-      </w:r>
-    </w:p>
-    <w:p>
-      <w:pPr>
         <w:pStyle w:val="FOINaslov3"/>
         <w:rPr>
           <w:noProof/>
         </w:rPr>
       </w:pPr>
-      <w:bookmarkStart w:id="13" w:name="_Toc403551968"/>
+      <w:bookmarkStart w:id="12" w:name="_Toc403551968"/>
       <w:r>
         <w:rPr>
           <w:noProof/>
         </w:rPr>
         <w:t>Opis baze podataka</w:t>
       </w:r>
-      <w:bookmarkEnd w:id="13"/>
+      <w:bookmarkEnd w:id="12"/>
     </w:p>
     <w:p>
       <w:pPr>
@@ -6888,6 +6933,19 @@
         <w:rPr>
           <w:noProof/>
         </w:rPr>
+        <w:t>Komentari – komentari korisnika, dohvaćaju se s Facebook servisa</w:t>
+      </w:r>
+    </w:p>
+    <w:p>
+      <w:pPr>
+        <w:rPr>
+          <w:noProof/>
+        </w:rPr>
+      </w:pPr>
+      <w:r>
+        <w:rPr>
+          <w:noProof/>
+        </w:rPr>
         <w:t>ŽanrDogađaja – informacije o žanru/žanrovima događaja</w:t>
       </w:r>
     </w:p>
@@ -6975,19 +7033,6 @@
           <w:noProof/>
         </w:rPr>
       </w:pPr>
-      <w:r>
-        <w:rPr>
-          <w:noProof/>
-        </w:rPr>
-        <w:t>Komentari - ?</w:t>
-      </w:r>
-    </w:p>
-    <w:p>
-      <w:pPr>
-        <w:rPr>
-          <w:noProof/>
-        </w:rPr>
-      </w:pPr>
     </w:p>
     <w:p>
       <w:pPr>
@@ -6996,7 +7041,7 @@
           <w:noProof/>
         </w:rPr>
       </w:pPr>
-      <w:bookmarkStart w:id="14" w:name="_Toc403551969"/>
+      <w:bookmarkStart w:id="13" w:name="_Toc403551969"/>
       <w:r>
         <w:rPr>
           <w:noProof/>
@@ -7004,24 +7049,24 @@
         <w:lastRenderedPageBreak/>
         <w:t>UML</w:t>
       </w:r>
+      <w:bookmarkEnd w:id="13"/>
+    </w:p>
+    <w:p>
+      <w:pPr>
+        <w:pStyle w:val="FOINaslov3"/>
+        <w:rPr>
+          <w:noProof/>
+          <w:sz w:val="32"/>
+        </w:rPr>
+      </w:pPr>
+      <w:bookmarkStart w:id="14" w:name="_Toc403551970"/>
+      <w:r>
+        <w:rPr>
+          <w:noProof/>
+        </w:rPr>
+        <w:t>Dijagram slučajeva korištenja</w:t>
+      </w:r>
       <w:bookmarkEnd w:id="14"/>
-    </w:p>
-    <w:p>
-      <w:pPr>
-        <w:pStyle w:val="FOINaslov3"/>
-        <w:rPr>
-          <w:noProof/>
-          <w:sz w:val="32"/>
-        </w:rPr>
-      </w:pPr>
-      <w:bookmarkStart w:id="15" w:name="_Toc403551970"/>
-      <w:r>
-        <w:rPr>
-          <w:noProof/>
-        </w:rPr>
-        <w:t>Dijagram slučajeva korištenja</w:t>
-      </w:r>
-      <w:bookmarkEnd w:id="15"/>
     </w:p>
     <w:p>
       <w:pPr>
@@ -7050,7 +7095,7 @@
                     <pic:cNvPicPr/>
                   </pic:nvPicPr>
                   <pic:blipFill>
-                    <a:blip r:embed="rId20"/>
+                    <a:blip r:embed="rId15"/>
                     <a:srcRect l="6589" t="6138" r="5814" b="35928"/>
                     <a:stretch>
                       <a:fillRect/>
@@ -7069,7 +7114,7 @@
                     </a:ln>
                     <a:extLst>
                       <a:ext uri="{53640926-AAD7-44D8-BBD7-CCE9431645EC}">
-                        <a14:shadowObscured xmlns="" xmlns:wpc="http://schemas.microsoft.com/office/word/2010/wordprocessingCanvas" xmlns:mc="http://schemas.openxmlformats.org/markup-compatibility/2006" xmlns:o="urn:schemas-microsoft-com:office:office" xmlns:v="urn:schemas-microsoft-com:vml" xmlns:wp14="http://schemas.microsoft.com/office/word/2010/wordprocessingDrawing" xmlns:w10="urn:schemas-microsoft-com:office:word" xmlns:w="http://schemas.openxmlformats.org/wordprocessingml/2006/main" xmlns:w14="http://schemas.microsoft.com/office/word/2010/wordml" xmlns:wpg="http://schemas.microsoft.com/office/word/2010/wordprocessingGroup" xmlns:wpi="http://schemas.microsoft.com/office/word/2010/wordprocessingInk" xmlns:wps="http://schemas.microsoft.com/office/word/2010/wordprocessingShape" xmlns:a14="http://schemas.microsoft.com/office/drawing/2010/main"/>
+                        <a14:shadowObscured xmlns:a14="http://schemas.microsoft.com/office/drawing/2010/main" xmlns:wps="http://schemas.microsoft.com/office/word/2010/wordprocessingShape" xmlns:wpi="http://schemas.microsoft.com/office/word/2010/wordprocessingInk" xmlns:wpg="http://schemas.microsoft.com/office/word/2010/wordprocessingGroup" xmlns:w15="http://schemas.microsoft.com/office/word/2012/wordml" xmlns:w14="http://schemas.microsoft.com/office/word/2010/wordml" xmlns:w="http://schemas.openxmlformats.org/wordprocessingml/2006/main" xmlns:w10="urn:schemas-microsoft-com:office:word" xmlns:wp14="http://schemas.microsoft.com/office/word/2010/wordprocessingDrawing" xmlns:v="urn:schemas-microsoft-com:vml" xmlns:o="urn:schemas-microsoft-com:office:office" xmlns:mc="http://schemas.openxmlformats.org/markup-compatibility/2006" xmlns:wpc="http://schemas.microsoft.com/office/word/2010/wordprocessingCanvas" xmlns=""/>
                       </a:ext>
                     </a:extLst>
                   </pic:spPr>
@@ -7102,19 +7147,19 @@
         <w:rPr>
           <w:noProof/>
         </w:rPr>
-        <w:t xml:space="preserve">korisnik, pri čemu je </w:t>
-      </w:r>
-      <w:r>
-        <w:rPr>
-          <w:noProof/>
-        </w:rPr>
-        <w:t>f</w:t>
-      </w:r>
-      <w:r>
-        <w:rPr>
-          <w:noProof/>
-        </w:rPr>
-        <w:t xml:space="preserve">acebook korisnik zapravo registrirani/prijavljeni korisnik. Običan korisnik može pregledavati glazbene događaje, i pretraživati ih, gledati detalje događaja, dodavati vlastite </w:t>
+        <w:t>korisnik</w:t>
+      </w:r>
+      <w:r>
+        <w:rPr>
+          <w:noProof/>
+        </w:rPr>
+        <w:t xml:space="preserve">. </w:t>
+      </w:r>
+      <w:r>
+        <w:rPr>
+          <w:noProof/>
+        </w:rPr>
+        <w:t xml:space="preserve">Običan korisnik može pregledavati glazbene događaje, i pretraživati ih, gledati detalje događaja, dodavati vlastite </w:t>
       </w:r>
       <w:r>
         <w:rPr>
@@ -7192,7 +7237,25 @@
         <w:rPr>
           <w:noProof/>
         </w:rPr>
-        <w:t>Za realizaciju ovih mogućnosti, koristit ćemo, osim Facebooka i druge vanjske servi</w:t>
+        <w:t>Za realizaciju ovih mogućnosti</w:t>
+      </w:r>
+      <w:r>
+        <w:rPr>
+          <w:noProof/>
+        </w:rPr>
+        <w:t xml:space="preserve"> koristit ćemo, osim Facebooka</w:t>
+      </w:r>
+      <w:r>
+        <w:rPr>
+          <w:noProof/>
+        </w:rPr>
+        <w:t>,</w:t>
+      </w:r>
+      <w:r>
+        <w:rPr>
+          <w:noProof/>
+        </w:rPr>
+        <w:t xml:space="preserve"> i druge vanjske servi</w:t>
       </w:r>
       <w:r>
         <w:rPr>
@@ -7211,12 +7274,12 @@
       <w:pPr>
         <w:pStyle w:val="FOINaslov3"/>
       </w:pPr>
-      <w:bookmarkStart w:id="16" w:name="_Toc403551971"/>
+      <w:bookmarkStart w:id="15" w:name="_Toc403551971"/>
       <w:r>
         <w:lastRenderedPageBreak/>
         <w:t>Sekvencijalni dijagram – registracija</w:t>
       </w:r>
-      <w:bookmarkEnd w:id="16"/>
+      <w:bookmarkEnd w:id="15"/>
     </w:p>
     <w:p>
       <w:r>
@@ -7239,7 +7302,7 @@
                     <pic:cNvPicPr/>
                   </pic:nvPicPr>
                   <pic:blipFill>
-                    <a:blip r:embed="rId21"/>
+                    <a:blip r:embed="rId16"/>
                     <a:srcRect l="4682" t="6242" r="4883" b="3119"/>
                     <a:stretch>
                       <a:fillRect/>
@@ -7288,18 +7351,24 @@
         <w:t>obavještava o uspješnoj prijavi. Ukoliko korisnik ne postoji, vraća se informacija o pogrešci i korisnik može pokušati unijeti nove podatke ili odustati. Običan korisnik može aplikaciju koristiti kao gost, pri čemu aplikacija na svoj web servis pohranjuje IMEI te obavještava aplikaciju da je korisnik pohranjen.</w:t>
       </w:r>
       <w:r>
-        <w:t xml:space="preserve"> Oba načina prijave završavaju unosom lokacije i preferiranih žanrova da bi završili prikazom najnovijih događaja filtriranih na temelju unesenih podataka.</w:t>
+        <w:t xml:space="preserve"> Oba načina </w:t>
+      </w:r>
+      <w:r>
+        <w:t>registracije</w:t>
+      </w:r>
+      <w:r>
+        <w:t xml:space="preserve"> završavaju unosom lokacije i preferiranih žanrova da bi završili prikazom najnovijih događaja filtriranih na temelju unesenih podataka.</w:t>
       </w:r>
     </w:p>
     <w:p>
       <w:pPr>
         <w:pStyle w:val="FOINaslov3"/>
       </w:pPr>
-      <w:bookmarkStart w:id="17" w:name="_Toc403551972"/>
+      <w:bookmarkStart w:id="16" w:name="_Toc403551972"/>
       <w:r>
         <w:t>Sekvencijalni dijagram – prijava</w:t>
       </w:r>
-      <w:bookmarkEnd w:id="17"/>
+      <w:bookmarkEnd w:id="16"/>
     </w:p>
     <w:p>
       <w:pPr>
@@ -7325,7 +7394,7 @@
                     <pic:cNvPicPr/>
                   </pic:nvPicPr>
                   <pic:blipFill>
-                    <a:blip r:embed="rId22"/>
+                    <a:blip r:embed="rId17"/>
                     <a:srcRect l="3898"/>
                     <a:stretch>
                       <a:fillRect/>
@@ -7344,7 +7413,7 @@
                     </a:ln>
                     <a:extLst>
                       <a:ext uri="{53640926-AAD7-44D8-BBD7-CCE9431645EC}">
-                        <a14:shadowObscured xmlns="" xmlns:wpc="http://schemas.microsoft.com/office/word/2010/wordprocessingCanvas" xmlns:mc="http://schemas.openxmlformats.org/markup-compatibility/2006" xmlns:o="urn:schemas-microsoft-com:office:office" xmlns:v="urn:schemas-microsoft-com:vml" xmlns:wp14="http://schemas.microsoft.com/office/word/2010/wordprocessingDrawing" xmlns:w10="urn:schemas-microsoft-com:office:word" xmlns:w="http://schemas.openxmlformats.org/wordprocessingml/2006/main" xmlns:w14="http://schemas.microsoft.com/office/word/2010/wordml" xmlns:wpg="http://schemas.microsoft.com/office/word/2010/wordprocessingGroup" xmlns:wpi="http://schemas.microsoft.com/office/word/2010/wordprocessingInk" xmlns:wps="http://schemas.microsoft.com/office/word/2010/wordprocessingShape" xmlns:a14="http://schemas.microsoft.com/office/drawing/2010/main"/>
+                        <a14:shadowObscured xmlns:a14="http://schemas.microsoft.com/office/drawing/2010/main" xmlns:wps="http://schemas.microsoft.com/office/word/2010/wordprocessingShape" xmlns:wpi="http://schemas.microsoft.com/office/word/2010/wordprocessingInk" xmlns:wpg="http://schemas.microsoft.com/office/word/2010/wordprocessingGroup" xmlns:w15="http://schemas.microsoft.com/office/word/2012/wordml" xmlns:w14="http://schemas.microsoft.com/office/word/2010/wordml" xmlns:w="http://schemas.openxmlformats.org/wordprocessingml/2006/main" xmlns:w10="urn:schemas-microsoft-com:office:word" xmlns:wp14="http://schemas.microsoft.com/office/word/2010/wordprocessingDrawing" xmlns:v="urn:schemas-microsoft-com:vml" xmlns:o="urn:schemas-microsoft-com:office:office" xmlns:mc="http://schemas.openxmlformats.org/markup-compatibility/2006" xmlns:wpc="http://schemas.microsoft.com/office/word/2010/wordprocessingCanvas" xmlns=""/>
                       </a:ext>
                     </a:extLst>
                   </pic:spPr>
@@ -7385,7 +7454,7 @@
       <w:pPr>
         <w:pStyle w:val="FOINaslov3"/>
       </w:pPr>
-      <w:bookmarkStart w:id="18" w:name="_Toc403551973"/>
+      <w:bookmarkStart w:id="17" w:name="_Toc403551973"/>
       <w:r>
         <w:lastRenderedPageBreak/>
         <w:t xml:space="preserve">Sekvencijalni dijagram – pregled </w:t>
@@ -7396,7 +7465,7 @@
       <w:r>
         <w:t>događaja</w:t>
       </w:r>
-      <w:bookmarkEnd w:id="18"/>
+      <w:bookmarkEnd w:id="17"/>
     </w:p>
     <w:p>
       <w:r>
@@ -7419,7 +7488,7 @@
                     <pic:cNvPicPr/>
                   </pic:nvPicPr>
                   <pic:blipFill>
-                    <a:blip r:embed="rId23"/>
+                    <a:blip r:embed="rId18"/>
                     <a:stretch>
                       <a:fillRect/>
                     </a:stretch>
@@ -7486,12 +7555,174 @@
       <w:pPr>
         <w:pStyle w:val="FOINaslov3"/>
       </w:pPr>
-      <w:bookmarkStart w:id="19" w:name="_Toc403551974"/>
+      <w:bookmarkStart w:id="18" w:name="_Toc403551974"/>
+      <w:r>
+        <w:lastRenderedPageBreak/>
+        <w:t>Sekvencijalni dijagram – pregled glazbenog događaja</w:t>
+      </w:r>
+    </w:p>
+    <w:p>
+      <w:pPr>
+        <w:jc w:val="center"/>
+      </w:pPr>
+      <w:r>
+        <w:drawing>
+          <wp:inline distT="0" distB="0" distL="0" distR="0">
+            <wp:extent cx="5305425" cy="3547232"/>
+            <wp:effectExtent l="0" t="0" r="0" b="0"/>
+            <wp:docPr id="17" name="Slika 15"/>
+            <wp:cNvGraphicFramePr>
+              <a:graphicFrameLocks xmlns:a="http://schemas.openxmlformats.org/drawingml/2006/main" noChangeAspect="1"/>
+            </wp:cNvGraphicFramePr>
+            <a:graphic xmlns:a="http://schemas.openxmlformats.org/drawingml/2006/main">
+              <a:graphicData uri="http://schemas.openxmlformats.org/drawingml/2006/picture">
+                <pic:pic xmlns:pic="http://schemas.openxmlformats.org/drawingml/2006/picture">
+                  <pic:nvPicPr>
+                    <pic:cNvPr id="0" name="Pretraživanje događaja.png"/>
+                    <pic:cNvPicPr/>
+                  </pic:nvPicPr>
+                  <pic:blipFill>
+                    <a:blip r:embed="rId19"/>
+                    <a:srcRect l="6272" t="2817" r="1254"/>
+                    <a:stretch>
+                      <a:fillRect/>
+                    </a:stretch>
+                  </pic:blipFill>
+                  <pic:spPr bwMode="auto">
+                    <a:xfrm>
+                      <a:off x="0" y="0"/>
+                      <a:ext cx="5305425" cy="3547232"/>
+                    </a:xfrm>
+                    <a:prstGeom prst="rect">
+                      <a:avLst/>
+                    </a:prstGeom>
+                    <a:ln>
+                      <a:noFill/>
+                    </a:ln>
+                    <a:extLst>
+                      <a:ext uri="{53640926-AAD7-44D8-BBD7-CCE9431645EC}">
+                        <a14:shadowObscured xmlns:a14="http://schemas.microsoft.com/office/drawing/2010/main" xmlns:wps="http://schemas.microsoft.com/office/word/2010/wordprocessingShape" xmlns:wpi="http://schemas.microsoft.com/office/word/2010/wordprocessingInk" xmlns:wpg="http://schemas.microsoft.com/office/word/2010/wordprocessingGroup" xmlns:w15="http://schemas.microsoft.com/office/word/2012/wordml" xmlns:w14="http://schemas.microsoft.com/office/word/2010/wordml" xmlns:w="http://schemas.openxmlformats.org/wordprocessingml/2006/main" xmlns:w10="urn:schemas-microsoft-com:office:word" xmlns:wp14="http://schemas.microsoft.com/office/word/2010/wordprocessingDrawing" xmlns:v="urn:schemas-microsoft-com:vml" xmlns:o="urn:schemas-microsoft-com:office:office" xmlns:mc="http://schemas.openxmlformats.org/markup-compatibility/2006" xmlns:wpc="http://schemas.microsoft.com/office/word/2010/wordprocessingCanvas" xmlns=""/>
+                      </a:ext>
+                    </a:extLst>
+                  </pic:spPr>
+                </pic:pic>
+              </a:graphicData>
+            </a:graphic>
+          </wp:inline>
+        </w:drawing>
+      </w:r>
+    </w:p>
+    <w:p>
+      <w:pPr>
+        <w:ind w:firstLine="708"/>
+      </w:pPr>
+      <w:r>
+        <w:t>Korisnik prilikom pregleda događaja može odabrati događaj o kojem želi znati više informacija. Nakon odabira, aplikacija iz lokalne baze dohvaća podatke o događaju (opis, podaci o glazbeniku, klubu i slično). Također se dohvaćaju video resursi glazbenika s Youtube servisa ukoliko postoje. Stoga je korisnik, unutar aplikacije, u mogućnosti pregledavati i video materijale glazbenika odnosno grupe.</w:t>
+      </w:r>
+    </w:p>
+    <w:p/>
+    <w:p/>
+    <w:p/>
+    <w:p/>
+    <w:p/>
+    <w:p/>
+    <w:p/>
+    <w:p/>
+    <w:p/>
+    <w:p/>
+    <w:p>
+      <w:pPr>
+        <w:pStyle w:val="FOINaslov3"/>
+        <w:numPr>
+          <w:ilvl w:val="0"/>
+          <w:numId w:val="0"/>
+        </w:numPr>
+      </w:pPr>
+    </w:p>
+    <w:p>
+      <w:pPr>
+        <w:pStyle w:val="FOINaslov3"/>
+      </w:pPr>
+      <w:r>
+        <w:lastRenderedPageBreak/>
+        <w:t>Sekvencijalni dijagram – komentiranje</w:t>
+      </w:r>
+    </w:p>
+    <w:p>
+      <w:pPr>
+        <w:jc w:val="center"/>
+      </w:pPr>
+      <w:r>
+        <w:drawing>
+          <wp:inline distT="0" distB="0" distL="0" distR="0">
+            <wp:extent cx="5095875" cy="4972050"/>
+            <wp:effectExtent l="0" t="0" r="0" b="0"/>
+            <wp:docPr id="18" name="Slika 15"/>
+            <wp:cNvGraphicFramePr>
+              <a:graphicFrameLocks xmlns:a="http://schemas.openxmlformats.org/drawingml/2006/main" noChangeAspect="1"/>
+            </wp:cNvGraphicFramePr>
+            <a:graphic xmlns:a="http://schemas.openxmlformats.org/drawingml/2006/main">
+              <a:graphicData uri="http://schemas.openxmlformats.org/drawingml/2006/picture">
+                <pic:pic xmlns:pic="http://schemas.openxmlformats.org/drawingml/2006/picture">
+                  <pic:nvPicPr>
+                    <pic:cNvPr id="0" name="Pretraživanje događaja.png"/>
+                    <pic:cNvPicPr/>
+                  </pic:nvPicPr>
+                  <pic:blipFill>
+                    <a:blip r:embed="rId20"/>
+                    <a:srcRect l="4122"/>
+                    <a:stretch>
+                      <a:fillRect/>
+                    </a:stretch>
+                  </pic:blipFill>
+                  <pic:spPr bwMode="auto">
+                    <a:xfrm>
+                      <a:off x="0" y="0"/>
+                      <a:ext cx="5095875" cy="4972050"/>
+                    </a:xfrm>
+                    <a:prstGeom prst="rect">
+                      <a:avLst/>
+                    </a:prstGeom>
+                    <a:ln>
+                      <a:noFill/>
+                    </a:ln>
+                    <a:extLst>
+                      <a:ext uri="{53640926-AAD7-44D8-BBD7-CCE9431645EC}">
+                        <a14:shadowObscured xmlns:a14="http://schemas.microsoft.com/office/drawing/2010/main" xmlns:wps="http://schemas.microsoft.com/office/word/2010/wordprocessingShape" xmlns:wpi="http://schemas.microsoft.com/office/word/2010/wordprocessingInk" xmlns:wpg="http://schemas.microsoft.com/office/word/2010/wordprocessingGroup" xmlns:w15="http://schemas.microsoft.com/office/word/2012/wordml" xmlns:w14="http://schemas.microsoft.com/office/word/2010/wordml" xmlns:w="http://schemas.openxmlformats.org/wordprocessingml/2006/main" xmlns:w10="urn:schemas-microsoft-com:office:word" xmlns:wp14="http://schemas.microsoft.com/office/word/2010/wordprocessingDrawing" xmlns:v="urn:schemas-microsoft-com:vml" xmlns:o="urn:schemas-microsoft-com:office:office" xmlns:mc="http://schemas.openxmlformats.org/markup-compatibility/2006" xmlns:wpc="http://schemas.microsoft.com/office/word/2010/wordprocessingCanvas" xmlns=""/>
+                      </a:ext>
+                    </a:extLst>
+                  </pic:spPr>
+                </pic:pic>
+              </a:graphicData>
+            </a:graphic>
+          </wp:inline>
+        </w:drawing>
+      </w:r>
+    </w:p>
+    <w:p>
+      <w:r>
+        <w:tab/>
+        <w:t>Korisnik je u mogućnosti i komentirati sadržaj ukoliko je registriran svojim Facebook računom. Prilikom komentiranja prikazuje se forma za odobrenje objavljivanja sadržaja od strane aplikacije. Ukoliko je objavljivanje odobreno, aplikacija dobiva token za objavljivanje od strane Facebook servisa. Nakon toga, korisnik unosi komentar te se on prosljeđuje Facebook servisu koji pak vraća ID komentara. Isti taj ID pohranjuje se u bazu MM web servisa kako bi i ostali korisnici bili u mogućnosti vidjeti komentar. U slučaju da korisnik nije registriran, prikazuje mu se forma za prijavu.</w:t>
+      </w:r>
+    </w:p>
+    <w:p/>
+    <w:p/>
+    <w:p/>
+    <w:p/>
+    <w:p>
+      <w:pPr>
+        <w:ind w:firstLine="0"/>
+      </w:pPr>
+    </w:p>
+    <w:p>
+      <w:pPr>
+        <w:pStyle w:val="FOINaslov3"/>
+      </w:pPr>
       <w:r>
         <w:lastRenderedPageBreak/>
         <w:t>Sekvencijalni dijagram – pretraživanje</w:t>
       </w:r>
-      <w:bookmarkEnd w:id="19"/>
+      <w:bookmarkEnd w:id="18"/>
     </w:p>
     <w:p>
       <w:pPr>
@@ -7517,7 +7748,7 @@
                     <pic:cNvPicPr/>
                   </pic:nvPicPr>
                   <pic:blipFill>
-                    <a:blip r:embed="rId24"/>
+                    <a:blip r:embed="rId21"/>
                     <a:srcRect l="5544"/>
                     <a:stretch>
                       <a:fillRect/>
@@ -7536,7 +7767,7 @@
                     </a:ln>
                     <a:extLst>
                       <a:ext uri="{53640926-AAD7-44D8-BBD7-CCE9431645EC}">
-                        <a14:shadowObscured xmlns="" xmlns:wpc="http://schemas.microsoft.com/office/word/2010/wordprocessingCanvas" xmlns:mc="http://schemas.openxmlformats.org/markup-compatibility/2006" xmlns:o="urn:schemas-microsoft-com:office:office" xmlns:v="urn:schemas-microsoft-com:vml" xmlns:wp14="http://schemas.microsoft.com/office/word/2010/wordprocessingDrawing" xmlns:w10="urn:schemas-microsoft-com:office:word" xmlns:w="http://schemas.openxmlformats.org/wordprocessingml/2006/main" xmlns:w14="http://schemas.microsoft.com/office/word/2010/wordml" xmlns:wpg="http://schemas.microsoft.com/office/word/2010/wordprocessingGroup" xmlns:wpi="http://schemas.microsoft.com/office/word/2010/wordprocessingInk" xmlns:wps="http://schemas.microsoft.com/office/word/2010/wordprocessingShape" xmlns:a14="http://schemas.microsoft.com/office/drawing/2010/main"/>
+                        <a14:shadowObscured xmlns:a14="http://schemas.microsoft.com/office/drawing/2010/main" xmlns:wps="http://schemas.microsoft.com/office/word/2010/wordprocessingShape" xmlns:wpi="http://schemas.microsoft.com/office/word/2010/wordprocessingInk" xmlns:wpg="http://schemas.microsoft.com/office/word/2010/wordprocessingGroup" xmlns:w15="http://schemas.microsoft.com/office/word/2012/wordml" xmlns:w14="http://schemas.microsoft.com/office/word/2010/wordml" xmlns:w="http://schemas.openxmlformats.org/wordprocessingml/2006/main" xmlns:w10="urn:schemas-microsoft-com:office:word" xmlns:wp14="http://schemas.microsoft.com/office/word/2010/wordprocessingDrawing" xmlns:v="urn:schemas-microsoft-com:vml" xmlns:o="urn:schemas-microsoft-com:office:office" xmlns:mc="http://schemas.openxmlformats.org/markup-compatibility/2006" xmlns:wpc="http://schemas.microsoft.com/office/word/2010/wordprocessingCanvas" xmlns=""/>
                       </a:ext>
                     </a:extLst>
                   </pic:spPr>
@@ -7576,13 +7807,7 @@
         <w:t xml:space="preserve"> Nakon </w:t>
       </w:r>
       <w:r>
-        <w:t>unosa konačne</w:t>
-      </w:r>
-      <w:r>
-        <w:t xml:space="preserve"> </w:t>
-      </w:r>
-      <w:r>
-        <w:t>lokacije i podešavanja ostalih mogućnosti</w:t>
+        <w:t>unosa konačnelokacije i podešavanja ostalih mogućnosti</w:t>
       </w:r>
       <w:r>
         <w:t>, aplikacija pretr</w:t>
@@ -7600,13 +7825,7 @@
         <w:t xml:space="preserve"> Zbog brzine odgovora, </w:t>
       </w:r>
       <w:r>
-        <w:t>događaji se, ukoliko postoje, prvo dohvaćaju iz lokalne baze te se prikazuju korisniku. Nakon toga, lokalna baza se osvježava te se prikazuju novi događaji ako odgovaraju parametrima pretrage.</w:t>
-      </w:r>
-      <w:r>
-        <w:t xml:space="preserve"> </w:t>
-      </w:r>
-      <w:r>
-        <w:t>U suprotnome, prvo ažuriramo bazu te prikazujemo događaje.</w:t>
+        <w:t>događaji se, ukoliko postoje, prvo dohvaćaju iz lokalne baze te se prikazuju korisniku. Nakon toga, lokalna baza se osvježava te se prikazuju novi događaji ako odgovaraju parametrima pretrage.U suprotnome, prvo ažuriramo bazu te prikazujemo događaje.</w:t>
       </w:r>
     </w:p>
     <w:p>
@@ -7623,12 +7842,12 @@
       <w:pPr>
         <w:pStyle w:val="FOINaslov3"/>
       </w:pPr>
-      <w:bookmarkStart w:id="20" w:name="_Toc403551975"/>
+      <w:bookmarkStart w:id="19" w:name="_Toc403551975"/>
       <w:r>
         <w:lastRenderedPageBreak/>
         <w:t>Sekvencijalni dijagram – ažuriranje lokalne baze</w:t>
       </w:r>
-      <w:bookmarkEnd w:id="20"/>
+      <w:bookmarkEnd w:id="19"/>
     </w:p>
     <w:p>
       <w:pPr>
@@ -7654,7 +7873,7 @@
                     <pic:cNvPicPr/>
                   </pic:nvPicPr>
                   <pic:blipFill>
-                    <a:blip r:embed="rId25"/>
+                    <a:blip r:embed="rId22"/>
                     <a:stretch>
                       <a:fillRect/>
                     </a:stretch>
@@ -7704,12 +7923,12 @@
       <w:pPr>
         <w:pStyle w:val="FOINaslov1"/>
       </w:pPr>
-      <w:bookmarkStart w:id="21" w:name="_Toc403551976"/>
+      <w:bookmarkStart w:id="20" w:name="_Toc403551976"/>
       <w:r>
         <w:lastRenderedPageBreak/>
         <w:t>Literatura</w:t>
       </w:r>
-      <w:bookmarkEnd w:id="21"/>
+      <w:bookmarkEnd w:id="20"/>
     </w:p>
     <w:p>
       <w:pPr>
@@ -7722,7 +7941,7 @@
       <w:r>
         <w:t xml:space="preserve">SCRUM, The SCRUM Guide, </w:t>
       </w:r>
-      <w:hyperlink r:id="rId26" w:history="1">
+      <w:hyperlink r:id="rId23" w:history="1">
         <w:r>
           <w:rPr>
             <w:rStyle w:val="Hyperlink"/>
@@ -7743,9 +7962,9 @@
         </w:numPr>
       </w:pPr>
       <w:r>
-        <w:t xml:space="preserve">Smartphone OS Market Share Q2 2014., </w:t>
-      </w:r>
-      <w:hyperlink r:id="rId27" w:history="1">
+        <w:t xml:space="preserve">Smartphone OS MarketShare Q2 2014., </w:t>
+      </w:r>
+      <w:hyperlink r:id="rId24" w:history="1">
         <w:r>
           <w:rPr>
             <w:rStyle w:val="Hyperlink"/>
@@ -7779,7 +7998,7 @@
           <w:szCs w:val="23"/>
           <w:shd w:val="clear" w:color="auto" w:fill="FFFFFF"/>
         </w:rPr>
-        <w:t>The iPhone 6 Had Better Be Amazing And Cheap, Because Apple Is Losing The War To Android</w:t>
+        <w:t>The iPhone 6 Had Better Be AmazingAndCheap, Because Apple IsLosingTheWar To Android</w:t>
       </w:r>
       <w:r>
         <w:rPr>
@@ -7789,7 +8008,7 @@
         </w:rPr>
         <w:t>,</w:t>
       </w:r>
-      <w:hyperlink r:id="rId28" w:history="1">
+      <w:hyperlink r:id="rId25" w:history="1">
         <w:r>
           <w:rPr>
             <w:rStyle w:val="Hyperlink"/>
@@ -7845,7 +8064,7 @@
       </w:pPr>
     </w:p>
     <w:sectPr>
-      <w:footerReference w:type="default" r:id="rId29"/>
+      <w:footerReference w:type="default" r:id="rId26"/>
       <w:pgSz w:w="11906" w:h="16838"/>
       <w:pgMar w:top="1417" w:right="1417" w:bottom="1417" w:left="1417" w:header="708" w:footer="708" w:gutter="0"/>
       <w:pgNumType w:start="1"/>
@@ -7958,7 +8177,7 @@
       <w:rPr>
         <w:noProof/>
       </w:rPr>
-      <w:t>19</w:t>
+      <w:t>1</w:t>
     </w:r>
     <w:r>
       <w:rPr>
@@ -10976,196 +11195,6 @@
 </w:styles>
 </file>
 
-<file path=word/stylesWithEffects.xml><?xml version="1.0" encoding="utf-8"?>
-<w:styles xmlns:wpc="http://schemas.microsoft.com/office/word/2010/wordprocessingCanvas" xmlns:mc="http://schemas.openxmlformats.org/markup-compatibility/2006" xmlns:o="urn:schemas-microsoft-com:office:office" xmlns:r="http://schemas.openxmlformats.org/officeDocument/2006/relationships" xmlns:m="http://schemas.openxmlformats.org/officeDocument/2006/math" xmlns:v="urn:schemas-microsoft-com:vml" xmlns:wp14="http://schemas.microsoft.com/office/word/2010/wordprocessingDrawing" xmlns:wp="http://schemas.openxmlformats.org/drawingml/2006/wordprocessingDrawing" xmlns:w10="urn:schemas-microsoft-com:office:word" xmlns:w="http://schemas.openxmlformats.org/wordprocessingml/2006/main" xmlns:w14="http://schemas.microsoft.com/office/word/2010/wordml" xmlns:wpg="http://schemas.microsoft.com/office/word/2010/wordprocessingGroup" xmlns:wpi="http://schemas.microsoft.com/office/word/2010/wordprocessingInk" xmlns:wne="http://schemas.microsoft.com/office/word/2006/wordml" xmlns:wps="http://schemas.microsoft.com/office/word/2010/wordprocessingShape" mc:Ignorable="w14 wp14">
-  <w:docDefaults>
-    <w:rPrDefault>
-      <w:rPr>
-        <w:rFonts w:asciiTheme="minorHAnsi" w:eastAsiaTheme="minorEastAsia" w:hAnsiTheme="minorHAnsi" w:cstheme="minorBidi"/>
-        <w:sz w:val="22"/>
-        <w:szCs w:val="22"/>
-        <w:lang w:val="hr-HR" w:eastAsia="hr-HR" w:bidi="ar-SA"/>
-      </w:rPr>
-    </w:rPrDefault>
-    <w:pPrDefault>
-      <w:pPr>
-        <w:spacing w:after="200" w:line="276" w:lineRule="auto"/>
-      </w:pPr>
-    </w:pPrDefault>
-  </w:docDefaults>
-  <w:latentStyles w:defLockedState="0" w:defUIPriority="99" w:defSemiHidden="1" w:defUnhideWhenUsed="1" w:defQFormat="0" w:count="267">
-    <w:lsdException w:name="Normal" w:semiHidden="0" w:uiPriority="0" w:unhideWhenUsed="0" w:qFormat="1"/>
-    <w:lsdException w:name="heading 1" w:semiHidden="0" w:uiPriority="9" w:unhideWhenUsed="0" w:qFormat="1"/>
-    <w:lsdException w:name="heading 2" w:uiPriority="9" w:qFormat="1"/>
-    <w:lsdException w:name="heading 3" w:uiPriority="9" w:qFormat="1"/>
-    <w:lsdException w:name="heading 4" w:uiPriority="9" w:qFormat="1"/>
-    <w:lsdException w:name="heading 5" w:uiPriority="9" w:qFormat="1"/>
-    <w:lsdException w:name="heading 6" w:uiPriority="9" w:qFormat="1"/>
-    <w:lsdException w:name="heading 7" w:uiPriority="9" w:qFormat="1"/>
-    <w:lsdException w:name="heading 8" w:uiPriority="9" w:qFormat="1"/>
-    <w:lsdException w:name="heading 9" w:uiPriority="9" w:qFormat="1"/>
-    <w:lsdException w:name="toc 1" w:uiPriority="39"/>
-    <w:lsdException w:name="toc 2" w:uiPriority="39"/>
-    <w:lsdException w:name="toc 3" w:uiPriority="39"/>
-    <w:lsdException w:name="toc 4" w:uiPriority="39"/>
-    <w:lsdException w:name="toc 5" w:uiPriority="39"/>
-    <w:lsdException w:name="toc 6" w:uiPriority="39"/>
-    <w:lsdException w:name="toc 7" w:uiPriority="39"/>
-    <w:lsdException w:name="toc 8" w:uiPriority="39"/>
-    <w:lsdException w:name="toc 9" w:uiPriority="39"/>
-    <w:lsdException w:name="caption" w:uiPriority="35" w:qFormat="1"/>
-    <w:lsdException w:name="Title" w:semiHidden="0" w:uiPriority="10" w:unhideWhenUsed="0" w:qFormat="1"/>
-    <w:lsdException w:name="Default Paragraph Font" w:uiPriority="1"/>
-    <w:lsdException w:name="Subtitle" w:semiHidden="0" w:uiPriority="11" w:unhideWhenUsed="0" w:qFormat="1"/>
-    <w:lsdException w:name="Strong" w:semiHidden="0" w:uiPriority="22" w:unhideWhenUsed="0" w:qFormat="1"/>
-    <w:lsdException w:name="Emphasis" w:semiHidden="0" w:uiPriority="20" w:unhideWhenUsed="0" w:qFormat="1"/>
-    <w:lsdException w:name="Table Grid" w:semiHidden="0" w:uiPriority="59" w:unhideWhenUsed="0"/>
-    <w:lsdException w:name="Placeholder Text" w:unhideWhenUsed="0"/>
-    <w:lsdException w:name="No Spacing" w:semiHidden="0" w:uiPriority="1" w:unhideWhenUsed="0" w:qFormat="1"/>
-    <w:lsdException w:name="Light Shading" w:semiHidden="0" w:uiPriority="60" w:unhideWhenUsed="0"/>
-    <w:lsdException w:name="Light List" w:semiHidden="0" w:uiPriority="61" w:unhideWhenUsed="0"/>
-    <w:lsdException w:name="Light Grid" w:semiHidden="0" w:uiPriority="62" w:unhideWhenUsed="0"/>
-    <w:lsdException w:name="Medium Shading 1" w:semiHidden="0" w:uiPriority="63" w:unhideWhenUsed="0"/>
-    <w:lsdException w:name="Medium Shading 2" w:semiHidden="0" w:uiPriority="64" w:unhideWhenUsed="0"/>
-    <w:lsdException w:name="Medium List 1" w:semiHidden="0" w:uiPriority="65" w:unhideWhenUsed="0"/>
-    <w:lsdException w:name="Medium List 2" w:semiHidden="0" w:uiPriority="66" w:unhideWhenUsed="0"/>
-    <w:lsdException w:name="Medium Grid 1" w:semiHidden="0" w:uiPriority="67" w:unhideWhenUsed="0"/>
-    <w:lsdException w:name="Medium Grid 2" w:semiHidden="0" w:uiPriority="68" w:unhideWhenUsed="0"/>
-    <w:lsdException w:name="Medium Grid 3" w:semiHidden="0" w:uiPriority="69" w:unhideWhenUsed="0"/>
-    <w:lsdException w:name="Dark List" w:semiHidden="0" w:uiPriority="70" w:unhideWhenUsed="0"/>
-    <w:lsdException w:name="Colorful Shading" w:semiHidden="0" w:uiPriority="71" w:unhideWhenUsed="0"/>
-    <w:lsdException w:name="Colorful List" w:semiHidden="0" w:uiPriority="72" w:unhideWhenUsed="0"/>
-    <w:lsdException w:name="Colorful Grid" w:semiHidden="0" w:uiPriority="73" w:unhideWhenUsed="0"/>
-    <w:lsdException w:name="Light Shading Accent 1" w:semiHidden="0" w:uiPriority="60" w:unhideWhenUsed="0"/>
-    <w:lsdException w:name="Light List Accent 1" w:semiHidden="0" w:uiPriority="61" w:unhideWhenUsed="0"/>
-    <w:lsdException w:name="Light Grid Accent 1" w:semiHidden="0" w:uiPriority="62" w:unhideWhenUsed="0"/>
-    <w:lsdException w:name="Medium Shading 1 Accent 1" w:semiHidden="0" w:uiPriority="63" w:unhideWhenUsed="0"/>
-    <w:lsdException w:name="Medium Shading 2 Accent 1" w:semiHidden="0" w:uiPriority="64" w:unhideWhenUsed="0"/>
-    <w:lsdException w:name="Medium List 1 Accent 1" w:semiHidden="0" w:uiPriority="65" w:unhideWhenUsed="0"/>
-    <w:lsdException w:name="Revision" w:unhideWhenUsed="0"/>
-    <w:lsdException w:name="List Paragraph" w:semiHidden="0" w:uiPriority="34" w:unhideWhenUsed="0" w:qFormat="1"/>
-    <w:lsdException w:name="Quote" w:semiHidden="0" w:uiPriority="29" w:unhideWhenUsed="0" w:qFormat="1"/>
-    <w:lsdException w:name="Intense Quote" w:semiHidden="0" w:uiPriority="30" w:unhideWhenUsed="0" w:qFormat="1"/>
-    <w:lsdException w:name="Medium List 2 Accent 1" w:semiHidden="0" w:uiPriority="66" w:unhideWhenUsed="0"/>
-    <w:lsdException w:name="Medium Grid 1 Accent 1" w:semiHidden="0" w:uiPriority="67" w:unhideWhenUsed="0"/>
-    <w:lsdException w:name="Medium Grid 2 Accent 1" w:semiHidden="0" w:uiPriority="68" w:unhideWhenUsed="0"/>
-    <w:lsdException w:name="Medium Grid 3 Accent 1" w:semiHidden="0" w:uiPriority="69" w:unhideWhenUsed="0"/>
-    <w:lsdException w:name="Dark List Accent 1" w:semiHidden="0" w:uiPriority="70" w:unhideWhenUsed="0"/>
-    <w:lsdException w:name="Colorful Shading Accent 1" w:semiHidden="0" w:uiPriority="71" w:unhideWhenUsed="0"/>
-    <w:lsdException w:name="Colorful List Accent 1" w:semiHidden="0" w:uiPriority="72" w:unhideWhenUsed="0"/>
-    <w:lsdException w:name="Colorful Grid Accent 1" w:semiHidden="0" w:uiPriority="73" w:unhideWhenUsed="0"/>
-    <w:lsdException w:name="Light Shading Accent 2" w:semiHidden="0" w:uiPriority="60" w:unhideWhenUsed="0"/>
-    <w:lsdException w:name="Light List Accent 2" w:semiHidden="0" w:uiPriority="61" w:unhideWhenUsed="0"/>
-    <w:lsdException w:name="Light Grid Accent 2" w:semiHidden="0" w:uiPriority="62" w:unhideWhenUsed="0"/>
-    <w:lsdException w:name="Medium Shading 1 Accent 2" w:semiHidden="0" w:uiPriority="63" w:unhideWhenUsed="0"/>
-    <w:lsdException w:name="Medium Shading 2 Accent 2" w:semiHidden="0" w:uiPriority="64" w:unhideWhenUsed="0"/>
-    <w:lsdException w:name="Medium List 1 Accent 2" w:semiHidden="0" w:uiPriority="65" w:unhideWhenUsed="0"/>
-    <w:lsdException w:name="Medium List 2 Accent 2" w:semiHidden="0" w:uiPriority="66" w:unhideWhenUsed="0"/>
-    <w:lsdException w:name="Medium Grid 1 Accent 2" w:semiHidden="0" w:uiPriority="67" w:unhideWhenUsed="0"/>
-    <w:lsdException w:name="Medium Grid 2 Accent 2" w:semiHidden="0" w:uiPriority="68" w:unhideWhenUsed="0"/>
-    <w:lsdException w:name="Medium Grid 3 Accent 2" w:semiHidden="0" w:uiPriority="69" w:unhideWhenUsed="0"/>
-    <w:lsdException w:name="Dark List Accent 2" w:semiHidden="0" w:uiPriority="70" w:unhideWhenUsed="0"/>
-    <w:lsdException w:name="Colorful Shading Accent 2" w:semiHidden="0" w:uiPriority="71" w:unhideWhenUsed="0"/>
-    <w:lsdException w:name="Colorful List Accent 2" w:semiHidden="0" w:uiPriority="72" w:unhideWhenUsed="0"/>
-    <w:lsdException w:name="Colorful Grid Accent 2" w:semiHidden="0" w:uiPriority="73" w:unhideWhenUsed="0"/>
-    <w:lsdException w:name="Light Shading Accent 3" w:semiHidden="0" w:uiPriority="60" w:unhideWhenUsed="0"/>
-    <w:lsdException w:name="Light List Accent 3" w:semiHidden="0" w:uiPriority="61" w:unhideWhenUsed="0"/>
-    <w:lsdException w:name="Light Grid Accent 3" w:semiHidden="0" w:uiPriority="62" w:unhideWhenUsed="0"/>
-    <w:lsdException w:name="Medium Shading 1 Accent 3" w:semiHidden="0" w:uiPriority="63" w:unhideWhenUsed="0"/>
-    <w:lsdException w:name="Medium Shading 2 Accent 3" w:semiHidden="0" w:uiPriority="64" w:unhideWhenUsed="0"/>
-    <w:lsdException w:name="Medium List 1 Accent 3" w:semiHidden="0" w:uiPriority="65" w:unhideWhenUsed="0"/>
-    <w:lsdException w:name="Medium List 2 Accent 3" w:semiHidden="0" w:uiPriority="66" w:unhideWhenUsed="0"/>
-    <w:lsdException w:name="Medium Grid 1 Accent 3" w:semiHidden="0" w:uiPriority="67" w:unhideWhenUsed="0"/>
-    <w:lsdException w:name="Medium Grid 2 Accent 3" w:semiHidden="0" w:uiPriority="68" w:unhideWhenUsed="0"/>
-    <w:lsdException w:name="Medium Grid 3 Accent 3" w:semiHidden="0" w:uiPriority="69" w:unhideWhenUsed="0"/>
-    <w:lsdException w:name="Dark List Accent 3" w:semiHidden="0" w:uiPriority="70" w:unhideWhenUsed="0"/>
-    <w:lsdException w:name="Colorful Shading Accent 3" w:semiHidden="0" w:uiPriority="71" w:unhideWhenUsed="0"/>
-    <w:lsdException w:name="Colorful List Accent 3" w:semiHidden="0" w:uiPriority="72" w:unhideWhenUsed="0"/>
-    <w:lsdException w:name="Colorful Grid Accent 3" w:semiHidden="0" w:uiPriority="73" w:unhideWhenUsed="0"/>
-    <w:lsdException w:name="Light Shading Accent 4" w:semiHidden="0" w:uiPriority="60" w:unhideWhenUsed="0"/>
-    <w:lsdException w:name="Light List Accent 4" w:semiHidden="0" w:uiPriority="61" w:unhideWhenUsed="0"/>
-    <w:lsdException w:name="Light Grid Accent 4" w:semiHidden="0" w:uiPriority="62" w:unhideWhenUsed="0"/>
-    <w:lsdException w:name="Medium Shading 1 Accent 4" w:semiHidden="0" w:uiPriority="63" w:unhideWhenUsed="0"/>
-    <w:lsdException w:name="Medium Shading 2 Accent 4" w:semiHidden="0" w:uiPriority="64" w:unhideWhenUsed="0"/>
-    <w:lsdException w:name="Medium List 1 Accent 4" w:semiHidden="0" w:uiPriority="65" w:unhideWhenUsed="0"/>
-    <w:lsdException w:name="Medium List 2 Accent 4" w:semiHidden="0" w:uiPriority="66" w:unhideWhenUsed="0"/>
-    <w:lsdException w:name="Medium Grid 1 Accent 4" w:semiHidden="0" w:uiPriority="67" w:unhideWhenUsed="0"/>
-    <w:lsdException w:name="Medium Grid 2 Accent 4" w:semiHidden="0" w:uiPriority="68" w:unhideWhenUsed="0"/>
-    <w:lsdException w:name="Medium Grid 3 Accent 4" w:semiHidden="0" w:uiPriority="69" w:unhideWhenUsed="0"/>
-    <w:lsdException w:name="Dark List Accent 4" w:semiHidden="0" w:uiPriority="70" w:unhideWhenUsed="0"/>
-    <w:lsdException w:name="Colorful Shading Accent 4" w:semiHidden="0" w:uiPriority="71" w:unhideWhenUsed="0"/>
-    <w:lsdException w:name="Colorful List Accent 4" w:semiHidden="0" w:uiPriority="72" w:unhideWhenUsed="0"/>
-    <w:lsdException w:name="Colorful Grid Accent 4" w:semiHidden="0" w:uiPriority="73" w:unhideWhenUsed="0"/>
-    <w:lsdException w:name="Light Shading Accent 5" w:semiHidden="0" w:uiPriority="60" w:unhideWhenUsed="0"/>
-    <w:lsdException w:name="Light List Accent 5" w:semiHidden="0" w:uiPriority="61" w:unhideWhenUsed="0"/>
-    <w:lsdException w:name="Light Grid Accent 5" w:semiHidden="0" w:uiPriority="62" w:unhideWhenUsed="0"/>
-    <w:lsdException w:name="Medium Shading 1 Accent 5" w:semiHidden="0" w:uiPriority="63" w:unhideWhenUsed="0"/>
-    <w:lsdException w:name="Medium Shading 2 Accent 5" w:semiHidden="0" w:uiPriority="64" w:unhideWhenUsed="0"/>
-    <w:lsdException w:name="Medium List 1 Accent 5" w:semiHidden="0" w:uiPriority="65" w:unhideWhenUsed="0"/>
-    <w:lsdException w:name="Medium List 2 Accent 5" w:semiHidden="0" w:uiPriority="66" w:unhideWhenUsed="0"/>
-    <w:lsdException w:name="Medium Grid 1 Accent 5" w:semiHidden="0" w:uiPriority="67" w:unhideWhenUsed="0"/>
-    <w:lsdException w:name="Medium Grid 2 Accent 5" w:semiHidden="0" w:uiPriority="68" w:unhideWhenUsed="0"/>
-    <w:lsdException w:name="Medium Grid 3 Accent 5" w:semiHidden="0" w:uiPriority="69" w:unhideWhenUsed="0"/>
-    <w:lsdException w:name="Dark List Accent 5" w:semiHidden="0" w:uiPriority="70" w:unhideWhenUsed="0"/>
-    <w:lsdException w:name="Colorful Shading Accent 5" w:semiHidden="0" w:uiPriority="71" w:unhideWhenUsed="0"/>
-    <w:lsdException w:name="Colorful List Accent 5" w:semiHidden="0" w:uiPriority="72" w:unhideWhenUsed="0"/>
-    <w:lsdException w:name="Colorful Grid Accent 5" w:semiHidden="0" w:uiPriority="73" w:unhideWhenUsed="0"/>
-    <w:lsdException w:name="Light Shading Accent 6" w:semiHidden="0" w:uiPriority="60" w:unhideWhenUsed="0"/>
-    <w:lsdException w:name="Light List Accent 6" w:semiHidden="0" w:uiPriority="61" w:unhideWhenUsed="0"/>
-    <w:lsdException w:name="Light Grid Accent 6" w:semiHidden="0" w:uiPriority="62" w:unhideWhenUsed="0"/>
-    <w:lsdException w:name="Medium Shading 1 Accent 6" w:semiHidden="0" w:uiPriority="63" w:unhideWhenUsed="0"/>
-    <w:lsdException w:name="Medium Shading 2 Accent 6" w:semiHidden="0" w:uiPriority="64" w:unhideWhenUsed="0"/>
-    <w:lsdException w:name="Medium List 1 Accent 6" w:semiHidden="0" w:uiPriority="65" w:unhideWhenUsed="0"/>
-    <w:lsdException w:name="Medium List 2 Accent 6" w:semiHidden="0" w:uiPriority="66" w:unhideWhenUsed="0"/>
-    <w:lsdException w:name="Medium Grid 1 Accent 6" w:semiHidden="0" w:uiPriority="67" w:unhideWhenUsed="0"/>
-    <w:lsdException w:name="Medium Grid 2 Accent 6" w:semiHidden="0" w:uiPriority="68" w:unhideWhenUsed="0"/>
-    <w:lsdException w:name="Medium Grid 3 Accent 6" w:semiHidden="0" w:uiPriority="69" w:unhideWhenUsed="0"/>
-    <w:lsdException w:name="Dark List Accent 6" w:semiHidden="0" w:uiPriority="70" w:unhideWhenUsed="0"/>
-    <w:lsdException w:name="Colorful Shading Accent 6" w:semiHidden="0" w:uiPriority="71" w:unhideWhenUsed="0"/>
-    <w:lsdException w:name="Colorful List Accent 6" w:semiHidden="0" w:uiPriority="72" w:unhideWhenUsed="0"/>
-    <w:lsdException w:name="Colorful Grid Accent 6" w:semiHidden="0" w:uiPriority="73" w:unhideWhenUsed="0"/>
-    <w:lsdException w:name="Subtle Emphasis" w:semiHidden="0" w:uiPriority="19" w:unhideWhenUsed="0" w:qFormat="1"/>
-    <w:lsdException w:name="Intense Emphasis" w:semiHidden="0" w:uiPriority="21" w:unhideWhenUsed="0" w:qFormat="1"/>
-    <w:lsdException w:name="Subtle Reference" w:semiHidden="0" w:uiPriority="31" w:unhideWhenUsed="0" w:qFormat="1"/>
-    <w:lsdException w:name="Intense Reference" w:semiHidden="0" w:uiPriority="32" w:unhideWhenUsed="0" w:qFormat="1"/>
-    <w:lsdException w:name="Book Title" w:semiHidden="0" w:uiPriority="33" w:unhideWhenUsed="0" w:qFormat="1"/>
-    <w:lsdException w:name="Bibliography" w:uiPriority="37"/>
-    <w:lsdException w:name="TOC Heading" w:uiPriority="39" w:qFormat="1"/>
-  </w:latentStyles>
-  <w:style w:type="paragraph" w:default="1" w:styleId="Normal">
-    <w:name w:val="Normal"/>
-    <w:qFormat/>
-  </w:style>
-  <w:style w:type="character" w:default="1" w:styleId="DefaultParagraphFont">
-    <w:name w:val="Default Paragraph Font"/>
-    <w:uiPriority w:val="1"/>
-    <w:semiHidden/>
-    <w:unhideWhenUsed/>
-  </w:style>
-  <w:style w:type="table" w:default="1" w:styleId="TableNormal">
-    <w:name w:val="Normal Table"/>
-    <w:uiPriority w:val="99"/>
-    <w:semiHidden/>
-    <w:unhideWhenUsed/>
-    <w:tblPr>
-      <w:tblInd w:w="0" w:type="dxa"/>
-      <w:tblCellMar>
-        <w:top w:w="0" w:type="dxa"/>
-        <w:left w:w="108" w:type="dxa"/>
-        <w:bottom w:w="0" w:type="dxa"/>
-        <w:right w:w="108" w:type="dxa"/>
-      </w:tblCellMar>
-    </w:tblPr>
-  </w:style>
-  <w:style w:type="numbering" w:default="1" w:styleId="NoList">
-    <w:name w:val="No List"/>
-    <w:uiPriority w:val="99"/>
-    <w:semiHidden/>
-    <w:unhideWhenUsed/>
-  </w:style>
-</w:styles>
-</file>
-
 <file path=word/theme/theme1.xml><?xml version="1.0" encoding="utf-8"?>
 <a:theme xmlns:a="http://schemas.openxmlformats.org/drawingml/2006/main" name="Office Theme">
   <a:themeElements>
@@ -11454,7 +11483,7 @@
 </file>
 
 <file path=customXml/itemProps1.xml><?xml version="1.0" encoding="utf-8"?>
-<ds:datastoreItem xmlns:ds="http://schemas.openxmlformats.org/officeDocument/2006/customXml" ds:itemID="{F710E44E-E7EF-4672-BA0E-E63F73D551BD}">
+<ds:datastoreItem xmlns:ds="http://schemas.openxmlformats.org/officeDocument/2006/customXml" ds:itemID="{8B68EC36-30A3-43D9-8341-2A796468C0FD}">
   <ds:schemaRefs>
     <ds:schemaRef ds:uri="http://schemas.openxmlformats.org/officeDocument/2006/bibliography"/>
   </ds:schemaRefs>

</xml_diff>

<commit_message>
Korisnicki zahtjevi i price
</commit_message>
<xml_diff>
--- a/Dokumentacija/MM_dokumentacija.docx
+++ b/Dokumentacija/MM_dokumentacija.docx
@@ -1,6 +1,6 @@
 
 <file path=word/document.xml><?xml version="1.0" encoding="utf-8"?>
-<w:document xmlns:ve="http://schemas.openxmlformats.org/markup-compatibility/2006" xmlns:o="urn:schemas-microsoft-com:office:office" xmlns:r="http://schemas.openxmlformats.org/officeDocument/2006/relationships" xmlns:m="http://schemas.openxmlformats.org/officeDocument/2006/math" xmlns:v="urn:schemas-microsoft-com:vml" xmlns:wp="http://schemas.openxmlformats.org/drawingml/2006/wordprocessingDrawing" xmlns:w10="urn:schemas-microsoft-com:office:word" xmlns:w="http://schemas.openxmlformats.org/wordprocessingml/2006/main" xmlns:wne="http://schemas.microsoft.com/office/word/2006/wordml">
+<w:document xmlns:wpc="http://schemas.microsoft.com/office/word/2010/wordprocessingCanvas" xmlns:mc="http://schemas.openxmlformats.org/markup-compatibility/2006" xmlns:o="urn:schemas-microsoft-com:office:office" xmlns:r="http://schemas.openxmlformats.org/officeDocument/2006/relationships" xmlns:m="http://schemas.openxmlformats.org/officeDocument/2006/math" xmlns:v="urn:schemas-microsoft-com:vml" xmlns:wp14="http://schemas.microsoft.com/office/word/2010/wordprocessingDrawing" xmlns:wp="http://schemas.openxmlformats.org/drawingml/2006/wordprocessingDrawing" xmlns:w10="urn:schemas-microsoft-com:office:word" xmlns:w="http://schemas.openxmlformats.org/wordprocessingml/2006/main" xmlns:w14="http://schemas.microsoft.com/office/word/2010/wordml" xmlns:wpg="http://schemas.microsoft.com/office/word/2010/wordprocessingGroup" xmlns:wpi="http://schemas.microsoft.com/office/word/2010/wordprocessingInk" xmlns:wne="http://schemas.microsoft.com/office/word/2006/wordml" xmlns:wps="http://schemas.microsoft.com/office/word/2010/wordprocessingShape" mc:Ignorable="w14 wp14">
   <w:body>
     <w:p>
       <w:pPr>
@@ -308,7 +308,7 @@
       <w:pPr>
         <w:pStyle w:val="Mjesto"/>
         <w:sectPr>
-          <w:footerReference w:type="default" r:id="rId8"/>
+          <w:footerReference w:type="default" r:id="rId9"/>
           <w:pgSz w:w="11906" w:h="16838"/>
           <w:pgMar w:top="1417" w:right="1417" w:bottom="1417" w:left="1417" w:header="708" w:footer="708" w:gutter="0"/>
           <w:cols w:space="708"/>
@@ -2004,15 +2004,8 @@
     <w:p>
       <w:pPr>
         <w:pStyle w:val="TOC1"/>
-      </w:pPr>
-      <w:r>
-        <w:fldChar w:fldCharType="end"/>
-      </w:r>
-    </w:p>
-    <w:p>
-      <w:pPr>
         <w:sectPr>
-          <w:footerReference w:type="default" r:id="rId9"/>
+          <w:footerReference w:type="default" r:id="rId10"/>
           <w:pgSz w:w="11906" w:h="16838"/>
           <w:pgMar w:top="1417" w:right="1417" w:bottom="1417" w:left="1417" w:header="708" w:footer="708" w:gutter="0"/>
           <w:pgNumType w:fmt="upperRoman" w:start="1"/>
@@ -2021,7 +2014,7 @@
         </w:sectPr>
       </w:pPr>
       <w:r>
-        <w:br w:type="page"/>
+        <w:fldChar w:fldCharType="end"/>
       </w:r>
     </w:p>
     <w:p>
@@ -2036,6 +2029,22 @@
       <w:bookmarkEnd w:id="0"/>
     </w:p>
     <w:p>
+      <w:r>
+        <w:t>MusicMap je interaktivna glazbena (mobilna) karta koja na ugodan, praktičan i nadasve zabavan način daje iscrpan pregled potencijalno zanimljivih i atraktivnih glazbenih događanja uz pregršt popratnih informaci</w:t>
+      </w:r>
+      <w:bookmarkStart w:id="1" w:name="_GoBack"/>
+      <w:bookmarkEnd w:id="1"/>
+      <w:r>
+        <w:t>ja i usluga te jednostavnu navigaciju.</w:t>
+      </w:r>
+      <w:r>
+        <w:t xml:space="preserve"> </w:t>
+      </w:r>
+      <w:r>
+        <w:t>Uz opis i kartografski prikaz lokacija pojedinih događaja, ovaj vodič zahvaljujući integraciji sa web servisima kao što su Youtube i Soundcloud omogućava mnoštvo multimedijalnih dodataka u obliku audio i video sadržaja te fotografija o određenom glazbeniku, bandu, festivalu ili klubu koji će pretragu učiniti zabavnom, a informaciju cjelovitom.</w:t>
+      </w:r>
+    </w:p>
+    <w:p>
       <w:pPr>
         <w:rPr>
           <w:shd w:val="clear" w:color="auto" w:fill="FFFFFF"/>
@@ -2045,31 +2054,13 @@
         <w:rPr>
           <w:shd w:val="clear" w:color="auto" w:fill="FFFFFF"/>
         </w:rPr>
-        <w:t xml:space="preserve">MusicMap je interaktivna glazbena karta koja daje iscrpan pregled potencijalno zanimljivih i atraktivnih glazbenih događanja uz pregršt popratnih informacija te jednostavnu navigaciju. Uz opis i kartografski prikaz lokacija pojedinih događaja, ovaj vodič zahvaljujući integraciji sa </w:t>
+        <w:t>Aplikaciju ćemo razvijati u suradnji s tvrtkom Neurolab. Ona se</w:t>
       </w:r>
       <w:r>
         <w:rPr>
           <w:shd w:val="clear" w:color="auto" w:fill="FFFFFF"/>
         </w:rPr>
-        <w:t xml:space="preserve">raznim web servisima </w:t>
-      </w:r>
-      <w:r>
-        <w:rPr>
-          <w:shd w:val="clear" w:color="auto" w:fill="FFFFFF"/>
-        </w:rPr>
-        <w:t>omogućava i mnoštvo multimedijalnih dodataka u obliku audio i video sadržaja te fotografija o određenom glazbe</w:t>
-      </w:r>
-      <w:r>
-        <w:rPr>
-          <w:shd w:val="clear" w:color="auto" w:fill="FFFFFF"/>
-        </w:rPr>
-        <w:t>niku, bandu, festivalu ili klubu</w:t>
-      </w:r>
-      <w:r>
-        <w:rPr>
-          <w:shd w:val="clear" w:color="auto" w:fill="FFFFFF"/>
-        </w:rPr>
-        <w:t>.</w:t>
+        <w:t xml:space="preserve"> bavi dizajnom korisničkih sučelja, WEB razvojem i programiranjem, multimedijom, videom i live streamingom, društvenim mrežama i marketingom, te cloudhostingom. Dobitnik je različitih nagrada iz područja kojima se bavi, te je suradnik nekih svjetski poznatih imena, kao što su Amazon Web Services, LimelightNetworks, Rackspace, Altus IT i druge. Za detaljnije informacije posjetite</w:t>
       </w:r>
       <w:r>
         <w:rPr>
@@ -2080,35 +2071,7 @@
         </w:rPr>
         <w:t> </w:t>
       </w:r>
-    </w:p>
-    <w:p>
-      <w:pPr>
-        <w:rPr>
-          <w:shd w:val="clear" w:color="auto" w:fill="FFFFFF"/>
-        </w:rPr>
-      </w:pPr>
-      <w:r>
-        <w:rPr>
-          <w:shd w:val="clear" w:color="auto" w:fill="FFFFFF"/>
-        </w:rPr>
-        <w:t>Aplikaciju ćemo razvijati u suradnji s tvrtkom Neurolab. Ona se</w:t>
-      </w:r>
-      <w:r>
-        <w:rPr>
-          <w:shd w:val="clear" w:color="auto" w:fill="FFFFFF"/>
-        </w:rPr>
-        <w:t xml:space="preserve"> bavi dizajnom korisničkih sučelja, WEB razvojem i programiranjem, multimedijom, videom i live streamingom, društvenim mrežama i marketingom, te cloudhostingom. Dobitnik je različitih nagrada iz područja kojima se bavi, te je suradnik nekih svjetski poznatih imena, kao što su Amazon Web Services, LimelightNetworks, Rackspace, Altus IT i druge. Za detaljnije informacije posjetite</w:t>
-      </w:r>
-      <w:r>
-        <w:rPr>
-          <w:rStyle w:val="apple-converted-space"/>
-          <w:rFonts w:ascii="Helvetica" w:hAnsi="Helvetica"/>
-          <w:color w:val="000000"/>
-          <w:shd w:val="clear" w:color="auto" w:fill="FFFFFF"/>
-        </w:rPr>
-        <w:t> </w:t>
-      </w:r>
-      <w:hyperlink r:id="rId10" w:history="1">
+      <w:hyperlink r:id="rId11" w:history="1">
         <w:r>
           <w:rPr>
             <w:rStyle w:val="Hyperlink"/>
@@ -2346,7 +2309,7 @@
         </w:rPr>
         <w:lastRenderedPageBreak/>
         <w:drawing>
-          <wp:inline distT="0" distB="0" distL="0" distR="0">
+          <wp:inline distT="0" distB="0" distL="0" distR="0" wp14:anchorId="7B8DB2CE" wp14:editId="06118EE3">
             <wp:extent cx="5760720" cy="3287395"/>
             <wp:effectExtent l="19050" t="19050" r="0" b="8255"/>
             <wp:docPr id="19" name="Picture 19"/>
@@ -2361,10 +2324,10 @@
                     <pic:cNvPicPr/>
                   </pic:nvPicPr>
                   <pic:blipFill>
-                    <a:blip r:embed="rId11">
+                    <a:blip r:embed="rId12">
                       <a:extLst>
                         <a:ext uri="{28A0092B-C50C-407E-A947-70E740481C1C}">
-                          <a14:useLocalDpi xmlns:a14="http://schemas.microsoft.com/office/drawing/2010/main" xmlns:wps="http://schemas.microsoft.com/office/word/2010/wordprocessingShape" xmlns:wpi="http://schemas.microsoft.com/office/word/2010/wordprocessingInk" xmlns:wpg="http://schemas.microsoft.com/office/word/2010/wordprocessingGroup" xmlns:w15="http://schemas.microsoft.com/office/word/2012/wordml" xmlns:w14="http://schemas.microsoft.com/office/word/2010/wordml" xmlns:w="http://schemas.openxmlformats.org/wordprocessingml/2006/main" xmlns:w10="urn:schemas-microsoft-com:office:word" xmlns:wp14="http://schemas.microsoft.com/office/word/2010/wordprocessingDrawing" xmlns:v="urn:schemas-microsoft-com:vml" xmlns:o="urn:schemas-microsoft-com:office:office" xmlns:mc="http://schemas.openxmlformats.org/markup-compatibility/2006" xmlns:wpc="http://schemas.microsoft.com/office/word/2010/wordprocessingCanvas" xmlns="" val="0"/>
+                          <a14:useLocalDpi xmlns:a14="http://schemas.microsoft.com/office/drawing/2010/main" val="0"/>
                         </a:ext>
                       </a:extLst>
                     </a:blip>
@@ -2642,12 +2605,12 @@
       <w:pPr>
         <w:pStyle w:val="FOINaslov1"/>
       </w:pPr>
-      <w:bookmarkStart w:id="1" w:name="_Toc403551959"/>
+      <w:bookmarkStart w:id="2" w:name="_Toc403551959"/>
       <w:r>
         <w:lastRenderedPageBreak/>
         <w:t>Metodologija</w:t>
       </w:r>
-      <w:bookmarkEnd w:id="1"/>
+      <w:bookmarkEnd w:id="2"/>
     </w:p>
     <w:p>
       <w:r>
@@ -2718,8 +2681,8 @@
       <w:r>
         <w:t xml:space="preserve">SCRUM tim sastoji se od vlasnika proizvoda (eng. </w:t>
       </w:r>
-      <w:bookmarkStart w:id="2" w:name="__UnoMark__4_2092622950"/>
-      <w:bookmarkEnd w:id="2"/>
+      <w:bookmarkStart w:id="3" w:name="__UnoMark__4_2092622950"/>
+      <w:bookmarkEnd w:id="3"/>
       <w:r>
         <w:t xml:space="preserve">ProductOwner), tima za razvoj (eng. Development Team),  </w:t>
       </w:r>
@@ -3026,12 +2989,1244 @@
       <w:pPr>
         <w:pStyle w:val="FOINaslov1"/>
       </w:pPr>
-      <w:bookmarkStart w:id="3" w:name="_Toc403551961"/>
+      <w:r>
+        <w:lastRenderedPageBreak/>
+        <w:t>Korisnički zahtjevi i korisničke priče</w:t>
+      </w:r>
+    </w:p>
+    <w:p>
+      <w:pPr>
+        <w:pStyle w:val="FOINaslov2"/>
+      </w:pPr>
+      <w:r>
+        <w:t>Korisnički zahtjevi</w:t>
+      </w:r>
+    </w:p>
+    <w:p>
+      <w:pPr>
+        <w:ind w:firstLine="0"/>
+      </w:pPr>
+      <w:r>
+        <w:t xml:space="preserve">Korisnički zahtjevi su </w:t>
+      </w:r>
+      <w:r>
+        <w:t>specifikacije sustava koje su razumljive i ne tehničkom osoblju</w:t>
+      </w:r>
+      <w:r>
+        <w:t xml:space="preserve">, dolaze u obliku ponude za izradu </w:t>
+      </w:r>
+      <w:r>
+        <w:t>proizvoda</w:t>
+      </w:r>
+      <w:r>
+        <w:t>.</w:t>
+      </w:r>
+      <w:r>
+        <w:t xml:space="preserve"> Naši korisnički zahtjevi su:</w:t>
+      </w:r>
+    </w:p>
+    <w:p>
+      <w:pPr>
+        <w:pStyle w:val="ListParagraph"/>
+        <w:numPr>
+          <w:ilvl w:val="0"/>
+          <w:numId w:val="15"/>
+        </w:numPr>
+        <w:spacing w:after="200"/>
+      </w:pPr>
+      <w:r>
+        <w:t>Pregled glazbenih događaja</w:t>
+      </w:r>
+    </w:p>
+    <w:p>
+      <w:pPr>
+        <w:pStyle w:val="ListParagraph"/>
+        <w:numPr>
+          <w:ilvl w:val="0"/>
+          <w:numId w:val="15"/>
+        </w:numPr>
+        <w:spacing w:after="200"/>
+      </w:pPr>
+      <w:r>
+        <w:t>Filtriranje glazbenih događaja na temelju žanra, lokacije i vremena izvođenja</w:t>
+      </w:r>
+    </w:p>
+    <w:p>
+      <w:pPr>
+        <w:pStyle w:val="ListParagraph"/>
+        <w:numPr>
+          <w:ilvl w:val="0"/>
+          <w:numId w:val="15"/>
+        </w:numPr>
+        <w:spacing w:after="200"/>
+      </w:pPr>
+      <w:r>
+        <w:t>Pregled glazbenog događaja te informacija o izvođaču</w:t>
+      </w:r>
+    </w:p>
+    <w:p>
+      <w:pPr>
+        <w:pStyle w:val="ListParagraph"/>
+        <w:numPr>
+          <w:ilvl w:val="0"/>
+          <w:numId w:val="15"/>
+        </w:numPr>
+        <w:spacing w:after="200"/>
+      </w:pPr>
+      <w:r>
+        <w:t xml:space="preserve">Pohrana događaja na vlastitu listu „omiljenih“ (eng. </w:t>
+      </w:r>
+      <w:r>
+        <w:rPr>
+          <w:i/>
+        </w:rPr>
+        <w:t>favorites</w:t>
+      </w:r>
+      <w:r>
+        <w:t>)</w:t>
+      </w:r>
+    </w:p>
+    <w:p>
+      <w:pPr>
+        <w:pStyle w:val="ListParagraph"/>
+        <w:numPr>
+          <w:ilvl w:val="0"/>
+          <w:numId w:val="15"/>
+        </w:numPr>
+        <w:spacing w:after="200"/>
+      </w:pPr>
+      <w:r>
+        <w:t>Notifikacije o novim događajima na temelju odabranih interesa (lokacija, žanr)</w:t>
+      </w:r>
+    </w:p>
+    <w:p>
+      <w:pPr>
+        <w:pStyle w:val="ListParagraph"/>
+        <w:numPr>
+          <w:ilvl w:val="0"/>
+          <w:numId w:val="15"/>
+        </w:numPr>
+        <w:spacing w:after="200"/>
+      </w:pPr>
+      <w:r>
+        <w:t xml:space="preserve">Dijeljenje željenog događaja </w:t>
+      </w:r>
+    </w:p>
+    <w:p>
+      <w:pPr>
+        <w:pStyle w:val="ListParagraph"/>
+        <w:numPr>
+          <w:ilvl w:val="0"/>
+          <w:numId w:val="15"/>
+        </w:numPr>
+        <w:spacing w:after="200"/>
+      </w:pPr>
+      <w:r>
+        <w:t>Povezivanje vlastitog sadržaja (tekst, audio, video) sa događajem</w:t>
+      </w:r>
+    </w:p>
+    <w:p>
+      <w:pPr>
+        <w:pStyle w:val="FOINaslov2"/>
+      </w:pPr>
+      <w:r>
+        <w:t>Korisničke priče</w:t>
+      </w:r>
+    </w:p>
+    <w:p>
+      <w:pPr>
+        <w:ind w:firstLine="0"/>
+      </w:pPr>
+      <w:r>
+        <w:t>Korisničke priče su jedan od glavnih razvo</w:t>
+      </w:r>
+      <w:r>
+        <w:t xml:space="preserve">jnih elemnata kod agilnih metoda. </w:t>
+      </w:r>
+      <w:r>
+        <w:t xml:space="preserve">Sadrže informacije koje nam govore što bi </w:t>
+      </w:r>
+      <w:r>
+        <w:t>sustav trebao</w:t>
+      </w:r>
+      <w:r>
+        <w:t xml:space="preserve"> raditi, tj. pobliže nam nam opisuju korisnikova očekivanja što nam omogućuje dobru osnovu za implementaciju funkcionalnosti.</w:t>
+      </w:r>
+    </w:p>
+    <w:tbl>
+      <w:tblPr>
+        <w:tblStyle w:val="MediumList2-Accent2"/>
+        <w:tblW w:w="0" w:type="auto"/>
+        <w:jc w:val="center"/>
+        <w:tblLook w:val="04A0" w:firstRow="1" w:lastRow="0" w:firstColumn="1" w:lastColumn="0" w:noHBand="0" w:noVBand="1"/>
+      </w:tblPr>
+      <w:tblGrid>
+        <w:gridCol w:w="675"/>
+        <w:gridCol w:w="7371"/>
+        <w:gridCol w:w="1242"/>
+      </w:tblGrid>
+      <w:tr>
+        <w:trPr>
+          <w:cnfStyle w:val="100000000000" w:firstRow="1" w:lastRow="0" w:firstColumn="0" w:lastColumn="0" w:oddVBand="0" w:evenVBand="0" w:oddHBand="0" w:evenHBand="0" w:firstRowFirstColumn="0" w:firstRowLastColumn="0" w:lastRowFirstColumn="0" w:lastRowLastColumn="0"/>
+          <w:trHeight w:hRule="exact" w:val="532"/>
+          <w:jc w:val="center"/>
+        </w:trPr>
+        <w:tc>
+          <w:tcPr>
+            <w:cnfStyle w:val="001000000100" w:firstRow="0" w:lastRow="0" w:firstColumn="1" w:lastColumn="0" w:oddVBand="0" w:evenVBand="0" w:oddHBand="0" w:evenHBand="0" w:firstRowFirstColumn="1" w:firstRowLastColumn="0" w:lastRowFirstColumn="0" w:lastRowLastColumn="0"/>
+            <w:tcW w:w="675" w:type="dxa"/>
+            <w:tcBorders>
+              <w:top w:val="single" w:sz="18" w:space="0" w:color="C0504D" w:themeColor="accent2"/>
+              <w:left w:val="single" w:sz="18" w:space="0" w:color="C0504D" w:themeColor="accent2"/>
+              <w:bottom w:val="single" w:sz="18" w:space="0" w:color="C0504D" w:themeColor="accent2"/>
+              <w:right w:val="single" w:sz="18" w:space="0" w:color="C0504D" w:themeColor="accent2"/>
+            </w:tcBorders>
+            <w:vAlign w:val="center"/>
+          </w:tcPr>
+          <w:p>
+            <w:pPr>
+              <w:pStyle w:val="FOINaslov2"/>
+              <w:numPr>
+                <w:ilvl w:val="0"/>
+                <w:numId w:val="0"/>
+              </w:numPr>
+              <w:spacing w:before="0" w:after="0" w:line="240" w:lineRule="auto"/>
+              <w:jc w:val="center"/>
+              <w:rPr>
+                <w:noProof/>
+                <w:sz w:val="24"/>
+              </w:rPr>
+            </w:pPr>
+            <w:r>
+              <w:rPr>
+                <w:noProof/>
+                <w:sz w:val="24"/>
+              </w:rPr>
+              <w:t>#</w:t>
+            </w:r>
+          </w:p>
+        </w:tc>
+        <w:tc>
+          <w:tcPr>
+            <w:tcW w:w="7371" w:type="dxa"/>
+            <w:tcBorders>
+              <w:top w:val="single" w:sz="18" w:space="0" w:color="C0504D" w:themeColor="accent2"/>
+              <w:left w:val="single" w:sz="18" w:space="0" w:color="C0504D" w:themeColor="accent2"/>
+              <w:bottom w:val="single" w:sz="18" w:space="0" w:color="C0504D" w:themeColor="accent2"/>
+              <w:right w:val="single" w:sz="18" w:space="0" w:color="C0504D" w:themeColor="accent2"/>
+            </w:tcBorders>
+            <w:vAlign w:val="center"/>
+          </w:tcPr>
+          <w:p>
+            <w:pPr>
+              <w:pStyle w:val="FOINaslov2"/>
+              <w:numPr>
+                <w:ilvl w:val="0"/>
+                <w:numId w:val="0"/>
+              </w:numPr>
+              <w:spacing w:before="0" w:after="0" w:line="240" w:lineRule="auto"/>
+              <w:jc w:val="center"/>
+              <w:cnfStyle w:val="100000000000" w:firstRow="1" w:lastRow="0" w:firstColumn="0" w:lastColumn="0" w:oddVBand="0" w:evenVBand="0" w:oddHBand="0" w:evenHBand="0" w:firstRowFirstColumn="0" w:firstRowLastColumn="0" w:lastRowFirstColumn="0" w:lastRowLastColumn="0"/>
+              <w:rPr>
+                <w:noProof/>
+                <w:sz w:val="24"/>
+              </w:rPr>
+            </w:pPr>
+            <w:r>
+              <w:rPr>
+                <w:noProof/>
+                <w:sz w:val="24"/>
+              </w:rPr>
+              <w:t>Korisnička priča</w:t>
+            </w:r>
+          </w:p>
+        </w:tc>
+        <w:tc>
+          <w:tcPr>
+            <w:tcW w:w="1242" w:type="dxa"/>
+            <w:tcBorders>
+              <w:top w:val="single" w:sz="18" w:space="0" w:color="C0504D" w:themeColor="accent2"/>
+              <w:left w:val="single" w:sz="18" w:space="0" w:color="C0504D" w:themeColor="accent2"/>
+              <w:bottom w:val="single" w:sz="18" w:space="0" w:color="C0504D" w:themeColor="accent2"/>
+              <w:right w:val="single" w:sz="18" w:space="0" w:color="C0504D" w:themeColor="accent2"/>
+            </w:tcBorders>
+            <w:vAlign w:val="center"/>
+          </w:tcPr>
+          <w:p>
+            <w:pPr>
+              <w:pStyle w:val="FOINaslov2"/>
+              <w:numPr>
+                <w:ilvl w:val="0"/>
+                <w:numId w:val="0"/>
+              </w:numPr>
+              <w:spacing w:before="0" w:after="0" w:line="240" w:lineRule="auto"/>
+              <w:jc w:val="center"/>
+              <w:cnfStyle w:val="100000000000" w:firstRow="1" w:lastRow="0" w:firstColumn="0" w:lastColumn="0" w:oddVBand="0" w:evenVBand="0" w:oddHBand="0" w:evenHBand="0" w:firstRowFirstColumn="0" w:firstRowLastColumn="0" w:lastRowFirstColumn="0" w:lastRowLastColumn="0"/>
+              <w:rPr>
+                <w:noProof/>
+                <w:sz w:val="24"/>
+              </w:rPr>
+            </w:pPr>
+            <w:r>
+              <w:rPr>
+                <w:noProof/>
+                <w:sz w:val="24"/>
+              </w:rPr>
+              <w:t>Prioritet</w:t>
+            </w:r>
+          </w:p>
+        </w:tc>
+      </w:tr>
+      <w:tr>
+        <w:trPr>
+          <w:cnfStyle w:val="000000100000" w:firstRow="0" w:lastRow="0" w:firstColumn="0" w:lastColumn="0" w:oddVBand="0" w:evenVBand="0" w:oddHBand="1" w:evenHBand="0" w:firstRowFirstColumn="0" w:firstRowLastColumn="0" w:lastRowFirstColumn="0" w:lastRowLastColumn="0"/>
+          <w:trHeight w:hRule="exact" w:val="653"/>
+          <w:jc w:val="center"/>
+        </w:trPr>
+        <w:tc>
+          <w:tcPr>
+            <w:cnfStyle w:val="001000000000" w:firstRow="0" w:lastRow="0" w:firstColumn="1" w:lastColumn="0" w:oddVBand="0" w:evenVBand="0" w:oddHBand="0" w:evenHBand="0" w:firstRowFirstColumn="0" w:firstRowLastColumn="0" w:lastRowFirstColumn="0" w:lastRowLastColumn="0"/>
+            <w:tcW w:w="675" w:type="dxa"/>
+            <w:tcBorders>
+              <w:top w:val="single" w:sz="18" w:space="0" w:color="C0504D" w:themeColor="accent2"/>
+              <w:left w:val="single" w:sz="18" w:space="0" w:color="C0504D" w:themeColor="accent2"/>
+              <w:bottom w:val="single" w:sz="8" w:space="0" w:color="C0504D" w:themeColor="accent2"/>
+              <w:right w:val="single" w:sz="18" w:space="0" w:color="C0504D" w:themeColor="accent2"/>
+            </w:tcBorders>
+            <w:shd w:val="clear" w:color="auto" w:fill="F2DBDB" w:themeFill="accent2" w:themeFillTint="33"/>
+            <w:vAlign w:val="center"/>
+          </w:tcPr>
+          <w:p>
+            <w:pPr>
+              <w:pStyle w:val="FOINaslov2"/>
+              <w:numPr>
+                <w:ilvl w:val="0"/>
+                <w:numId w:val="0"/>
+              </w:numPr>
+              <w:spacing w:before="0" w:after="0" w:line="240" w:lineRule="auto"/>
+              <w:jc w:val="center"/>
+              <w:rPr>
+                <w:noProof/>
+                <w:sz w:val="24"/>
+                <w:szCs w:val="24"/>
+              </w:rPr>
+            </w:pPr>
+            <w:r>
+              <w:rPr>
+                <w:noProof/>
+                <w:sz w:val="24"/>
+                <w:szCs w:val="24"/>
+              </w:rPr>
+              <w:t>1</w:t>
+            </w:r>
+          </w:p>
+        </w:tc>
+        <w:tc>
+          <w:tcPr>
+            <w:tcW w:w="7371" w:type="dxa"/>
+            <w:tcBorders>
+              <w:top w:val="single" w:sz="18" w:space="0" w:color="C0504D" w:themeColor="accent2"/>
+              <w:left w:val="single" w:sz="18" w:space="0" w:color="C0504D" w:themeColor="accent2"/>
+              <w:bottom w:val="single" w:sz="8" w:space="0" w:color="C0504D" w:themeColor="accent2"/>
+              <w:right w:val="single" w:sz="18" w:space="0" w:color="C0504D" w:themeColor="accent2"/>
+            </w:tcBorders>
+            <w:shd w:val="clear" w:color="auto" w:fill="F2DBDB" w:themeFill="accent2" w:themeFillTint="33"/>
+            <w:vAlign w:val="center"/>
+          </w:tcPr>
+          <w:p>
+            <w:pPr>
+              <w:pStyle w:val="FOINaslov2"/>
+              <w:numPr>
+                <w:ilvl w:val="0"/>
+                <w:numId w:val="0"/>
+              </w:numPr>
+              <w:spacing w:before="0" w:after="0" w:line="240" w:lineRule="auto"/>
+              <w:jc w:val="center"/>
+              <w:cnfStyle w:val="000000100000" w:firstRow="0" w:lastRow="0" w:firstColumn="0" w:lastColumn="0" w:oddVBand="0" w:evenVBand="0" w:oddHBand="1" w:evenHBand="0" w:firstRowFirstColumn="0" w:firstRowLastColumn="0" w:lastRowFirstColumn="0" w:lastRowLastColumn="0"/>
+              <w:rPr>
+                <w:b w:val="0"/>
+                <w:noProof/>
+                <w:sz w:val="24"/>
+                <w:szCs w:val="24"/>
+              </w:rPr>
+            </w:pPr>
+            <w:r>
+              <w:rPr>
+                <w:b w:val="0"/>
+                <w:noProof/>
+                <w:sz w:val="24"/>
+                <w:szCs w:val="24"/>
+              </w:rPr>
+              <w:t>Korisnik mora imati mogućnost pregleda glazbenih događaja putem geografske karte ili liste</w:t>
+            </w:r>
+          </w:p>
+        </w:tc>
+        <w:tc>
+          <w:tcPr>
+            <w:tcW w:w="1242" w:type="dxa"/>
+            <w:tcBorders>
+              <w:top w:val="single" w:sz="18" w:space="0" w:color="C0504D" w:themeColor="accent2"/>
+              <w:left w:val="single" w:sz="18" w:space="0" w:color="C0504D" w:themeColor="accent2"/>
+              <w:bottom w:val="single" w:sz="8" w:space="0" w:color="C0504D" w:themeColor="accent2"/>
+              <w:right w:val="single" w:sz="18" w:space="0" w:color="C0504D" w:themeColor="accent2"/>
+            </w:tcBorders>
+            <w:shd w:val="clear" w:color="auto" w:fill="D99594" w:themeFill="accent2" w:themeFillTint="99"/>
+            <w:vAlign w:val="center"/>
+          </w:tcPr>
+          <w:p>
+            <w:pPr>
+              <w:pStyle w:val="FOINaslov2"/>
+              <w:numPr>
+                <w:ilvl w:val="0"/>
+                <w:numId w:val="0"/>
+              </w:numPr>
+              <w:spacing w:before="0" w:after="0" w:line="240" w:lineRule="auto"/>
+              <w:jc w:val="center"/>
+              <w:cnfStyle w:val="000000100000" w:firstRow="0" w:lastRow="0" w:firstColumn="0" w:lastColumn="0" w:oddVBand="0" w:evenVBand="0" w:oddHBand="1" w:evenHBand="0" w:firstRowFirstColumn="0" w:firstRowLastColumn="0" w:lastRowFirstColumn="0" w:lastRowLastColumn="0"/>
+              <w:rPr>
+                <w:b w:val="0"/>
+                <w:noProof/>
+                <w:sz w:val="24"/>
+                <w:szCs w:val="24"/>
+              </w:rPr>
+            </w:pPr>
+            <w:r>
+              <w:rPr>
+                <w:b w:val="0"/>
+                <w:noProof/>
+                <w:sz w:val="24"/>
+                <w:szCs w:val="24"/>
+              </w:rPr>
+              <w:t>Visok</w:t>
+            </w:r>
+          </w:p>
+        </w:tc>
+      </w:tr>
+      <w:tr>
+        <w:trPr>
+          <w:trHeight w:hRule="exact" w:val="665"/>
+          <w:jc w:val="center"/>
+        </w:trPr>
+        <w:tc>
+          <w:tcPr>
+            <w:cnfStyle w:val="001000000000" w:firstRow="0" w:lastRow="0" w:firstColumn="1" w:lastColumn="0" w:oddVBand="0" w:evenVBand="0" w:oddHBand="0" w:evenHBand="0" w:firstRowFirstColumn="0" w:firstRowLastColumn="0" w:lastRowFirstColumn="0" w:lastRowLastColumn="0"/>
+            <w:tcW w:w="675" w:type="dxa"/>
+            <w:tcBorders>
+              <w:top w:val="single" w:sz="8" w:space="0" w:color="C0504D" w:themeColor="accent2"/>
+              <w:left w:val="single" w:sz="18" w:space="0" w:color="C0504D" w:themeColor="accent2"/>
+              <w:bottom w:val="single" w:sz="8" w:space="0" w:color="C0504D" w:themeColor="accent2"/>
+              <w:right w:val="single" w:sz="18" w:space="0" w:color="C0504D" w:themeColor="accent2"/>
+            </w:tcBorders>
+            <w:vAlign w:val="center"/>
+          </w:tcPr>
+          <w:p>
+            <w:pPr>
+              <w:pStyle w:val="FOINaslov2"/>
+              <w:numPr>
+                <w:ilvl w:val="0"/>
+                <w:numId w:val="0"/>
+              </w:numPr>
+              <w:spacing w:before="0" w:after="0" w:line="240" w:lineRule="auto"/>
+              <w:jc w:val="center"/>
+              <w:rPr>
+                <w:noProof/>
+                <w:sz w:val="24"/>
+                <w:szCs w:val="24"/>
+              </w:rPr>
+            </w:pPr>
+            <w:r>
+              <w:rPr>
+                <w:noProof/>
+                <w:sz w:val="24"/>
+                <w:szCs w:val="24"/>
+              </w:rPr>
+              <w:t>2</w:t>
+            </w:r>
+          </w:p>
+        </w:tc>
+        <w:tc>
+          <w:tcPr>
+            <w:tcW w:w="7371" w:type="dxa"/>
+            <w:tcBorders>
+              <w:top w:val="single" w:sz="8" w:space="0" w:color="C0504D" w:themeColor="accent2"/>
+              <w:left w:val="single" w:sz="18" w:space="0" w:color="C0504D" w:themeColor="accent2"/>
+              <w:bottom w:val="single" w:sz="8" w:space="0" w:color="C0504D" w:themeColor="accent2"/>
+              <w:right w:val="single" w:sz="18" w:space="0" w:color="C0504D" w:themeColor="accent2"/>
+            </w:tcBorders>
+            <w:vAlign w:val="center"/>
+          </w:tcPr>
+          <w:p>
+            <w:pPr>
+              <w:pStyle w:val="FOINaslov2"/>
+              <w:numPr>
+                <w:ilvl w:val="0"/>
+                <w:numId w:val="0"/>
+              </w:numPr>
+              <w:spacing w:before="0" w:after="0" w:line="240" w:lineRule="auto"/>
+              <w:jc w:val="center"/>
+              <w:cnfStyle w:val="000000000000" w:firstRow="0" w:lastRow="0" w:firstColumn="0" w:lastColumn="0" w:oddVBand="0" w:evenVBand="0" w:oddHBand="0" w:evenHBand="0" w:firstRowFirstColumn="0" w:firstRowLastColumn="0" w:lastRowFirstColumn="0" w:lastRowLastColumn="0"/>
+              <w:rPr>
+                <w:b w:val="0"/>
+                <w:noProof/>
+                <w:sz w:val="24"/>
+                <w:szCs w:val="24"/>
+              </w:rPr>
+            </w:pPr>
+            <w:r>
+              <w:rPr>
+                <w:b w:val="0"/>
+                <w:noProof/>
+                <w:sz w:val="24"/>
+                <w:szCs w:val="24"/>
+              </w:rPr>
+              <w:t>Korisnik može filtrirati glazbene događaje na temelju žanra, lokacije i vremena izvođenja</w:t>
+            </w:r>
+          </w:p>
+        </w:tc>
+        <w:tc>
+          <w:tcPr>
+            <w:tcW w:w="1242" w:type="dxa"/>
+            <w:tcBorders>
+              <w:top w:val="single" w:sz="8" w:space="0" w:color="C0504D" w:themeColor="accent2"/>
+              <w:left w:val="single" w:sz="18" w:space="0" w:color="C0504D" w:themeColor="accent2"/>
+              <w:bottom w:val="single" w:sz="8" w:space="0" w:color="C0504D" w:themeColor="accent2"/>
+              <w:right w:val="single" w:sz="18" w:space="0" w:color="C0504D" w:themeColor="accent2"/>
+            </w:tcBorders>
+            <w:shd w:val="clear" w:color="auto" w:fill="D99594" w:themeFill="accent2" w:themeFillTint="99"/>
+            <w:vAlign w:val="center"/>
+          </w:tcPr>
+          <w:p>
+            <w:pPr>
+              <w:pStyle w:val="FOINaslov2"/>
+              <w:numPr>
+                <w:ilvl w:val="0"/>
+                <w:numId w:val="0"/>
+              </w:numPr>
+              <w:spacing w:before="0" w:after="0" w:line="240" w:lineRule="auto"/>
+              <w:jc w:val="center"/>
+              <w:cnfStyle w:val="000000000000" w:firstRow="0" w:lastRow="0" w:firstColumn="0" w:lastColumn="0" w:oddVBand="0" w:evenVBand="0" w:oddHBand="0" w:evenHBand="0" w:firstRowFirstColumn="0" w:firstRowLastColumn="0" w:lastRowFirstColumn="0" w:lastRowLastColumn="0"/>
+              <w:rPr>
+                <w:b w:val="0"/>
+                <w:noProof/>
+                <w:sz w:val="24"/>
+                <w:szCs w:val="24"/>
+              </w:rPr>
+            </w:pPr>
+            <w:r>
+              <w:rPr>
+                <w:b w:val="0"/>
+                <w:noProof/>
+                <w:sz w:val="24"/>
+                <w:szCs w:val="24"/>
+              </w:rPr>
+              <w:t>Visok</w:t>
+            </w:r>
+          </w:p>
+        </w:tc>
+      </w:tr>
+      <w:tr>
+        <w:trPr>
+          <w:cnfStyle w:val="000000100000" w:firstRow="0" w:lastRow="0" w:firstColumn="0" w:lastColumn="0" w:oddVBand="0" w:evenVBand="0" w:oddHBand="1" w:evenHBand="0" w:firstRowFirstColumn="0" w:firstRowLastColumn="0" w:lastRowFirstColumn="0" w:lastRowLastColumn="0"/>
+          <w:trHeight w:hRule="exact" w:val="703"/>
+          <w:jc w:val="center"/>
+        </w:trPr>
+        <w:tc>
+          <w:tcPr>
+            <w:cnfStyle w:val="001000000000" w:firstRow="0" w:lastRow="0" w:firstColumn="1" w:lastColumn="0" w:oddVBand="0" w:evenVBand="0" w:oddHBand="0" w:evenHBand="0" w:firstRowFirstColumn="0" w:firstRowLastColumn="0" w:lastRowFirstColumn="0" w:lastRowLastColumn="0"/>
+            <w:tcW w:w="675" w:type="dxa"/>
+            <w:tcBorders>
+              <w:top w:val="single" w:sz="8" w:space="0" w:color="C0504D" w:themeColor="accent2"/>
+              <w:left w:val="single" w:sz="18" w:space="0" w:color="C0504D" w:themeColor="accent2"/>
+              <w:bottom w:val="single" w:sz="8" w:space="0" w:color="C0504D" w:themeColor="accent2"/>
+              <w:right w:val="single" w:sz="18" w:space="0" w:color="C0504D" w:themeColor="accent2"/>
+            </w:tcBorders>
+            <w:shd w:val="clear" w:color="auto" w:fill="F2DBDB" w:themeFill="accent2" w:themeFillTint="33"/>
+            <w:vAlign w:val="center"/>
+          </w:tcPr>
+          <w:p>
+            <w:pPr>
+              <w:pStyle w:val="FOINaslov2"/>
+              <w:numPr>
+                <w:ilvl w:val="0"/>
+                <w:numId w:val="0"/>
+              </w:numPr>
+              <w:spacing w:before="0" w:after="0" w:line="240" w:lineRule="auto"/>
+              <w:jc w:val="center"/>
+              <w:rPr>
+                <w:noProof/>
+                <w:sz w:val="24"/>
+                <w:szCs w:val="24"/>
+              </w:rPr>
+            </w:pPr>
+            <w:r>
+              <w:rPr>
+                <w:noProof/>
+                <w:sz w:val="24"/>
+                <w:szCs w:val="24"/>
+              </w:rPr>
+              <w:t>3</w:t>
+            </w:r>
+          </w:p>
+        </w:tc>
+        <w:tc>
+          <w:tcPr>
+            <w:tcW w:w="7371" w:type="dxa"/>
+            <w:tcBorders>
+              <w:top w:val="single" w:sz="8" w:space="0" w:color="C0504D" w:themeColor="accent2"/>
+              <w:left w:val="single" w:sz="18" w:space="0" w:color="C0504D" w:themeColor="accent2"/>
+              <w:bottom w:val="single" w:sz="8" w:space="0" w:color="C0504D" w:themeColor="accent2"/>
+              <w:right w:val="single" w:sz="18" w:space="0" w:color="C0504D" w:themeColor="accent2"/>
+            </w:tcBorders>
+            <w:shd w:val="clear" w:color="auto" w:fill="F2DBDB" w:themeFill="accent2" w:themeFillTint="33"/>
+            <w:vAlign w:val="center"/>
+          </w:tcPr>
+          <w:p>
+            <w:pPr>
+              <w:pStyle w:val="FOINaslov2"/>
+              <w:numPr>
+                <w:ilvl w:val="0"/>
+                <w:numId w:val="0"/>
+              </w:numPr>
+              <w:spacing w:before="0" w:after="0" w:line="240" w:lineRule="auto"/>
+              <w:jc w:val="center"/>
+              <w:cnfStyle w:val="000000100000" w:firstRow="0" w:lastRow="0" w:firstColumn="0" w:lastColumn="0" w:oddVBand="0" w:evenVBand="0" w:oddHBand="1" w:evenHBand="0" w:firstRowFirstColumn="0" w:firstRowLastColumn="0" w:lastRowFirstColumn="0" w:lastRowLastColumn="0"/>
+              <w:rPr>
+                <w:b w:val="0"/>
+                <w:noProof/>
+                <w:sz w:val="24"/>
+                <w:szCs w:val="24"/>
+              </w:rPr>
+            </w:pPr>
+            <w:r>
+              <w:rPr>
+                <w:b w:val="0"/>
+                <w:noProof/>
+                <w:sz w:val="24"/>
+                <w:szCs w:val="24"/>
+              </w:rPr>
+              <w:t>Korisnik mora imati mogućnost pregleda informacija (tekst, audio, video) o događaju i izvođaču</w:t>
+            </w:r>
+          </w:p>
+        </w:tc>
+        <w:tc>
+          <w:tcPr>
+            <w:tcW w:w="1242" w:type="dxa"/>
+            <w:tcBorders>
+              <w:top w:val="single" w:sz="8" w:space="0" w:color="C0504D" w:themeColor="accent2"/>
+              <w:left w:val="single" w:sz="18" w:space="0" w:color="C0504D" w:themeColor="accent2"/>
+              <w:bottom w:val="single" w:sz="8" w:space="0" w:color="C0504D" w:themeColor="accent2"/>
+              <w:right w:val="single" w:sz="18" w:space="0" w:color="C0504D" w:themeColor="accent2"/>
+            </w:tcBorders>
+            <w:shd w:val="clear" w:color="auto" w:fill="D99594" w:themeFill="accent2" w:themeFillTint="99"/>
+            <w:vAlign w:val="center"/>
+          </w:tcPr>
+          <w:p>
+            <w:pPr>
+              <w:pStyle w:val="FOINaslov2"/>
+              <w:numPr>
+                <w:ilvl w:val="0"/>
+                <w:numId w:val="0"/>
+              </w:numPr>
+              <w:spacing w:before="0" w:after="0" w:line="240" w:lineRule="auto"/>
+              <w:jc w:val="center"/>
+              <w:cnfStyle w:val="000000100000" w:firstRow="0" w:lastRow="0" w:firstColumn="0" w:lastColumn="0" w:oddVBand="0" w:evenVBand="0" w:oddHBand="1" w:evenHBand="0" w:firstRowFirstColumn="0" w:firstRowLastColumn="0" w:lastRowFirstColumn="0" w:lastRowLastColumn="0"/>
+              <w:rPr>
+                <w:b w:val="0"/>
+                <w:noProof/>
+                <w:sz w:val="24"/>
+                <w:szCs w:val="24"/>
+              </w:rPr>
+            </w:pPr>
+            <w:r>
+              <w:rPr>
+                <w:b w:val="0"/>
+                <w:noProof/>
+                <w:sz w:val="24"/>
+                <w:szCs w:val="24"/>
+              </w:rPr>
+              <w:t>Visok</w:t>
+            </w:r>
+          </w:p>
+        </w:tc>
+      </w:tr>
+      <w:tr>
+        <w:trPr>
+          <w:trHeight w:hRule="exact" w:val="572"/>
+          <w:jc w:val="center"/>
+        </w:trPr>
+        <w:tc>
+          <w:tcPr>
+            <w:cnfStyle w:val="001000000000" w:firstRow="0" w:lastRow="0" w:firstColumn="1" w:lastColumn="0" w:oddVBand="0" w:evenVBand="0" w:oddHBand="0" w:evenHBand="0" w:firstRowFirstColumn="0" w:firstRowLastColumn="0" w:lastRowFirstColumn="0" w:lastRowLastColumn="0"/>
+            <w:tcW w:w="675" w:type="dxa"/>
+            <w:tcBorders>
+              <w:top w:val="single" w:sz="8" w:space="0" w:color="C0504D" w:themeColor="accent2"/>
+              <w:left w:val="single" w:sz="18" w:space="0" w:color="C0504D" w:themeColor="accent2"/>
+              <w:bottom w:val="single" w:sz="8" w:space="0" w:color="C0504D" w:themeColor="accent2"/>
+              <w:right w:val="single" w:sz="18" w:space="0" w:color="C0504D" w:themeColor="accent2"/>
+            </w:tcBorders>
+            <w:vAlign w:val="center"/>
+          </w:tcPr>
+          <w:p>
+            <w:pPr>
+              <w:pStyle w:val="FOINaslov2"/>
+              <w:numPr>
+                <w:ilvl w:val="0"/>
+                <w:numId w:val="0"/>
+              </w:numPr>
+              <w:spacing w:before="0" w:after="0" w:line="240" w:lineRule="auto"/>
+              <w:jc w:val="center"/>
+              <w:rPr>
+                <w:noProof/>
+                <w:sz w:val="24"/>
+                <w:szCs w:val="24"/>
+              </w:rPr>
+            </w:pPr>
+            <w:r>
+              <w:rPr>
+                <w:noProof/>
+                <w:sz w:val="24"/>
+                <w:szCs w:val="24"/>
+              </w:rPr>
+              <w:t>4</w:t>
+            </w:r>
+          </w:p>
+        </w:tc>
+        <w:tc>
+          <w:tcPr>
+            <w:tcW w:w="7371" w:type="dxa"/>
+            <w:tcBorders>
+              <w:top w:val="single" w:sz="8" w:space="0" w:color="C0504D" w:themeColor="accent2"/>
+              <w:left w:val="single" w:sz="18" w:space="0" w:color="C0504D" w:themeColor="accent2"/>
+              <w:bottom w:val="single" w:sz="8" w:space="0" w:color="C0504D" w:themeColor="accent2"/>
+              <w:right w:val="single" w:sz="18" w:space="0" w:color="C0504D" w:themeColor="accent2"/>
+            </w:tcBorders>
+            <w:vAlign w:val="center"/>
+          </w:tcPr>
+          <w:p>
+            <w:pPr>
+              <w:pStyle w:val="FOINaslov2"/>
+              <w:numPr>
+                <w:ilvl w:val="0"/>
+                <w:numId w:val="0"/>
+              </w:numPr>
+              <w:spacing w:before="0" w:after="0" w:line="240" w:lineRule="auto"/>
+              <w:jc w:val="center"/>
+              <w:cnfStyle w:val="000000000000" w:firstRow="0" w:lastRow="0" w:firstColumn="0" w:lastColumn="0" w:oddVBand="0" w:evenVBand="0" w:oddHBand="0" w:evenHBand="0" w:firstRowFirstColumn="0" w:firstRowLastColumn="0" w:lastRowFirstColumn="0" w:lastRowLastColumn="0"/>
+              <w:rPr>
+                <w:b w:val="0"/>
+                <w:noProof/>
+                <w:sz w:val="24"/>
+                <w:szCs w:val="24"/>
+              </w:rPr>
+            </w:pPr>
+            <w:r>
+              <w:rPr>
+                <w:b w:val="0"/>
+                <w:noProof/>
+                <w:sz w:val="24"/>
+                <w:szCs w:val="24"/>
+              </w:rPr>
+              <w:t>Korisnik može pohranjivati događaje na listu „omiljenih“</w:t>
+            </w:r>
+          </w:p>
+        </w:tc>
+        <w:tc>
+          <w:tcPr>
+            <w:tcW w:w="1242" w:type="dxa"/>
+            <w:tcBorders>
+              <w:top w:val="single" w:sz="8" w:space="0" w:color="C0504D" w:themeColor="accent2"/>
+              <w:left w:val="single" w:sz="18" w:space="0" w:color="C0504D" w:themeColor="accent2"/>
+              <w:bottom w:val="single" w:sz="8" w:space="0" w:color="C0504D" w:themeColor="accent2"/>
+              <w:right w:val="single" w:sz="18" w:space="0" w:color="C0504D" w:themeColor="accent2"/>
+            </w:tcBorders>
+            <w:shd w:val="clear" w:color="auto" w:fill="D6E3BC" w:themeFill="accent3" w:themeFillTint="66"/>
+            <w:vAlign w:val="center"/>
+          </w:tcPr>
+          <w:p>
+            <w:pPr>
+              <w:pStyle w:val="FOINaslov2"/>
+              <w:numPr>
+                <w:ilvl w:val="0"/>
+                <w:numId w:val="0"/>
+              </w:numPr>
+              <w:spacing w:before="0" w:after="0" w:line="240" w:lineRule="auto"/>
+              <w:jc w:val="center"/>
+              <w:cnfStyle w:val="000000000000" w:firstRow="0" w:lastRow="0" w:firstColumn="0" w:lastColumn="0" w:oddVBand="0" w:evenVBand="0" w:oddHBand="0" w:evenHBand="0" w:firstRowFirstColumn="0" w:firstRowLastColumn="0" w:lastRowFirstColumn="0" w:lastRowLastColumn="0"/>
+              <w:rPr>
+                <w:b w:val="0"/>
+                <w:noProof/>
+                <w:sz w:val="24"/>
+                <w:szCs w:val="24"/>
+              </w:rPr>
+            </w:pPr>
+            <w:r>
+              <w:rPr>
+                <w:b w:val="0"/>
+                <w:noProof/>
+                <w:sz w:val="24"/>
+                <w:szCs w:val="24"/>
+              </w:rPr>
+              <w:t>Nizak</w:t>
+            </w:r>
+          </w:p>
+        </w:tc>
+      </w:tr>
+      <w:tr>
+        <w:trPr>
+          <w:cnfStyle w:val="000000100000" w:firstRow="0" w:lastRow="0" w:firstColumn="0" w:lastColumn="0" w:oddVBand="0" w:evenVBand="0" w:oddHBand="1" w:evenHBand="0" w:firstRowFirstColumn="0" w:firstRowLastColumn="0" w:lastRowFirstColumn="0" w:lastRowLastColumn="0"/>
+          <w:trHeight w:hRule="exact" w:val="691"/>
+          <w:jc w:val="center"/>
+        </w:trPr>
+        <w:tc>
+          <w:tcPr>
+            <w:cnfStyle w:val="001000000000" w:firstRow="0" w:lastRow="0" w:firstColumn="1" w:lastColumn="0" w:oddVBand="0" w:evenVBand="0" w:oddHBand="0" w:evenHBand="0" w:firstRowFirstColumn="0" w:firstRowLastColumn="0" w:lastRowFirstColumn="0" w:lastRowLastColumn="0"/>
+            <w:tcW w:w="675" w:type="dxa"/>
+            <w:tcBorders>
+              <w:top w:val="single" w:sz="8" w:space="0" w:color="C0504D" w:themeColor="accent2"/>
+              <w:left w:val="single" w:sz="18" w:space="0" w:color="C0504D" w:themeColor="accent2"/>
+              <w:bottom w:val="single" w:sz="8" w:space="0" w:color="C0504D" w:themeColor="accent2"/>
+              <w:right w:val="single" w:sz="18" w:space="0" w:color="C0504D" w:themeColor="accent2"/>
+            </w:tcBorders>
+            <w:shd w:val="clear" w:color="auto" w:fill="F2DBDB" w:themeFill="accent2" w:themeFillTint="33"/>
+            <w:vAlign w:val="center"/>
+          </w:tcPr>
+          <w:p>
+            <w:pPr>
+              <w:pStyle w:val="FOINaslov2"/>
+              <w:numPr>
+                <w:ilvl w:val="0"/>
+                <w:numId w:val="0"/>
+              </w:numPr>
+              <w:spacing w:before="0" w:after="0" w:line="240" w:lineRule="auto"/>
+              <w:jc w:val="center"/>
+              <w:rPr>
+                <w:noProof/>
+                <w:sz w:val="24"/>
+                <w:szCs w:val="24"/>
+              </w:rPr>
+            </w:pPr>
+            <w:r>
+              <w:rPr>
+                <w:noProof/>
+                <w:sz w:val="24"/>
+                <w:szCs w:val="24"/>
+              </w:rPr>
+              <w:t>5</w:t>
+            </w:r>
+          </w:p>
+        </w:tc>
+        <w:tc>
+          <w:tcPr>
+            <w:tcW w:w="7371" w:type="dxa"/>
+            <w:tcBorders>
+              <w:top w:val="single" w:sz="8" w:space="0" w:color="C0504D" w:themeColor="accent2"/>
+              <w:left w:val="single" w:sz="18" w:space="0" w:color="C0504D" w:themeColor="accent2"/>
+              <w:bottom w:val="single" w:sz="8" w:space="0" w:color="C0504D" w:themeColor="accent2"/>
+              <w:right w:val="single" w:sz="18" w:space="0" w:color="C0504D" w:themeColor="accent2"/>
+            </w:tcBorders>
+            <w:shd w:val="clear" w:color="auto" w:fill="F2DBDB" w:themeFill="accent2" w:themeFillTint="33"/>
+            <w:vAlign w:val="center"/>
+          </w:tcPr>
+          <w:p>
+            <w:pPr>
+              <w:pStyle w:val="FOINaslov2"/>
+              <w:numPr>
+                <w:ilvl w:val="0"/>
+                <w:numId w:val="0"/>
+              </w:numPr>
+              <w:spacing w:before="0" w:after="0" w:line="240" w:lineRule="auto"/>
+              <w:jc w:val="center"/>
+              <w:cnfStyle w:val="000000100000" w:firstRow="0" w:lastRow="0" w:firstColumn="0" w:lastColumn="0" w:oddVBand="0" w:evenVBand="0" w:oddHBand="1" w:evenHBand="0" w:firstRowFirstColumn="0" w:firstRowLastColumn="0" w:lastRowFirstColumn="0" w:lastRowLastColumn="0"/>
+              <w:rPr>
+                <w:b w:val="0"/>
+                <w:noProof/>
+                <w:sz w:val="24"/>
+                <w:szCs w:val="24"/>
+              </w:rPr>
+            </w:pPr>
+            <w:r>
+              <w:rPr>
+                <w:b w:val="0"/>
+                <w:noProof/>
+                <w:sz w:val="24"/>
+                <w:szCs w:val="24"/>
+              </w:rPr>
+              <w:t>Korisnik dobiva notifikacije o novim događajima na temelju odabranih interesa</w:t>
+            </w:r>
+          </w:p>
+        </w:tc>
+        <w:tc>
+          <w:tcPr>
+            <w:tcW w:w="1242" w:type="dxa"/>
+            <w:tcBorders>
+              <w:top w:val="single" w:sz="8" w:space="0" w:color="C0504D" w:themeColor="accent2"/>
+              <w:left w:val="single" w:sz="18" w:space="0" w:color="C0504D" w:themeColor="accent2"/>
+              <w:bottom w:val="single" w:sz="8" w:space="0" w:color="C0504D" w:themeColor="accent2"/>
+              <w:right w:val="single" w:sz="18" w:space="0" w:color="C0504D" w:themeColor="accent2"/>
+            </w:tcBorders>
+            <w:shd w:val="clear" w:color="auto" w:fill="FBD4B4" w:themeFill="accent6" w:themeFillTint="66"/>
+            <w:vAlign w:val="center"/>
+          </w:tcPr>
+          <w:p>
+            <w:pPr>
+              <w:pStyle w:val="FOINaslov2"/>
+              <w:numPr>
+                <w:ilvl w:val="0"/>
+                <w:numId w:val="0"/>
+              </w:numPr>
+              <w:spacing w:before="0" w:after="0" w:line="240" w:lineRule="auto"/>
+              <w:jc w:val="center"/>
+              <w:cnfStyle w:val="000000100000" w:firstRow="0" w:lastRow="0" w:firstColumn="0" w:lastColumn="0" w:oddVBand="0" w:evenVBand="0" w:oddHBand="1" w:evenHBand="0" w:firstRowFirstColumn="0" w:firstRowLastColumn="0" w:lastRowFirstColumn="0" w:lastRowLastColumn="0"/>
+              <w:rPr>
+                <w:b w:val="0"/>
+                <w:noProof/>
+                <w:sz w:val="24"/>
+                <w:szCs w:val="24"/>
+              </w:rPr>
+            </w:pPr>
+            <w:r>
+              <w:rPr>
+                <w:b w:val="0"/>
+                <w:noProof/>
+                <w:sz w:val="24"/>
+                <w:szCs w:val="24"/>
+              </w:rPr>
+              <w:t>Srednji</w:t>
+            </w:r>
+          </w:p>
+        </w:tc>
+      </w:tr>
+      <w:tr>
+        <w:trPr>
+          <w:trHeight w:hRule="exact" w:val="562"/>
+          <w:jc w:val="center"/>
+        </w:trPr>
+        <w:tc>
+          <w:tcPr>
+            <w:cnfStyle w:val="001000000000" w:firstRow="0" w:lastRow="0" w:firstColumn="1" w:lastColumn="0" w:oddVBand="0" w:evenVBand="0" w:oddHBand="0" w:evenHBand="0" w:firstRowFirstColumn="0" w:firstRowLastColumn="0" w:lastRowFirstColumn="0" w:lastRowLastColumn="0"/>
+            <w:tcW w:w="675" w:type="dxa"/>
+            <w:tcBorders>
+              <w:top w:val="single" w:sz="8" w:space="0" w:color="C0504D" w:themeColor="accent2"/>
+              <w:left w:val="single" w:sz="18" w:space="0" w:color="C0504D" w:themeColor="accent2"/>
+              <w:bottom w:val="single" w:sz="8" w:space="0" w:color="C0504D" w:themeColor="accent2"/>
+              <w:right w:val="single" w:sz="18" w:space="0" w:color="C0504D" w:themeColor="accent2"/>
+            </w:tcBorders>
+            <w:vAlign w:val="center"/>
+          </w:tcPr>
+          <w:p>
+            <w:pPr>
+              <w:pStyle w:val="FOINaslov2"/>
+              <w:numPr>
+                <w:ilvl w:val="0"/>
+                <w:numId w:val="0"/>
+              </w:numPr>
+              <w:spacing w:before="0" w:after="0" w:line="240" w:lineRule="auto"/>
+              <w:jc w:val="center"/>
+              <w:rPr>
+                <w:noProof/>
+                <w:sz w:val="24"/>
+                <w:szCs w:val="24"/>
+              </w:rPr>
+            </w:pPr>
+            <w:r>
+              <w:rPr>
+                <w:noProof/>
+                <w:sz w:val="24"/>
+                <w:szCs w:val="24"/>
+              </w:rPr>
+              <w:t>6</w:t>
+            </w:r>
+          </w:p>
+        </w:tc>
+        <w:tc>
+          <w:tcPr>
+            <w:tcW w:w="7371" w:type="dxa"/>
+            <w:tcBorders>
+              <w:top w:val="single" w:sz="8" w:space="0" w:color="C0504D" w:themeColor="accent2"/>
+              <w:left w:val="single" w:sz="18" w:space="0" w:color="C0504D" w:themeColor="accent2"/>
+              <w:bottom w:val="single" w:sz="8" w:space="0" w:color="C0504D" w:themeColor="accent2"/>
+              <w:right w:val="single" w:sz="18" w:space="0" w:color="C0504D" w:themeColor="accent2"/>
+            </w:tcBorders>
+            <w:vAlign w:val="center"/>
+          </w:tcPr>
+          <w:p>
+            <w:pPr>
+              <w:pStyle w:val="FOINaslov2"/>
+              <w:numPr>
+                <w:ilvl w:val="0"/>
+                <w:numId w:val="0"/>
+              </w:numPr>
+              <w:spacing w:before="0" w:after="0" w:line="240" w:lineRule="auto"/>
+              <w:jc w:val="center"/>
+              <w:cnfStyle w:val="000000000000" w:firstRow="0" w:lastRow="0" w:firstColumn="0" w:lastColumn="0" w:oddVBand="0" w:evenVBand="0" w:oddHBand="0" w:evenHBand="0" w:firstRowFirstColumn="0" w:firstRowLastColumn="0" w:lastRowFirstColumn="0" w:lastRowLastColumn="0"/>
+              <w:rPr>
+                <w:b w:val="0"/>
+                <w:noProof/>
+                <w:sz w:val="24"/>
+              </w:rPr>
+            </w:pPr>
+            <w:r>
+              <w:rPr>
+                <w:b w:val="0"/>
+                <w:noProof/>
+                <w:sz w:val="24"/>
+              </w:rPr>
+              <w:t>Korisnik može dijeliti željene događaje</w:t>
+            </w:r>
+          </w:p>
+        </w:tc>
+        <w:tc>
+          <w:tcPr>
+            <w:tcW w:w="1242" w:type="dxa"/>
+            <w:tcBorders>
+              <w:top w:val="single" w:sz="8" w:space="0" w:color="C0504D" w:themeColor="accent2"/>
+              <w:left w:val="single" w:sz="18" w:space="0" w:color="C0504D" w:themeColor="accent2"/>
+              <w:bottom w:val="single" w:sz="8" w:space="0" w:color="C0504D" w:themeColor="accent2"/>
+              <w:right w:val="single" w:sz="18" w:space="0" w:color="C0504D" w:themeColor="accent2"/>
+            </w:tcBorders>
+            <w:shd w:val="clear" w:color="auto" w:fill="D6E3BC" w:themeFill="accent3" w:themeFillTint="66"/>
+            <w:vAlign w:val="center"/>
+          </w:tcPr>
+          <w:p>
+            <w:pPr>
+              <w:pStyle w:val="FOINaslov2"/>
+              <w:numPr>
+                <w:ilvl w:val="0"/>
+                <w:numId w:val="0"/>
+              </w:numPr>
+              <w:spacing w:before="0" w:after="0" w:line="240" w:lineRule="auto"/>
+              <w:jc w:val="center"/>
+              <w:cnfStyle w:val="000000000000" w:firstRow="0" w:lastRow="0" w:firstColumn="0" w:lastColumn="0" w:oddVBand="0" w:evenVBand="0" w:oddHBand="0" w:evenHBand="0" w:firstRowFirstColumn="0" w:firstRowLastColumn="0" w:lastRowFirstColumn="0" w:lastRowLastColumn="0"/>
+              <w:rPr>
+                <w:b w:val="0"/>
+                <w:noProof/>
+                <w:sz w:val="24"/>
+              </w:rPr>
+            </w:pPr>
+            <w:r>
+              <w:rPr>
+                <w:b w:val="0"/>
+                <w:noProof/>
+                <w:sz w:val="24"/>
+              </w:rPr>
+              <w:t>Nizak</w:t>
+            </w:r>
+          </w:p>
+        </w:tc>
+      </w:tr>
+      <w:tr>
+        <w:trPr>
+          <w:cnfStyle w:val="000000100000" w:firstRow="0" w:lastRow="0" w:firstColumn="0" w:lastColumn="0" w:oddVBand="0" w:evenVBand="0" w:oddHBand="1" w:evenHBand="0" w:firstRowFirstColumn="0" w:firstRowLastColumn="0" w:lastRowFirstColumn="0" w:lastRowLastColumn="0"/>
+          <w:trHeight w:hRule="exact" w:val="707"/>
+          <w:jc w:val="center"/>
+        </w:trPr>
+        <w:tc>
+          <w:tcPr>
+            <w:cnfStyle w:val="001000000000" w:firstRow="0" w:lastRow="0" w:firstColumn="1" w:lastColumn="0" w:oddVBand="0" w:evenVBand="0" w:oddHBand="0" w:evenHBand="0" w:firstRowFirstColumn="0" w:firstRowLastColumn="0" w:lastRowFirstColumn="0" w:lastRowLastColumn="0"/>
+            <w:tcW w:w="675" w:type="dxa"/>
+            <w:tcBorders>
+              <w:top w:val="single" w:sz="8" w:space="0" w:color="C0504D" w:themeColor="accent2"/>
+              <w:left w:val="single" w:sz="18" w:space="0" w:color="C0504D" w:themeColor="accent2"/>
+              <w:bottom w:val="single" w:sz="24" w:space="0" w:color="C0504D" w:themeColor="accent2"/>
+              <w:right w:val="single" w:sz="18" w:space="0" w:color="C0504D" w:themeColor="accent2"/>
+            </w:tcBorders>
+            <w:shd w:val="clear" w:color="auto" w:fill="F2DBDB" w:themeFill="accent2" w:themeFillTint="33"/>
+            <w:vAlign w:val="center"/>
+          </w:tcPr>
+          <w:p>
+            <w:pPr>
+              <w:pStyle w:val="FOINaslov2"/>
+              <w:numPr>
+                <w:ilvl w:val="0"/>
+                <w:numId w:val="0"/>
+              </w:numPr>
+              <w:spacing w:before="0" w:after="0" w:line="240" w:lineRule="auto"/>
+              <w:jc w:val="center"/>
+              <w:rPr>
+                <w:noProof/>
+                <w:sz w:val="24"/>
+                <w:szCs w:val="24"/>
+              </w:rPr>
+            </w:pPr>
+            <w:r>
+              <w:rPr>
+                <w:noProof/>
+                <w:sz w:val="24"/>
+                <w:szCs w:val="24"/>
+              </w:rPr>
+              <w:t>7</w:t>
+            </w:r>
+          </w:p>
+        </w:tc>
+        <w:tc>
+          <w:tcPr>
+            <w:tcW w:w="7371" w:type="dxa"/>
+            <w:tcBorders>
+              <w:top w:val="single" w:sz="8" w:space="0" w:color="C0504D" w:themeColor="accent2"/>
+              <w:left w:val="single" w:sz="18" w:space="0" w:color="C0504D" w:themeColor="accent2"/>
+              <w:bottom w:val="single" w:sz="24" w:space="0" w:color="C0504D" w:themeColor="accent2"/>
+              <w:right w:val="single" w:sz="18" w:space="0" w:color="C0504D" w:themeColor="accent2"/>
+            </w:tcBorders>
+            <w:shd w:val="clear" w:color="auto" w:fill="F2DBDB" w:themeFill="accent2" w:themeFillTint="33"/>
+            <w:vAlign w:val="center"/>
+          </w:tcPr>
+          <w:p>
+            <w:pPr>
+              <w:pStyle w:val="FOINaslov2"/>
+              <w:numPr>
+                <w:ilvl w:val="0"/>
+                <w:numId w:val="0"/>
+              </w:numPr>
+              <w:spacing w:before="0" w:after="0" w:line="240" w:lineRule="auto"/>
+              <w:jc w:val="center"/>
+              <w:cnfStyle w:val="000000100000" w:firstRow="0" w:lastRow="0" w:firstColumn="0" w:lastColumn="0" w:oddVBand="0" w:evenVBand="0" w:oddHBand="1" w:evenHBand="0" w:firstRowFirstColumn="0" w:firstRowLastColumn="0" w:lastRowFirstColumn="0" w:lastRowLastColumn="0"/>
+              <w:rPr>
+                <w:b w:val="0"/>
+                <w:noProof/>
+                <w:sz w:val="24"/>
+              </w:rPr>
+            </w:pPr>
+            <w:r>
+              <w:rPr>
+                <w:b w:val="0"/>
+                <w:noProof/>
+                <w:sz w:val="24"/>
+              </w:rPr>
+              <w:t>Korisnik može povezivati vlastiti sadržaj (tekst, audio, video) sa željenim događajem</w:t>
+            </w:r>
+          </w:p>
+        </w:tc>
+        <w:tc>
+          <w:tcPr>
+            <w:tcW w:w="1242" w:type="dxa"/>
+            <w:tcBorders>
+              <w:top w:val="single" w:sz="8" w:space="0" w:color="C0504D" w:themeColor="accent2"/>
+              <w:left w:val="single" w:sz="18" w:space="0" w:color="C0504D" w:themeColor="accent2"/>
+              <w:bottom w:val="single" w:sz="24" w:space="0" w:color="C0504D" w:themeColor="accent2"/>
+              <w:right w:val="single" w:sz="18" w:space="0" w:color="C0504D" w:themeColor="accent2"/>
+            </w:tcBorders>
+            <w:shd w:val="clear" w:color="auto" w:fill="FBD4B4" w:themeFill="accent6" w:themeFillTint="66"/>
+            <w:vAlign w:val="center"/>
+          </w:tcPr>
+          <w:p>
+            <w:pPr>
+              <w:pStyle w:val="FOINaslov2"/>
+              <w:keepNext/>
+              <w:numPr>
+                <w:ilvl w:val="0"/>
+                <w:numId w:val="0"/>
+              </w:numPr>
+              <w:spacing w:before="0" w:after="0" w:line="240" w:lineRule="auto"/>
+              <w:jc w:val="center"/>
+              <w:cnfStyle w:val="000000100000" w:firstRow="0" w:lastRow="0" w:firstColumn="0" w:lastColumn="0" w:oddVBand="0" w:evenVBand="0" w:oddHBand="1" w:evenHBand="0" w:firstRowFirstColumn="0" w:firstRowLastColumn="0" w:lastRowFirstColumn="0" w:lastRowLastColumn="0"/>
+              <w:rPr>
+                <w:b w:val="0"/>
+                <w:noProof/>
+                <w:sz w:val="24"/>
+              </w:rPr>
+            </w:pPr>
+            <w:r>
+              <w:rPr>
+                <w:b w:val="0"/>
+                <w:noProof/>
+                <w:sz w:val="24"/>
+              </w:rPr>
+              <w:t>Srednji</w:t>
+            </w:r>
+          </w:p>
+        </w:tc>
+      </w:tr>
+    </w:tbl>
+    <w:p>
+      <w:pPr>
+        <w:pStyle w:val="Caption"/>
+        <w:jc w:val="center"/>
+        <w:rPr>
+          <w:color w:val="C0504D" w:themeColor="accent2"/>
+        </w:rPr>
+      </w:pPr>
+      <w:r>
+        <w:rPr>
+          <w:color w:val="C0504D" w:themeColor="accent2"/>
+        </w:rPr>
+        <w:t>Tab</w:t>
+      </w:r>
+      <w:r>
+        <w:rPr>
+          <w:color w:val="C0504D" w:themeColor="accent2"/>
+        </w:rPr>
+        <w:t>l</w:t>
+      </w:r>
+      <w:r>
+        <w:rPr>
+          <w:color w:val="C0504D" w:themeColor="accent2"/>
+        </w:rPr>
+        <w:t>ic</w:t>
+      </w:r>
+      <w:r>
+        <w:rPr>
+          <w:color w:val="C0504D" w:themeColor="accent2"/>
+        </w:rPr>
+        <w:t xml:space="preserve">a </w:t>
+      </w:r>
+      <w:r>
+        <w:rPr>
+          <w:color w:val="C0504D" w:themeColor="accent2"/>
+        </w:rPr>
+        <w:fldChar w:fldCharType="begin"/>
+      </w:r>
+      <w:r>
+        <w:rPr>
+          <w:color w:val="C0504D" w:themeColor="accent2"/>
+        </w:rPr>
+        <w:instrText xml:space="preserve"> SEQ Tabela \* ARABIC </w:instrText>
+      </w:r>
+      <w:r>
+        <w:rPr>
+          <w:color w:val="C0504D" w:themeColor="accent2"/>
+        </w:rPr>
+        <w:fldChar w:fldCharType="separate"/>
+      </w:r>
+      <w:r>
+        <w:rPr>
+          <w:noProof/>
+          <w:color w:val="C0504D" w:themeColor="accent2"/>
+        </w:rPr>
+        <w:t>1</w:t>
+      </w:r>
+      <w:r>
+        <w:rPr>
+          <w:color w:val="C0504D" w:themeColor="accent2"/>
+        </w:rPr>
+        <w:fldChar w:fldCharType="end"/>
+      </w:r>
+      <w:r>
+        <w:rPr>
+          <w:color w:val="C0504D" w:themeColor="accent2"/>
+        </w:rPr>
+        <w:t xml:space="preserve"> - Korisničke priče</w:t>
+      </w:r>
+    </w:p>
+    <w:p>
+      <w:pPr>
+        <w:rPr>
+          <w:sz w:val="32"/>
+        </w:rPr>
+      </w:pPr>
+      <w:r>
+        <w:br w:type="page"/>
+      </w:r>
+    </w:p>
+    <w:p>
+      <w:pPr>
+        <w:pStyle w:val="FOINaslov1"/>
+      </w:pPr>
+      <w:bookmarkStart w:id="4" w:name="_Toc403551961"/>
       <w:r>
         <w:lastRenderedPageBreak/>
         <w:t>Plan projekta</w:t>
       </w:r>
-      <w:bookmarkEnd w:id="3"/>
+      <w:bookmarkEnd w:id="4"/>
     </w:p>
     <w:p>
       <w:pPr>
@@ -3068,7 +4263,7 @@
         <w:tblW w:w="9127" w:type="dxa"/>
         <w:jc w:val="center"/>
         <w:tblInd w:w="1590" w:type="dxa"/>
-        <w:tblLook w:val="04A0"/>
+        <w:tblLook w:val="04A0" w:firstRow="1" w:lastRow="0" w:firstColumn="1" w:lastColumn="0" w:noHBand="0" w:noVBand="1"/>
       </w:tblPr>
       <w:tblGrid>
         <w:gridCol w:w="3175"/>
@@ -3078,13 +4273,13 @@
       </w:tblGrid>
       <w:tr>
         <w:trPr>
-          <w:cnfStyle w:val="100000000000"/>
-          <w:trHeight w:hRule="exact" w:val="798"/>
+          <w:cnfStyle w:val="100000000000" w:firstRow="1" w:lastRow="0" w:firstColumn="0" w:lastColumn="0" w:oddVBand="0" w:evenVBand="0" w:oddHBand="0" w:evenHBand="0" w:firstRowFirstColumn="0" w:firstRowLastColumn="0" w:lastRowFirstColumn="0" w:lastRowLastColumn="0"/>
+          <w:trHeight w:hRule="exact" w:val="514"/>
           <w:jc w:val="center"/>
         </w:trPr>
         <w:tc>
           <w:tcPr>
-            <w:cnfStyle w:val="001000000100"/>
+            <w:cnfStyle w:val="001000000100" w:firstRow="0" w:lastRow="0" w:firstColumn="1" w:lastColumn="0" w:oddVBand="0" w:evenVBand="0" w:oddHBand="0" w:evenHBand="0" w:firstRowFirstColumn="1" w:firstRowLastColumn="0" w:lastRowFirstColumn="0" w:lastRowLastColumn="0"/>
             <w:tcW w:w="3175" w:type="dxa"/>
             <w:tcBorders>
               <w:top w:val="single" w:sz="18" w:space="0" w:color="C0504D" w:themeColor="accent2"/>
@@ -3137,7 +4332,7 @@
               </w:numPr>
               <w:spacing w:before="0" w:after="0" w:line="240" w:lineRule="auto"/>
               <w:jc w:val="center"/>
-              <w:cnfStyle w:val="100000000000"/>
+              <w:cnfStyle w:val="100000000000" w:firstRow="1" w:lastRow="0" w:firstColumn="0" w:lastColumn="0" w:oddVBand="0" w:evenVBand="0" w:oddHBand="0" w:evenHBand="0" w:firstRowFirstColumn="0" w:firstRowLastColumn="0" w:lastRowFirstColumn="0" w:lastRowLastColumn="0"/>
               <w:rPr>
                 <w:noProof/>
                 <w:sz w:val="24"/>
@@ -3172,7 +4367,7 @@
               </w:numPr>
               <w:spacing w:before="0" w:after="0" w:line="240" w:lineRule="auto"/>
               <w:jc w:val="center"/>
-              <w:cnfStyle w:val="100000000000"/>
+              <w:cnfStyle w:val="100000000000" w:firstRow="1" w:lastRow="0" w:firstColumn="0" w:lastColumn="0" w:oddVBand="0" w:evenVBand="0" w:oddHBand="0" w:evenHBand="0" w:firstRowFirstColumn="0" w:firstRowLastColumn="0" w:lastRowFirstColumn="0" w:lastRowLastColumn="0"/>
               <w:rPr>
                 <w:noProof/>
                 <w:sz w:val="24"/>
@@ -3207,7 +4402,7 @@
               </w:numPr>
               <w:spacing w:before="0" w:after="0" w:line="240" w:lineRule="auto"/>
               <w:jc w:val="center"/>
-              <w:cnfStyle w:val="100000000000"/>
+              <w:cnfStyle w:val="100000000000" w:firstRow="1" w:lastRow="0" w:firstColumn="0" w:lastColumn="0" w:oddVBand="0" w:evenVBand="0" w:oddHBand="0" w:evenHBand="0" w:firstRowFirstColumn="0" w:firstRowLastColumn="0" w:lastRowFirstColumn="0" w:lastRowLastColumn="0"/>
               <w:rPr>
                 <w:noProof/>
                 <w:sz w:val="24"/>
@@ -3225,13 +4420,13 @@
       </w:tr>
       <w:tr>
         <w:trPr>
-          <w:cnfStyle w:val="000000100000"/>
+          <w:cnfStyle w:val="000000100000" w:firstRow="0" w:lastRow="0" w:firstColumn="0" w:lastColumn="0" w:oddVBand="0" w:evenVBand="0" w:oddHBand="1" w:evenHBand="0" w:firstRowFirstColumn="0" w:firstRowLastColumn="0" w:lastRowFirstColumn="0" w:lastRowLastColumn="0"/>
           <w:trHeight w:hRule="exact" w:val="452"/>
           <w:jc w:val="center"/>
         </w:trPr>
         <w:tc>
           <w:tcPr>
-            <w:cnfStyle w:val="001000000000"/>
+            <w:cnfStyle w:val="001000000000" w:firstRow="0" w:lastRow="0" w:firstColumn="1" w:lastColumn="0" w:oddVBand="0" w:evenVBand="0" w:oddHBand="0" w:evenHBand="0" w:firstRowFirstColumn="0" w:firstRowLastColumn="0" w:lastRowFirstColumn="0" w:lastRowLastColumn="0"/>
             <w:tcW w:w="3175" w:type="dxa"/>
             <w:tcBorders>
               <w:top w:val="single" w:sz="18" w:space="0" w:color="C0504D" w:themeColor="accent2"/>
@@ -3288,7 +4483,7 @@
               </w:numPr>
               <w:spacing w:before="0" w:after="0" w:line="240" w:lineRule="auto"/>
               <w:jc w:val="center"/>
-              <w:cnfStyle w:val="000000100000"/>
+              <w:cnfStyle w:val="000000100000" w:firstRow="0" w:lastRow="0" w:firstColumn="0" w:lastColumn="0" w:oddVBand="0" w:evenVBand="0" w:oddHBand="1" w:evenHBand="0" w:firstRowFirstColumn="0" w:firstRowLastColumn="0" w:lastRowFirstColumn="0" w:lastRowLastColumn="0"/>
               <w:rPr>
                 <w:b w:val="0"/>
                 <w:noProof/>
@@ -3318,7 +4513,7 @@
               </w:numPr>
               <w:spacing w:before="0" w:after="0" w:line="240" w:lineRule="auto"/>
               <w:jc w:val="center"/>
-              <w:cnfStyle w:val="000000100000"/>
+              <w:cnfStyle w:val="000000100000" w:firstRow="0" w:lastRow="0" w:firstColumn="0" w:lastColumn="0" w:oddVBand="0" w:evenVBand="0" w:oddHBand="1" w:evenHBand="0" w:firstRowFirstColumn="0" w:firstRowLastColumn="0" w:lastRowFirstColumn="0" w:lastRowLastColumn="0"/>
               <w:rPr>
                 <w:b w:val="0"/>
                 <w:noProof/>
@@ -3357,7 +4552,7 @@
               </w:numPr>
               <w:spacing w:before="0" w:after="0" w:line="240" w:lineRule="auto"/>
               <w:jc w:val="center"/>
-              <w:cnfStyle w:val="000000100000"/>
+              <w:cnfStyle w:val="000000100000" w:firstRow="0" w:lastRow="0" w:firstColumn="0" w:lastColumn="0" w:oddVBand="0" w:evenVBand="0" w:oddHBand="1" w:evenHBand="0" w:firstRowFirstColumn="0" w:firstRowLastColumn="0" w:lastRowFirstColumn="0" w:lastRowLastColumn="0"/>
               <w:rPr>
                 <w:b w:val="0"/>
                 <w:noProof/>
@@ -3374,7 +4569,7 @@
         </w:trPr>
         <w:tc>
           <w:tcPr>
-            <w:cnfStyle w:val="001000000000"/>
+            <w:cnfStyle w:val="001000000000" w:firstRow="0" w:lastRow="0" w:firstColumn="1" w:lastColumn="0" w:oddVBand="0" w:evenVBand="0" w:oddHBand="0" w:evenHBand="0" w:firstRowFirstColumn="0" w:firstRowLastColumn="0" w:lastRowFirstColumn="0" w:lastRowLastColumn="0"/>
             <w:tcW w:w="3175" w:type="dxa"/>
             <w:tcBorders>
               <w:top w:val="single" w:sz="8" w:space="0" w:color="C0504D" w:themeColor="accent2"/>
@@ -3431,7 +4626,7 @@
               </w:numPr>
               <w:spacing w:before="0" w:after="0" w:line="240" w:lineRule="auto"/>
               <w:jc w:val="center"/>
-              <w:cnfStyle w:val="000000000000"/>
+              <w:cnfStyle w:val="000000000000" w:firstRow="0" w:lastRow="0" w:firstColumn="0" w:lastColumn="0" w:oddVBand="0" w:evenVBand="0" w:oddHBand="0" w:evenHBand="0" w:firstRowFirstColumn="0" w:firstRowLastColumn="0" w:lastRowFirstColumn="0" w:lastRowLastColumn="0"/>
               <w:rPr>
                 <w:b w:val="0"/>
                 <w:noProof/>
@@ -3470,7 +4665,7 @@
               </w:numPr>
               <w:spacing w:before="0" w:after="0" w:line="240" w:lineRule="auto"/>
               <w:jc w:val="center"/>
-              <w:cnfStyle w:val="000000000000"/>
+              <w:cnfStyle w:val="000000000000" w:firstRow="0" w:lastRow="0" w:firstColumn="0" w:lastColumn="0" w:oddVBand="0" w:evenVBand="0" w:oddHBand="0" w:evenHBand="0" w:firstRowFirstColumn="0" w:firstRowLastColumn="0" w:lastRowFirstColumn="0" w:lastRowLastColumn="0"/>
               <w:rPr>
                 <w:b w:val="0"/>
                 <w:noProof/>
@@ -3500,7 +4695,7 @@
               </w:numPr>
               <w:spacing w:before="0" w:after="0" w:line="240" w:lineRule="auto"/>
               <w:jc w:val="center"/>
-              <w:cnfStyle w:val="000000000000"/>
+              <w:cnfStyle w:val="000000000000" w:firstRow="0" w:lastRow="0" w:firstColumn="0" w:lastColumn="0" w:oddVBand="0" w:evenVBand="0" w:oddHBand="0" w:evenHBand="0" w:firstRowFirstColumn="0" w:firstRowLastColumn="0" w:lastRowFirstColumn="0" w:lastRowLastColumn="0"/>
               <w:rPr>
                 <w:b w:val="0"/>
                 <w:noProof/>
@@ -3512,13 +4707,13 @@
       </w:tr>
       <w:tr>
         <w:trPr>
-          <w:cnfStyle w:val="000000100000"/>
+          <w:cnfStyle w:val="000000100000" w:firstRow="0" w:lastRow="0" w:firstColumn="0" w:lastColumn="0" w:oddVBand="0" w:evenVBand="0" w:oddHBand="1" w:evenHBand="0" w:firstRowFirstColumn="0" w:firstRowLastColumn="0" w:lastRowFirstColumn="0" w:lastRowLastColumn="0"/>
           <w:trHeight w:hRule="exact" w:val="452"/>
           <w:jc w:val="center"/>
         </w:trPr>
         <w:tc>
           <w:tcPr>
-            <w:cnfStyle w:val="001000000000"/>
+            <w:cnfStyle w:val="001000000000" w:firstRow="0" w:lastRow="0" w:firstColumn="1" w:lastColumn="0" w:oddVBand="0" w:evenVBand="0" w:oddHBand="0" w:evenHBand="0" w:firstRowFirstColumn="0" w:firstRowLastColumn="0" w:lastRowFirstColumn="0" w:lastRowLastColumn="0"/>
             <w:tcW w:w="3175" w:type="dxa"/>
             <w:tcBorders>
               <w:top w:val="single" w:sz="8" w:space="0" w:color="C0504D" w:themeColor="accent2"/>
@@ -3575,7 +4770,7 @@
               </w:numPr>
               <w:spacing w:before="0" w:after="0" w:line="240" w:lineRule="auto"/>
               <w:jc w:val="center"/>
-              <w:cnfStyle w:val="000000100000"/>
+              <w:cnfStyle w:val="000000100000" w:firstRow="0" w:lastRow="0" w:firstColumn="0" w:lastColumn="0" w:oddVBand="0" w:evenVBand="0" w:oddHBand="1" w:evenHBand="0" w:firstRowFirstColumn="0" w:firstRowLastColumn="0" w:lastRowFirstColumn="0" w:lastRowLastColumn="0"/>
               <w:rPr>
                 <w:b w:val="0"/>
                 <w:noProof/>
@@ -3614,7 +4809,7 @@
               </w:numPr>
               <w:spacing w:before="0" w:after="0" w:line="240" w:lineRule="auto"/>
               <w:jc w:val="center"/>
-              <w:cnfStyle w:val="000000100000"/>
+              <w:cnfStyle w:val="000000100000" w:firstRow="0" w:lastRow="0" w:firstColumn="0" w:lastColumn="0" w:oddVBand="0" w:evenVBand="0" w:oddHBand="1" w:evenHBand="0" w:firstRowFirstColumn="0" w:firstRowLastColumn="0" w:lastRowFirstColumn="0" w:lastRowLastColumn="0"/>
               <w:rPr>
                 <w:b w:val="0"/>
                 <w:noProof/>
@@ -3653,7 +4848,7 @@
               </w:numPr>
               <w:spacing w:before="0" w:after="0" w:line="240" w:lineRule="auto"/>
               <w:jc w:val="center"/>
-              <w:cnfStyle w:val="000000100000"/>
+              <w:cnfStyle w:val="000000100000" w:firstRow="0" w:lastRow="0" w:firstColumn="0" w:lastColumn="0" w:oddVBand="0" w:evenVBand="0" w:oddHBand="1" w:evenHBand="0" w:firstRowFirstColumn="0" w:firstRowLastColumn="0" w:lastRowFirstColumn="0" w:lastRowLastColumn="0"/>
               <w:rPr>
                 <w:b w:val="0"/>
                 <w:noProof/>
@@ -3678,7 +4873,7 @@
         </w:trPr>
         <w:tc>
           <w:tcPr>
-            <w:cnfStyle w:val="001000000000"/>
+            <w:cnfStyle w:val="001000000000" w:firstRow="0" w:lastRow="0" w:firstColumn="1" w:lastColumn="0" w:oddVBand="0" w:evenVBand="0" w:oddHBand="0" w:evenHBand="0" w:firstRowFirstColumn="0" w:firstRowLastColumn="0" w:lastRowFirstColumn="0" w:lastRowLastColumn="0"/>
             <w:tcW w:w="3175" w:type="dxa"/>
             <w:tcBorders>
               <w:top w:val="single" w:sz="8" w:space="0" w:color="C0504D" w:themeColor="accent2"/>
@@ -3735,7 +4930,7 @@
               </w:numPr>
               <w:spacing w:before="0" w:after="0" w:line="240" w:lineRule="auto"/>
               <w:jc w:val="center"/>
-              <w:cnfStyle w:val="000000000000"/>
+              <w:cnfStyle w:val="000000000000" w:firstRow="0" w:lastRow="0" w:firstColumn="0" w:lastColumn="0" w:oddVBand="0" w:evenVBand="0" w:oddHBand="0" w:evenHBand="0" w:firstRowFirstColumn="0" w:firstRowLastColumn="0" w:lastRowFirstColumn="0" w:lastRowLastColumn="0"/>
               <w:rPr>
                 <w:b w:val="0"/>
                 <w:noProof/>
@@ -3774,7 +4969,7 @@
               </w:numPr>
               <w:spacing w:before="0" w:after="0" w:line="240" w:lineRule="auto"/>
               <w:jc w:val="center"/>
-              <w:cnfStyle w:val="000000000000"/>
+              <w:cnfStyle w:val="000000000000" w:firstRow="0" w:lastRow="0" w:firstColumn="0" w:lastColumn="0" w:oddVBand="0" w:evenVBand="0" w:oddHBand="0" w:evenHBand="0" w:firstRowFirstColumn="0" w:firstRowLastColumn="0" w:lastRowFirstColumn="0" w:lastRowLastColumn="0"/>
               <w:rPr>
                 <w:b w:val="0"/>
                 <w:noProof/>
@@ -3804,7 +4999,7 @@
               </w:numPr>
               <w:spacing w:before="0" w:after="0" w:line="240" w:lineRule="auto"/>
               <w:jc w:val="center"/>
-              <w:cnfStyle w:val="000000000000"/>
+              <w:cnfStyle w:val="000000000000" w:firstRow="0" w:lastRow="0" w:firstColumn="0" w:lastColumn="0" w:oddVBand="0" w:evenVBand="0" w:oddHBand="0" w:evenHBand="0" w:firstRowFirstColumn="0" w:firstRowLastColumn="0" w:lastRowFirstColumn="0" w:lastRowLastColumn="0"/>
               <w:rPr>
                 <w:b w:val="0"/>
                 <w:noProof/>
@@ -3816,13 +5011,13 @@
       </w:tr>
       <w:tr>
         <w:trPr>
-          <w:cnfStyle w:val="000000100000"/>
+          <w:cnfStyle w:val="000000100000" w:firstRow="0" w:lastRow="0" w:firstColumn="0" w:lastColumn="0" w:oddVBand="0" w:evenVBand="0" w:oddHBand="1" w:evenHBand="0" w:firstRowFirstColumn="0" w:firstRowLastColumn="0" w:lastRowFirstColumn="0" w:lastRowLastColumn="0"/>
           <w:trHeight w:hRule="exact" w:val="452"/>
           <w:jc w:val="center"/>
         </w:trPr>
         <w:tc>
           <w:tcPr>
-            <w:cnfStyle w:val="001000000000"/>
+            <w:cnfStyle w:val="001000000000" w:firstRow="0" w:lastRow="0" w:firstColumn="1" w:lastColumn="0" w:oddVBand="0" w:evenVBand="0" w:oddHBand="0" w:evenHBand="0" w:firstRowFirstColumn="0" w:firstRowLastColumn="0" w:lastRowFirstColumn="0" w:lastRowLastColumn="0"/>
             <w:tcW w:w="3175" w:type="dxa"/>
             <w:tcBorders>
               <w:top w:val="single" w:sz="8" w:space="0" w:color="C0504D" w:themeColor="accent2"/>
@@ -3879,7 +5074,7 @@
               </w:numPr>
               <w:spacing w:before="0" w:after="0" w:line="240" w:lineRule="auto"/>
               <w:jc w:val="center"/>
-              <w:cnfStyle w:val="000000100000"/>
+              <w:cnfStyle w:val="000000100000" w:firstRow="0" w:lastRow="0" w:firstColumn="0" w:lastColumn="0" w:oddVBand="0" w:evenVBand="0" w:oddHBand="1" w:evenHBand="0" w:firstRowFirstColumn="0" w:firstRowLastColumn="0" w:lastRowFirstColumn="0" w:lastRowLastColumn="0"/>
               <w:rPr>
                 <w:b w:val="0"/>
                 <w:noProof/>
@@ -3909,7 +5104,7 @@
               </w:numPr>
               <w:spacing w:before="0" w:after="0" w:line="240" w:lineRule="auto"/>
               <w:jc w:val="center"/>
-              <w:cnfStyle w:val="000000100000"/>
+              <w:cnfStyle w:val="000000100000" w:firstRow="0" w:lastRow="0" w:firstColumn="0" w:lastColumn="0" w:oddVBand="0" w:evenVBand="0" w:oddHBand="1" w:evenHBand="0" w:firstRowFirstColumn="0" w:firstRowLastColumn="0" w:lastRowFirstColumn="0" w:lastRowLastColumn="0"/>
               <w:rPr>
                 <w:b w:val="0"/>
                 <w:noProof/>
@@ -3939,7 +5134,7 @@
               </w:numPr>
               <w:spacing w:before="0" w:after="0" w:line="240" w:lineRule="auto"/>
               <w:jc w:val="center"/>
-              <w:cnfStyle w:val="000000100000"/>
+              <w:cnfStyle w:val="000000100000" w:firstRow="0" w:lastRow="0" w:firstColumn="0" w:lastColumn="0" w:oddVBand="0" w:evenVBand="0" w:oddHBand="1" w:evenHBand="0" w:firstRowFirstColumn="0" w:firstRowLastColumn="0" w:lastRowFirstColumn="0" w:lastRowLastColumn="0"/>
               <w:rPr>
                 <w:b w:val="0"/>
                 <w:noProof/>
@@ -3964,7 +5159,7 @@
         </w:trPr>
         <w:tc>
           <w:tcPr>
-            <w:cnfStyle w:val="001000000000"/>
+            <w:cnfStyle w:val="001000000000" w:firstRow="0" w:lastRow="0" w:firstColumn="1" w:lastColumn="0" w:oddVBand="0" w:evenVBand="0" w:oddHBand="0" w:evenHBand="0" w:firstRowFirstColumn="0" w:firstRowLastColumn="0" w:lastRowFirstColumn="0" w:lastRowLastColumn="0"/>
             <w:tcW w:w="3175" w:type="dxa"/>
             <w:tcBorders>
               <w:top w:val="single" w:sz="8" w:space="0" w:color="C0504D" w:themeColor="accent2"/>
@@ -4021,7 +5216,7 @@
               </w:numPr>
               <w:spacing w:before="0" w:after="0" w:line="240" w:lineRule="auto"/>
               <w:jc w:val="center"/>
-              <w:cnfStyle w:val="000000000000"/>
+              <w:cnfStyle w:val="000000000000" w:firstRow="0" w:lastRow="0" w:firstColumn="0" w:lastColumn="0" w:oddVBand="0" w:evenVBand="0" w:oddHBand="0" w:evenHBand="0" w:firstRowFirstColumn="0" w:firstRowLastColumn="0" w:lastRowFirstColumn="0" w:lastRowLastColumn="0"/>
               <w:rPr>
                 <w:b w:val="0"/>
                 <w:noProof/>
@@ -4058,7 +5253,7 @@
               </w:numPr>
               <w:spacing w:before="0" w:after="0" w:line="240" w:lineRule="auto"/>
               <w:jc w:val="center"/>
-              <w:cnfStyle w:val="000000000000"/>
+              <w:cnfStyle w:val="000000000000" w:firstRow="0" w:lastRow="0" w:firstColumn="0" w:lastColumn="0" w:oddVBand="0" w:evenVBand="0" w:oddHBand="0" w:evenHBand="0" w:firstRowFirstColumn="0" w:firstRowLastColumn="0" w:lastRowFirstColumn="0" w:lastRowLastColumn="0"/>
               <w:rPr>
                 <w:b w:val="0"/>
                 <w:noProof/>
@@ -4095,7 +5290,7 @@
               </w:numPr>
               <w:spacing w:before="0" w:after="0" w:line="240" w:lineRule="auto"/>
               <w:jc w:val="center"/>
-              <w:cnfStyle w:val="000000000000"/>
+              <w:cnfStyle w:val="000000000000" w:firstRow="0" w:lastRow="0" w:firstColumn="0" w:lastColumn="0" w:oddVBand="0" w:evenVBand="0" w:oddHBand="0" w:evenHBand="0" w:firstRowFirstColumn="0" w:firstRowLastColumn="0" w:lastRowFirstColumn="0" w:lastRowLastColumn="0"/>
               <w:rPr>
                 <w:b w:val="0"/>
                 <w:noProof/>
@@ -4115,13 +5310,13 @@
       </w:tr>
       <w:tr>
         <w:trPr>
-          <w:cnfStyle w:val="000000100000"/>
+          <w:cnfStyle w:val="000000100000" w:firstRow="0" w:lastRow="0" w:firstColumn="0" w:lastColumn="0" w:oddVBand="0" w:evenVBand="0" w:oddHBand="1" w:evenHBand="0" w:firstRowFirstColumn="0" w:firstRowLastColumn="0" w:lastRowFirstColumn="0" w:lastRowLastColumn="0"/>
           <w:trHeight w:hRule="exact" w:val="452"/>
           <w:jc w:val="center"/>
         </w:trPr>
         <w:tc>
           <w:tcPr>
-            <w:cnfStyle w:val="001000000000"/>
+            <w:cnfStyle w:val="001000000000" w:firstRow="0" w:lastRow="0" w:firstColumn="1" w:lastColumn="0" w:oddVBand="0" w:evenVBand="0" w:oddHBand="0" w:evenHBand="0" w:firstRowFirstColumn="0" w:firstRowLastColumn="0" w:lastRowFirstColumn="0" w:lastRowLastColumn="0"/>
             <w:tcW w:w="3175" w:type="dxa"/>
             <w:tcBorders>
               <w:top w:val="single" w:sz="8" w:space="0" w:color="C0504D" w:themeColor="accent2"/>
@@ -4178,7 +5373,7 @@
               </w:numPr>
               <w:spacing w:before="0" w:after="0" w:line="240" w:lineRule="auto"/>
               <w:jc w:val="center"/>
-              <w:cnfStyle w:val="000000100000"/>
+              <w:cnfStyle w:val="000000100000" w:firstRow="0" w:lastRow="0" w:firstColumn="0" w:lastColumn="0" w:oddVBand="0" w:evenVBand="0" w:oddHBand="1" w:evenHBand="0" w:firstRowFirstColumn="0" w:firstRowLastColumn="0" w:lastRowFirstColumn="0" w:lastRowLastColumn="0"/>
               <w:rPr>
                 <w:b w:val="0"/>
                 <w:noProof/>
@@ -4207,7 +5402,7 @@
               </w:numPr>
               <w:spacing w:before="0" w:after="0" w:line="240" w:lineRule="auto"/>
               <w:jc w:val="center"/>
-              <w:cnfStyle w:val="000000100000"/>
+              <w:cnfStyle w:val="000000100000" w:firstRow="0" w:lastRow="0" w:firstColumn="0" w:lastColumn="0" w:oddVBand="0" w:evenVBand="0" w:oddHBand="1" w:evenHBand="0" w:firstRowFirstColumn="0" w:firstRowLastColumn="0" w:lastRowFirstColumn="0" w:lastRowLastColumn="0"/>
               <w:rPr>
                 <w:b w:val="0"/>
                 <w:noProof/>
@@ -4245,7 +5440,7 @@
               </w:numPr>
               <w:spacing w:before="0" w:after="0" w:line="240" w:lineRule="auto"/>
               <w:jc w:val="center"/>
-              <w:cnfStyle w:val="000000100000"/>
+              <w:cnfStyle w:val="000000100000" w:firstRow="0" w:lastRow="0" w:firstColumn="0" w:lastColumn="0" w:oddVBand="0" w:evenVBand="0" w:oddHBand="1" w:evenHBand="0" w:firstRowFirstColumn="0" w:firstRowLastColumn="0" w:lastRowFirstColumn="0" w:lastRowLastColumn="0"/>
               <w:rPr>
                 <w:b w:val="0"/>
                 <w:noProof/>
@@ -4312,7 +5507,7 @@
           <w:noProof/>
           <w:color w:val="C0504D" w:themeColor="accent2"/>
         </w:rPr>
-        <w:t>1</w:t>
+        <w:t>2</w:t>
       </w:r>
       <w:r>
         <w:rPr>
@@ -4326,8 +5521,12 @@
         </w:rPr>
         <w:t xml:space="preserve"> - Pod</w:t>
       </w:r>
-      <w:bookmarkStart w:id="4" w:name="_GoBack"/>
-      <w:bookmarkEnd w:id="4"/>
+      <w:r>
+        <w:rPr>
+          <w:color w:val="C0504D" w:themeColor="accent2"/>
+        </w:rPr>
+        <w:t>i</w:t>
+      </w:r>
       <w:r>
         <w:rPr>
           <w:color w:val="C0504D" w:themeColor="accent2"/>
@@ -4488,7 +5687,7 @@
           <w:noProof/>
         </w:rPr>
         <w:drawing>
-          <wp:inline distT="0" distB="0" distL="0" distR="0">
+          <wp:inline distT="0" distB="0" distL="0" distR="0" wp14:anchorId="7912DE88" wp14:editId="63EFF16E">
             <wp:extent cx="4314269" cy="3206338"/>
             <wp:effectExtent l="0" t="0" r="0" b="0"/>
             <wp:docPr id="1" name="Slika 1"/>
@@ -4503,10 +5702,10 @@
                     <pic:cNvPicPr/>
                   </pic:nvPicPr>
                   <pic:blipFill rotWithShape="1">
-                    <a:blip r:embed="rId12" cstate="print">
+                    <a:blip r:embed="rId13" cstate="print">
                       <a:extLst>
                         <a:ext uri="{28A0092B-C50C-407E-A947-70E740481C1C}">
-                          <a14:useLocalDpi xmlns:a14="http://schemas.microsoft.com/office/drawing/2010/main" xmlns:wps="http://schemas.microsoft.com/office/word/2010/wordprocessingShape" xmlns:wpi="http://schemas.microsoft.com/office/word/2010/wordprocessingInk" xmlns:wpg="http://schemas.microsoft.com/office/word/2010/wordprocessingGroup" xmlns:w15="http://schemas.microsoft.com/office/word/2012/wordml" xmlns:w14="http://schemas.microsoft.com/office/word/2010/wordml" xmlns:w="http://schemas.openxmlformats.org/wordprocessingml/2006/main" xmlns:w10="urn:schemas-microsoft-com:office:word" xmlns:wp14="http://schemas.microsoft.com/office/word/2010/wordprocessingDrawing" xmlns:v="urn:schemas-microsoft-com:vml" xmlns:o="urn:schemas-microsoft-com:office:office" xmlns:mc="http://schemas.openxmlformats.org/markup-compatibility/2006" xmlns:wpc="http://schemas.microsoft.com/office/word/2010/wordprocessingCanvas" xmlns="" val="0"/>
+                          <a14:useLocalDpi xmlns:a14="http://schemas.microsoft.com/office/drawing/2010/main" val="0"/>
                         </a:ext>
                       </a:extLst>
                     </a:blip>
@@ -4526,7 +5725,7 @@
                     </a:ln>
                     <a:extLst>
                       <a:ext uri="{53640926-AAD7-44D8-BBD7-CCE9431645EC}">
-                        <a14:shadowObscured xmlns:a14="http://schemas.microsoft.com/office/drawing/2010/main" xmlns:wps="http://schemas.microsoft.com/office/word/2010/wordprocessingShape" xmlns:wpi="http://schemas.microsoft.com/office/word/2010/wordprocessingInk" xmlns:wpg="http://schemas.microsoft.com/office/word/2010/wordprocessingGroup" xmlns:w15="http://schemas.microsoft.com/office/word/2012/wordml" xmlns:w14="http://schemas.microsoft.com/office/word/2010/wordml" xmlns:w="http://schemas.openxmlformats.org/wordprocessingml/2006/main" xmlns:w10="urn:schemas-microsoft-com:office:word" xmlns:wp14="http://schemas.microsoft.com/office/word/2010/wordprocessingDrawing" xmlns:v="urn:schemas-microsoft-com:vml" xmlns:o="urn:schemas-microsoft-com:office:office" xmlns:mc="http://schemas.openxmlformats.org/markup-compatibility/2006" xmlns:wpc="http://schemas.microsoft.com/office/word/2010/wordprocessingCanvas" xmlns=""/>
+                        <a14:shadowObscured xmlns:a14="http://schemas.microsoft.com/office/drawing/2010/main"/>
                       </a:ext>
                     </a:extLst>
                   </pic:spPr>
@@ -4648,7 +5847,7 @@
           <w:noProof/>
         </w:rPr>
         <w:drawing>
-          <wp:inline distT="0" distB="0" distL="0" distR="0">
+          <wp:inline distT="0" distB="0" distL="0" distR="0" wp14:anchorId="070DE3B4" wp14:editId="3AE52298">
             <wp:extent cx="1768481" cy="2113807"/>
             <wp:effectExtent l="0" t="0" r="0" b="0"/>
             <wp:docPr id="2" name="Slika 2"/>
@@ -4663,10 +5862,10 @@
                     <pic:cNvPicPr/>
                   </pic:nvPicPr>
                   <pic:blipFill rotWithShape="1">
-                    <a:blip r:embed="rId13" cstate="print">
+                    <a:blip r:embed="rId14" cstate="print">
                       <a:extLst>
                         <a:ext uri="{28A0092B-C50C-407E-A947-70E740481C1C}">
-                          <a14:useLocalDpi xmlns:a14="http://schemas.microsoft.com/office/drawing/2010/main" xmlns:wps="http://schemas.microsoft.com/office/word/2010/wordprocessingShape" xmlns:wpi="http://schemas.microsoft.com/office/word/2010/wordprocessingInk" xmlns:wpg="http://schemas.microsoft.com/office/word/2010/wordprocessingGroup" xmlns:w15="http://schemas.microsoft.com/office/word/2012/wordml" xmlns:w14="http://schemas.microsoft.com/office/word/2010/wordml" xmlns:w="http://schemas.openxmlformats.org/wordprocessingml/2006/main" xmlns:w10="urn:schemas-microsoft-com:office:word" xmlns:wp14="http://schemas.microsoft.com/office/word/2010/wordprocessingDrawing" xmlns:v="urn:schemas-microsoft-com:vml" xmlns:o="urn:schemas-microsoft-com:office:office" xmlns:mc="http://schemas.openxmlformats.org/markup-compatibility/2006" xmlns:wpc="http://schemas.microsoft.com/office/word/2010/wordprocessingCanvas" xmlns="" val="0"/>
+                          <a14:useLocalDpi xmlns:a14="http://schemas.microsoft.com/office/drawing/2010/main" val="0"/>
                         </a:ext>
                       </a:extLst>
                     </a:blip>
@@ -4686,7 +5885,7 @@
                     </a:ln>
                     <a:extLst>
                       <a:ext uri="{53640926-AAD7-44D8-BBD7-CCE9431645EC}">
-                        <a14:shadowObscured xmlns:a14="http://schemas.microsoft.com/office/drawing/2010/main" xmlns:wps="http://schemas.microsoft.com/office/word/2010/wordprocessingShape" xmlns:wpi="http://schemas.microsoft.com/office/word/2010/wordprocessingInk" xmlns:wpg="http://schemas.microsoft.com/office/word/2010/wordprocessingGroup" xmlns:w15="http://schemas.microsoft.com/office/word/2012/wordml" xmlns:w14="http://schemas.microsoft.com/office/word/2010/wordml" xmlns:w="http://schemas.openxmlformats.org/wordprocessingml/2006/main" xmlns:w10="urn:schemas-microsoft-com:office:word" xmlns:wp14="http://schemas.microsoft.com/office/word/2010/wordprocessingDrawing" xmlns:v="urn:schemas-microsoft-com:vml" xmlns:o="urn:schemas-microsoft-com:office:office" xmlns:mc="http://schemas.openxmlformats.org/markup-compatibility/2006" xmlns:wpc="http://schemas.microsoft.com/office/word/2010/wordprocessingCanvas" xmlns=""/>
+                        <a14:shadowObscured xmlns:a14="http://schemas.microsoft.com/office/drawing/2010/main"/>
                       </a:ext>
                     </a:extLst>
                   </pic:spPr>
@@ -4701,7 +5900,7 @@
           <w:noProof/>
         </w:rPr>
         <w:drawing>
-          <wp:inline distT="0" distB="0" distL="0" distR="0">
+          <wp:inline distT="0" distB="0" distL="0" distR="0" wp14:anchorId="036CEF86" wp14:editId="052D940B">
             <wp:extent cx="1823990" cy="2108661"/>
             <wp:effectExtent l="0" t="0" r="0" b="0"/>
             <wp:docPr id="4" name="Slika 4"/>
@@ -4716,10 +5915,10 @@
                     <pic:cNvPicPr/>
                   </pic:nvPicPr>
                   <pic:blipFill rotWithShape="1">
-                    <a:blip r:embed="rId13" cstate="print">
+                    <a:blip r:embed="rId14" cstate="print">
                       <a:extLst>
                         <a:ext uri="{28A0092B-C50C-407E-A947-70E740481C1C}">
-                          <a14:useLocalDpi xmlns:a14="http://schemas.microsoft.com/office/drawing/2010/main" xmlns:wps="http://schemas.microsoft.com/office/word/2010/wordprocessingShape" xmlns:wpi="http://schemas.microsoft.com/office/word/2010/wordprocessingInk" xmlns:wpg="http://schemas.microsoft.com/office/word/2010/wordprocessingGroup" xmlns:w15="http://schemas.microsoft.com/office/word/2012/wordml" xmlns:w14="http://schemas.microsoft.com/office/word/2010/wordml" xmlns:w="http://schemas.openxmlformats.org/wordprocessingml/2006/main" xmlns:w10="urn:schemas-microsoft-com:office:word" xmlns:wp14="http://schemas.microsoft.com/office/word/2010/wordprocessingDrawing" xmlns:v="urn:schemas-microsoft-com:vml" xmlns:o="urn:schemas-microsoft-com:office:office" xmlns:mc="http://schemas.openxmlformats.org/markup-compatibility/2006" xmlns:wpc="http://schemas.microsoft.com/office/word/2010/wordprocessingCanvas" xmlns="" val="0"/>
+                          <a14:useLocalDpi xmlns:a14="http://schemas.microsoft.com/office/drawing/2010/main" val="0"/>
                         </a:ext>
                       </a:extLst>
                     </a:blip>
@@ -4739,7 +5938,7 @@
                     </a:ln>
                     <a:extLst>
                       <a:ext uri="{53640926-AAD7-44D8-BBD7-CCE9431645EC}">
-                        <a14:shadowObscured xmlns:a14="http://schemas.microsoft.com/office/drawing/2010/main" xmlns:wps="http://schemas.microsoft.com/office/word/2010/wordprocessingShape" xmlns:wpi="http://schemas.microsoft.com/office/word/2010/wordprocessingInk" xmlns:wpg="http://schemas.microsoft.com/office/word/2010/wordprocessingGroup" xmlns:w15="http://schemas.microsoft.com/office/word/2012/wordml" xmlns:w14="http://schemas.microsoft.com/office/word/2010/wordml" xmlns:w="http://schemas.openxmlformats.org/wordprocessingml/2006/main" xmlns:w10="urn:schemas-microsoft-com:office:word" xmlns:wp14="http://schemas.microsoft.com/office/word/2010/wordprocessingDrawing" xmlns:v="urn:schemas-microsoft-com:vml" xmlns:o="urn:schemas-microsoft-com:office:office" xmlns:mc="http://schemas.openxmlformats.org/markup-compatibility/2006" xmlns:wpc="http://schemas.microsoft.com/office/word/2010/wordprocessingCanvas" xmlns=""/>
+                        <a14:shadowObscured xmlns:a14="http://schemas.microsoft.com/office/drawing/2010/main"/>
                       </a:ext>
                     </a:extLst>
                   </pic:spPr>
@@ -4754,7 +5953,7 @@
           <w:noProof/>
         </w:rPr>
         <w:drawing>
-          <wp:inline distT="0" distB="0" distL="0" distR="0">
+          <wp:inline distT="0" distB="0" distL="0" distR="0" wp14:anchorId="40950B7D" wp14:editId="30E69BAB">
             <wp:extent cx="1881729" cy="2110957"/>
             <wp:effectExtent l="0" t="0" r="0" b="0"/>
             <wp:docPr id="3" name="Slika 3"/>
@@ -4769,10 +5968,10 @@
                     <pic:cNvPicPr/>
                   </pic:nvPicPr>
                   <pic:blipFill rotWithShape="1">
-                    <a:blip r:embed="rId13" cstate="print">
+                    <a:blip r:embed="rId14" cstate="print">
                       <a:extLst>
                         <a:ext uri="{28A0092B-C50C-407E-A947-70E740481C1C}">
-                          <a14:useLocalDpi xmlns:a14="http://schemas.microsoft.com/office/drawing/2010/main" xmlns:wps="http://schemas.microsoft.com/office/word/2010/wordprocessingShape" xmlns:wpi="http://schemas.microsoft.com/office/word/2010/wordprocessingInk" xmlns:wpg="http://schemas.microsoft.com/office/word/2010/wordprocessingGroup" xmlns:w15="http://schemas.microsoft.com/office/word/2012/wordml" xmlns:w14="http://schemas.microsoft.com/office/word/2010/wordml" xmlns:w="http://schemas.openxmlformats.org/wordprocessingml/2006/main" xmlns:w10="urn:schemas-microsoft-com:office:word" xmlns:wp14="http://schemas.microsoft.com/office/word/2010/wordprocessingDrawing" xmlns:v="urn:schemas-microsoft-com:vml" xmlns:o="urn:schemas-microsoft-com:office:office" xmlns:mc="http://schemas.openxmlformats.org/markup-compatibility/2006" xmlns:wpc="http://schemas.microsoft.com/office/word/2010/wordprocessingCanvas" xmlns="" val="0"/>
+                          <a14:useLocalDpi xmlns:a14="http://schemas.microsoft.com/office/drawing/2010/main" val="0"/>
                         </a:ext>
                       </a:extLst>
                     </a:blip>
@@ -4792,7 +5991,7 @@
                     </a:ln>
                     <a:extLst>
                       <a:ext uri="{53640926-AAD7-44D8-BBD7-CCE9431645EC}">
-                        <a14:shadowObscured xmlns:a14="http://schemas.microsoft.com/office/drawing/2010/main" xmlns:wps="http://schemas.microsoft.com/office/word/2010/wordprocessingShape" xmlns:wpi="http://schemas.microsoft.com/office/word/2010/wordprocessingInk" xmlns:wpg="http://schemas.microsoft.com/office/word/2010/wordprocessingGroup" xmlns:w15="http://schemas.microsoft.com/office/word/2012/wordml" xmlns:w14="http://schemas.microsoft.com/office/word/2010/wordml" xmlns:w="http://schemas.openxmlformats.org/wordprocessingml/2006/main" xmlns:w10="urn:schemas-microsoft-com:office:word" xmlns:wp14="http://schemas.microsoft.com/office/word/2010/wordprocessingDrawing" xmlns:v="urn:schemas-microsoft-com:vml" xmlns:o="urn:schemas-microsoft-com:office:office" xmlns:mc="http://schemas.openxmlformats.org/markup-compatibility/2006" xmlns:wpc="http://schemas.microsoft.com/office/word/2010/wordprocessingCanvas" xmlns=""/>
+                        <a14:shadowObscured xmlns:a14="http://schemas.microsoft.com/office/drawing/2010/main"/>
                       </a:ext>
                     </a:extLst>
                   </pic:spPr>
@@ -4835,7 +6034,13 @@
     </w:p>
     <w:p>
       <w:r>
-        <w:t xml:space="preserve">U tablici 2 su prikazani troškovi aplikacije. Iz te tablice se vidi da su najveći trošak dizajn i razvoj funkcionalnosti </w:t>
+        <w:t xml:space="preserve">U tablici 2 su prikazani </w:t>
+      </w:r>
+      <w:r>
+        <w:t xml:space="preserve">predviđeni </w:t>
+      </w:r>
+      <w:r>
+        <w:t xml:space="preserve">troškovi aplikacije. Iz te tablice se vidi da su najveći trošak dizajn i razvoj funkcionalnosti </w:t>
       </w:r>
       <w:r>
         <w:t>aplikacije</w:t>
@@ -4863,7 +6068,7 @@
         <w:tblW w:w="9301" w:type="dxa"/>
         <w:jc w:val="center"/>
         <w:tblLayout w:type="fixed"/>
-        <w:tblLook w:val="04A0"/>
+        <w:tblLook w:val="04A0" w:firstRow="1" w:lastRow="0" w:firstColumn="1" w:lastColumn="0" w:noHBand="0" w:noVBand="1"/>
       </w:tblPr>
       <w:tblGrid>
         <w:gridCol w:w="1670"/>
@@ -4872,13 +6077,13 @@
       </w:tblGrid>
       <w:tr>
         <w:trPr>
-          <w:cnfStyle w:val="100000000000"/>
+          <w:cnfStyle w:val="100000000000" w:firstRow="1" w:lastRow="0" w:firstColumn="0" w:lastColumn="0" w:oddVBand="0" w:evenVBand="0" w:oddHBand="0" w:evenHBand="0" w:firstRowFirstColumn="0" w:firstRowLastColumn="0" w:lastRowFirstColumn="0" w:lastRowLastColumn="0"/>
           <w:trHeight w:hRule="exact" w:val="441"/>
           <w:jc w:val="center"/>
         </w:trPr>
         <w:tc>
           <w:tcPr>
-            <w:cnfStyle w:val="001000000100"/>
+            <w:cnfStyle w:val="001000000100" w:firstRow="0" w:lastRow="0" w:firstColumn="1" w:lastColumn="0" w:oddVBand="0" w:evenVBand="0" w:oddHBand="0" w:evenHBand="0" w:firstRowFirstColumn="1" w:firstRowLastColumn="0" w:lastRowFirstColumn="0" w:lastRowLastColumn="0"/>
             <w:tcW w:w="1670" w:type="dxa"/>
             <w:tcBorders>
               <w:top w:val="single" w:sz="18" w:space="0" w:color="C0504D" w:themeColor="accent2"/>
@@ -4931,7 +6136,7 @@
               </w:numPr>
               <w:spacing w:before="0" w:after="0" w:line="240" w:lineRule="auto"/>
               <w:jc w:val="center"/>
-              <w:cnfStyle w:val="100000000000"/>
+              <w:cnfStyle w:val="100000000000" w:firstRow="1" w:lastRow="0" w:firstColumn="0" w:lastColumn="0" w:oddVBand="0" w:evenVBand="0" w:oddHBand="0" w:evenHBand="0" w:firstRowFirstColumn="0" w:firstRowLastColumn="0" w:lastRowFirstColumn="0" w:lastRowLastColumn="0"/>
               <w:rPr>
                 <w:noProof/>
                 <w:sz w:val="24"/>
@@ -4966,7 +6171,7 @@
               </w:numPr>
               <w:spacing w:before="0" w:after="0" w:line="240" w:lineRule="auto"/>
               <w:jc w:val="center"/>
-              <w:cnfStyle w:val="100000000000"/>
+              <w:cnfStyle w:val="100000000000" w:firstRow="1" w:lastRow="0" w:firstColumn="0" w:lastColumn="0" w:oddVBand="0" w:evenVBand="0" w:oddHBand="0" w:evenHBand="0" w:firstRowFirstColumn="0" w:firstRowLastColumn="0" w:lastRowFirstColumn="0" w:lastRowLastColumn="0"/>
               <w:rPr>
                 <w:noProof/>
                 <w:sz w:val="24"/>
@@ -4984,13 +6189,13 @@
       </w:tr>
       <w:tr>
         <w:trPr>
-          <w:cnfStyle w:val="000000100000"/>
+          <w:cnfStyle w:val="000000100000" w:firstRow="0" w:lastRow="0" w:firstColumn="0" w:lastColumn="0" w:oddVBand="0" w:evenVBand="0" w:oddHBand="1" w:evenHBand="0" w:firstRowFirstColumn="0" w:firstRowLastColumn="0" w:lastRowFirstColumn="0" w:lastRowLastColumn="0"/>
           <w:trHeight w:hRule="exact" w:val="441"/>
           <w:jc w:val="center"/>
         </w:trPr>
         <w:tc>
           <w:tcPr>
-            <w:cnfStyle w:val="001000000000"/>
+            <w:cnfStyle w:val="001000000000" w:firstRow="0" w:lastRow="0" w:firstColumn="1" w:lastColumn="0" w:oddVBand="0" w:evenVBand="0" w:oddHBand="0" w:evenHBand="0" w:firstRowFirstColumn="0" w:firstRowLastColumn="0" w:lastRowFirstColumn="0" w:lastRowLastColumn="0"/>
             <w:tcW w:w="1670" w:type="dxa"/>
             <w:tcBorders>
               <w:top w:val="single" w:sz="18" w:space="0" w:color="C0504D" w:themeColor="accent2"/>
@@ -5044,7 +6249,7 @@
               </w:numPr>
               <w:spacing w:before="0" w:after="0" w:line="240" w:lineRule="auto"/>
               <w:jc w:val="center"/>
-              <w:cnfStyle w:val="000000100000"/>
+              <w:cnfStyle w:val="000000100000" w:firstRow="0" w:lastRow="0" w:firstColumn="0" w:lastColumn="0" w:oddVBand="0" w:evenVBand="0" w:oddHBand="1" w:evenHBand="0" w:firstRowFirstColumn="0" w:firstRowLastColumn="0" w:lastRowFirstColumn="0" w:lastRowLastColumn="0"/>
               <w:rPr>
                 <w:b w:val="0"/>
                 <w:noProof/>
@@ -5083,7 +6288,7 @@
               </w:numPr>
               <w:spacing w:before="0" w:after="0" w:line="240" w:lineRule="auto"/>
               <w:jc w:val="center"/>
-              <w:cnfStyle w:val="000000100000"/>
+              <w:cnfStyle w:val="000000100000" w:firstRow="0" w:lastRow="0" w:firstColumn="0" w:lastColumn="0" w:oddVBand="0" w:evenVBand="0" w:oddHBand="1" w:evenHBand="0" w:firstRowFirstColumn="0" w:firstRowLastColumn="0" w:lastRowFirstColumn="0" w:lastRowLastColumn="0"/>
               <w:rPr>
                 <w:b w:val="0"/>
                 <w:noProof/>
@@ -5110,7 +6315,7 @@
         </w:trPr>
         <w:tc>
           <w:tcPr>
-            <w:cnfStyle w:val="001000000000"/>
+            <w:cnfStyle w:val="001000000000" w:firstRow="0" w:lastRow="0" w:firstColumn="1" w:lastColumn="0" w:oddVBand="0" w:evenVBand="0" w:oddHBand="0" w:evenHBand="0" w:firstRowFirstColumn="0" w:firstRowLastColumn="0" w:lastRowFirstColumn="0" w:lastRowLastColumn="0"/>
             <w:tcW w:w="1670" w:type="dxa"/>
             <w:tcBorders>
               <w:top w:val="single" w:sz="8" w:space="0" w:color="C0504D" w:themeColor="accent2"/>
@@ -5164,7 +6369,7 @@
               </w:numPr>
               <w:spacing w:before="0" w:after="0" w:line="240" w:lineRule="auto"/>
               <w:jc w:val="center"/>
-              <w:cnfStyle w:val="000000000000"/>
+              <w:cnfStyle w:val="000000000000" w:firstRow="0" w:lastRow="0" w:firstColumn="0" w:lastColumn="0" w:oddVBand="0" w:evenVBand="0" w:oddHBand="0" w:evenHBand="0" w:firstRowFirstColumn="0" w:firstRowLastColumn="0" w:lastRowFirstColumn="0" w:lastRowLastColumn="0"/>
               <w:rPr>
                 <w:b w:val="0"/>
                 <w:noProof/>
@@ -5203,7 +6408,7 @@
               </w:numPr>
               <w:spacing w:before="0" w:after="0" w:line="240" w:lineRule="auto"/>
               <w:jc w:val="center"/>
-              <w:cnfStyle w:val="000000000000"/>
+              <w:cnfStyle w:val="000000000000" w:firstRow="0" w:lastRow="0" w:firstColumn="0" w:lastColumn="0" w:oddVBand="0" w:evenVBand="0" w:oddHBand="0" w:evenHBand="0" w:firstRowFirstColumn="0" w:firstRowLastColumn="0" w:lastRowFirstColumn="0" w:lastRowLastColumn="0"/>
               <w:rPr>
                 <w:b w:val="0"/>
                 <w:noProof/>
@@ -5225,13 +6430,13 @@
       </w:tr>
       <w:tr>
         <w:trPr>
-          <w:cnfStyle w:val="000000100000"/>
+          <w:cnfStyle w:val="000000100000" w:firstRow="0" w:lastRow="0" w:firstColumn="0" w:lastColumn="0" w:oddVBand="0" w:evenVBand="0" w:oddHBand="1" w:evenHBand="0" w:firstRowFirstColumn="0" w:firstRowLastColumn="0" w:lastRowFirstColumn="0" w:lastRowLastColumn="0"/>
           <w:trHeight w:hRule="exact" w:val="441"/>
           <w:jc w:val="center"/>
         </w:trPr>
         <w:tc>
           <w:tcPr>
-            <w:cnfStyle w:val="001000000000"/>
+            <w:cnfStyle w:val="001000000000" w:firstRow="0" w:lastRow="0" w:firstColumn="1" w:lastColumn="0" w:oddVBand="0" w:evenVBand="0" w:oddHBand="0" w:evenHBand="0" w:firstRowFirstColumn="0" w:firstRowLastColumn="0" w:lastRowFirstColumn="0" w:lastRowLastColumn="0"/>
             <w:tcW w:w="1670" w:type="dxa"/>
             <w:tcBorders>
               <w:top w:val="single" w:sz="8" w:space="0" w:color="C0504D" w:themeColor="accent2"/>
@@ -5285,7 +6490,7 @@
               </w:numPr>
               <w:spacing w:before="0" w:after="0" w:line="240" w:lineRule="auto"/>
               <w:jc w:val="center"/>
-              <w:cnfStyle w:val="000000100000"/>
+              <w:cnfStyle w:val="000000100000" w:firstRow="0" w:lastRow="0" w:firstColumn="0" w:lastColumn="0" w:oddVBand="0" w:evenVBand="0" w:oddHBand="1" w:evenHBand="0" w:firstRowFirstColumn="0" w:firstRowLastColumn="0" w:lastRowFirstColumn="0" w:lastRowLastColumn="0"/>
               <w:rPr>
                 <w:b w:val="0"/>
                 <w:noProof/>
@@ -5333,7 +6538,7 @@
               </w:numPr>
               <w:spacing w:before="0" w:after="0" w:line="240" w:lineRule="auto"/>
               <w:jc w:val="center"/>
-              <w:cnfStyle w:val="000000100000"/>
+              <w:cnfStyle w:val="000000100000" w:firstRow="0" w:lastRow="0" w:firstColumn="0" w:lastColumn="0" w:oddVBand="0" w:evenVBand="0" w:oddHBand="1" w:evenHBand="0" w:firstRowFirstColumn="0" w:firstRowLastColumn="0" w:lastRowFirstColumn="0" w:lastRowLastColumn="0"/>
               <w:rPr>
                 <w:b w:val="0"/>
                 <w:noProof/>
@@ -5369,7 +6574,7 @@
         </w:trPr>
         <w:tc>
           <w:tcPr>
-            <w:cnfStyle w:val="001000000000"/>
+            <w:cnfStyle w:val="001000000000" w:firstRow="0" w:lastRow="0" w:firstColumn="1" w:lastColumn="0" w:oddVBand="0" w:evenVBand="0" w:oddHBand="0" w:evenHBand="0" w:firstRowFirstColumn="0" w:firstRowLastColumn="0" w:lastRowFirstColumn="0" w:lastRowLastColumn="0"/>
             <w:tcW w:w="1670" w:type="dxa"/>
             <w:tcBorders>
               <w:top w:val="single" w:sz="8" w:space="0" w:color="C0504D" w:themeColor="accent2"/>
@@ -5423,7 +6628,7 @@
               </w:numPr>
               <w:spacing w:before="0" w:after="0" w:line="240" w:lineRule="auto"/>
               <w:jc w:val="center"/>
-              <w:cnfStyle w:val="000000000000"/>
+              <w:cnfStyle w:val="000000000000" w:firstRow="0" w:lastRow="0" w:firstColumn="0" w:lastColumn="0" w:oddVBand="0" w:evenVBand="0" w:oddHBand="0" w:evenHBand="0" w:firstRowFirstColumn="0" w:firstRowLastColumn="0" w:lastRowFirstColumn="0" w:lastRowLastColumn="0"/>
               <w:rPr>
                 <w:b w:val="0"/>
                 <w:noProof/>
@@ -5462,7 +6667,7 @@
               </w:numPr>
               <w:spacing w:before="0" w:after="0" w:line="240" w:lineRule="auto"/>
               <w:jc w:val="center"/>
-              <w:cnfStyle w:val="000000000000"/>
+              <w:cnfStyle w:val="000000000000" w:firstRow="0" w:lastRow="0" w:firstColumn="0" w:lastColumn="0" w:oddVBand="0" w:evenVBand="0" w:oddHBand="0" w:evenHBand="0" w:firstRowFirstColumn="0" w:firstRowLastColumn="0" w:lastRowFirstColumn="0" w:lastRowLastColumn="0"/>
               <w:rPr>
                 <w:b w:val="0"/>
                 <w:noProof/>
@@ -5484,13 +6689,13 @@
       </w:tr>
       <w:tr>
         <w:trPr>
-          <w:cnfStyle w:val="000000100000"/>
+          <w:cnfStyle w:val="000000100000" w:firstRow="0" w:lastRow="0" w:firstColumn="0" w:lastColumn="0" w:oddVBand="0" w:evenVBand="0" w:oddHBand="1" w:evenHBand="0" w:firstRowFirstColumn="0" w:firstRowLastColumn="0" w:lastRowFirstColumn="0" w:lastRowLastColumn="0"/>
           <w:trHeight w:hRule="exact" w:val="441"/>
           <w:jc w:val="center"/>
         </w:trPr>
         <w:tc>
           <w:tcPr>
-            <w:cnfStyle w:val="001000000000"/>
+            <w:cnfStyle w:val="001000000000" w:firstRow="0" w:lastRow="0" w:firstColumn="1" w:lastColumn="0" w:oddVBand="0" w:evenVBand="0" w:oddHBand="0" w:evenHBand="0" w:firstRowFirstColumn="0" w:firstRowLastColumn="0" w:lastRowFirstColumn="0" w:lastRowLastColumn="0"/>
             <w:tcW w:w="1670" w:type="dxa"/>
             <w:tcBorders>
               <w:top w:val="single" w:sz="8" w:space="0" w:color="C0504D" w:themeColor="accent2"/>
@@ -5544,7 +6749,7 @@
               </w:numPr>
               <w:spacing w:before="0" w:after="0" w:line="240" w:lineRule="auto"/>
               <w:jc w:val="center"/>
-              <w:cnfStyle w:val="000000100000"/>
+              <w:cnfStyle w:val="000000100000" w:firstRow="0" w:lastRow="0" w:firstColumn="0" w:lastColumn="0" w:oddVBand="0" w:evenVBand="0" w:oddHBand="1" w:evenHBand="0" w:firstRowFirstColumn="0" w:firstRowLastColumn="0" w:lastRowFirstColumn="0" w:lastRowLastColumn="0"/>
               <w:rPr>
                 <w:b w:val="0"/>
                 <w:noProof/>
@@ -5583,7 +6788,7 @@
               </w:numPr>
               <w:spacing w:before="0" w:after="0" w:line="240" w:lineRule="auto"/>
               <w:jc w:val="center"/>
-              <w:cnfStyle w:val="000000100000"/>
+              <w:cnfStyle w:val="000000100000" w:firstRow="0" w:lastRow="0" w:firstColumn="0" w:lastColumn="0" w:oddVBand="0" w:evenVBand="0" w:oddHBand="1" w:evenHBand="0" w:firstRowFirstColumn="0" w:firstRowLastColumn="0" w:lastRowFirstColumn="0" w:lastRowLastColumn="0"/>
               <w:rPr>
                 <w:b w:val="0"/>
                 <w:noProof/>
@@ -5628,7 +6833,7 @@
         </w:trPr>
         <w:tc>
           <w:tcPr>
-            <w:cnfStyle w:val="001000000000"/>
+            <w:cnfStyle w:val="001000000000" w:firstRow="0" w:lastRow="0" w:firstColumn="1" w:lastColumn="0" w:oddVBand="0" w:evenVBand="0" w:oddHBand="0" w:evenHBand="0" w:firstRowFirstColumn="0" w:firstRowLastColumn="0" w:lastRowFirstColumn="0" w:lastRowLastColumn="0"/>
             <w:tcW w:w="1670" w:type="dxa"/>
             <w:tcBorders>
               <w:top w:val="single" w:sz="8" w:space="0" w:color="C0504D" w:themeColor="accent2"/>
@@ -5682,7 +6887,7 @@
               </w:numPr>
               <w:spacing w:before="0" w:after="0" w:line="240" w:lineRule="auto"/>
               <w:jc w:val="center"/>
-              <w:cnfStyle w:val="000000000000"/>
+              <w:cnfStyle w:val="000000000000" w:firstRow="0" w:lastRow="0" w:firstColumn="0" w:lastColumn="0" w:oddVBand="0" w:evenVBand="0" w:oddHBand="0" w:evenHBand="0" w:firstRowFirstColumn="0" w:firstRowLastColumn="0" w:lastRowFirstColumn="0" w:lastRowLastColumn="0"/>
               <w:rPr>
                 <w:b w:val="0"/>
                 <w:noProof/>
@@ -5719,7 +6924,7 @@
               </w:numPr>
               <w:spacing w:before="0" w:after="0" w:line="240" w:lineRule="auto"/>
               <w:jc w:val="center"/>
-              <w:cnfStyle w:val="000000000000"/>
+              <w:cnfStyle w:val="000000000000" w:firstRow="0" w:lastRow="0" w:firstColumn="0" w:lastColumn="0" w:oddVBand="0" w:evenVBand="0" w:oddHBand="0" w:evenHBand="0" w:firstRowFirstColumn="0" w:firstRowLastColumn="0" w:lastRowFirstColumn="0" w:lastRowLastColumn="0"/>
               <w:rPr>
                 <w:b w:val="0"/>
                 <w:noProof/>
@@ -5739,13 +6944,13 @@
       </w:tr>
       <w:tr>
         <w:trPr>
-          <w:cnfStyle w:val="000000100000"/>
+          <w:cnfStyle w:val="000000100000" w:firstRow="0" w:lastRow="0" w:firstColumn="0" w:lastColumn="0" w:oddVBand="0" w:evenVBand="0" w:oddHBand="1" w:evenHBand="0" w:firstRowFirstColumn="0" w:firstRowLastColumn="0" w:lastRowFirstColumn="0" w:lastRowLastColumn="0"/>
           <w:trHeight w:hRule="exact" w:val="441"/>
           <w:jc w:val="center"/>
         </w:trPr>
         <w:tc>
           <w:tcPr>
-            <w:cnfStyle w:val="001000000000"/>
+            <w:cnfStyle w:val="001000000000" w:firstRow="0" w:lastRow="0" w:firstColumn="1" w:lastColumn="0" w:oddVBand="0" w:evenVBand="0" w:oddHBand="0" w:evenHBand="0" w:firstRowFirstColumn="0" w:firstRowLastColumn="0" w:lastRowFirstColumn="0" w:lastRowLastColumn="0"/>
             <w:tcW w:w="1670" w:type="dxa"/>
             <w:tcBorders>
               <w:top w:val="single" w:sz="8" w:space="0" w:color="C0504D" w:themeColor="accent2"/>
@@ -5799,7 +7004,7 @@
               </w:numPr>
               <w:spacing w:before="0" w:after="0" w:line="240" w:lineRule="auto"/>
               <w:jc w:val="center"/>
-              <w:cnfStyle w:val="000000100000"/>
+              <w:cnfStyle w:val="000000100000" w:firstRow="0" w:lastRow="0" w:firstColumn="0" w:lastColumn="0" w:oddVBand="0" w:evenVBand="0" w:oddHBand="1" w:evenHBand="0" w:firstRowFirstColumn="0" w:firstRowLastColumn="0" w:lastRowFirstColumn="0" w:lastRowLastColumn="0"/>
               <w:rPr>
                 <w:b w:val="0"/>
                 <w:noProof/>
@@ -5836,7 +7041,7 @@
               </w:numPr>
               <w:spacing w:before="0" w:after="0" w:line="240" w:lineRule="auto"/>
               <w:jc w:val="center"/>
-              <w:cnfStyle w:val="000000100000"/>
+              <w:cnfStyle w:val="000000100000" w:firstRow="0" w:lastRow="0" w:firstColumn="0" w:lastColumn="0" w:oddVBand="0" w:evenVBand="0" w:oddHBand="1" w:evenHBand="0" w:firstRowFirstColumn="0" w:firstRowLastColumn="0" w:lastRowFirstColumn="0" w:lastRowLastColumn="0"/>
               <w:rPr>
                 <w:b w:val="0"/>
                 <w:noProof/>
@@ -5861,7 +7066,7 @@
         </w:trPr>
         <w:tc>
           <w:tcPr>
-            <w:cnfStyle w:val="001000000000"/>
+            <w:cnfStyle w:val="001000000000" w:firstRow="0" w:lastRow="0" w:firstColumn="1" w:lastColumn="0" w:oddVBand="0" w:evenVBand="0" w:oddHBand="0" w:evenHBand="0" w:firstRowFirstColumn="0" w:firstRowLastColumn="0" w:lastRowFirstColumn="0" w:lastRowLastColumn="0"/>
             <w:tcW w:w="1670" w:type="dxa"/>
             <w:tcBorders>
               <w:top w:val="single" w:sz="8" w:space="0" w:color="C0504D" w:themeColor="accent2"/>
@@ -5915,7 +7120,7 @@
               </w:numPr>
               <w:spacing w:before="0" w:after="0" w:line="240" w:lineRule="auto"/>
               <w:jc w:val="center"/>
-              <w:cnfStyle w:val="000000000000"/>
+              <w:cnfStyle w:val="000000000000" w:firstRow="0" w:lastRow="0" w:firstColumn="0" w:lastColumn="0" w:oddVBand="0" w:evenVBand="0" w:oddHBand="0" w:evenHBand="0" w:firstRowFirstColumn="0" w:firstRowLastColumn="0" w:lastRowFirstColumn="0" w:lastRowLastColumn="0"/>
               <w:rPr>
                 <w:b w:val="0"/>
                 <w:noProof/>
@@ -5952,7 +7157,7 @@
               </w:numPr>
               <w:spacing w:before="0" w:after="0" w:line="240" w:lineRule="auto"/>
               <w:jc w:val="center"/>
-              <w:cnfStyle w:val="000000000000"/>
+              <w:cnfStyle w:val="000000000000" w:firstRow="0" w:lastRow="0" w:firstColumn="0" w:lastColumn="0" w:oddVBand="0" w:evenVBand="0" w:oddHBand="0" w:evenHBand="0" w:firstRowFirstColumn="0" w:firstRowLastColumn="0" w:lastRowFirstColumn="0" w:lastRowLastColumn="0"/>
               <w:rPr>
                 <w:b w:val="0"/>
                 <w:noProof/>
@@ -5972,13 +7177,13 @@
       </w:tr>
       <w:tr>
         <w:trPr>
-          <w:cnfStyle w:val="000000100000"/>
+          <w:cnfStyle w:val="000000100000" w:firstRow="0" w:lastRow="0" w:firstColumn="0" w:lastColumn="0" w:oddVBand="0" w:evenVBand="0" w:oddHBand="1" w:evenHBand="0" w:firstRowFirstColumn="0" w:firstRowLastColumn="0" w:lastRowFirstColumn="0" w:lastRowLastColumn="0"/>
           <w:trHeight w:hRule="exact" w:val="441"/>
           <w:jc w:val="center"/>
         </w:trPr>
         <w:tc>
           <w:tcPr>
-            <w:cnfStyle w:val="001000000000"/>
+            <w:cnfStyle w:val="001000000000" w:firstRow="0" w:lastRow="0" w:firstColumn="1" w:lastColumn="0" w:oddVBand="0" w:evenVBand="0" w:oddHBand="0" w:evenHBand="0" w:firstRowFirstColumn="0" w:firstRowLastColumn="0" w:lastRowFirstColumn="0" w:lastRowLastColumn="0"/>
             <w:tcW w:w="7349" w:type="dxa"/>
             <w:gridSpan w:val="2"/>
             <w:tcBorders>
@@ -6034,7 +7239,7 @@
               </w:numPr>
               <w:spacing w:before="0" w:after="0" w:line="240" w:lineRule="auto"/>
               <w:jc w:val="center"/>
-              <w:cnfStyle w:val="000000100000"/>
+              <w:cnfStyle w:val="000000100000" w:firstRow="0" w:lastRow="0" w:firstColumn="0" w:lastColumn="0" w:oddVBand="0" w:evenVBand="0" w:oddHBand="1" w:evenHBand="0" w:firstRowFirstColumn="0" w:firstRowLastColumn="0" w:lastRowFirstColumn="0" w:lastRowLastColumn="0"/>
               <w:rPr>
                 <w:b w:val="0"/>
                 <w:noProof/>
@@ -6117,7 +7322,7 @@
           <w:noProof/>
           <w:color w:val="C0504D" w:themeColor="accent2"/>
         </w:rPr>
-        <w:t>2</w:t>
+        <w:t>3</w:t>
       </w:r>
       <w:r>
         <w:rPr>
@@ -6196,7 +7401,7 @@
           <w:noProof/>
         </w:rPr>
         <w:drawing>
-          <wp:inline distT="0" distB="0" distL="0" distR="0">
+          <wp:inline distT="0" distB="0" distL="0" distR="0" wp14:anchorId="6CD94F6D" wp14:editId="67C902F4">
             <wp:extent cx="5781675" cy="7524750"/>
             <wp:effectExtent l="19050" t="0" r="0" b="0"/>
             <wp:docPr id="5" name="Slika 5"/>
@@ -6211,7 +7416,7 @@
                     <pic:cNvPicPr/>
                   </pic:nvPicPr>
                   <pic:blipFill>
-                    <a:blip r:embed="rId14"/>
+                    <a:blip r:embed="rId15"/>
                     <a:srcRect l="2880"/>
                     <a:stretch>
                       <a:fillRect/>
@@ -6230,7 +7435,7 @@
                     </a:ln>
                     <a:extLst>
                       <a:ext uri="{53640926-AAD7-44D8-BBD7-CCE9431645EC}">
-                        <a14:shadowObscured xmlns:a14="http://schemas.microsoft.com/office/drawing/2010/main" xmlns:wps="http://schemas.microsoft.com/office/word/2010/wordprocessingShape" xmlns:wpi="http://schemas.microsoft.com/office/word/2010/wordprocessingInk" xmlns:wpg="http://schemas.microsoft.com/office/word/2010/wordprocessingGroup" xmlns:w15="http://schemas.microsoft.com/office/word/2012/wordml" xmlns:w14="http://schemas.microsoft.com/office/word/2010/wordml" xmlns:w="http://schemas.openxmlformats.org/wordprocessingml/2006/main" xmlns:w10="urn:schemas-microsoft-com:office:word" xmlns:wp14="http://schemas.microsoft.com/office/word/2010/wordprocessingDrawing" xmlns:v="urn:schemas-microsoft-com:vml" xmlns:o="urn:schemas-microsoft-com:office:office" xmlns:mc="http://schemas.openxmlformats.org/markup-compatibility/2006" xmlns:wpc="http://schemas.microsoft.com/office/word/2010/wordprocessingCanvas" xmlns=""/>
+                        <a14:shadowObscured xmlns:a14="http://schemas.microsoft.com/office/drawing/2010/main"/>
                       </a:ext>
                     </a:extLst>
                   </pic:spPr>
@@ -7080,7 +8285,7 @@
           <w:noProof/>
         </w:rPr>
         <w:drawing>
-          <wp:inline distT="0" distB="0" distL="0" distR="0">
+          <wp:inline distT="0" distB="0" distL="0" distR="0" wp14:anchorId="25833C4F" wp14:editId="36AD6B3B">
             <wp:extent cx="5503653" cy="4712198"/>
             <wp:effectExtent l="0" t="0" r="0" b="0"/>
             <wp:docPr id="10" name="Slika 10"/>
@@ -7095,7 +8300,7 @@
                     <pic:cNvPicPr/>
                   </pic:nvPicPr>
                   <pic:blipFill>
-                    <a:blip r:embed="rId15"/>
+                    <a:blip r:embed="rId16"/>
                     <a:srcRect l="6589" t="6138" r="5814" b="35928"/>
                     <a:stretch>
                       <a:fillRect/>
@@ -7114,7 +8319,7 @@
                     </a:ln>
                     <a:extLst>
                       <a:ext uri="{53640926-AAD7-44D8-BBD7-CCE9431645EC}">
-                        <a14:shadowObscured xmlns:a14="http://schemas.microsoft.com/office/drawing/2010/main" xmlns:wps="http://schemas.microsoft.com/office/word/2010/wordprocessingShape" xmlns:wpi="http://schemas.microsoft.com/office/word/2010/wordprocessingInk" xmlns:wpg="http://schemas.microsoft.com/office/word/2010/wordprocessingGroup" xmlns:w15="http://schemas.microsoft.com/office/word/2012/wordml" xmlns:w14="http://schemas.microsoft.com/office/word/2010/wordml" xmlns:w="http://schemas.openxmlformats.org/wordprocessingml/2006/main" xmlns:w10="urn:schemas-microsoft-com:office:word" xmlns:wp14="http://schemas.microsoft.com/office/word/2010/wordprocessingDrawing" xmlns:v="urn:schemas-microsoft-com:vml" xmlns:o="urn:schemas-microsoft-com:office:office" xmlns:mc="http://schemas.openxmlformats.org/markup-compatibility/2006" xmlns:wpc="http://schemas.microsoft.com/office/word/2010/wordprocessingCanvas" xmlns=""/>
+                        <a14:shadowObscured xmlns:a14="http://schemas.microsoft.com/office/drawing/2010/main"/>
                       </a:ext>
                     </a:extLst>
                   </pic:spPr>
@@ -7287,7 +8492,7 @@
           <w:noProof/>
         </w:rPr>
         <w:drawing>
-          <wp:inline distT="0" distB="0" distL="0" distR="0">
+          <wp:inline distT="0" distB="0" distL="0" distR="0" wp14:anchorId="35F789AE" wp14:editId="7469AA7B">
             <wp:extent cx="5199932" cy="6752042"/>
             <wp:effectExtent l="19050" t="0" r="718" b="0"/>
             <wp:docPr id="11" name="Slika 11"/>
@@ -7302,7 +8507,7 @@
                     <pic:cNvPicPr/>
                   </pic:nvPicPr>
                   <pic:blipFill>
-                    <a:blip r:embed="rId16"/>
+                    <a:blip r:embed="rId17"/>
                     <a:srcRect l="4682" t="6242" r="4883" b="3119"/>
                     <a:stretch>
                       <a:fillRect/>
@@ -7379,7 +8584,7 @@
           <w:noProof/>
         </w:rPr>
         <w:drawing>
-          <wp:inline distT="0" distB="0" distL="0" distR="0">
+          <wp:inline distT="0" distB="0" distL="0" distR="0" wp14:anchorId="14BE1B76" wp14:editId="5C302B33">
             <wp:extent cx="4949525" cy="5111805"/>
             <wp:effectExtent l="19050" t="0" r="3475" b="0"/>
             <wp:docPr id="13" name="Slika 13"/>
@@ -7394,7 +8599,7 @@
                     <pic:cNvPicPr/>
                   </pic:nvPicPr>
                   <pic:blipFill>
-                    <a:blip r:embed="rId17"/>
+                    <a:blip r:embed="rId18"/>
                     <a:srcRect l="3898"/>
                     <a:stretch>
                       <a:fillRect/>
@@ -7413,7 +8618,7 @@
                     </a:ln>
                     <a:extLst>
                       <a:ext uri="{53640926-AAD7-44D8-BBD7-CCE9431645EC}">
-                        <a14:shadowObscured xmlns:a14="http://schemas.microsoft.com/office/drawing/2010/main" xmlns:wps="http://schemas.microsoft.com/office/word/2010/wordprocessingShape" xmlns:wpi="http://schemas.microsoft.com/office/word/2010/wordprocessingInk" xmlns:wpg="http://schemas.microsoft.com/office/word/2010/wordprocessingGroup" xmlns:w15="http://schemas.microsoft.com/office/word/2012/wordml" xmlns:w14="http://schemas.microsoft.com/office/word/2010/wordml" xmlns:w="http://schemas.openxmlformats.org/wordprocessingml/2006/main" xmlns:w10="urn:schemas-microsoft-com:office:word" xmlns:wp14="http://schemas.microsoft.com/office/word/2010/wordprocessingDrawing" xmlns:v="urn:schemas-microsoft-com:vml" xmlns:o="urn:schemas-microsoft-com:office:office" xmlns:mc="http://schemas.openxmlformats.org/markup-compatibility/2006" xmlns:wpc="http://schemas.microsoft.com/office/word/2010/wordprocessingCanvas" xmlns=""/>
+                        <a14:shadowObscured xmlns:a14="http://schemas.microsoft.com/office/drawing/2010/main"/>
                       </a:ext>
                     </a:extLst>
                   </pic:spPr>
@@ -7473,7 +8678,7 @@
           <w:noProof/>
         </w:rPr>
         <w:drawing>
-          <wp:inline distT="0" distB="0" distL="0" distR="0">
+          <wp:inline distT="0" distB="0" distL="0" distR="0" wp14:anchorId="3EF6193F" wp14:editId="023357F0">
             <wp:extent cx="5231772" cy="3670116"/>
             <wp:effectExtent l="0" t="0" r="0" b="0"/>
             <wp:docPr id="14" name="Slika 14"/>
@@ -7488,7 +8693,7 @@
                     <pic:cNvPicPr/>
                   </pic:nvPicPr>
                   <pic:blipFill>
-                    <a:blip r:embed="rId18"/>
+                    <a:blip r:embed="rId19"/>
                     <a:stretch>
                       <a:fillRect/>
                     </a:stretch>
@@ -7566,8 +8771,11 @@
         <w:jc w:val="center"/>
       </w:pPr>
       <w:r>
+        <w:rPr>
+          <w:noProof/>
+        </w:rPr>
         <w:drawing>
-          <wp:inline distT="0" distB="0" distL="0" distR="0">
+          <wp:inline distT="0" distB="0" distL="0" distR="0" wp14:anchorId="06C141B2" wp14:editId="3F020349">
             <wp:extent cx="5305425" cy="3547232"/>
             <wp:effectExtent l="0" t="0" r="0" b="0"/>
             <wp:docPr id="17" name="Slika 15"/>
@@ -7582,7 +8790,7 @@
                     <pic:cNvPicPr/>
                   </pic:nvPicPr>
                   <pic:blipFill>
-                    <a:blip r:embed="rId19"/>
+                    <a:blip r:embed="rId20"/>
                     <a:srcRect l="6272" t="2817" r="1254"/>
                     <a:stretch>
                       <a:fillRect/>
@@ -7601,7 +8809,7 @@
                     </a:ln>
                     <a:extLst>
                       <a:ext uri="{53640926-AAD7-44D8-BBD7-CCE9431645EC}">
-                        <a14:shadowObscured xmlns:a14="http://schemas.microsoft.com/office/drawing/2010/main" xmlns:wps="http://schemas.microsoft.com/office/word/2010/wordprocessingShape" xmlns:wpi="http://schemas.microsoft.com/office/word/2010/wordprocessingInk" xmlns:wpg="http://schemas.microsoft.com/office/word/2010/wordprocessingGroup" xmlns:w15="http://schemas.microsoft.com/office/word/2012/wordml" xmlns:w14="http://schemas.microsoft.com/office/word/2010/wordml" xmlns:w="http://schemas.openxmlformats.org/wordprocessingml/2006/main" xmlns:w10="urn:schemas-microsoft-com:office:word" xmlns:wp14="http://schemas.microsoft.com/office/word/2010/wordprocessingDrawing" xmlns:v="urn:schemas-microsoft-com:vml" xmlns:o="urn:schemas-microsoft-com:office:office" xmlns:mc="http://schemas.openxmlformats.org/markup-compatibility/2006" xmlns:wpc="http://schemas.microsoft.com/office/word/2010/wordprocessingCanvas" xmlns=""/>
+                        <a14:shadowObscured xmlns:a14="http://schemas.microsoft.com/office/drawing/2010/main"/>
                       </a:ext>
                     </a:extLst>
                   </pic:spPr>
@@ -7653,8 +8861,11 @@
         <w:jc w:val="center"/>
       </w:pPr>
       <w:r>
+        <w:rPr>
+          <w:noProof/>
+        </w:rPr>
         <w:drawing>
-          <wp:inline distT="0" distB="0" distL="0" distR="0">
+          <wp:inline distT="0" distB="0" distL="0" distR="0" wp14:anchorId="4B44EC23" wp14:editId="2E23E976">
             <wp:extent cx="5095875" cy="4972050"/>
             <wp:effectExtent l="0" t="0" r="0" b="0"/>
             <wp:docPr id="18" name="Slika 15"/>
@@ -7669,7 +8880,7 @@
                     <pic:cNvPicPr/>
                   </pic:nvPicPr>
                   <pic:blipFill>
-                    <a:blip r:embed="rId20"/>
+                    <a:blip r:embed="rId21"/>
                     <a:srcRect l="4122"/>
                     <a:stretch>
                       <a:fillRect/>
@@ -7688,7 +8899,7 @@
                     </a:ln>
                     <a:extLst>
                       <a:ext uri="{53640926-AAD7-44D8-BBD7-CCE9431645EC}">
-                        <a14:shadowObscured xmlns:a14="http://schemas.microsoft.com/office/drawing/2010/main" xmlns:wps="http://schemas.microsoft.com/office/word/2010/wordprocessingShape" xmlns:wpi="http://schemas.microsoft.com/office/word/2010/wordprocessingInk" xmlns:wpg="http://schemas.microsoft.com/office/word/2010/wordprocessingGroup" xmlns:w15="http://schemas.microsoft.com/office/word/2012/wordml" xmlns:w14="http://schemas.microsoft.com/office/word/2010/wordml" xmlns:w="http://schemas.openxmlformats.org/wordprocessingml/2006/main" xmlns:w10="urn:schemas-microsoft-com:office:word" xmlns:wp14="http://schemas.microsoft.com/office/word/2010/wordprocessingDrawing" xmlns:v="urn:schemas-microsoft-com:vml" xmlns:o="urn:schemas-microsoft-com:office:office" xmlns:mc="http://schemas.openxmlformats.org/markup-compatibility/2006" xmlns:wpc="http://schemas.microsoft.com/office/word/2010/wordprocessingCanvas" xmlns=""/>
+                        <a14:shadowObscured xmlns:a14="http://schemas.microsoft.com/office/drawing/2010/main"/>
                       </a:ext>
                     </a:extLst>
                   </pic:spPr>
@@ -7733,7 +8944,7 @@
           <w:noProof/>
         </w:rPr>
         <w:drawing>
-          <wp:inline distT="0" distB="0" distL="0" distR="0">
+          <wp:inline distT="0" distB="0" distL="0" distR="0" wp14:anchorId="32C0192D" wp14:editId="0E92ADDD">
             <wp:extent cx="5313871" cy="5757692"/>
             <wp:effectExtent l="0" t="0" r="0" b="0"/>
             <wp:docPr id="15" name="Slika 15"/>
@@ -7748,7 +8959,7 @@
                     <pic:cNvPicPr/>
                   </pic:nvPicPr>
                   <pic:blipFill>
-                    <a:blip r:embed="rId21"/>
+                    <a:blip r:embed="rId22"/>
                     <a:srcRect l="5544"/>
                     <a:stretch>
                       <a:fillRect/>
@@ -7767,7 +8978,7 @@
                     </a:ln>
                     <a:extLst>
                       <a:ext uri="{53640926-AAD7-44D8-BBD7-CCE9431645EC}">
-                        <a14:shadowObscured xmlns:a14="http://schemas.microsoft.com/office/drawing/2010/main" xmlns:wps="http://schemas.microsoft.com/office/word/2010/wordprocessingShape" xmlns:wpi="http://schemas.microsoft.com/office/word/2010/wordprocessingInk" xmlns:wpg="http://schemas.microsoft.com/office/word/2010/wordprocessingGroup" xmlns:w15="http://schemas.microsoft.com/office/word/2012/wordml" xmlns:w14="http://schemas.microsoft.com/office/word/2010/wordml" xmlns:w="http://schemas.openxmlformats.org/wordprocessingml/2006/main" xmlns:w10="urn:schemas-microsoft-com:office:word" xmlns:wp14="http://schemas.microsoft.com/office/word/2010/wordprocessingDrawing" xmlns:v="urn:schemas-microsoft-com:vml" xmlns:o="urn:schemas-microsoft-com:office:office" xmlns:mc="http://schemas.openxmlformats.org/markup-compatibility/2006" xmlns:wpc="http://schemas.microsoft.com/office/word/2010/wordprocessingCanvas" xmlns=""/>
+                        <a14:shadowObscured xmlns:a14="http://schemas.microsoft.com/office/drawing/2010/main"/>
                       </a:ext>
                     </a:extLst>
                   </pic:spPr>
@@ -7858,7 +9069,7 @@
           <w:noProof/>
         </w:rPr>
         <w:drawing>
-          <wp:inline distT="0" distB="0" distL="0" distR="0">
+          <wp:inline distT="0" distB="0" distL="0" distR="0" wp14:anchorId="2C24BAF2" wp14:editId="1824B094">
             <wp:extent cx="4611962" cy="3045124"/>
             <wp:effectExtent l="0" t="0" r="0" b="0"/>
             <wp:docPr id="16" name="Slika 16"/>
@@ -7873,7 +9084,7 @@
                     <pic:cNvPicPr/>
                   </pic:nvPicPr>
                   <pic:blipFill>
-                    <a:blip r:embed="rId22"/>
+                    <a:blip r:embed="rId23"/>
                     <a:stretch>
                       <a:fillRect/>
                     </a:stretch>
@@ -7941,7 +9152,7 @@
       <w:r>
         <w:t xml:space="preserve">SCRUM, The SCRUM Guide, </w:t>
       </w:r>
-      <w:hyperlink r:id="rId23" w:history="1">
+      <w:hyperlink r:id="rId24" w:history="1">
         <w:r>
           <w:rPr>
             <w:rStyle w:val="Hyperlink"/>
@@ -7964,7 +9175,7 @@
       <w:r>
         <w:t xml:space="preserve">Smartphone OS MarketShare Q2 2014., </w:t>
       </w:r>
-      <w:hyperlink r:id="rId24" w:history="1">
+      <w:hyperlink r:id="rId25" w:history="1">
         <w:r>
           <w:rPr>
             <w:rStyle w:val="Hyperlink"/>
@@ -7994,8 +9205,6 @@
       <w:r>
         <w:rPr>
           <w:color w:val="000000"/>
-          <w:sz w:val="23"/>
-          <w:szCs w:val="23"/>
           <w:shd w:val="clear" w:color="auto" w:fill="FFFFFF"/>
         </w:rPr>
         <w:t>The iPhone 6 Had Better Be AmazingAndCheap, Because Apple IsLosingTheWar To Android</w:t>
@@ -8003,17 +9212,13 @@
       <w:r>
         <w:rPr>
           <w:color w:val="000000"/>
-          <w:sz w:val="23"/>
-          <w:szCs w:val="23"/>
         </w:rPr>
         <w:t>,</w:t>
       </w:r>
-      <w:hyperlink r:id="rId25" w:history="1">
+      <w:hyperlink r:id="rId26" w:history="1">
         <w:r>
           <w:rPr>
             <w:rStyle w:val="Hyperlink"/>
-            <w:sz w:val="23"/>
-            <w:szCs w:val="23"/>
           </w:rPr>
           <w:t>http://www.businessinsider.com/iphone-v-android-market-share-2014-5</w:t>
         </w:r>
@@ -8021,34 +9226,176 @@
       <w:r>
         <w:rPr>
           <w:color w:val="000000"/>
-          <w:sz w:val="23"/>
-          <w:szCs w:val="23"/>
         </w:rPr>
         <w:t xml:space="preserve">, </w:t>
       </w:r>
       <w:r>
         <w:rPr>
           <w:color w:val="000000"/>
-          <w:sz w:val="23"/>
-          <w:szCs w:val="23"/>
         </w:rPr>
         <w:t>D</w:t>
       </w:r>
       <w:r>
         <w:rPr>
           <w:color w:val="000000"/>
-          <w:sz w:val="23"/>
-          <w:szCs w:val="23"/>
         </w:rPr>
         <w:t>ostupno 02</w:t>
       </w:r>
       <w:r>
         <w:rPr>
           <w:color w:val="000000"/>
-          <w:sz w:val="23"/>
-          <w:szCs w:val="23"/>
         </w:rPr>
         <w:t>.11.2014.</w:t>
+      </w:r>
+    </w:p>
+    <w:p>
+      <w:pPr>
+        <w:pStyle w:val="NormalWeb"/>
+        <w:numPr>
+          <w:ilvl w:val="0"/>
+          <w:numId w:val="6"/>
+        </w:numPr>
+        <w:jc w:val="left"/>
+      </w:pPr>
+      <w:r>
+        <w:rPr>
+          <w:color w:val="000000"/>
+        </w:rPr>
+        <w:t xml:space="preserve">Google Maps </w:t>
+      </w:r>
+      <w:r>
+        <w:rPr>
+          <w:color w:val="000000"/>
+        </w:rPr>
+        <w:t xml:space="preserve">Android API v2 Documentation, </w:t>
+      </w:r>
+      <w:hyperlink r:id="rId27" w:history="1">
+        <w:r>
+          <w:rPr>
+            <w:rStyle w:val="Hyperlink"/>
+          </w:rPr>
+          <w:t>https://developers.google.com/maps/documentation/android/intro</w:t>
+        </w:r>
+      </w:hyperlink>
+      <w:r>
+        <w:rPr>
+          <w:color w:val="000000"/>
+        </w:rPr>
+        <w:t xml:space="preserve">, </w:t>
+      </w:r>
+      <w:r>
+        <w:rPr>
+          <w:color w:val="000000"/>
+        </w:rPr>
+        <w:br/>
+      </w:r>
+      <w:r>
+        <w:rPr>
+          <w:color w:val="000000"/>
+        </w:rPr>
+        <w:t>Dostupno 03.11.2014.</w:t>
+      </w:r>
+    </w:p>
+    <w:p>
+      <w:pPr>
+        <w:pStyle w:val="NormalWeb"/>
+        <w:numPr>
+          <w:ilvl w:val="0"/>
+          <w:numId w:val="6"/>
+        </w:numPr>
+        <w:jc w:val="left"/>
+      </w:pPr>
+      <w:r>
+        <w:rPr>
+          <w:color w:val="000000"/>
+        </w:rPr>
+        <w:t xml:space="preserve">Google Places API Documentation, </w:t>
+      </w:r>
+      <w:hyperlink r:id="rId28" w:history="1">
+        <w:r>
+          <w:rPr>
+            <w:rStyle w:val="Hyperlink"/>
+          </w:rPr>
+          <w:t>https://developers.google.com/places/documentation/</w:t>
+        </w:r>
+      </w:hyperlink>
+      <w:r>
+        <w:rPr>
+          <w:color w:val="000000"/>
+        </w:rPr>
+        <w:t>, Dostupno 03.11.2014.</w:t>
+      </w:r>
+    </w:p>
+    <w:p>
+      <w:pPr>
+        <w:pStyle w:val="NormalWeb"/>
+        <w:numPr>
+          <w:ilvl w:val="0"/>
+          <w:numId w:val="6"/>
+        </w:numPr>
+        <w:jc w:val="left"/>
+      </w:pPr>
+      <w:r>
+        <w:rPr>
+          <w:color w:val="000000"/>
+        </w:rPr>
+        <w:t xml:space="preserve">Facebook SDK for Android, </w:t>
+      </w:r>
+      <w:hyperlink r:id="rId29" w:history="1">
+        <w:r>
+          <w:rPr>
+            <w:rStyle w:val="Hyperlink"/>
+          </w:rPr>
+          <w:t>https://developers.facebook.com/docs/android</w:t>
+        </w:r>
+      </w:hyperlink>
+      <w:r>
+        <w:rPr>
+          <w:color w:val="000000"/>
+        </w:rPr>
+        <w:t xml:space="preserve">, </w:t>
+      </w:r>
+      <w:r>
+        <w:rPr>
+          <w:color w:val="000000"/>
+        </w:rPr>
+        <w:br/>
+      </w:r>
+      <w:r>
+        <w:rPr>
+          <w:color w:val="000000"/>
+        </w:rPr>
+        <w:t>Dostupno 03.11.2014.</w:t>
+      </w:r>
+    </w:p>
+    <w:p>
+      <w:pPr>
+        <w:pStyle w:val="NormalWeb"/>
+        <w:numPr>
+          <w:ilvl w:val="0"/>
+          <w:numId w:val="6"/>
+        </w:numPr>
+        <w:jc w:val="left"/>
+      </w:pPr>
+      <w:r>
+        <w:rPr>
+          <w:color w:val="000000"/>
+        </w:rPr>
+        <w:t xml:space="preserve">YouTube API, </w:t>
+      </w:r>
+      <w:hyperlink r:id="rId30" w:history="1">
+        <w:r>
+          <w:rPr>
+            <w:rStyle w:val="Hyperlink"/>
+          </w:rPr>
+          <w:t>https://developers.google.com/youtube/</w:t>
+        </w:r>
+      </w:hyperlink>
+      <w:r>
+        <w:rPr>
+          <w:color w:val="000000"/>
+        </w:rPr>
+        <w:t>, Dostupno 03.11.2014.</w:t>
       </w:r>
     </w:p>
     <w:p>
@@ -8064,7 +9411,7 @@
       </w:pPr>
     </w:p>
     <w:sectPr>
-      <w:footerReference w:type="default" r:id="rId26"/>
+      <w:footerReference w:type="default" r:id="rId31"/>
       <w:pgSz w:w="11906" w:h="16838"/>
       <w:pgMar w:top="1417" w:right="1417" w:bottom="1417" w:left="1417" w:header="708" w:footer="708" w:gutter="0"/>
       <w:pgNumType w:start="1"/>
@@ -8076,8 +9423,8 @@
 </file>
 
 <file path=word/endnotes.xml><?xml version="1.0" encoding="utf-8"?>
-<w:endnotes xmlns:ve="http://schemas.openxmlformats.org/markup-compatibility/2006" xmlns:o="urn:schemas-microsoft-com:office:office" xmlns:r="http://schemas.openxmlformats.org/officeDocument/2006/relationships" xmlns:m="http://schemas.openxmlformats.org/officeDocument/2006/math" xmlns:v="urn:schemas-microsoft-com:vml" xmlns:wp="http://schemas.openxmlformats.org/drawingml/2006/wordprocessingDrawing" xmlns:w10="urn:schemas-microsoft-com:office:word" xmlns:w="http://schemas.openxmlformats.org/wordprocessingml/2006/main" xmlns:wne="http://schemas.microsoft.com/office/word/2006/wordml">
-  <w:endnote w:type="separator" w:id="0">
+<w:endnotes xmlns:wpc="http://schemas.microsoft.com/office/word/2010/wordprocessingCanvas" xmlns:mc="http://schemas.openxmlformats.org/markup-compatibility/2006" xmlns:o="urn:schemas-microsoft-com:office:office" xmlns:r="http://schemas.openxmlformats.org/officeDocument/2006/relationships" xmlns:m="http://schemas.openxmlformats.org/officeDocument/2006/math" xmlns:v="urn:schemas-microsoft-com:vml" xmlns:wp14="http://schemas.microsoft.com/office/word/2010/wordprocessingDrawing" xmlns:wp="http://schemas.openxmlformats.org/drawingml/2006/wordprocessingDrawing" xmlns:w10="urn:schemas-microsoft-com:office:word" xmlns:w="http://schemas.openxmlformats.org/wordprocessingml/2006/main" xmlns:w14="http://schemas.microsoft.com/office/word/2010/wordml" xmlns:wpg="http://schemas.microsoft.com/office/word/2010/wordprocessingGroup" xmlns:wpi="http://schemas.microsoft.com/office/word/2010/wordprocessingInk" xmlns:wne="http://schemas.microsoft.com/office/word/2006/wordml" xmlns:wps="http://schemas.microsoft.com/office/word/2010/wordprocessingShape" mc:Ignorable="w14 wp14">
+  <w:endnote w:type="separator" w:id="-1">
     <w:p>
       <w:r>
         <w:separator/>
@@ -8085,7 +9432,7 @@
     </w:p>
     <w:p/>
   </w:endnote>
-  <w:endnote w:type="continuationSeparator" w:id="1">
+  <w:endnote w:type="continuationSeparator" w:id="0">
     <w:p>
       <w:r>
         <w:continuationSeparator/>
@@ -8097,7 +9444,7 @@
 </file>
 
 <file path=word/footer1.xml><?xml version="1.0" encoding="utf-8"?>
-<w:ftr xmlns:ve="http://schemas.openxmlformats.org/markup-compatibility/2006" xmlns:o="urn:schemas-microsoft-com:office:office" xmlns:r="http://schemas.openxmlformats.org/officeDocument/2006/relationships" xmlns:m="http://schemas.openxmlformats.org/officeDocument/2006/math" xmlns:v="urn:schemas-microsoft-com:vml" xmlns:wp="http://schemas.openxmlformats.org/drawingml/2006/wordprocessingDrawing" xmlns:w10="urn:schemas-microsoft-com:office:word" xmlns:w="http://schemas.openxmlformats.org/wordprocessingml/2006/main" xmlns:wne="http://schemas.microsoft.com/office/word/2006/wordml">
+<w:ftr xmlns:wpc="http://schemas.microsoft.com/office/word/2010/wordprocessingCanvas" xmlns:mc="http://schemas.openxmlformats.org/markup-compatibility/2006" xmlns:o="urn:schemas-microsoft-com:office:office" xmlns:r="http://schemas.openxmlformats.org/officeDocument/2006/relationships" xmlns:m="http://schemas.openxmlformats.org/officeDocument/2006/math" xmlns:v="urn:schemas-microsoft-com:vml" xmlns:wp14="http://schemas.microsoft.com/office/word/2010/wordprocessingDrawing" xmlns:wp="http://schemas.openxmlformats.org/drawingml/2006/wordprocessingDrawing" xmlns:w10="urn:schemas-microsoft-com:office:word" xmlns:w="http://schemas.openxmlformats.org/wordprocessingml/2006/main" xmlns:w14="http://schemas.microsoft.com/office/word/2010/wordml" xmlns:wpg="http://schemas.microsoft.com/office/word/2010/wordprocessingGroup" xmlns:wpi="http://schemas.microsoft.com/office/word/2010/wordprocessingInk" xmlns:wne="http://schemas.microsoft.com/office/word/2006/wordml" xmlns:wps="http://schemas.microsoft.com/office/word/2010/wordprocessingShape" mc:Ignorable="w14 wp14">
   <w:p>
     <w:pPr>
       <w:pStyle w:val="Footer"/>
@@ -8112,15 +9459,16 @@
 </file>
 
 <file path=word/footer2.xml><?xml version="1.0" encoding="utf-8"?>
-<w:ftr xmlns:ve="http://schemas.openxmlformats.org/markup-compatibility/2006" xmlns:o="urn:schemas-microsoft-com:office:office" xmlns:r="http://schemas.openxmlformats.org/officeDocument/2006/relationships" xmlns:m="http://schemas.openxmlformats.org/officeDocument/2006/math" xmlns:v="urn:schemas-microsoft-com:vml" xmlns:wp="http://schemas.openxmlformats.org/drawingml/2006/wordprocessingDrawing" xmlns:w10="urn:schemas-microsoft-com:office:word" xmlns:w="http://schemas.openxmlformats.org/wordprocessingml/2006/main" xmlns:wne="http://schemas.microsoft.com/office/word/2006/wordml">
+<w:ftr xmlns:wpc="http://schemas.microsoft.com/office/word/2010/wordprocessingCanvas" xmlns:mc="http://schemas.openxmlformats.org/markup-compatibility/2006" xmlns:o="urn:schemas-microsoft-com:office:office" xmlns:r="http://schemas.openxmlformats.org/officeDocument/2006/relationships" xmlns:m="http://schemas.openxmlformats.org/officeDocument/2006/math" xmlns:v="urn:schemas-microsoft-com:vml" xmlns:wp14="http://schemas.microsoft.com/office/word/2010/wordprocessingDrawing" xmlns:wp="http://schemas.openxmlformats.org/drawingml/2006/wordprocessingDrawing" xmlns:w10="urn:schemas-microsoft-com:office:word" xmlns:w="http://schemas.openxmlformats.org/wordprocessingml/2006/main" xmlns:w14="http://schemas.microsoft.com/office/word/2010/wordml" xmlns:wpg="http://schemas.microsoft.com/office/word/2010/wordprocessingGroup" xmlns:wpi="http://schemas.microsoft.com/office/word/2010/wordprocessingInk" xmlns:wne="http://schemas.microsoft.com/office/word/2006/wordml" xmlns:wps="http://schemas.microsoft.com/office/word/2010/wordprocessingShape" mc:Ignorable="w14 wp14">
   <w:sdt>
     <w:sdtPr>
-      <w:id w:val="-899206722"/>
+      <w:id w:val="6113861"/>
       <w:docPartObj>
         <w:docPartGallery w:val="Page Numbers (Bottom of Page)"/>
         <w:docPartUnique/>
       </w:docPartObj>
     </w:sdtPr>
+    <w:sdtEndPr/>
     <w:sdtContent>
       <w:p>
         <w:pPr>
@@ -8159,7 +9507,7 @@
 </file>
 
 <file path=word/footer3.xml><?xml version="1.0" encoding="utf-8"?>
-<w:ftr xmlns:ve="http://schemas.openxmlformats.org/markup-compatibility/2006" xmlns:o="urn:schemas-microsoft-com:office:office" xmlns:r="http://schemas.openxmlformats.org/officeDocument/2006/relationships" xmlns:m="http://schemas.openxmlformats.org/officeDocument/2006/math" xmlns:v="urn:schemas-microsoft-com:vml" xmlns:wp="http://schemas.openxmlformats.org/drawingml/2006/wordprocessingDrawing" xmlns:w10="urn:schemas-microsoft-com:office:word" xmlns:w="http://schemas.openxmlformats.org/wordprocessingml/2006/main" xmlns:wne="http://schemas.microsoft.com/office/word/2006/wordml">
+<w:ftr xmlns:wpc="http://schemas.microsoft.com/office/word/2010/wordprocessingCanvas" xmlns:mc="http://schemas.openxmlformats.org/markup-compatibility/2006" xmlns:o="urn:schemas-microsoft-com:office:office" xmlns:r="http://schemas.openxmlformats.org/officeDocument/2006/relationships" xmlns:m="http://schemas.openxmlformats.org/officeDocument/2006/math" xmlns:v="urn:schemas-microsoft-com:vml" xmlns:wp14="http://schemas.microsoft.com/office/word/2010/wordprocessingDrawing" xmlns:wp="http://schemas.openxmlformats.org/drawingml/2006/wordprocessingDrawing" xmlns:w10="urn:schemas-microsoft-com:office:word" xmlns:w="http://schemas.openxmlformats.org/wordprocessingml/2006/main" xmlns:w14="http://schemas.microsoft.com/office/word/2010/wordml" xmlns:wpg="http://schemas.microsoft.com/office/word/2010/wordprocessingGroup" xmlns:wpi="http://schemas.microsoft.com/office/word/2010/wordprocessingInk" xmlns:wne="http://schemas.microsoft.com/office/word/2006/wordml" xmlns:wps="http://schemas.microsoft.com/office/word/2010/wordprocessingShape" mc:Ignorable="w14 wp14">
   <w:p>
     <w:pPr>
       <w:pStyle w:val="Footer"/>
@@ -8196,8 +9544,8 @@
 </file>
 
 <file path=word/footnotes.xml><?xml version="1.0" encoding="utf-8"?>
-<w:footnotes xmlns:ve="http://schemas.openxmlformats.org/markup-compatibility/2006" xmlns:o="urn:schemas-microsoft-com:office:office" xmlns:r="http://schemas.openxmlformats.org/officeDocument/2006/relationships" xmlns:m="http://schemas.openxmlformats.org/officeDocument/2006/math" xmlns:v="urn:schemas-microsoft-com:vml" xmlns:wp="http://schemas.openxmlformats.org/drawingml/2006/wordprocessingDrawing" xmlns:w10="urn:schemas-microsoft-com:office:word" xmlns:w="http://schemas.openxmlformats.org/wordprocessingml/2006/main" xmlns:wne="http://schemas.microsoft.com/office/word/2006/wordml">
-  <w:footnote w:type="separator" w:id="0">
+<w:footnotes xmlns:wpc="http://schemas.microsoft.com/office/word/2010/wordprocessingCanvas" xmlns:mc="http://schemas.openxmlformats.org/markup-compatibility/2006" xmlns:o="urn:schemas-microsoft-com:office:office" xmlns:r="http://schemas.openxmlformats.org/officeDocument/2006/relationships" xmlns:m="http://schemas.openxmlformats.org/officeDocument/2006/math" xmlns:v="urn:schemas-microsoft-com:vml" xmlns:wp14="http://schemas.microsoft.com/office/word/2010/wordprocessingDrawing" xmlns:wp="http://schemas.openxmlformats.org/drawingml/2006/wordprocessingDrawing" xmlns:w10="urn:schemas-microsoft-com:office:word" xmlns:w="http://schemas.openxmlformats.org/wordprocessingml/2006/main" xmlns:w14="http://schemas.microsoft.com/office/word/2010/wordml" xmlns:wpg="http://schemas.microsoft.com/office/word/2010/wordprocessingGroup" xmlns:wpi="http://schemas.microsoft.com/office/word/2010/wordprocessingInk" xmlns:wne="http://schemas.microsoft.com/office/word/2006/wordml" xmlns:wps="http://schemas.microsoft.com/office/word/2010/wordprocessingShape" mc:Ignorable="w14 wp14">
+  <w:footnote w:type="separator" w:id="-1">
     <w:p>
       <w:r>
         <w:separator/>
@@ -8205,7 +9553,7 @@
     </w:p>
     <w:p/>
   </w:footnote>
-  <w:footnote w:type="continuationSeparator" w:id="1">
+  <w:footnote w:type="continuationSeparator" w:id="0">
     <w:p>
       <w:r>
         <w:continuationSeparator/>
@@ -8217,7 +9565,7 @@
 </file>
 
 <file path=word/numbering.xml><?xml version="1.0" encoding="utf-8"?>
-<w:numbering xmlns:ve="http://schemas.openxmlformats.org/markup-compatibility/2006" xmlns:o="urn:schemas-microsoft-com:office:office" xmlns:r="http://schemas.openxmlformats.org/officeDocument/2006/relationships" xmlns:m="http://schemas.openxmlformats.org/officeDocument/2006/math" xmlns:v="urn:schemas-microsoft-com:vml" xmlns:wp="http://schemas.openxmlformats.org/drawingml/2006/wordprocessingDrawing" xmlns:w10="urn:schemas-microsoft-com:office:word" xmlns:w="http://schemas.openxmlformats.org/wordprocessingml/2006/main" xmlns:wne="http://schemas.microsoft.com/office/word/2006/wordml">
+<w:numbering xmlns:wpc="http://schemas.microsoft.com/office/word/2010/wordprocessingCanvas" xmlns:mc="http://schemas.openxmlformats.org/markup-compatibility/2006" xmlns:o="urn:schemas-microsoft-com:office:office" xmlns:r="http://schemas.openxmlformats.org/officeDocument/2006/relationships" xmlns:m="http://schemas.openxmlformats.org/officeDocument/2006/math" xmlns:v="urn:schemas-microsoft-com:vml" xmlns:wp14="http://schemas.microsoft.com/office/word/2010/wordprocessingDrawing" xmlns:wp="http://schemas.openxmlformats.org/drawingml/2006/wordprocessingDrawing" xmlns:w10="urn:schemas-microsoft-com:office:word" xmlns:w="http://schemas.openxmlformats.org/wordprocessingml/2006/main" xmlns:w14="http://schemas.microsoft.com/office/word/2010/wordml" xmlns:wpg="http://schemas.microsoft.com/office/word/2010/wordprocessingGroup" xmlns:wpi="http://schemas.microsoft.com/office/word/2010/wordprocessingInk" xmlns:wne="http://schemas.microsoft.com/office/word/2006/wordml" xmlns:wps="http://schemas.microsoft.com/office/word/2010/wordprocessingShape" mc:Ignorable="w14 wp14">
   <w:abstractNum w:abstractNumId="0">
     <w:nsid w:val="00C36962"/>
     <w:multiLevelType w:val="hybridMultilevel"/>
@@ -9013,6 +10361,92 @@
     </w:lvl>
   </w:abstractNum>
   <w:abstractNum w:abstractNumId="7">
+    <w:nsid w:val="5BF16398"/>
+    <w:multiLevelType w:val="hybridMultilevel"/>
+    <w:tmpl w:val="F28A631C"/>
+    <w:lvl w:ilvl="0" w:tplc="041A000F">
+      <w:start w:val="1"/>
+      <w:numFmt w:val="decimal"/>
+      <w:lvlText w:val="%1."/>
+      <w:lvlJc w:val="left"/>
+      <w:pPr>
+        <w:ind w:left="720" w:hanging="360"/>
+      </w:pPr>
+    </w:lvl>
+    <w:lvl w:ilvl="1" w:tplc="041A0019">
+      <w:start w:val="1"/>
+      <w:numFmt w:val="lowerLetter"/>
+      <w:lvlText w:val="%2."/>
+      <w:lvlJc w:val="left"/>
+      <w:pPr>
+        <w:ind w:left="1440" w:hanging="360"/>
+      </w:pPr>
+    </w:lvl>
+    <w:lvl w:ilvl="2" w:tplc="041A001B">
+      <w:start w:val="1"/>
+      <w:numFmt w:val="lowerRoman"/>
+      <w:lvlText w:val="%3."/>
+      <w:lvlJc w:val="right"/>
+      <w:pPr>
+        <w:ind w:left="2160" w:hanging="180"/>
+      </w:pPr>
+    </w:lvl>
+    <w:lvl w:ilvl="3" w:tplc="041A000F">
+      <w:start w:val="1"/>
+      <w:numFmt w:val="decimal"/>
+      <w:lvlText w:val="%4."/>
+      <w:lvlJc w:val="left"/>
+      <w:pPr>
+        <w:ind w:left="2880" w:hanging="360"/>
+      </w:pPr>
+    </w:lvl>
+    <w:lvl w:ilvl="4" w:tplc="041A0019">
+      <w:start w:val="1"/>
+      <w:numFmt w:val="lowerLetter"/>
+      <w:lvlText w:val="%5."/>
+      <w:lvlJc w:val="left"/>
+      <w:pPr>
+        <w:ind w:left="3600" w:hanging="360"/>
+      </w:pPr>
+    </w:lvl>
+    <w:lvl w:ilvl="5" w:tplc="041A001B">
+      <w:start w:val="1"/>
+      <w:numFmt w:val="lowerRoman"/>
+      <w:lvlText w:val="%6."/>
+      <w:lvlJc w:val="right"/>
+      <w:pPr>
+        <w:ind w:left="4320" w:hanging="180"/>
+      </w:pPr>
+    </w:lvl>
+    <w:lvl w:ilvl="6" w:tplc="041A000F">
+      <w:start w:val="1"/>
+      <w:numFmt w:val="decimal"/>
+      <w:lvlText w:val="%7."/>
+      <w:lvlJc w:val="left"/>
+      <w:pPr>
+        <w:ind w:left="5040" w:hanging="360"/>
+      </w:pPr>
+    </w:lvl>
+    <w:lvl w:ilvl="7" w:tplc="041A0019">
+      <w:start w:val="1"/>
+      <w:numFmt w:val="lowerLetter"/>
+      <w:lvlText w:val="%8."/>
+      <w:lvlJc w:val="left"/>
+      <w:pPr>
+        <w:ind w:left="5760" w:hanging="360"/>
+      </w:pPr>
+    </w:lvl>
+    <w:lvl w:ilvl="8" w:tplc="041A001B">
+      <w:start w:val="1"/>
+      <w:numFmt w:val="lowerRoman"/>
+      <w:lvlText w:val="%9."/>
+      <w:lvlJc w:val="right"/>
+      <w:pPr>
+        <w:ind w:left="6480" w:hanging="180"/>
+      </w:pPr>
+    </w:lvl>
+  </w:abstractNum>
+  <w:abstractNum w:abstractNumId="8">
     <w:nsid w:val="67C2432D"/>
     <w:multiLevelType w:val="hybridMultilevel"/>
     <w:tmpl w:val="1E80A032"/>
@@ -9125,7 +10559,7 @@
       </w:rPr>
     </w:lvl>
   </w:abstractNum>
-  <w:abstractNum w:abstractNumId="8">
+  <w:abstractNum w:abstractNumId="9">
     <w:nsid w:val="69832197"/>
     <w:multiLevelType w:val="multilevel"/>
     <w:tmpl w:val="A906C7DC"/>
@@ -9251,7 +10685,7 @@
       </w:rPr>
     </w:lvl>
   </w:abstractNum>
-  <w:abstractNum w:abstractNumId="9">
+  <w:abstractNum w:abstractNumId="10">
     <w:nsid w:val="789F2EDA"/>
     <w:multiLevelType w:val="hybridMultilevel"/>
     <w:tmpl w:val="2E7483BA"/>
@@ -9364,7 +10798,7 @@
       </w:rPr>
     </w:lvl>
   </w:abstractNum>
-  <w:abstractNum w:abstractNumId="10">
+  <w:abstractNum w:abstractNumId="11">
     <w:nsid w:val="797E25BB"/>
     <w:multiLevelType w:val="hybridMultilevel"/>
     <w:tmpl w:val="6B62F332"/>
@@ -9485,7 +10919,7 @@
       </w:pPr>
     </w:lvl>
   </w:abstractNum>
-  <w:abstractNum w:abstractNumId="11">
+  <w:abstractNum w:abstractNumId="12">
     <w:nsid w:val="7F3C6A54"/>
     <w:multiLevelType w:val="hybridMultilevel"/>
     <w:tmpl w:val="EB88613A"/>
@@ -9599,7 +11033,7 @@
     </w:lvl>
   </w:abstractNum>
   <w:num w:numId="1">
-    <w:abstractNumId w:val="8"/>
+    <w:abstractNumId w:val="9"/>
   </w:num>
   <w:num w:numId="2">
     <w:abstractNumId w:val="0"/>
@@ -9617,7 +11051,7 @@
     <w:abstractNumId w:val="2"/>
   </w:num>
   <w:num w:numId="7">
-    <w:abstractNumId w:val="11"/>
+    <w:abstractNumId w:val="12"/>
   </w:num>
   <w:num w:numId="8">
     <w:abstractNumId w:val="6"/>
@@ -9626,25 +11060,55 @@
     <w:abstractNumId w:val="1"/>
   </w:num>
   <w:num w:numId="10">
+    <w:abstractNumId w:val="10"/>
+  </w:num>
+  <w:num w:numId="11">
+    <w:abstractNumId w:val="11"/>
+  </w:num>
+  <w:num w:numId="12">
+    <w:abstractNumId w:val="8"/>
+  </w:num>
+  <w:num w:numId="13">
     <w:abstractNumId w:val="9"/>
   </w:num>
-  <w:num w:numId="11">
-    <w:abstractNumId w:val="10"/>
+  <w:num w:numId="14">
+    <w:abstractNumId w:val="9"/>
   </w:num>
-  <w:num w:numId="12">
+  <w:num w:numId="15">
     <w:abstractNumId w:val="7"/>
-  </w:num>
-  <w:num w:numId="13">
-    <w:abstractNumId w:val="8"/>
-  </w:num>
-  <w:num w:numId="14">
-    <w:abstractNumId w:val="8"/>
+    <w:lvlOverride w:ilvl="0">
+      <w:startOverride w:val="1"/>
+    </w:lvlOverride>
+    <w:lvlOverride w:ilvl="1">
+      <w:startOverride w:val="1"/>
+    </w:lvlOverride>
+    <w:lvlOverride w:ilvl="2">
+      <w:startOverride w:val="1"/>
+    </w:lvlOverride>
+    <w:lvlOverride w:ilvl="3">
+      <w:startOverride w:val="1"/>
+    </w:lvlOverride>
+    <w:lvlOverride w:ilvl="4">
+      <w:startOverride w:val="1"/>
+    </w:lvlOverride>
+    <w:lvlOverride w:ilvl="5">
+      <w:startOverride w:val="1"/>
+    </w:lvlOverride>
+    <w:lvlOverride w:ilvl="6">
+      <w:startOverride w:val="1"/>
+    </w:lvlOverride>
+    <w:lvlOverride w:ilvl="7">
+      <w:startOverride w:val="1"/>
+    </w:lvlOverride>
+    <w:lvlOverride w:ilvl="8">
+      <w:startOverride w:val="1"/>
+    </w:lvlOverride>
   </w:num>
 </w:numbering>
 </file>
 
 <file path=word/styles.xml><?xml version="1.0" encoding="utf-8"?>
-<w:styles xmlns:r="http://schemas.openxmlformats.org/officeDocument/2006/relationships" xmlns:w="http://schemas.openxmlformats.org/wordprocessingml/2006/main">
+<w:styles xmlns:mc="http://schemas.openxmlformats.org/markup-compatibility/2006" xmlns:r="http://schemas.openxmlformats.org/officeDocument/2006/relationships" xmlns:w="http://schemas.openxmlformats.org/wordprocessingml/2006/main" xmlns:w14="http://schemas.microsoft.com/office/word/2010/wordml" mc:Ignorable="w14">
   <w:docDefaults>
     <w:rPrDefault>
       <w:rPr>
@@ -9803,7 +11267,7 @@
   <w:style w:type="paragraph" w:default="1" w:styleId="Normal">
     <w:name w:val="Normal"/>
     <w:qFormat/>
-    <w:rsid w:val="00C66B54"/>
+    <w:rsid w:val="0036678E"/>
     <w:pPr>
       <w:spacing w:after="0" w:line="360" w:lineRule="auto"/>
       <w:ind w:firstLine="357"/>
@@ -9898,7 +11362,6 @@
     <w:uiPriority w:val="99"/>
     <w:semiHidden/>
     <w:unhideWhenUsed/>
-    <w:qFormat/>
     <w:tblPr>
       <w:tblInd w:w="0" w:type="dxa"/>
       <w:tblCellMar>
@@ -11192,6 +12655,420 @@
       </w:tcPr>
     </w:tblStylePr>
   </w:style>
+  <w:style w:type="table" w:styleId="LightGrid">
+    <w:name w:val="Light Grid"/>
+    <w:basedOn w:val="TableNormal"/>
+    <w:uiPriority w:val="62"/>
+    <w:rsid w:val="0036678E"/>
+    <w:pPr>
+      <w:spacing w:after="0" w:line="240" w:lineRule="auto"/>
+    </w:pPr>
+    <w:tblPr>
+      <w:tblStyleRowBandSize w:val="1"/>
+      <w:tblStyleColBandSize w:val="1"/>
+      <w:tblBorders>
+        <w:top w:val="single" w:sz="8" w:space="0" w:color="000000" w:themeColor="text1"/>
+        <w:left w:val="single" w:sz="8" w:space="0" w:color="000000" w:themeColor="text1"/>
+        <w:bottom w:val="single" w:sz="8" w:space="0" w:color="000000" w:themeColor="text1"/>
+        <w:right w:val="single" w:sz="8" w:space="0" w:color="000000" w:themeColor="text1"/>
+        <w:insideH w:val="single" w:sz="8" w:space="0" w:color="000000" w:themeColor="text1"/>
+        <w:insideV w:val="single" w:sz="8" w:space="0" w:color="000000" w:themeColor="text1"/>
+      </w:tblBorders>
+      <w:tblCellMar>
+        <w:top w:w="0" w:type="dxa"/>
+        <w:left w:w="108" w:type="dxa"/>
+        <w:bottom w:w="0" w:type="dxa"/>
+        <w:right w:w="108" w:type="dxa"/>
+      </w:tblCellMar>
+    </w:tblPr>
+    <w:tblStylePr w:type="firstRow">
+      <w:pPr>
+        <w:spacing w:beforeLines="0" w:before="0" w:beforeAutospacing="0" w:afterLines="0" w:after="0" w:afterAutospacing="0" w:line="240" w:lineRule="auto"/>
+      </w:pPr>
+      <w:rPr>
+        <w:rFonts w:asciiTheme="majorHAnsi" w:eastAsiaTheme="majorEastAsia" w:hAnsiTheme="majorHAnsi" w:cstheme="majorBidi" w:hint="default"/>
+        <w:b/>
+        <w:bCs/>
+      </w:rPr>
+      <w:tblPr/>
+      <w:tcPr>
+        <w:tcBorders>
+          <w:top w:val="single" w:sz="8" w:space="0" w:color="000000" w:themeColor="text1"/>
+          <w:left w:val="single" w:sz="8" w:space="0" w:color="000000" w:themeColor="text1"/>
+          <w:bottom w:val="single" w:sz="18" w:space="0" w:color="000000" w:themeColor="text1"/>
+          <w:right w:val="single" w:sz="8" w:space="0" w:color="000000" w:themeColor="text1"/>
+          <w:insideH w:val="nil"/>
+          <w:insideV w:val="single" w:sz="8" w:space="0" w:color="000000" w:themeColor="text1"/>
+        </w:tcBorders>
+      </w:tcPr>
+    </w:tblStylePr>
+    <w:tblStylePr w:type="lastRow">
+      <w:pPr>
+        <w:spacing w:beforeLines="0" w:before="0" w:beforeAutospacing="0" w:afterLines="0" w:after="0" w:afterAutospacing="0" w:line="240" w:lineRule="auto"/>
+      </w:pPr>
+      <w:rPr>
+        <w:rFonts w:asciiTheme="majorHAnsi" w:eastAsiaTheme="majorEastAsia" w:hAnsiTheme="majorHAnsi" w:cstheme="majorBidi" w:hint="default"/>
+        <w:b/>
+        <w:bCs/>
+      </w:rPr>
+      <w:tblPr/>
+      <w:tcPr>
+        <w:tcBorders>
+          <w:top w:val="double" w:sz="6" w:space="0" w:color="000000" w:themeColor="text1"/>
+          <w:left w:val="single" w:sz="8" w:space="0" w:color="000000" w:themeColor="text1"/>
+          <w:bottom w:val="single" w:sz="8" w:space="0" w:color="000000" w:themeColor="text1"/>
+          <w:right w:val="single" w:sz="8" w:space="0" w:color="000000" w:themeColor="text1"/>
+          <w:insideH w:val="nil"/>
+          <w:insideV w:val="single" w:sz="8" w:space="0" w:color="000000" w:themeColor="text1"/>
+        </w:tcBorders>
+      </w:tcPr>
+    </w:tblStylePr>
+    <w:tblStylePr w:type="firstCol">
+      <w:rPr>
+        <w:rFonts w:asciiTheme="majorHAnsi" w:eastAsiaTheme="majorEastAsia" w:hAnsiTheme="majorHAnsi" w:cstheme="majorBidi" w:hint="default"/>
+        <w:b/>
+        <w:bCs/>
+      </w:rPr>
+    </w:tblStylePr>
+    <w:tblStylePr w:type="lastCol">
+      <w:rPr>
+        <w:rFonts w:asciiTheme="majorHAnsi" w:eastAsiaTheme="majorEastAsia" w:hAnsiTheme="majorHAnsi" w:cstheme="majorBidi" w:hint="default"/>
+        <w:b/>
+        <w:bCs/>
+      </w:rPr>
+      <w:tblPr/>
+      <w:tcPr>
+        <w:tcBorders>
+          <w:top w:val="single" w:sz="8" w:space="0" w:color="000000" w:themeColor="text1"/>
+          <w:left w:val="single" w:sz="8" w:space="0" w:color="000000" w:themeColor="text1"/>
+          <w:bottom w:val="single" w:sz="8" w:space="0" w:color="000000" w:themeColor="text1"/>
+          <w:right w:val="single" w:sz="8" w:space="0" w:color="000000" w:themeColor="text1"/>
+        </w:tcBorders>
+      </w:tcPr>
+    </w:tblStylePr>
+    <w:tblStylePr w:type="band1Vert">
+      <w:tblPr/>
+      <w:tcPr>
+        <w:tcBorders>
+          <w:top w:val="single" w:sz="8" w:space="0" w:color="000000" w:themeColor="text1"/>
+          <w:left w:val="single" w:sz="8" w:space="0" w:color="000000" w:themeColor="text1"/>
+          <w:bottom w:val="single" w:sz="8" w:space="0" w:color="000000" w:themeColor="text1"/>
+          <w:right w:val="single" w:sz="8" w:space="0" w:color="000000" w:themeColor="text1"/>
+        </w:tcBorders>
+        <w:shd w:val="clear" w:color="auto" w:fill="C0C0C0" w:themeFill="text1" w:themeFillTint="3F"/>
+      </w:tcPr>
+    </w:tblStylePr>
+    <w:tblStylePr w:type="band1Horz">
+      <w:tblPr/>
+      <w:tcPr>
+        <w:tcBorders>
+          <w:top w:val="single" w:sz="8" w:space="0" w:color="000000" w:themeColor="text1"/>
+          <w:left w:val="single" w:sz="8" w:space="0" w:color="000000" w:themeColor="text1"/>
+          <w:bottom w:val="single" w:sz="8" w:space="0" w:color="000000" w:themeColor="text1"/>
+          <w:right w:val="single" w:sz="8" w:space="0" w:color="000000" w:themeColor="text1"/>
+          <w:insideV w:val="single" w:sz="8" w:space="0" w:color="000000" w:themeColor="text1"/>
+        </w:tcBorders>
+        <w:shd w:val="clear" w:color="auto" w:fill="C0C0C0" w:themeFill="text1" w:themeFillTint="3F"/>
+      </w:tcPr>
+    </w:tblStylePr>
+    <w:tblStylePr w:type="band2Horz">
+      <w:tblPr/>
+      <w:tcPr>
+        <w:tcBorders>
+          <w:top w:val="single" w:sz="8" w:space="0" w:color="000000" w:themeColor="text1"/>
+          <w:left w:val="single" w:sz="8" w:space="0" w:color="000000" w:themeColor="text1"/>
+          <w:bottom w:val="single" w:sz="8" w:space="0" w:color="000000" w:themeColor="text1"/>
+          <w:right w:val="single" w:sz="8" w:space="0" w:color="000000" w:themeColor="text1"/>
+          <w:insideV w:val="single" w:sz="8" w:space="0" w:color="000000" w:themeColor="text1"/>
+        </w:tcBorders>
+      </w:tcPr>
+    </w:tblStylePr>
+  </w:style>
+  <w:style w:type="paragraph" w:styleId="TOC5">
+    <w:name w:val="toc 5"/>
+    <w:basedOn w:val="Normal"/>
+    <w:next w:val="Normal"/>
+    <w:autoRedefine/>
+    <w:uiPriority w:val="39"/>
+    <w:unhideWhenUsed/>
+    <w:rsid w:val="00D53568"/>
+    <w:pPr>
+      <w:spacing w:after="100" w:line="276" w:lineRule="auto"/>
+      <w:ind w:left="880" w:firstLine="0"/>
+      <w:jc w:val="left"/>
+    </w:pPr>
+    <w:rPr>
+      <w:rFonts w:asciiTheme="minorHAnsi" w:eastAsiaTheme="minorEastAsia" w:hAnsiTheme="minorHAnsi" w:cstheme="minorBidi"/>
+      <w:sz w:val="22"/>
+      <w:szCs w:val="22"/>
+    </w:rPr>
+  </w:style>
+  <w:style w:type="paragraph" w:styleId="TOC6">
+    <w:name w:val="toc 6"/>
+    <w:basedOn w:val="Normal"/>
+    <w:next w:val="Normal"/>
+    <w:autoRedefine/>
+    <w:uiPriority w:val="39"/>
+    <w:unhideWhenUsed/>
+    <w:rsid w:val="00D53568"/>
+    <w:pPr>
+      <w:spacing w:after="100" w:line="276" w:lineRule="auto"/>
+      <w:ind w:left="1100" w:firstLine="0"/>
+      <w:jc w:val="left"/>
+    </w:pPr>
+    <w:rPr>
+      <w:rFonts w:asciiTheme="minorHAnsi" w:eastAsiaTheme="minorEastAsia" w:hAnsiTheme="minorHAnsi" w:cstheme="minorBidi"/>
+      <w:sz w:val="22"/>
+      <w:szCs w:val="22"/>
+    </w:rPr>
+  </w:style>
+  <w:style w:type="paragraph" w:styleId="TOC7">
+    <w:name w:val="toc 7"/>
+    <w:basedOn w:val="Normal"/>
+    <w:next w:val="Normal"/>
+    <w:autoRedefine/>
+    <w:uiPriority w:val="39"/>
+    <w:unhideWhenUsed/>
+    <w:rsid w:val="00D53568"/>
+    <w:pPr>
+      <w:spacing w:after="100" w:line="276" w:lineRule="auto"/>
+      <w:ind w:left="1320" w:firstLine="0"/>
+      <w:jc w:val="left"/>
+    </w:pPr>
+    <w:rPr>
+      <w:rFonts w:asciiTheme="minorHAnsi" w:eastAsiaTheme="minorEastAsia" w:hAnsiTheme="minorHAnsi" w:cstheme="minorBidi"/>
+      <w:sz w:val="22"/>
+      <w:szCs w:val="22"/>
+    </w:rPr>
+  </w:style>
+  <w:style w:type="paragraph" w:styleId="TOC8">
+    <w:name w:val="toc 8"/>
+    <w:basedOn w:val="Normal"/>
+    <w:next w:val="Normal"/>
+    <w:autoRedefine/>
+    <w:uiPriority w:val="39"/>
+    <w:unhideWhenUsed/>
+    <w:rsid w:val="00D53568"/>
+    <w:pPr>
+      <w:spacing w:after="100" w:line="276" w:lineRule="auto"/>
+      <w:ind w:left="1540" w:firstLine="0"/>
+      <w:jc w:val="left"/>
+    </w:pPr>
+    <w:rPr>
+      <w:rFonts w:asciiTheme="minorHAnsi" w:eastAsiaTheme="minorEastAsia" w:hAnsiTheme="minorHAnsi" w:cstheme="minorBidi"/>
+      <w:sz w:val="22"/>
+      <w:szCs w:val="22"/>
+    </w:rPr>
+  </w:style>
+  <w:style w:type="paragraph" w:styleId="TOC9">
+    <w:name w:val="toc 9"/>
+    <w:basedOn w:val="Normal"/>
+    <w:next w:val="Normal"/>
+    <w:autoRedefine/>
+    <w:uiPriority w:val="39"/>
+    <w:unhideWhenUsed/>
+    <w:rsid w:val="00D53568"/>
+    <w:pPr>
+      <w:spacing w:after="100" w:line="276" w:lineRule="auto"/>
+      <w:ind w:left="1760" w:firstLine="0"/>
+      <w:jc w:val="left"/>
+    </w:pPr>
+    <w:rPr>
+      <w:rFonts w:asciiTheme="minorHAnsi" w:eastAsiaTheme="minorEastAsia" w:hAnsiTheme="minorHAnsi" w:cstheme="minorBidi"/>
+      <w:sz w:val="22"/>
+      <w:szCs w:val="22"/>
+    </w:rPr>
+  </w:style>
+</w:styles>
+</file>
+
+<file path=word/stylesWithEffects.xml><?xml version="1.0" encoding="utf-8"?>
+<w:styles xmlns:wpc="http://schemas.microsoft.com/office/word/2010/wordprocessingCanvas" xmlns:mc="http://schemas.openxmlformats.org/markup-compatibility/2006" xmlns:o="urn:schemas-microsoft-com:office:office" xmlns:r="http://schemas.openxmlformats.org/officeDocument/2006/relationships" xmlns:m="http://schemas.openxmlformats.org/officeDocument/2006/math" xmlns:v="urn:schemas-microsoft-com:vml" xmlns:wp14="http://schemas.microsoft.com/office/word/2010/wordprocessingDrawing" xmlns:wp="http://schemas.openxmlformats.org/drawingml/2006/wordprocessingDrawing" xmlns:w10="urn:schemas-microsoft-com:office:word" xmlns:w="http://schemas.openxmlformats.org/wordprocessingml/2006/main" xmlns:w14="http://schemas.microsoft.com/office/word/2010/wordml" xmlns:wpg="http://schemas.microsoft.com/office/word/2010/wordprocessingGroup" xmlns:wpi="http://schemas.microsoft.com/office/word/2010/wordprocessingInk" xmlns:wne="http://schemas.microsoft.com/office/word/2006/wordml" xmlns:wps="http://schemas.microsoft.com/office/word/2010/wordprocessingShape" mc:Ignorable="w14 wp14">
+  <w:docDefaults>
+    <w:rPrDefault>
+      <w:rPr>
+        <w:rFonts w:asciiTheme="minorHAnsi" w:eastAsiaTheme="minorEastAsia" w:hAnsiTheme="minorHAnsi" w:cstheme="minorBidi"/>
+        <w:sz w:val="22"/>
+        <w:szCs w:val="22"/>
+        <w:lang w:val="hr-HR" w:eastAsia="hr-HR" w:bidi="ar-SA"/>
+      </w:rPr>
+    </w:rPrDefault>
+    <w:pPrDefault>
+      <w:pPr>
+        <w:spacing w:after="200" w:line="276" w:lineRule="auto"/>
+      </w:pPr>
+    </w:pPrDefault>
+  </w:docDefaults>
+  <w:latentStyles w:defLockedState="0" w:defUIPriority="99" w:defSemiHidden="1" w:defUnhideWhenUsed="1" w:defQFormat="0" w:count="267">
+    <w:lsdException w:name="Normal" w:semiHidden="0" w:uiPriority="0" w:unhideWhenUsed="0" w:qFormat="1"/>
+    <w:lsdException w:name="heading 1" w:semiHidden="0" w:uiPriority="9" w:unhideWhenUsed="0" w:qFormat="1"/>
+    <w:lsdException w:name="heading 2" w:uiPriority="9" w:qFormat="1"/>
+    <w:lsdException w:name="heading 3" w:uiPriority="9" w:qFormat="1"/>
+    <w:lsdException w:name="heading 4" w:uiPriority="9" w:qFormat="1"/>
+    <w:lsdException w:name="heading 5" w:uiPriority="9" w:qFormat="1"/>
+    <w:lsdException w:name="heading 6" w:uiPriority="9" w:qFormat="1"/>
+    <w:lsdException w:name="heading 7" w:uiPriority="9" w:qFormat="1"/>
+    <w:lsdException w:name="heading 8" w:uiPriority="9" w:qFormat="1"/>
+    <w:lsdException w:name="heading 9" w:uiPriority="9" w:qFormat="1"/>
+    <w:lsdException w:name="toc 1" w:uiPriority="39"/>
+    <w:lsdException w:name="toc 2" w:uiPriority="39"/>
+    <w:lsdException w:name="toc 3" w:uiPriority="39"/>
+    <w:lsdException w:name="toc 4" w:uiPriority="39"/>
+    <w:lsdException w:name="toc 5" w:uiPriority="39"/>
+    <w:lsdException w:name="toc 6" w:uiPriority="39"/>
+    <w:lsdException w:name="toc 7" w:uiPriority="39"/>
+    <w:lsdException w:name="toc 8" w:uiPriority="39"/>
+    <w:lsdException w:name="toc 9" w:uiPriority="39"/>
+    <w:lsdException w:name="caption" w:uiPriority="35" w:qFormat="1"/>
+    <w:lsdException w:name="Title" w:semiHidden="0" w:uiPriority="10" w:unhideWhenUsed="0" w:qFormat="1"/>
+    <w:lsdException w:name="Default Paragraph Font" w:uiPriority="1"/>
+    <w:lsdException w:name="Subtitle" w:semiHidden="0" w:uiPriority="11" w:unhideWhenUsed="0" w:qFormat="1"/>
+    <w:lsdException w:name="Strong" w:semiHidden="0" w:uiPriority="22" w:unhideWhenUsed="0" w:qFormat="1"/>
+    <w:lsdException w:name="Emphasis" w:semiHidden="0" w:uiPriority="20" w:unhideWhenUsed="0" w:qFormat="1"/>
+    <w:lsdException w:name="Table Grid" w:semiHidden="0" w:uiPriority="59" w:unhideWhenUsed="0"/>
+    <w:lsdException w:name="Placeholder Text" w:unhideWhenUsed="0"/>
+    <w:lsdException w:name="No Spacing" w:semiHidden="0" w:uiPriority="1" w:unhideWhenUsed="0" w:qFormat="1"/>
+    <w:lsdException w:name="Light Shading" w:semiHidden="0" w:uiPriority="60" w:unhideWhenUsed="0"/>
+    <w:lsdException w:name="Light List" w:semiHidden="0" w:uiPriority="61" w:unhideWhenUsed="0"/>
+    <w:lsdException w:name="Light Grid" w:semiHidden="0" w:uiPriority="62" w:unhideWhenUsed="0"/>
+    <w:lsdException w:name="Medium Shading 1" w:semiHidden="0" w:uiPriority="63" w:unhideWhenUsed="0"/>
+    <w:lsdException w:name="Medium Shading 2" w:semiHidden="0" w:uiPriority="64" w:unhideWhenUsed="0"/>
+    <w:lsdException w:name="Medium List 1" w:semiHidden="0" w:uiPriority="65" w:unhideWhenUsed="0"/>
+    <w:lsdException w:name="Medium List 2" w:semiHidden="0" w:uiPriority="66" w:unhideWhenUsed="0"/>
+    <w:lsdException w:name="Medium Grid 1" w:semiHidden="0" w:uiPriority="67" w:unhideWhenUsed="0"/>
+    <w:lsdException w:name="Medium Grid 2" w:semiHidden="0" w:uiPriority="68" w:unhideWhenUsed="0"/>
+    <w:lsdException w:name="Medium Grid 3" w:semiHidden="0" w:uiPriority="69" w:unhideWhenUsed="0"/>
+    <w:lsdException w:name="Dark List" w:semiHidden="0" w:uiPriority="70" w:unhideWhenUsed="0"/>
+    <w:lsdException w:name="Colorful Shading" w:semiHidden="0" w:uiPriority="71" w:unhideWhenUsed="0"/>
+    <w:lsdException w:name="Colorful List" w:semiHidden="0" w:uiPriority="72" w:unhideWhenUsed="0"/>
+    <w:lsdException w:name="Colorful Grid" w:semiHidden="0" w:uiPriority="73" w:unhideWhenUsed="0"/>
+    <w:lsdException w:name="Light Shading Accent 1" w:semiHidden="0" w:uiPriority="60" w:unhideWhenUsed="0"/>
+    <w:lsdException w:name="Light List Accent 1" w:semiHidden="0" w:uiPriority="61" w:unhideWhenUsed="0"/>
+    <w:lsdException w:name="Light Grid Accent 1" w:semiHidden="0" w:uiPriority="62" w:unhideWhenUsed="0"/>
+    <w:lsdException w:name="Medium Shading 1 Accent 1" w:semiHidden="0" w:uiPriority="63" w:unhideWhenUsed="0"/>
+    <w:lsdException w:name="Medium Shading 2 Accent 1" w:semiHidden="0" w:uiPriority="64" w:unhideWhenUsed="0"/>
+    <w:lsdException w:name="Medium List 1 Accent 1" w:semiHidden="0" w:uiPriority="65" w:unhideWhenUsed="0"/>
+    <w:lsdException w:name="Revision" w:unhideWhenUsed="0"/>
+    <w:lsdException w:name="List Paragraph" w:semiHidden="0" w:uiPriority="34" w:unhideWhenUsed="0" w:qFormat="1"/>
+    <w:lsdException w:name="Quote" w:semiHidden="0" w:uiPriority="29" w:unhideWhenUsed="0" w:qFormat="1"/>
+    <w:lsdException w:name="Intense Quote" w:semiHidden="0" w:uiPriority="30" w:unhideWhenUsed="0" w:qFormat="1"/>
+    <w:lsdException w:name="Medium List 2 Accent 1" w:semiHidden="0" w:uiPriority="66" w:unhideWhenUsed="0"/>
+    <w:lsdException w:name="Medium Grid 1 Accent 1" w:semiHidden="0" w:uiPriority="67" w:unhideWhenUsed="0"/>
+    <w:lsdException w:name="Medium Grid 2 Accent 1" w:semiHidden="0" w:uiPriority="68" w:unhideWhenUsed="0"/>
+    <w:lsdException w:name="Medium Grid 3 Accent 1" w:semiHidden="0" w:uiPriority="69" w:unhideWhenUsed="0"/>
+    <w:lsdException w:name="Dark List Accent 1" w:semiHidden="0" w:uiPriority="70" w:unhideWhenUsed="0"/>
+    <w:lsdException w:name="Colorful Shading Accent 1" w:semiHidden="0" w:uiPriority="71" w:unhideWhenUsed="0"/>
+    <w:lsdException w:name="Colorful List Accent 1" w:semiHidden="0" w:uiPriority="72" w:unhideWhenUsed="0"/>
+    <w:lsdException w:name="Colorful Grid Accent 1" w:semiHidden="0" w:uiPriority="73" w:unhideWhenUsed="0"/>
+    <w:lsdException w:name="Light Shading Accent 2" w:semiHidden="0" w:uiPriority="60" w:unhideWhenUsed="0"/>
+    <w:lsdException w:name="Light List Accent 2" w:semiHidden="0" w:uiPriority="61" w:unhideWhenUsed="0"/>
+    <w:lsdException w:name="Light Grid Accent 2" w:semiHidden="0" w:uiPriority="62" w:unhideWhenUsed="0"/>
+    <w:lsdException w:name="Medium Shading 1 Accent 2" w:semiHidden="0" w:uiPriority="63" w:unhideWhenUsed="0"/>
+    <w:lsdException w:name="Medium Shading 2 Accent 2" w:semiHidden="0" w:uiPriority="64" w:unhideWhenUsed="0"/>
+    <w:lsdException w:name="Medium List 1 Accent 2" w:semiHidden="0" w:uiPriority="65" w:unhideWhenUsed="0"/>
+    <w:lsdException w:name="Medium List 2 Accent 2" w:semiHidden="0" w:uiPriority="66" w:unhideWhenUsed="0"/>
+    <w:lsdException w:name="Medium Grid 1 Accent 2" w:semiHidden="0" w:uiPriority="67" w:unhideWhenUsed="0"/>
+    <w:lsdException w:name="Medium Grid 2 Accent 2" w:semiHidden="0" w:uiPriority="68" w:unhideWhenUsed="0"/>
+    <w:lsdException w:name="Medium Grid 3 Accent 2" w:semiHidden="0" w:uiPriority="69" w:unhideWhenUsed="0"/>
+    <w:lsdException w:name="Dark List Accent 2" w:semiHidden="0" w:uiPriority="70" w:unhideWhenUsed="0"/>
+    <w:lsdException w:name="Colorful Shading Accent 2" w:semiHidden="0" w:uiPriority="71" w:unhideWhenUsed="0"/>
+    <w:lsdException w:name="Colorful List Accent 2" w:semiHidden="0" w:uiPriority="72" w:unhideWhenUsed="0"/>
+    <w:lsdException w:name="Colorful Grid Accent 2" w:semiHidden="0" w:uiPriority="73" w:unhideWhenUsed="0"/>
+    <w:lsdException w:name="Light Shading Accent 3" w:semiHidden="0" w:uiPriority="60" w:unhideWhenUsed="0"/>
+    <w:lsdException w:name="Light List Accent 3" w:semiHidden="0" w:uiPriority="61" w:unhideWhenUsed="0"/>
+    <w:lsdException w:name="Light Grid Accent 3" w:semiHidden="0" w:uiPriority="62" w:unhideWhenUsed="0"/>
+    <w:lsdException w:name="Medium Shading 1 Accent 3" w:semiHidden="0" w:uiPriority="63" w:unhideWhenUsed="0"/>
+    <w:lsdException w:name="Medium Shading 2 Accent 3" w:semiHidden="0" w:uiPriority="64" w:unhideWhenUsed="0"/>
+    <w:lsdException w:name="Medium List 1 Accent 3" w:semiHidden="0" w:uiPriority="65" w:unhideWhenUsed="0"/>
+    <w:lsdException w:name="Medium List 2 Accent 3" w:semiHidden="0" w:uiPriority="66" w:unhideWhenUsed="0"/>
+    <w:lsdException w:name="Medium Grid 1 Accent 3" w:semiHidden="0" w:uiPriority="67" w:unhideWhenUsed="0"/>
+    <w:lsdException w:name="Medium Grid 2 Accent 3" w:semiHidden="0" w:uiPriority="68" w:unhideWhenUsed="0"/>
+    <w:lsdException w:name="Medium Grid 3 Accent 3" w:semiHidden="0" w:uiPriority="69" w:unhideWhenUsed="0"/>
+    <w:lsdException w:name="Dark List Accent 3" w:semiHidden="0" w:uiPriority="70" w:unhideWhenUsed="0"/>
+    <w:lsdException w:name="Colorful Shading Accent 3" w:semiHidden="0" w:uiPriority="71" w:unhideWhenUsed="0"/>
+    <w:lsdException w:name="Colorful List Accent 3" w:semiHidden="0" w:uiPriority="72" w:unhideWhenUsed="0"/>
+    <w:lsdException w:name="Colorful Grid Accent 3" w:semiHidden="0" w:uiPriority="73" w:unhideWhenUsed="0"/>
+    <w:lsdException w:name="Light Shading Accent 4" w:semiHidden="0" w:uiPriority="60" w:unhideWhenUsed="0"/>
+    <w:lsdException w:name="Light List Accent 4" w:semiHidden="0" w:uiPriority="61" w:unhideWhenUsed="0"/>
+    <w:lsdException w:name="Light Grid Accent 4" w:semiHidden="0" w:uiPriority="62" w:unhideWhenUsed="0"/>
+    <w:lsdException w:name="Medium Shading 1 Accent 4" w:semiHidden="0" w:uiPriority="63" w:unhideWhenUsed="0"/>
+    <w:lsdException w:name="Medium Shading 2 Accent 4" w:semiHidden="0" w:uiPriority="64" w:unhideWhenUsed="0"/>
+    <w:lsdException w:name="Medium List 1 Accent 4" w:semiHidden="0" w:uiPriority="65" w:unhideWhenUsed="0"/>
+    <w:lsdException w:name="Medium List 2 Accent 4" w:semiHidden="0" w:uiPriority="66" w:unhideWhenUsed="0"/>
+    <w:lsdException w:name="Medium Grid 1 Accent 4" w:semiHidden="0" w:uiPriority="67" w:unhideWhenUsed="0"/>
+    <w:lsdException w:name="Medium Grid 2 Accent 4" w:semiHidden="0" w:uiPriority="68" w:unhideWhenUsed="0"/>
+    <w:lsdException w:name="Medium Grid 3 Accent 4" w:semiHidden="0" w:uiPriority="69" w:unhideWhenUsed="0"/>
+    <w:lsdException w:name="Dark List Accent 4" w:semiHidden="0" w:uiPriority="70" w:unhideWhenUsed="0"/>
+    <w:lsdException w:name="Colorful Shading Accent 4" w:semiHidden="0" w:uiPriority="71" w:unhideWhenUsed="0"/>
+    <w:lsdException w:name="Colorful List Accent 4" w:semiHidden="0" w:uiPriority="72" w:unhideWhenUsed="0"/>
+    <w:lsdException w:name="Colorful Grid Accent 4" w:semiHidden="0" w:uiPriority="73" w:unhideWhenUsed="0"/>
+    <w:lsdException w:name="Light Shading Accent 5" w:semiHidden="0" w:uiPriority="60" w:unhideWhenUsed="0"/>
+    <w:lsdException w:name="Light List Accent 5" w:semiHidden="0" w:uiPriority="61" w:unhideWhenUsed="0"/>
+    <w:lsdException w:name="Light Grid Accent 5" w:semiHidden="0" w:uiPriority="62" w:unhideWhenUsed="0"/>
+    <w:lsdException w:name="Medium Shading 1 Accent 5" w:semiHidden="0" w:uiPriority="63" w:unhideWhenUsed="0"/>
+    <w:lsdException w:name="Medium Shading 2 Accent 5" w:semiHidden="0" w:uiPriority="64" w:unhideWhenUsed="0"/>
+    <w:lsdException w:name="Medium List 1 Accent 5" w:semiHidden="0" w:uiPriority="65" w:unhideWhenUsed="0"/>
+    <w:lsdException w:name="Medium List 2 Accent 5" w:semiHidden="0" w:uiPriority="66" w:unhideWhenUsed="0"/>
+    <w:lsdException w:name="Medium Grid 1 Accent 5" w:semiHidden="0" w:uiPriority="67" w:unhideWhenUsed="0"/>
+    <w:lsdException w:name="Medium Grid 2 Accent 5" w:semiHidden="0" w:uiPriority="68" w:unhideWhenUsed="0"/>
+    <w:lsdException w:name="Medium Grid 3 Accent 5" w:semiHidden="0" w:uiPriority="69" w:unhideWhenUsed="0"/>
+    <w:lsdException w:name="Dark List Accent 5" w:semiHidden="0" w:uiPriority="70" w:unhideWhenUsed="0"/>
+    <w:lsdException w:name="Colorful Shading Accent 5" w:semiHidden="0" w:uiPriority="71" w:unhideWhenUsed="0"/>
+    <w:lsdException w:name="Colorful List Accent 5" w:semiHidden="0" w:uiPriority="72" w:unhideWhenUsed="0"/>
+    <w:lsdException w:name="Colorful Grid Accent 5" w:semiHidden="0" w:uiPriority="73" w:unhideWhenUsed="0"/>
+    <w:lsdException w:name="Light Shading Accent 6" w:semiHidden="0" w:uiPriority="60" w:unhideWhenUsed="0"/>
+    <w:lsdException w:name="Light List Accent 6" w:semiHidden="0" w:uiPriority="61" w:unhideWhenUsed="0"/>
+    <w:lsdException w:name="Light Grid Accent 6" w:semiHidden="0" w:uiPriority="62" w:unhideWhenUsed="0"/>
+    <w:lsdException w:name="Medium Shading 1 Accent 6" w:semiHidden="0" w:uiPriority="63" w:unhideWhenUsed="0"/>
+    <w:lsdException w:name="Medium Shading 2 Accent 6" w:semiHidden="0" w:uiPriority="64" w:unhideWhenUsed="0"/>
+    <w:lsdException w:name="Medium List 1 Accent 6" w:semiHidden="0" w:uiPriority="65" w:unhideWhenUsed="0"/>
+    <w:lsdException w:name="Medium List 2 Accent 6" w:semiHidden="0" w:uiPriority="66" w:unhideWhenUsed="0"/>
+    <w:lsdException w:name="Medium Grid 1 Accent 6" w:semiHidden="0" w:uiPriority="67" w:unhideWhenUsed="0"/>
+    <w:lsdException w:name="Medium Grid 2 Accent 6" w:semiHidden="0" w:uiPriority="68" w:unhideWhenUsed="0"/>
+    <w:lsdException w:name="Medium Grid 3 Accent 6" w:semiHidden="0" w:uiPriority="69" w:unhideWhenUsed="0"/>
+    <w:lsdException w:name="Dark List Accent 6" w:semiHidden="0" w:uiPriority="70" w:unhideWhenUsed="0"/>
+    <w:lsdException w:name="Colorful Shading Accent 6" w:semiHidden="0" w:uiPriority="71" w:unhideWhenUsed="0"/>
+    <w:lsdException w:name="Colorful List Accent 6" w:semiHidden="0" w:uiPriority="72" w:unhideWhenUsed="0"/>
+    <w:lsdException w:name="Colorful Grid Accent 6" w:semiHidden="0" w:uiPriority="73" w:unhideWhenUsed="0"/>
+    <w:lsdException w:name="Subtle Emphasis" w:semiHidden="0" w:uiPriority="19" w:unhideWhenUsed="0" w:qFormat="1"/>
+    <w:lsdException w:name="Intense Emphasis" w:semiHidden="0" w:uiPriority="21" w:unhideWhenUsed="0" w:qFormat="1"/>
+    <w:lsdException w:name="Subtle Reference" w:semiHidden="0" w:uiPriority="31" w:unhideWhenUsed="0" w:qFormat="1"/>
+    <w:lsdException w:name="Intense Reference" w:semiHidden="0" w:uiPriority="32" w:unhideWhenUsed="0" w:qFormat="1"/>
+    <w:lsdException w:name="Book Title" w:semiHidden="0" w:uiPriority="33" w:unhideWhenUsed="0" w:qFormat="1"/>
+    <w:lsdException w:name="Bibliography" w:uiPriority="37"/>
+    <w:lsdException w:name="TOC Heading" w:uiPriority="39" w:qFormat="1"/>
+  </w:latentStyles>
+  <w:style w:type="paragraph" w:default="1" w:styleId="Normal">
+    <w:name w:val="Normal"/>
+    <w:qFormat/>
+  </w:style>
+  <w:style w:type="character" w:default="1" w:styleId="DefaultParagraphFont">
+    <w:name w:val="Default Paragraph Font"/>
+    <w:uiPriority w:val="1"/>
+    <w:semiHidden/>
+    <w:unhideWhenUsed/>
+  </w:style>
+  <w:style w:type="table" w:default="1" w:styleId="TableNormal">
+    <w:name w:val="Normal Table"/>
+    <w:uiPriority w:val="99"/>
+    <w:semiHidden/>
+    <w:unhideWhenUsed/>
+    <w:tblPr>
+      <w:tblInd w:w="0" w:type="dxa"/>
+      <w:tblCellMar>
+        <w:top w:w="0" w:type="dxa"/>
+        <w:left w:w="108" w:type="dxa"/>
+        <w:bottom w:w="0" w:type="dxa"/>
+        <w:right w:w="108" w:type="dxa"/>
+      </w:tblCellMar>
+    </w:tblPr>
+  </w:style>
+  <w:style w:type="numbering" w:default="1" w:styleId="NoList">
+    <w:name w:val="No List"/>
+    <w:uiPriority w:val="99"/>
+    <w:semiHidden/>
+    <w:unhideWhenUsed/>
+  </w:style>
 </w:styles>
 </file>
 
@@ -11483,7 +13360,7 @@
 </file>
 
 <file path=customXml/itemProps1.xml><?xml version="1.0" encoding="utf-8"?>
-<ds:datastoreItem xmlns:ds="http://schemas.openxmlformats.org/officeDocument/2006/customXml" ds:itemID="{8B68EC36-30A3-43D9-8341-2A796468C0FD}">
+<ds:datastoreItem xmlns:ds="http://schemas.openxmlformats.org/officeDocument/2006/customXml" ds:itemID="{5FC0503F-A538-424D-BD91-4A4C38FCE817}">
   <ds:schemaRefs>
     <ds:schemaRef ds:uri="http://schemas.openxmlformats.org/officeDocument/2006/bibliography"/>
   </ds:schemaRefs>

</xml_diff>